<commit_message>
Analisi dei requisiti: Obbiettivi Funzionali e non
</commit_message>
<xml_diff>
--- a/Time_log.docx
+++ b/Time_log.docx
@@ -632,9 +632,15 @@
               <w:rPr>
                 <w:sz w:val="26"/>
                 <w:szCs w:val="26"/>
-                <w:u w:val="single"/>
-              </w:rPr>
-            </w:pPr>
+              </w:rPr>
+            </w:pPr>
+            <w:r>
+              <w:rPr>
+                <w:sz w:val="26"/>
+                <w:szCs w:val="26"/>
+              </w:rPr>
+              <w:t>Requisiti Funzionali e Non Funzionali</w:t>
+            </w:r>
           </w:p>
         </w:tc>
         <w:tc>
@@ -662,9 +668,15 @@
               <w:rPr>
                 <w:sz w:val="26"/>
                 <w:szCs w:val="26"/>
-                <w:u w:val="single"/>
-              </w:rPr>
-            </w:pPr>
+              </w:rPr>
+            </w:pPr>
+            <w:r>
+              <w:rPr>
+                <w:sz w:val="26"/>
+                <w:szCs w:val="26"/>
+              </w:rPr>
+              <w:t>28/09/2022</w:t>
+            </w:r>
           </w:p>
         </w:tc>
         <w:tc>
@@ -692,9 +704,15 @@
               <w:rPr>
                 <w:sz w:val="26"/>
                 <w:szCs w:val="26"/>
-                <w:u w:val="single"/>
-              </w:rPr>
-            </w:pPr>
+              </w:rPr>
+            </w:pPr>
+            <w:r>
+              <w:rPr>
+                <w:sz w:val="26"/>
+                <w:szCs w:val="26"/>
+              </w:rPr>
+              <w:t>120</w:t>
+            </w:r>
           </w:p>
         </w:tc>
       </w:tr>
@@ -2384,6 +2402,13 @@
                 <w:u w:val="single"/>
               </w:rPr>
             </w:pPr>
+            <w:r>
+              <w:rPr>
+                <w:sz w:val="26"/>
+                <w:szCs w:val="26"/>
+              </w:rPr>
+              <w:t>Requisiti Funzionali e Non Funzionali</w:t>
+            </w:r>
           </w:p>
         </w:tc>
         <w:tc>
@@ -2412,6 +2437,13 @@
                 <w:u w:val="single"/>
               </w:rPr>
             </w:pPr>
+            <w:r>
+              <w:rPr>
+                <w:sz w:val="26"/>
+                <w:szCs w:val="26"/>
+              </w:rPr>
+              <w:t>28/09/2022</w:t>
+            </w:r>
           </w:p>
         </w:tc>
         <w:tc>
@@ -2440,6 +2472,13 @@
                 <w:u w:val="single"/>
               </w:rPr>
             </w:pPr>
+            <w:r>
+              <w:rPr>
+                <w:sz w:val="26"/>
+                <w:szCs w:val="26"/>
+              </w:rPr>
+              <w:t>120</w:t>
+            </w:r>
           </w:p>
         </w:tc>
       </w:tr>
@@ -4047,19 +4086,9 @@
           </w:tcPr>
           <w:p>
             <w:pPr>
-              <w:widowControl w:val="0"/>
-              <w:pBdr>
-                <w:top w:val="nil"/>
-                <w:left w:val="nil"/>
-                <w:bottom w:val="nil"/>
-                <w:right w:val="nil"/>
-                <w:between w:val="nil"/>
-              </w:pBdr>
-              <w:spacing w:line="240" w:lineRule="auto"/>
-              <w:rPr>
-                <w:sz w:val="26"/>
-                <w:szCs w:val="26"/>
-                <w:u w:val="single"/>
+              <w:rPr>
+                <w:sz w:val="26"/>
+                <w:szCs w:val="26"/>
               </w:rPr>
             </w:pPr>
           </w:p>
@@ -4113,12 +4142,9 @@
           </w:tcPr>
           <w:p>
             <w:pPr>
-              <w:widowControl w:val="0"/>
-              <w:spacing w:line="240" w:lineRule="auto"/>
-              <w:rPr>
-                <w:sz w:val="26"/>
-                <w:szCs w:val="26"/>
-                <w:u w:val="single"/>
+              <w:rPr>
+                <w:sz w:val="26"/>
+                <w:szCs w:val="26"/>
               </w:rPr>
             </w:pPr>
             <w:r>
@@ -4143,17 +4169,13 @@
           </w:tcPr>
           <w:p>
             <w:pPr>
-              <w:widowControl w:val="0"/>
-              <w:spacing w:line="240" w:lineRule="auto"/>
-              <w:rPr>
-                <w:sz w:val="26"/>
-                <w:szCs w:val="26"/>
-                <w:u w:val="single"/>
+              <w:rPr>
+                <w:sz w:val="26"/>
+                <w:szCs w:val="26"/>
               </w:rPr>
             </w:pPr>
             <w:r>
               <w:rPr>
-                <w:i/>
                 <w:sz w:val="26"/>
                 <w:szCs w:val="26"/>
               </w:rPr>
@@ -4174,15 +4196,6 @@
           </w:tcPr>
           <w:p>
             <w:pPr>
-              <w:widowControl w:val="0"/>
-              <w:pBdr>
-                <w:top w:val="nil"/>
-                <w:left w:val="nil"/>
-                <w:bottom w:val="nil"/>
-                <w:right w:val="nil"/>
-                <w:between w:val="nil"/>
-              </w:pBdr>
-              <w:spacing w:line="240" w:lineRule="auto"/>
               <w:rPr>
                 <w:sz w:val="26"/>
                 <w:szCs w:val="26"/>
@@ -4246,17 +4259,16 @@
           </w:tcPr>
           <w:p>
             <w:pPr>
-              <w:widowControl w:val="0"/>
-              <w:pBdr>
-                <w:top w:val="nil"/>
-                <w:left w:val="nil"/>
-                <w:bottom w:val="nil"/>
-                <w:right w:val="nil"/>
-                <w:between w:val="nil"/>
-              </w:pBdr>
-              <w:spacing w:line="240" w:lineRule="auto"/>
+              <w:rPr>
+                <w:sz w:val="26"/>
+                <w:szCs w:val="26"/>
+              </w:rPr>
             </w:pPr>
             <w:r>
+              <w:rPr>
+                <w:sz w:val="26"/>
+                <w:szCs w:val="26"/>
+              </w:rPr>
               <w:t>Sistemazione Repo</w:t>
             </w:r>
           </w:p>
@@ -4274,17 +4286,16 @@
           </w:tcPr>
           <w:p>
             <w:pPr>
-              <w:widowControl w:val="0"/>
-              <w:pBdr>
-                <w:top w:val="nil"/>
-                <w:left w:val="nil"/>
-                <w:bottom w:val="nil"/>
-                <w:right w:val="nil"/>
-                <w:between w:val="nil"/>
-              </w:pBdr>
-              <w:spacing w:line="240" w:lineRule="auto"/>
+              <w:rPr>
+                <w:sz w:val="26"/>
+                <w:szCs w:val="26"/>
+              </w:rPr>
             </w:pPr>
             <w:r>
+              <w:rPr>
+                <w:sz w:val="26"/>
+                <w:szCs w:val="26"/>
+              </w:rPr>
               <w:t>23/09/2022</w:t>
             </w:r>
           </w:p>
@@ -4302,17 +4313,16 @@
           </w:tcPr>
           <w:p>
             <w:pPr>
-              <w:widowControl w:val="0"/>
-              <w:pBdr>
-                <w:top w:val="nil"/>
-                <w:left w:val="nil"/>
-                <w:bottom w:val="nil"/>
-                <w:right w:val="nil"/>
-                <w:between w:val="nil"/>
-              </w:pBdr>
-              <w:spacing w:line="240" w:lineRule="auto"/>
+              <w:rPr>
+                <w:sz w:val="26"/>
+                <w:szCs w:val="26"/>
+              </w:rPr>
             </w:pPr>
             <w:r>
+              <w:rPr>
+                <w:sz w:val="26"/>
+                <w:szCs w:val="26"/>
+              </w:rPr>
               <w:t>20</w:t>
             </w:r>
           </w:p>
@@ -4366,17 +4376,9 @@
           </w:tcPr>
           <w:p>
             <w:pPr>
-              <w:widowControl w:val="0"/>
-              <w:pBdr>
-                <w:top w:val="nil"/>
-                <w:left w:val="nil"/>
-                <w:bottom w:val="nil"/>
-                <w:right w:val="nil"/>
-                <w:between w:val="nil"/>
-              </w:pBdr>
-              <w:spacing w:line="240" w:lineRule="auto"/>
-              <w:rPr>
-                <w:u w:val="single"/>
+              <w:rPr>
+                <w:sz w:val="26"/>
+                <w:szCs w:val="26"/>
               </w:rPr>
             </w:pPr>
             <w:r>
@@ -4401,17 +4403,9 @@
           </w:tcPr>
           <w:p>
             <w:pPr>
-              <w:widowControl w:val="0"/>
-              <w:pBdr>
-                <w:top w:val="nil"/>
-                <w:left w:val="nil"/>
-                <w:bottom w:val="nil"/>
-                <w:right w:val="nil"/>
-                <w:between w:val="nil"/>
-              </w:pBdr>
-              <w:spacing w:line="240" w:lineRule="auto"/>
-              <w:rPr>
-                <w:u w:val="single"/>
+              <w:rPr>
+                <w:sz w:val="26"/>
+                <w:szCs w:val="26"/>
               </w:rPr>
             </w:pPr>
             <w:r>
@@ -4436,17 +4430,9 @@
           </w:tcPr>
           <w:p>
             <w:pPr>
-              <w:widowControl w:val="0"/>
-              <w:pBdr>
-                <w:top w:val="nil"/>
-                <w:left w:val="nil"/>
-                <w:bottom w:val="nil"/>
-                <w:right w:val="nil"/>
-                <w:between w:val="nil"/>
-              </w:pBdr>
-              <w:spacing w:line="240" w:lineRule="auto"/>
-              <w:rPr>
-                <w:u w:val="single"/>
+              <w:rPr>
+                <w:sz w:val="26"/>
+                <w:szCs w:val="26"/>
               </w:rPr>
             </w:pPr>
             <w:r>
@@ -4507,19 +4493,18 @@
           </w:tcPr>
           <w:p>
             <w:pPr>
-              <w:widowControl w:val="0"/>
-              <w:pBdr>
-                <w:top w:val="nil"/>
-                <w:left w:val="nil"/>
-                <w:bottom w:val="nil"/>
-                <w:right w:val="nil"/>
-                <w:between w:val="nil"/>
-              </w:pBdr>
-              <w:spacing w:line="240" w:lineRule="auto"/>
-              <w:rPr>
-                <w:u w:val="single"/>
-              </w:rPr>
-            </w:pPr>
+              <w:rPr>
+                <w:sz w:val="26"/>
+                <w:szCs w:val="26"/>
+              </w:rPr>
+            </w:pPr>
+            <w:r>
+              <w:rPr>
+                <w:sz w:val="26"/>
+                <w:szCs w:val="26"/>
+              </w:rPr>
+              <w:t>Requisiti Funzionali e Non Funzionali</w:t>
+            </w:r>
           </w:p>
         </w:tc>
         <w:tc>
@@ -4535,19 +4520,18 @@
           </w:tcPr>
           <w:p>
             <w:pPr>
-              <w:widowControl w:val="0"/>
-              <w:pBdr>
-                <w:top w:val="nil"/>
-                <w:left w:val="nil"/>
-                <w:bottom w:val="nil"/>
-                <w:right w:val="nil"/>
-                <w:between w:val="nil"/>
-              </w:pBdr>
-              <w:spacing w:line="240" w:lineRule="auto"/>
-              <w:rPr>
-                <w:u w:val="single"/>
-              </w:rPr>
-            </w:pPr>
+              <w:rPr>
+                <w:sz w:val="26"/>
+                <w:szCs w:val="26"/>
+              </w:rPr>
+            </w:pPr>
+            <w:r>
+              <w:rPr>
+                <w:sz w:val="26"/>
+                <w:szCs w:val="26"/>
+              </w:rPr>
+              <w:t>28/09/2022</w:t>
+            </w:r>
           </w:p>
         </w:tc>
         <w:tc>
@@ -4563,19 +4547,18 @@
           </w:tcPr>
           <w:p>
             <w:pPr>
-              <w:widowControl w:val="0"/>
-              <w:pBdr>
-                <w:top w:val="nil"/>
-                <w:left w:val="nil"/>
-                <w:bottom w:val="nil"/>
-                <w:right w:val="nil"/>
-                <w:between w:val="nil"/>
-              </w:pBdr>
-              <w:spacing w:line="240" w:lineRule="auto"/>
-              <w:rPr>
-                <w:u w:val="single"/>
-              </w:rPr>
-            </w:pPr>
+              <w:rPr>
+                <w:sz w:val="26"/>
+                <w:szCs w:val="26"/>
+              </w:rPr>
+            </w:pPr>
+            <w:r>
+              <w:rPr>
+                <w:sz w:val="26"/>
+                <w:szCs w:val="26"/>
+              </w:rPr>
+              <w:t>120</w:t>
+            </w:r>
           </w:p>
         </w:tc>
       </w:tr>
@@ -4627,19 +4610,18 @@
           </w:tcPr>
           <w:p>
             <w:pPr>
-              <w:widowControl w:val="0"/>
-              <w:pBdr>
-                <w:top w:val="nil"/>
-                <w:left w:val="nil"/>
-                <w:bottom w:val="nil"/>
-                <w:right w:val="nil"/>
-                <w:between w:val="nil"/>
-              </w:pBdr>
-              <w:spacing w:line="240" w:lineRule="auto"/>
-              <w:rPr>
-                <w:u w:val="single"/>
-              </w:rPr>
-            </w:pPr>
+              <w:rPr>
+                <w:sz w:val="26"/>
+                <w:szCs w:val="26"/>
+              </w:rPr>
+            </w:pPr>
+            <w:r>
+              <w:rPr>
+                <w:sz w:val="26"/>
+                <w:szCs w:val="26"/>
+              </w:rPr>
+              <w:t>Finalizzazione obbiettivi funzionali e non</w:t>
+            </w:r>
           </w:p>
         </w:tc>
         <w:tc>
@@ -4655,19 +4637,18 @@
           </w:tcPr>
           <w:p>
             <w:pPr>
-              <w:widowControl w:val="0"/>
-              <w:pBdr>
-                <w:top w:val="nil"/>
-                <w:left w:val="nil"/>
-                <w:bottom w:val="nil"/>
-                <w:right w:val="nil"/>
-                <w:between w:val="nil"/>
-              </w:pBdr>
-              <w:spacing w:line="240" w:lineRule="auto"/>
-              <w:rPr>
-                <w:u w:val="single"/>
-              </w:rPr>
-            </w:pPr>
+              <w:rPr>
+                <w:sz w:val="26"/>
+                <w:szCs w:val="26"/>
+              </w:rPr>
+            </w:pPr>
+            <w:r>
+              <w:rPr>
+                <w:sz w:val="26"/>
+                <w:szCs w:val="26"/>
+              </w:rPr>
+              <w:t>28/09/2022</w:t>
+            </w:r>
           </w:p>
         </w:tc>
         <w:tc>
@@ -4683,19 +4664,18 @@
           </w:tcPr>
           <w:p>
             <w:pPr>
-              <w:widowControl w:val="0"/>
-              <w:pBdr>
-                <w:top w:val="nil"/>
-                <w:left w:val="nil"/>
-                <w:bottom w:val="nil"/>
-                <w:right w:val="nil"/>
-                <w:between w:val="nil"/>
-              </w:pBdr>
-              <w:spacing w:line="240" w:lineRule="auto"/>
-              <w:rPr>
-                <w:u w:val="single"/>
-              </w:rPr>
-            </w:pPr>
+              <w:rPr>
+                <w:sz w:val="26"/>
+                <w:szCs w:val="26"/>
+              </w:rPr>
+            </w:pPr>
+            <w:r>
+              <w:rPr>
+                <w:sz w:val="26"/>
+                <w:szCs w:val="26"/>
+              </w:rPr>
+              <w:t>100</w:t>
+            </w:r>
           </w:p>
         </w:tc>
       </w:tr>

</xml_diff>

<commit_message>
Added Visualizzazione Viaggi seguiti, fixed Use Case Diagram
</commit_message>
<xml_diff>
--- a/Time_log.docx
+++ b/Time_log.docx
@@ -4777,7 +4777,25 @@
               <w:rPr>
                 <w:rFonts w:ascii="Calibri" w:eastAsia="Calibri" w:hAnsi="Calibri" w:cs="Calibri"/>
               </w:rPr>
-              <w:t>Use Case: Pubblicazione contenuti + fix diagramma generale</w:t>
+              <w:t>Use Case: Pubblicazione contenuti</w:t>
+            </w:r>
+            <w:r>
+              <w:rPr>
+                <w:rFonts w:ascii="Calibri" w:eastAsia="Calibri" w:hAnsi="Calibri" w:cs="Calibri"/>
+              </w:rPr>
+              <w:t>, Visualizzazione viaggi seguiti</w:t>
+            </w:r>
+            <w:r>
+              <w:rPr>
+                <w:rFonts w:ascii="Calibri" w:eastAsia="Calibri" w:hAnsi="Calibri" w:cs="Calibri"/>
+              </w:rPr>
+              <w:t xml:space="preserve"> + fix diagramma generale</w:t>
+            </w:r>
+            <w:r>
+              <w:rPr>
+                <w:rFonts w:ascii="Calibri" w:eastAsia="Calibri" w:hAnsi="Calibri" w:cs="Calibri"/>
+              </w:rPr>
+              <w:t xml:space="preserve"> use cases</w:t>
             </w:r>
           </w:p>
         </w:tc>
@@ -4839,7 +4857,13 @@
               <w:rPr>
                 <w:rFonts w:ascii="Calibri" w:eastAsia="Calibri" w:hAnsi="Calibri" w:cs="Calibri"/>
               </w:rPr>
-              <w:t>12</w:t>
+              <w:t>1</w:t>
+            </w:r>
+            <w:r>
+              <w:rPr>
+                <w:rFonts w:ascii="Calibri" w:eastAsia="Calibri" w:hAnsi="Calibri" w:cs="Calibri"/>
+              </w:rPr>
+              <w:t>8</w:t>
             </w:r>
             <w:r>
               <w:rPr>

</xml_diff>

<commit_message>
Added Visualizzazione profili Use case
</commit_message>
<xml_diff>
--- a/Time_log.docx
+++ b/Time_log.docx
@@ -667,7 +667,21 @@
               <w:rPr>
                 <w:rFonts w:ascii="Calibri" w:eastAsia="Calibri" w:hAnsi="Calibri" w:cs="Calibri"/>
               </w:rPr>
-              <w:t>Back End e Front End (redazione frontend)</w:t>
+              <w:t xml:space="preserve">Back End e Front End (redazione </w:t>
+            </w:r>
+            <w:proofErr w:type="spellStart"/>
+            <w:r>
+              <w:rPr>
+                <w:rFonts w:ascii="Calibri" w:eastAsia="Calibri" w:hAnsi="Calibri" w:cs="Calibri"/>
+              </w:rPr>
+              <w:t>frontend</w:t>
+            </w:r>
+            <w:proofErr w:type="spellEnd"/>
+            <w:r>
+              <w:rPr>
+                <w:rFonts w:ascii="Calibri" w:eastAsia="Calibri" w:hAnsi="Calibri" w:cs="Calibri"/>
+              </w:rPr>
+              <w:t>)</w:t>
             </w:r>
           </w:p>
         </w:tc>
@@ -1030,7 +1044,21 @@
               <w:rPr>
                 <w:rFonts w:ascii="Calibri" w:eastAsia="Calibri" w:hAnsi="Calibri" w:cs="Calibri"/>
               </w:rPr>
-              <w:t xml:space="preserve">Use cases </w:t>
+              <w:t xml:space="preserve">Use </w:t>
+            </w:r>
+            <w:proofErr w:type="spellStart"/>
+            <w:r>
+              <w:rPr>
+                <w:rFonts w:ascii="Calibri" w:eastAsia="Calibri" w:hAnsi="Calibri" w:cs="Calibri"/>
+              </w:rPr>
+              <w:t>cases</w:t>
+            </w:r>
+            <w:proofErr w:type="spellEnd"/>
+            <w:r>
+              <w:rPr>
+                <w:rFonts w:ascii="Calibri" w:eastAsia="Calibri" w:hAnsi="Calibri" w:cs="Calibri"/>
+              </w:rPr>
+              <w:t xml:space="preserve"> </w:t>
             </w:r>
           </w:p>
         </w:tc>
@@ -2207,7 +2235,21 @@
               <w:rPr>
                 <w:rFonts w:ascii="Calibri" w:eastAsia="Calibri" w:hAnsi="Calibri" w:cs="Calibri"/>
               </w:rPr>
-              <w:t>Back End e Front End (redazione backend)</w:t>
+              <w:t xml:space="preserve">Back End e Front End (redazione </w:t>
+            </w:r>
+            <w:proofErr w:type="spellStart"/>
+            <w:r>
+              <w:rPr>
+                <w:rFonts w:ascii="Calibri" w:eastAsia="Calibri" w:hAnsi="Calibri" w:cs="Calibri"/>
+              </w:rPr>
+              <w:t>backend</w:t>
+            </w:r>
+            <w:proofErr w:type="spellEnd"/>
+            <w:r>
+              <w:rPr>
+                <w:rFonts w:ascii="Calibri" w:eastAsia="Calibri" w:hAnsi="Calibri" w:cs="Calibri"/>
+              </w:rPr>
+              <w:t>)</w:t>
             </w:r>
           </w:p>
         </w:tc>
@@ -2570,7 +2612,21 @@
               <w:rPr>
                 <w:rFonts w:ascii="Calibri" w:eastAsia="Calibri" w:hAnsi="Calibri" w:cs="Calibri"/>
               </w:rPr>
-              <w:t xml:space="preserve">Use cases </w:t>
+              <w:t xml:space="preserve">Use </w:t>
+            </w:r>
+            <w:proofErr w:type="spellStart"/>
+            <w:r>
+              <w:rPr>
+                <w:rFonts w:ascii="Calibri" w:eastAsia="Calibri" w:hAnsi="Calibri" w:cs="Calibri"/>
+              </w:rPr>
+              <w:t>cases</w:t>
+            </w:r>
+            <w:proofErr w:type="spellEnd"/>
+            <w:r>
+              <w:rPr>
+                <w:rFonts w:ascii="Calibri" w:eastAsia="Calibri" w:hAnsi="Calibri" w:cs="Calibri"/>
+              </w:rPr>
+              <w:t xml:space="preserve"> </w:t>
             </w:r>
           </w:p>
         </w:tc>
@@ -4293,7 +4349,21 @@
               <w:rPr>
                 <w:rFonts w:ascii="Calibri" w:eastAsia="Calibri" w:hAnsi="Calibri" w:cs="Calibri"/>
               </w:rPr>
-              <w:t>Back End e Front End (creazione mockup)</w:t>
+              <w:t xml:space="preserve">Back End e Front End (creazione </w:t>
+            </w:r>
+            <w:proofErr w:type="spellStart"/>
+            <w:r>
+              <w:rPr>
+                <w:rFonts w:ascii="Calibri" w:eastAsia="Calibri" w:hAnsi="Calibri" w:cs="Calibri"/>
+              </w:rPr>
+              <w:t>mockup</w:t>
+            </w:r>
+            <w:proofErr w:type="spellEnd"/>
+            <w:r>
+              <w:rPr>
+                <w:rFonts w:ascii="Calibri" w:eastAsia="Calibri" w:hAnsi="Calibri" w:cs="Calibri"/>
+              </w:rPr>
+              <w:t>)</w:t>
             </w:r>
           </w:p>
         </w:tc>
@@ -4656,7 +4726,21 @@
               <w:rPr>
                 <w:rFonts w:ascii="Calibri" w:eastAsia="Calibri" w:hAnsi="Calibri" w:cs="Calibri"/>
               </w:rPr>
-              <w:t xml:space="preserve">Use cases </w:t>
+              <w:t xml:space="preserve">Use </w:t>
+            </w:r>
+            <w:proofErr w:type="spellStart"/>
+            <w:r>
+              <w:rPr>
+                <w:rFonts w:ascii="Calibri" w:eastAsia="Calibri" w:hAnsi="Calibri" w:cs="Calibri"/>
+              </w:rPr>
+              <w:t>cases</w:t>
+            </w:r>
+            <w:proofErr w:type="spellEnd"/>
+            <w:r>
+              <w:rPr>
+                <w:rFonts w:ascii="Calibri" w:eastAsia="Calibri" w:hAnsi="Calibri" w:cs="Calibri"/>
+              </w:rPr>
+              <w:t xml:space="preserve"> </w:t>
             </w:r>
           </w:p>
         </w:tc>
@@ -4777,7 +4861,37 @@
               <w:rPr>
                 <w:rFonts w:ascii="Calibri" w:eastAsia="Calibri" w:hAnsi="Calibri" w:cs="Calibri"/>
               </w:rPr>
-              <w:t>Use Case: Pubblicazione contenuti</w:t>
+              <w:t>Use Case</w:t>
+            </w:r>
+            <w:r>
+              <w:rPr>
+                <w:rFonts w:ascii="Calibri" w:eastAsia="Calibri" w:hAnsi="Calibri" w:cs="Calibri"/>
+              </w:rPr>
+              <w:t>s</w:t>
+            </w:r>
+            <w:r>
+              <w:rPr>
+                <w:rFonts w:ascii="Calibri" w:eastAsia="Calibri" w:hAnsi="Calibri" w:cs="Calibri"/>
+              </w:rPr>
+              <w:t>:</w:t>
+            </w:r>
+            <w:r>
+              <w:rPr>
+                <w:rFonts w:ascii="Calibri" w:eastAsia="Calibri" w:hAnsi="Calibri" w:cs="Calibri"/>
+              </w:rPr>
+              <w:t xml:space="preserve"> </w:t>
+            </w:r>
+            <w:r>
+              <w:rPr>
+                <w:rFonts w:ascii="Calibri" w:eastAsia="Calibri" w:hAnsi="Calibri" w:cs="Calibri"/>
+              </w:rPr>
+              <w:t xml:space="preserve">Visualizzazione Profili, </w:t>
+            </w:r>
+            <w:r>
+              <w:rPr>
+                <w:rFonts w:ascii="Calibri" w:eastAsia="Calibri" w:hAnsi="Calibri" w:cs="Calibri"/>
+              </w:rPr>
+              <w:t>Pubblicazione contenuti</w:t>
             </w:r>
             <w:r>
               <w:rPr>
@@ -4795,8 +4909,16 @@
               <w:rPr>
                 <w:rFonts w:ascii="Calibri" w:eastAsia="Calibri" w:hAnsi="Calibri" w:cs="Calibri"/>
               </w:rPr>
-              <w:t xml:space="preserve"> use cases</w:t>
-            </w:r>
+              <w:t xml:space="preserve"> use </w:t>
+            </w:r>
+            <w:proofErr w:type="spellStart"/>
+            <w:r>
+              <w:rPr>
+                <w:rFonts w:ascii="Calibri" w:eastAsia="Calibri" w:hAnsi="Calibri" w:cs="Calibri"/>
+              </w:rPr>
+              <w:t>cases</w:t>
+            </w:r>
+            <w:proofErr w:type="spellEnd"/>
           </w:p>
         </w:tc>
         <w:tc>
@@ -4857,19 +4979,7 @@
               <w:rPr>
                 <w:rFonts w:ascii="Calibri" w:eastAsia="Calibri" w:hAnsi="Calibri" w:cs="Calibri"/>
               </w:rPr>
-              <w:t>1</w:t>
-            </w:r>
-            <w:r>
-              <w:rPr>
-                <w:rFonts w:ascii="Calibri" w:eastAsia="Calibri" w:hAnsi="Calibri" w:cs="Calibri"/>
-              </w:rPr>
-              <w:t>8</w:t>
-            </w:r>
-            <w:r>
-              <w:rPr>
-                <w:rFonts w:ascii="Calibri" w:eastAsia="Calibri" w:hAnsi="Calibri" w:cs="Calibri"/>
-              </w:rPr>
-              <w:t>0</w:t>
+              <w:t>240</w:t>
             </w:r>
           </w:p>
         </w:tc>

</xml_diff>

<commit_message>
Fixed use cases, created d2_bozza.pdf
</commit_message>
<xml_diff>
--- a/Time_log.docx
+++ b/Time_log.docx
@@ -4450,13 +4450,7 @@
               <w:rPr>
                 <w:rFonts w:eastAsia="Calibri" w:cs="Calibri"/>
               </w:rPr>
-              <w:t xml:space="preserve">Use Cases: sistemazione </w:t>
-            </w:r>
-            <w:r>
-              <w:rPr>
-                <w:rFonts w:eastAsia="Calibri" w:cs="Calibri"/>
-              </w:rPr>
-              <w:t>generale</w:t>
+              <w:t>Use Cases: sistemazione generale</w:t>
             </w:r>
           </w:p>
         </w:tc>
@@ -4558,6 +4552,24 @@
                 <w:rFonts w:ascii="Calibri" w:eastAsia="Calibri" w:hAnsi="Calibri" w:cs="Calibri"/>
               </w:rPr>
             </w:pPr>
+            <w:r>
+              <w:rPr>
+                <w:rFonts w:ascii="Calibri" w:eastAsia="Calibri" w:hAnsi="Calibri" w:cs="Calibri"/>
+              </w:rPr>
+              <w:t>Use Cases: sistemazione finale</w:t>
+            </w:r>
+            <w:r>
+              <w:rPr>
+                <w:rFonts w:ascii="Calibri" w:eastAsia="Calibri" w:hAnsi="Calibri" w:cs="Calibri"/>
+              </w:rPr>
+              <w:t xml:space="preserve"> </w:t>
+            </w:r>
+            <w:r>
+              <w:rPr>
+                <w:rFonts w:ascii="Calibri" w:eastAsia="Calibri" w:hAnsi="Calibri" w:cs="Calibri"/>
+              </w:rPr>
+              <w:t>e creazione documento bozza</w:t>
+            </w:r>
           </w:p>
         </w:tc>
         <w:tc>
@@ -4579,6 +4591,24 @@
                 <w:rFonts w:ascii="Calibri" w:eastAsia="Calibri" w:hAnsi="Calibri" w:cs="Calibri"/>
               </w:rPr>
             </w:pPr>
+            <w:r>
+              <w:rPr>
+                <w:rFonts w:ascii="Calibri" w:eastAsia="Calibri" w:hAnsi="Calibri" w:cs="Calibri"/>
+              </w:rPr>
+              <w:t>2</w:t>
+            </w:r>
+            <w:r>
+              <w:rPr>
+                <w:rFonts w:ascii="Calibri" w:eastAsia="Calibri" w:hAnsi="Calibri" w:cs="Calibri"/>
+              </w:rPr>
+              <w:t>6</w:t>
+            </w:r>
+            <w:r>
+              <w:rPr>
+                <w:rFonts w:ascii="Calibri" w:eastAsia="Calibri" w:hAnsi="Calibri" w:cs="Calibri"/>
+              </w:rPr>
+              <w:t>/10/2022</w:t>
+            </w:r>
           </w:p>
         </w:tc>
         <w:tc>
@@ -4600,6 +4630,12 @@
                 <w:rFonts w:ascii="Calibri" w:eastAsia="Calibri" w:hAnsi="Calibri" w:cs="Calibri"/>
               </w:rPr>
             </w:pPr>
+            <w:r>
+              <w:rPr>
+                <w:rFonts w:ascii="Calibri" w:eastAsia="Calibri" w:hAnsi="Calibri" w:cs="Calibri"/>
+              </w:rPr>
+              <w:t>120</w:t>
+            </w:r>
           </w:p>
         </w:tc>
       </w:tr>

</xml_diff>

<commit_message>
Updated time_log with api searchViaggio
</commit_message>
<xml_diff>
--- a/Time_log.docx
+++ b/Time_log.docx
@@ -79,10 +79,10 @@
       </w:tblPr>
       <w:tblGrid>
         <w:gridCol w:w="1433"/>
-        <w:gridCol w:w="1150"/>
-        <w:gridCol w:w="3779"/>
-        <w:gridCol w:w="1582"/>
-        <w:gridCol w:w="1689"/>
+        <w:gridCol w:w="1149"/>
+        <w:gridCol w:w="3780"/>
+        <w:gridCol w:w="1583"/>
+        <w:gridCol w:w="1688"/>
       </w:tblGrid>
       <w:tr>
         <w:trPr>
@@ -151,7 +151,7 @@
         </w:tc>
         <w:tc>
           <w:tcPr>
-            <w:tcW w:w="1582" w:type="dxa"/>
+            <w:tcW w:w="1583" w:type="dxa"/>
             <w:tcBorders>
               <w:top w:val="single" w:sz="8" w:space="0" w:color="000000"/>
               <w:left w:val="single" w:sz="8" w:space="0" w:color="000000"/>
@@ -181,7 +181,7 @@
         </w:tc>
         <w:tc>
           <w:tcPr>
-            <w:tcW w:w="1689" w:type="dxa"/>
+            <w:tcW w:w="1688" w:type="dxa"/>
             <w:tcBorders>
               <w:top w:val="single" w:sz="8" w:space="0" w:color="000000"/>
               <w:left w:val="single" w:sz="8" w:space="0" w:color="000000"/>
@@ -216,7 +216,7 @@
         </w:trPr>
         <w:tc>
           <w:tcPr>
-            <w:tcW w:w="2583" w:type="dxa"/>
+            <w:tcW w:w="2582" w:type="dxa"/>
             <w:gridSpan w:val="2"/>
             <w:tcBorders>
               <w:top w:val="single" w:sz="8" w:space="0" w:color="000000"/>
@@ -246,7 +246,7 @@
         </w:tc>
         <w:tc>
           <w:tcPr>
-            <w:tcW w:w="7050" w:type="dxa"/>
+            <w:tcW w:w="7051" w:type="dxa"/>
             <w:gridSpan w:val="3"/>
             <w:tcBorders>
               <w:top w:val="single" w:sz="8" w:space="0" w:color="000000"/>
@@ -340,7 +340,7 @@
         </w:tc>
         <w:tc>
           <w:tcPr>
-            <w:tcW w:w="1582" w:type="dxa"/>
+            <w:tcW w:w="1583" w:type="dxa"/>
             <w:tcBorders>
               <w:top w:val="single" w:sz="8" w:space="0" w:color="000000"/>
               <w:left w:val="single" w:sz="8" w:space="0" w:color="000000"/>
@@ -370,7 +370,7 @@
         </w:tc>
         <w:tc>
           <w:tcPr>
-            <w:tcW w:w="1689" w:type="dxa"/>
+            <w:tcW w:w="1688" w:type="dxa"/>
             <w:tcBorders>
               <w:top w:val="single" w:sz="8" w:space="0" w:color="000000"/>
               <w:left w:val="single" w:sz="8" w:space="0" w:color="000000"/>
@@ -464,7 +464,7 @@
         </w:tc>
         <w:tc>
           <w:tcPr>
-            <w:tcW w:w="1582" w:type="dxa"/>
+            <w:tcW w:w="1583" w:type="dxa"/>
             <w:tcBorders>
               <w:top w:val="single" w:sz="8" w:space="0" w:color="000000"/>
               <w:left w:val="single" w:sz="8" w:space="0" w:color="000000"/>
@@ -494,7 +494,7 @@
         </w:tc>
         <w:tc>
           <w:tcPr>
-            <w:tcW w:w="1689" w:type="dxa"/>
+            <w:tcW w:w="1688" w:type="dxa"/>
             <w:tcBorders>
               <w:top w:val="single" w:sz="8" w:space="0" w:color="000000"/>
               <w:left w:val="single" w:sz="8" w:space="0" w:color="000000"/>
@@ -588,7 +588,7 @@
         </w:tc>
         <w:tc>
           <w:tcPr>
-            <w:tcW w:w="1582" w:type="dxa"/>
+            <w:tcW w:w="1583" w:type="dxa"/>
             <w:tcBorders>
               <w:top w:val="single" w:sz="8" w:space="0" w:color="000000"/>
               <w:left w:val="single" w:sz="8" w:space="0" w:color="000000"/>
@@ -618,7 +618,7 @@
         </w:tc>
         <w:tc>
           <w:tcPr>
-            <w:tcW w:w="1689" w:type="dxa"/>
+            <w:tcW w:w="1688" w:type="dxa"/>
             <w:tcBorders>
               <w:top w:val="single" w:sz="8" w:space="0" w:color="000000"/>
               <w:left w:val="single" w:sz="8" w:space="0" w:color="000000"/>
@@ -712,7 +712,7 @@
         </w:tc>
         <w:tc>
           <w:tcPr>
-            <w:tcW w:w="1582" w:type="dxa"/>
+            <w:tcW w:w="1583" w:type="dxa"/>
             <w:tcBorders>
               <w:top w:val="single" w:sz="8" w:space="0" w:color="000000"/>
               <w:left w:val="single" w:sz="8" w:space="0" w:color="000000"/>
@@ -742,7 +742,7 @@
         </w:tc>
         <w:tc>
           <w:tcPr>
-            <w:tcW w:w="1689" w:type="dxa"/>
+            <w:tcW w:w="1688" w:type="dxa"/>
             <w:tcBorders>
               <w:top w:val="single" w:sz="8" w:space="0" w:color="000000"/>
               <w:left w:val="single" w:sz="8" w:space="0" w:color="000000"/>
@@ -836,7 +836,7 @@
         </w:tc>
         <w:tc>
           <w:tcPr>
-            <w:tcW w:w="1582" w:type="dxa"/>
+            <w:tcW w:w="1583" w:type="dxa"/>
             <w:tcBorders>
               <w:top w:val="single" w:sz="8" w:space="0" w:color="000000"/>
               <w:left w:val="single" w:sz="8" w:space="0" w:color="000000"/>
@@ -866,7 +866,7 @@
         </w:tc>
         <w:tc>
           <w:tcPr>
-            <w:tcW w:w="1689" w:type="dxa"/>
+            <w:tcW w:w="1688" w:type="dxa"/>
             <w:tcBorders>
               <w:top w:val="single" w:sz="8" w:space="0" w:color="000000"/>
               <w:left w:val="single" w:sz="8" w:space="0" w:color="000000"/>
@@ -960,7 +960,7 @@
         </w:tc>
         <w:tc>
           <w:tcPr>
-            <w:tcW w:w="1582" w:type="dxa"/>
+            <w:tcW w:w="1583" w:type="dxa"/>
             <w:tcBorders>
               <w:top w:val="single" w:sz="8" w:space="0" w:color="000000"/>
               <w:left w:val="single" w:sz="8" w:space="0" w:color="000000"/>
@@ -990,7 +990,7 @@
         </w:tc>
         <w:tc>
           <w:tcPr>
-            <w:tcW w:w="1689" w:type="dxa"/>
+            <w:tcW w:w="1688" w:type="dxa"/>
             <w:tcBorders>
               <w:top w:val="single" w:sz="8" w:space="0" w:color="000000"/>
               <w:left w:val="single" w:sz="8" w:space="0" w:color="000000"/>
@@ -1084,7 +1084,7 @@
         </w:tc>
         <w:tc>
           <w:tcPr>
-            <w:tcW w:w="1582" w:type="dxa"/>
+            <w:tcW w:w="1583" w:type="dxa"/>
             <w:tcBorders>
               <w:top w:val="single" w:sz="8" w:space="0" w:color="000000"/>
               <w:left w:val="single" w:sz="8" w:space="0" w:color="000000"/>
@@ -1114,7 +1114,7 @@
         </w:tc>
         <w:tc>
           <w:tcPr>
-            <w:tcW w:w="1689" w:type="dxa"/>
+            <w:tcW w:w="1688" w:type="dxa"/>
             <w:tcBorders>
               <w:top w:val="single" w:sz="8" w:space="0" w:color="000000"/>
               <w:left w:val="single" w:sz="8" w:space="0" w:color="000000"/>
@@ -1208,7 +1208,7 @@
         </w:tc>
         <w:tc>
           <w:tcPr>
-            <w:tcW w:w="1582" w:type="dxa"/>
+            <w:tcW w:w="1583" w:type="dxa"/>
             <w:tcBorders>
               <w:top w:val="single" w:sz="8" w:space="0" w:color="000000"/>
               <w:left w:val="single" w:sz="8" w:space="0" w:color="000000"/>
@@ -1238,7 +1238,7 @@
         </w:tc>
         <w:tc>
           <w:tcPr>
-            <w:tcW w:w="1689" w:type="dxa"/>
+            <w:tcW w:w="1688" w:type="dxa"/>
             <w:tcBorders>
               <w:top w:val="single" w:sz="8" w:space="0" w:color="000000"/>
               <w:left w:val="single" w:sz="8" w:space="0" w:color="000000"/>
@@ -1332,7 +1332,7 @@
         </w:tc>
         <w:tc>
           <w:tcPr>
-            <w:tcW w:w="1582" w:type="dxa"/>
+            <w:tcW w:w="1583" w:type="dxa"/>
             <w:tcBorders>
               <w:top w:val="single" w:sz="8" w:space="0" w:color="000000"/>
               <w:left w:val="single" w:sz="8" w:space="0" w:color="000000"/>
@@ -1362,7 +1362,7 @@
         </w:tc>
         <w:tc>
           <w:tcPr>
-            <w:tcW w:w="1689" w:type="dxa"/>
+            <w:tcW w:w="1688" w:type="dxa"/>
             <w:tcBorders>
               <w:top w:val="single" w:sz="8" w:space="0" w:color="000000"/>
               <w:left w:val="single" w:sz="8" w:space="0" w:color="000000"/>
@@ -1455,7 +1455,7 @@
         </w:tc>
         <w:tc>
           <w:tcPr>
-            <w:tcW w:w="1582" w:type="dxa"/>
+            <w:tcW w:w="1583" w:type="dxa"/>
             <w:tcBorders>
               <w:top w:val="single" w:sz="8" w:space="0" w:color="000000"/>
               <w:left w:val="single" w:sz="8" w:space="0" w:color="000000"/>
@@ -1484,7 +1484,7 @@
         </w:tc>
         <w:tc>
           <w:tcPr>
-            <w:tcW w:w="1689" w:type="dxa"/>
+            <w:tcW w:w="1688" w:type="dxa"/>
             <w:tcBorders>
               <w:top w:val="single" w:sz="8" w:space="0" w:color="000000"/>
               <w:left w:val="single" w:sz="8" w:space="0" w:color="000000"/>
@@ -1576,7 +1576,7 @@
         </w:tc>
         <w:tc>
           <w:tcPr>
-            <w:tcW w:w="1582" w:type="dxa"/>
+            <w:tcW w:w="1583" w:type="dxa"/>
             <w:tcBorders>
               <w:top w:val="single" w:sz="8" w:space="0" w:color="000000"/>
               <w:left w:val="single" w:sz="8" w:space="0" w:color="000000"/>
@@ -1605,7 +1605,7 @@
         </w:tc>
         <w:tc>
           <w:tcPr>
-            <w:tcW w:w="1689" w:type="dxa"/>
+            <w:tcW w:w="1688" w:type="dxa"/>
             <w:tcBorders>
               <w:top w:val="single" w:sz="8" w:space="0" w:color="000000"/>
               <w:left w:val="single" w:sz="8" w:space="0" w:color="000000"/>
@@ -1697,7 +1697,7 @@
         </w:tc>
         <w:tc>
           <w:tcPr>
-            <w:tcW w:w="1582" w:type="dxa"/>
+            <w:tcW w:w="1583" w:type="dxa"/>
             <w:tcBorders>
               <w:top w:val="single" w:sz="8" w:space="0" w:color="000000"/>
               <w:left w:val="single" w:sz="8" w:space="0" w:color="000000"/>
@@ -1726,7 +1726,7 @@
         </w:tc>
         <w:tc>
           <w:tcPr>
-            <w:tcW w:w="1689" w:type="dxa"/>
+            <w:tcW w:w="1688" w:type="dxa"/>
             <w:tcBorders>
               <w:top w:val="single" w:sz="8" w:space="0" w:color="000000"/>
               <w:left w:val="single" w:sz="8" w:space="0" w:color="000000"/>
@@ -1818,7 +1818,7 @@
         </w:tc>
         <w:tc>
           <w:tcPr>
-            <w:tcW w:w="1582" w:type="dxa"/>
+            <w:tcW w:w="1583" w:type="dxa"/>
             <w:tcBorders>
               <w:top w:val="single" w:sz="6" w:space="0" w:color="000000"/>
               <w:left w:val="single" w:sz="8" w:space="0" w:color="000000"/>
@@ -1847,7 +1847,7 @@
         </w:tc>
         <w:tc>
           <w:tcPr>
-            <w:tcW w:w="1689" w:type="dxa"/>
+            <w:tcW w:w="1688" w:type="dxa"/>
             <w:tcBorders>
               <w:top w:val="single" w:sz="6" w:space="0" w:color="000000"/>
               <w:left w:val="single" w:sz="8" w:space="0" w:color="000000"/>
@@ -1956,7 +1956,7 @@
         </w:tc>
         <w:tc>
           <w:tcPr>
-            <w:tcW w:w="1582" w:type="dxa"/>
+            <w:tcW w:w="1583" w:type="dxa"/>
             <w:tcBorders>
               <w:top w:val="single" w:sz="6" w:space="0" w:color="000000"/>
               <w:left w:val="single" w:sz="8" w:space="0" w:color="000000"/>
@@ -1985,7 +1985,7 @@
         </w:tc>
         <w:tc>
           <w:tcPr>
-            <w:tcW w:w="1689" w:type="dxa"/>
+            <w:tcW w:w="1688" w:type="dxa"/>
             <w:tcBorders>
               <w:top w:val="single" w:sz="6" w:space="0" w:color="000000"/>
               <w:left w:val="single" w:sz="8" w:space="0" w:color="000000"/>
@@ -2077,7 +2077,7 @@
         </w:tc>
         <w:tc>
           <w:tcPr>
-            <w:tcW w:w="1582" w:type="dxa"/>
+            <w:tcW w:w="1583" w:type="dxa"/>
             <w:tcBorders>
               <w:top w:val="single" w:sz="6" w:space="0" w:color="000000"/>
               <w:left w:val="single" w:sz="8" w:space="0" w:color="000000"/>
@@ -2106,7 +2106,7 @@
         </w:tc>
         <w:tc>
           <w:tcPr>
-            <w:tcW w:w="1689" w:type="dxa"/>
+            <w:tcW w:w="1688" w:type="dxa"/>
             <w:tcBorders>
               <w:top w:val="single" w:sz="6" w:space="0" w:color="000000"/>
               <w:left w:val="single" w:sz="8" w:space="0" w:color="000000"/>
@@ -2198,7 +2198,7 @@
         </w:tc>
         <w:tc>
           <w:tcPr>
-            <w:tcW w:w="1582" w:type="dxa"/>
+            <w:tcW w:w="1583" w:type="dxa"/>
             <w:tcBorders>
               <w:top w:val="single" w:sz="6" w:space="0" w:color="000000"/>
               <w:left w:val="single" w:sz="8" w:space="0" w:color="000000"/>
@@ -2227,7 +2227,7 @@
         </w:tc>
         <w:tc>
           <w:tcPr>
-            <w:tcW w:w="1689" w:type="dxa"/>
+            <w:tcW w:w="1688" w:type="dxa"/>
             <w:tcBorders>
               <w:top w:val="single" w:sz="6" w:space="0" w:color="000000"/>
               <w:left w:val="single" w:sz="8" w:space="0" w:color="000000"/>
@@ -2328,7 +2328,7 @@
         </w:tc>
         <w:tc>
           <w:tcPr>
-            <w:tcW w:w="1582" w:type="dxa"/>
+            <w:tcW w:w="1583" w:type="dxa"/>
             <w:tcBorders>
               <w:top w:val="single" w:sz="8" w:space="0" w:color="000000"/>
               <w:left w:val="single" w:sz="8" w:space="0" w:color="000000"/>
@@ -2359,7 +2359,7 @@
         </w:tc>
         <w:tc>
           <w:tcPr>
-            <w:tcW w:w="1689" w:type="dxa"/>
+            <w:tcW w:w="1688" w:type="dxa"/>
             <w:tcBorders>
               <w:top w:val="single" w:sz="8" w:space="0" w:color="000000"/>
               <w:left w:val="single" w:sz="8" w:space="0" w:color="000000"/>
@@ -2461,7 +2461,7 @@
         </w:tc>
         <w:tc>
           <w:tcPr>
-            <w:tcW w:w="1582" w:type="dxa"/>
+            <w:tcW w:w="1583" w:type="dxa"/>
             <w:tcBorders>
               <w:top w:val="single" w:sz="8" w:space="0" w:color="000000"/>
               <w:left w:val="single" w:sz="8" w:space="0" w:color="000000"/>
@@ -2498,7 +2498,7 @@
         </w:tc>
         <w:tc>
           <w:tcPr>
-            <w:tcW w:w="1689" w:type="dxa"/>
+            <w:tcW w:w="1688" w:type="dxa"/>
             <w:tcBorders>
               <w:top w:val="single" w:sz="8" w:space="0" w:color="000000"/>
               <w:left w:val="single" w:sz="8" w:space="0" w:color="000000"/>
@@ -2654,7 +2654,7 @@
         </w:tc>
         <w:tc>
           <w:tcPr>
-            <w:tcW w:w="1582" w:type="dxa"/>
+            <w:tcW w:w="1583" w:type="dxa"/>
             <w:tcBorders>
               <w:top w:val="single" w:sz="8" w:space="0" w:color="000000"/>
               <w:left w:val="single" w:sz="8" w:space="0" w:color="000000"/>
@@ -2684,7 +2684,7 @@
         </w:tc>
         <w:tc>
           <w:tcPr>
-            <w:tcW w:w="1689" w:type="dxa"/>
+            <w:tcW w:w="1688" w:type="dxa"/>
             <w:tcBorders>
               <w:top w:val="single" w:sz="8" w:space="0" w:color="000000"/>
               <w:left w:val="single" w:sz="8" w:space="0" w:color="000000"/>
@@ -2778,7 +2778,7 @@
         </w:tc>
         <w:tc>
           <w:tcPr>
-            <w:tcW w:w="1582" w:type="dxa"/>
+            <w:tcW w:w="1583" w:type="dxa"/>
             <w:tcBorders>
               <w:top w:val="single" w:sz="8" w:space="0" w:color="000000"/>
               <w:left w:val="single" w:sz="8" w:space="0" w:color="000000"/>
@@ -2808,7 +2808,7 @@
         </w:tc>
         <w:tc>
           <w:tcPr>
-            <w:tcW w:w="1689" w:type="dxa"/>
+            <w:tcW w:w="1688" w:type="dxa"/>
             <w:tcBorders>
               <w:top w:val="single" w:sz="8" w:space="0" w:color="000000"/>
               <w:left w:val="single" w:sz="8" w:space="0" w:color="000000"/>
@@ -2902,7 +2902,7 @@
         </w:tc>
         <w:tc>
           <w:tcPr>
-            <w:tcW w:w="1582" w:type="dxa"/>
+            <w:tcW w:w="1583" w:type="dxa"/>
             <w:tcBorders>
               <w:top w:val="single" w:sz="8" w:space="0" w:color="000000"/>
               <w:left w:val="single" w:sz="8" w:space="0" w:color="000000"/>
@@ -2932,7 +2932,7 @@
         </w:tc>
         <w:tc>
           <w:tcPr>
-            <w:tcW w:w="1689" w:type="dxa"/>
+            <w:tcW w:w="1688" w:type="dxa"/>
             <w:tcBorders>
               <w:top w:val="single" w:sz="8" w:space="0" w:color="000000"/>
               <w:left w:val="single" w:sz="8" w:space="0" w:color="000000"/>
@@ -3026,7 +3026,7 @@
         </w:tc>
         <w:tc>
           <w:tcPr>
-            <w:tcW w:w="1582" w:type="dxa"/>
+            <w:tcW w:w="1583" w:type="dxa"/>
             <w:tcBorders>
               <w:top w:val="single" w:sz="8" w:space="0" w:color="000000"/>
               <w:left w:val="single" w:sz="8" w:space="0" w:color="000000"/>
@@ -3056,7 +3056,7 @@
         </w:tc>
         <w:tc>
           <w:tcPr>
-            <w:tcW w:w="1689" w:type="dxa"/>
+            <w:tcW w:w="1688" w:type="dxa"/>
             <w:tcBorders>
               <w:top w:val="single" w:sz="8" w:space="0" w:color="000000"/>
               <w:left w:val="single" w:sz="8" w:space="0" w:color="000000"/>
@@ -3150,7 +3150,7 @@
         </w:tc>
         <w:tc>
           <w:tcPr>
-            <w:tcW w:w="1582" w:type="dxa"/>
+            <w:tcW w:w="1583" w:type="dxa"/>
             <w:tcBorders>
               <w:top w:val="single" w:sz="8" w:space="0" w:color="000000"/>
               <w:left w:val="single" w:sz="8" w:space="0" w:color="000000"/>
@@ -3180,7 +3180,7 @@
         </w:tc>
         <w:tc>
           <w:tcPr>
-            <w:tcW w:w="1689" w:type="dxa"/>
+            <w:tcW w:w="1688" w:type="dxa"/>
             <w:tcBorders>
               <w:top w:val="single" w:sz="8" w:space="0" w:color="000000"/>
               <w:left w:val="single" w:sz="8" w:space="0" w:color="000000"/>
@@ -3274,7 +3274,7 @@
         </w:tc>
         <w:tc>
           <w:tcPr>
-            <w:tcW w:w="1582" w:type="dxa"/>
+            <w:tcW w:w="1583" w:type="dxa"/>
             <w:tcBorders>
               <w:top w:val="single" w:sz="8" w:space="0" w:color="000000"/>
               <w:left w:val="single" w:sz="8" w:space="0" w:color="000000"/>
@@ -3304,7 +3304,7 @@
         </w:tc>
         <w:tc>
           <w:tcPr>
-            <w:tcW w:w="1689" w:type="dxa"/>
+            <w:tcW w:w="1688" w:type="dxa"/>
             <w:tcBorders>
               <w:top w:val="single" w:sz="8" w:space="0" w:color="000000"/>
               <w:left w:val="single" w:sz="8" w:space="0" w:color="000000"/>
@@ -3398,7 +3398,7 @@
         </w:tc>
         <w:tc>
           <w:tcPr>
-            <w:tcW w:w="1582" w:type="dxa"/>
+            <w:tcW w:w="1583" w:type="dxa"/>
             <w:tcBorders>
               <w:top w:val="single" w:sz="8" w:space="0" w:color="000000"/>
               <w:left w:val="single" w:sz="8" w:space="0" w:color="000000"/>
@@ -3428,7 +3428,7 @@
         </w:tc>
         <w:tc>
           <w:tcPr>
-            <w:tcW w:w="1689" w:type="dxa"/>
+            <w:tcW w:w="1688" w:type="dxa"/>
             <w:tcBorders>
               <w:top w:val="single" w:sz="8" w:space="0" w:color="000000"/>
               <w:left w:val="single" w:sz="8" w:space="0" w:color="000000"/>
@@ -3522,7 +3522,7 @@
         </w:tc>
         <w:tc>
           <w:tcPr>
-            <w:tcW w:w="1582" w:type="dxa"/>
+            <w:tcW w:w="1583" w:type="dxa"/>
             <w:tcBorders>
               <w:top w:val="single" w:sz="8" w:space="0" w:color="000000"/>
               <w:left w:val="single" w:sz="8" w:space="0" w:color="000000"/>
@@ -3552,7 +3552,7 @@
         </w:tc>
         <w:tc>
           <w:tcPr>
-            <w:tcW w:w="1689" w:type="dxa"/>
+            <w:tcW w:w="1688" w:type="dxa"/>
             <w:tcBorders>
               <w:top w:val="single" w:sz="8" w:space="0" w:color="000000"/>
               <w:left w:val="single" w:sz="8" w:space="0" w:color="000000"/>
@@ -3646,7 +3646,7 @@
         </w:tc>
         <w:tc>
           <w:tcPr>
-            <w:tcW w:w="1582" w:type="dxa"/>
+            <w:tcW w:w="1583" w:type="dxa"/>
             <w:tcBorders>
               <w:top w:val="single" w:sz="8" w:space="0" w:color="000000"/>
               <w:left w:val="single" w:sz="8" w:space="0" w:color="000000"/>
@@ -3676,7 +3676,7 @@
         </w:tc>
         <w:tc>
           <w:tcPr>
-            <w:tcW w:w="1689" w:type="dxa"/>
+            <w:tcW w:w="1688" w:type="dxa"/>
             <w:tcBorders>
               <w:top w:val="single" w:sz="8" w:space="0" w:color="000000"/>
               <w:left w:val="single" w:sz="8" w:space="0" w:color="000000"/>
@@ -3770,7 +3770,7 @@
         </w:tc>
         <w:tc>
           <w:tcPr>
-            <w:tcW w:w="1582" w:type="dxa"/>
+            <w:tcW w:w="1583" w:type="dxa"/>
             <w:tcBorders>
               <w:top w:val="single" w:sz="8" w:space="0" w:color="000000"/>
               <w:left w:val="single" w:sz="8" w:space="0" w:color="000000"/>
@@ -3800,7 +3800,7 @@
         </w:tc>
         <w:tc>
           <w:tcPr>
-            <w:tcW w:w="1689" w:type="dxa"/>
+            <w:tcW w:w="1688" w:type="dxa"/>
             <w:tcBorders>
               <w:top w:val="single" w:sz="8" w:space="0" w:color="000000"/>
               <w:left w:val="single" w:sz="8" w:space="0" w:color="000000"/>
@@ -3894,7 +3894,7 @@
         </w:tc>
         <w:tc>
           <w:tcPr>
-            <w:tcW w:w="1582" w:type="dxa"/>
+            <w:tcW w:w="1583" w:type="dxa"/>
             <w:tcBorders>
               <w:top w:val="single" w:sz="8" w:space="0" w:color="000000"/>
               <w:left w:val="single" w:sz="8" w:space="0" w:color="000000"/>
@@ -3924,7 +3924,7 @@
         </w:tc>
         <w:tc>
           <w:tcPr>
-            <w:tcW w:w="1689" w:type="dxa"/>
+            <w:tcW w:w="1688" w:type="dxa"/>
             <w:tcBorders>
               <w:top w:val="single" w:sz="8" w:space="0" w:color="000000"/>
               <w:left w:val="single" w:sz="8" w:space="0" w:color="000000"/>
@@ -4017,7 +4017,7 @@
         </w:tc>
         <w:tc>
           <w:tcPr>
-            <w:tcW w:w="1582" w:type="dxa"/>
+            <w:tcW w:w="1583" w:type="dxa"/>
             <w:tcBorders>
               <w:top w:val="single" w:sz="8" w:space="0" w:color="000000"/>
               <w:left w:val="single" w:sz="8" w:space="0" w:color="000000"/>
@@ -4046,7 +4046,7 @@
         </w:tc>
         <w:tc>
           <w:tcPr>
-            <w:tcW w:w="1689" w:type="dxa"/>
+            <w:tcW w:w="1688" w:type="dxa"/>
             <w:tcBorders>
               <w:top w:val="single" w:sz="8" w:space="0" w:color="000000"/>
               <w:left w:val="single" w:sz="8" w:space="0" w:color="000000"/>
@@ -4138,7 +4138,7 @@
         </w:tc>
         <w:tc>
           <w:tcPr>
-            <w:tcW w:w="1582" w:type="dxa"/>
+            <w:tcW w:w="1583" w:type="dxa"/>
             <w:tcBorders>
               <w:top w:val="single" w:sz="8" w:space="0" w:color="000000"/>
               <w:left w:val="single" w:sz="8" w:space="0" w:color="000000"/>
@@ -4167,7 +4167,7 @@
         </w:tc>
         <w:tc>
           <w:tcPr>
-            <w:tcW w:w="1689" w:type="dxa"/>
+            <w:tcW w:w="1688" w:type="dxa"/>
             <w:tcBorders>
               <w:top w:val="single" w:sz="8" w:space="0" w:color="000000"/>
               <w:left w:val="single" w:sz="8" w:space="0" w:color="000000"/>
@@ -4257,7 +4257,7 @@
         </w:tc>
         <w:tc>
           <w:tcPr>
-            <w:tcW w:w="1582" w:type="dxa"/>
+            <w:tcW w:w="1583" w:type="dxa"/>
             <w:tcBorders>
               <w:left w:val="single" w:sz="8" w:space="0" w:color="000000"/>
               <w:bottom w:val="single" w:sz="8" w:space="0" w:color="000000"/>
@@ -4285,7 +4285,7 @@
         </w:tc>
         <w:tc>
           <w:tcPr>
-            <w:tcW w:w="1689" w:type="dxa"/>
+            <w:tcW w:w="1688" w:type="dxa"/>
             <w:tcBorders>
               <w:left w:val="single" w:sz="8" w:space="0" w:color="000000"/>
               <w:bottom w:val="single" w:sz="8" w:space="0" w:color="000000"/>
@@ -4393,7 +4393,7 @@
         </w:tc>
         <w:tc>
           <w:tcPr>
-            <w:tcW w:w="1582" w:type="dxa"/>
+            <w:tcW w:w="1583" w:type="dxa"/>
             <w:tcBorders>
               <w:top w:val="single" w:sz="8" w:space="0" w:color="000000"/>
               <w:left w:val="single" w:sz="8" w:space="0" w:color="000000"/>
@@ -4422,7 +4422,7 @@
         </w:tc>
         <w:tc>
           <w:tcPr>
-            <w:tcW w:w="1689" w:type="dxa"/>
+            <w:tcW w:w="1688" w:type="dxa"/>
             <w:tcBorders>
               <w:top w:val="single" w:sz="8" w:space="0" w:color="000000"/>
               <w:left w:val="single" w:sz="8" w:space="0" w:color="000000"/>
@@ -4512,7 +4512,7 @@
         </w:tc>
         <w:tc>
           <w:tcPr>
-            <w:tcW w:w="1582" w:type="dxa"/>
+            <w:tcW w:w="1583" w:type="dxa"/>
             <w:tcBorders>
               <w:left w:val="single" w:sz="8" w:space="0" w:color="000000"/>
               <w:bottom w:val="single" w:sz="8" w:space="0" w:color="000000"/>
@@ -4540,7 +4540,7 @@
         </w:tc>
         <w:tc>
           <w:tcPr>
-            <w:tcW w:w="1689" w:type="dxa"/>
+            <w:tcW w:w="1688" w:type="dxa"/>
             <w:tcBorders>
               <w:left w:val="single" w:sz="8" w:space="0" w:color="000000"/>
               <w:bottom w:val="single" w:sz="8" w:space="0" w:color="000000"/>
@@ -4631,7 +4631,7 @@
         </w:tc>
         <w:tc>
           <w:tcPr>
-            <w:tcW w:w="1582" w:type="dxa"/>
+            <w:tcW w:w="1583" w:type="dxa"/>
             <w:tcBorders>
               <w:top w:val="single" w:sz="8" w:space="0" w:color="000000"/>
               <w:left w:val="single" w:sz="8" w:space="0" w:color="000000"/>
@@ -4660,7 +4660,7 @@
         </w:tc>
         <w:tc>
           <w:tcPr>
-            <w:tcW w:w="1689" w:type="dxa"/>
+            <w:tcW w:w="1688" w:type="dxa"/>
             <w:tcBorders>
               <w:top w:val="single" w:sz="8" w:space="0" w:color="000000"/>
               <w:left w:val="single" w:sz="8" w:space="0" w:color="000000"/>
@@ -4749,7 +4749,7 @@
         </w:tc>
         <w:tc>
           <w:tcPr>
-            <w:tcW w:w="1582" w:type="dxa"/>
+            <w:tcW w:w="1583" w:type="dxa"/>
             <w:tcBorders>
               <w:left w:val="single" w:sz="8" w:space="0" w:color="000000"/>
               <w:bottom w:val="single" w:sz="8" w:space="0" w:color="000000"/>
@@ -4777,7 +4777,7 @@
         </w:tc>
         <w:tc>
           <w:tcPr>
-            <w:tcW w:w="1689" w:type="dxa"/>
+            <w:tcW w:w="1688" w:type="dxa"/>
             <w:tcBorders>
               <w:left w:val="single" w:sz="8" w:space="0" w:color="000000"/>
               <w:bottom w:val="single" w:sz="8" w:space="0" w:color="000000"/>
@@ -4867,7 +4867,7 @@
         </w:tc>
         <w:tc>
           <w:tcPr>
-            <w:tcW w:w="1582" w:type="dxa"/>
+            <w:tcW w:w="1583" w:type="dxa"/>
             <w:tcBorders>
               <w:top w:val="single" w:sz="8" w:space="0" w:color="000000"/>
               <w:left w:val="single" w:sz="8" w:space="0" w:color="000000"/>
@@ -4896,7 +4896,7 @@
         </w:tc>
         <w:tc>
           <w:tcPr>
-            <w:tcW w:w="1689" w:type="dxa"/>
+            <w:tcW w:w="1688" w:type="dxa"/>
             <w:tcBorders>
               <w:top w:val="single" w:sz="8" w:space="0" w:color="000000"/>
               <w:left w:val="single" w:sz="8" w:space="0" w:color="000000"/>
@@ -4985,7 +4985,7 @@
         </w:tc>
         <w:tc>
           <w:tcPr>
-            <w:tcW w:w="1582" w:type="dxa"/>
+            <w:tcW w:w="1583" w:type="dxa"/>
             <w:tcBorders>
               <w:left w:val="single" w:sz="8" w:space="0" w:color="000000"/>
               <w:bottom w:val="single" w:sz="8" w:space="0" w:color="000000"/>
@@ -5013,7 +5013,7 @@
         </w:tc>
         <w:tc>
           <w:tcPr>
-            <w:tcW w:w="1689" w:type="dxa"/>
+            <w:tcW w:w="1688" w:type="dxa"/>
             <w:tcBorders>
               <w:left w:val="single" w:sz="8" w:space="0" w:color="000000"/>
               <w:bottom w:val="single" w:sz="8" w:space="0" w:color="000000"/>
@@ -5065,7 +5065,9 @@
               </w:rPr>
             </w:pPr>
             <w:r>
-              <w:rPr/>
+              <w:rPr>
+                <w:rFonts w:eastAsia="Calibri" w:cs="Calibri"/>
+              </w:rPr>
             </w:r>
           </w:p>
         </w:tc>
@@ -5101,7 +5103,7 @@
         </w:tc>
         <w:tc>
           <w:tcPr>
-            <w:tcW w:w="1582" w:type="dxa"/>
+            <w:tcW w:w="1583" w:type="dxa"/>
             <w:tcBorders>
               <w:top w:val="single" w:sz="8" w:space="0" w:color="000000"/>
               <w:left w:val="single" w:sz="8" w:space="0" w:color="000000"/>
@@ -5130,7 +5132,7 @@
         </w:tc>
         <w:tc>
           <w:tcPr>
-            <w:tcW w:w="1689" w:type="dxa"/>
+            <w:tcW w:w="1688" w:type="dxa"/>
             <w:tcBorders>
               <w:top w:val="single" w:sz="8" w:space="0" w:color="000000"/>
               <w:left w:val="single" w:sz="8" w:space="0" w:color="000000"/>
@@ -5219,7 +5221,7 @@
         </w:tc>
         <w:tc>
           <w:tcPr>
-            <w:tcW w:w="1582" w:type="dxa"/>
+            <w:tcW w:w="1583" w:type="dxa"/>
             <w:tcBorders>
               <w:left w:val="single" w:sz="8" w:space="0" w:color="000000"/>
               <w:bottom w:val="single" w:sz="8" w:space="0" w:color="000000"/>
@@ -5247,7 +5249,7 @@
         </w:tc>
         <w:tc>
           <w:tcPr>
-            <w:tcW w:w="1689" w:type="dxa"/>
+            <w:tcW w:w="1688" w:type="dxa"/>
             <w:tcBorders>
               <w:left w:val="single" w:sz="8" w:space="0" w:color="000000"/>
               <w:bottom w:val="single" w:sz="8" w:space="0" w:color="000000"/>
@@ -5282,29 +5284,25 @@
           <w:tcPr>
             <w:tcW w:w="1433" w:type="dxa"/>
             <w:tcBorders>
-              <w:top w:val="single" w:sz="8" w:space="0" w:color="000000"/>
-              <w:left w:val="single" w:sz="8" w:space="0" w:color="000000"/>
-              <w:bottom w:val="single" w:sz="8" w:space="0" w:color="000000"/>
-              <w:right w:val="single" w:sz="8" w:space="0" w:color="000000"/>
-            </w:tcBorders>
-            <w:shd w:color="auto" w:fill="auto" w:val="clear"/>
-          </w:tcPr>
-          <w:p>
-            <w:pPr>
-              <w:pStyle w:val="Normal"/>
-              <w:widowControl w:val="false"/>
-              <w:suppressAutoHyphens w:val="true"/>
-              <w:spacing w:lineRule="auto" w:line="240" w:before="0" w:after="0"/>
-              <w:rPr/>
-            </w:pPr>
-            <w:r>
-              <w:rPr>
-                <w:rFonts w:eastAsia="Arial" w:cs="Arial" w:ascii="Arial" w:hAnsi="Arial"/>
-                <w:b/>
-                <w:color w:val="000000"/>
-                <w:sz w:val="26"/>
-              </w:rPr>
-              <w:t>TOTALE</w:t>
+              <w:left w:val="single" w:sz="8" w:space="0" w:color="000000"/>
+              <w:bottom w:val="single" w:sz="8" w:space="0" w:color="000000"/>
+              <w:right w:val="single" w:sz="8" w:space="0" w:color="000000"/>
+            </w:tcBorders>
+            <w:shd w:color="auto" w:fill="auto" w:val="clear"/>
+          </w:tcPr>
+          <w:p>
+            <w:pPr>
+              <w:pStyle w:val="Normal"/>
+              <w:widowControl w:val="false"/>
+              <w:spacing w:lineRule="auto" w:line="276" w:before="0" w:after="200"/>
+              <w:rPr>
+                <w:rFonts w:ascii="Calibri" w:hAnsi="Calibri" w:eastAsia="Calibri" w:cs="Calibri"/>
+              </w:rPr>
+            </w:pPr>
+            <w:r>
+              <w:rPr>
+                <w:rFonts w:eastAsia="Calibri" w:cs="Calibri"/>
+              </w:rPr>
             </w:r>
           </w:p>
         </w:tc>
@@ -5313,92 +5311,83 @@
             <w:tcW w:w="4929" w:type="dxa"/>
             <w:gridSpan w:val="2"/>
             <w:tcBorders>
-              <w:top w:val="single" w:sz="8" w:space="0" w:color="000000"/>
-              <w:left w:val="single" w:sz="8" w:space="0" w:color="000000"/>
-              <w:bottom w:val="single" w:sz="8" w:space="0" w:color="000000"/>
-              <w:right w:val="single" w:sz="8" w:space="0" w:color="000000"/>
-            </w:tcBorders>
-            <w:shd w:color="auto" w:fill="auto" w:val="clear"/>
-          </w:tcPr>
-          <w:p>
-            <w:pPr>
-              <w:pStyle w:val="Normal"/>
-              <w:widowControl w:val="false"/>
-              <w:suppressAutoHyphens w:val="true"/>
-              <w:spacing w:lineRule="auto" w:line="240" w:before="0" w:after="0"/>
-              <w:rPr>
-                <w:rFonts w:ascii="Calibri" w:hAnsi="Calibri" w:eastAsia="Calibri" w:cs="Calibri"/>
-              </w:rPr>
-            </w:pPr>
-            <w:r>
-              <w:rPr>
-                <w:rFonts w:eastAsia="Calibri" w:cs="Calibri"/>
-              </w:rPr>
-            </w:r>
-          </w:p>
-        </w:tc>
-        <w:tc>
-          <w:tcPr>
-            <w:tcW w:w="1582" w:type="dxa"/>
-            <w:tcBorders>
-              <w:top w:val="single" w:sz="8" w:space="0" w:color="000000"/>
-              <w:left w:val="single" w:sz="8" w:space="0" w:color="000000"/>
-              <w:bottom w:val="single" w:sz="8" w:space="0" w:color="000000"/>
-              <w:right w:val="single" w:sz="8" w:space="0" w:color="000000"/>
-            </w:tcBorders>
-            <w:shd w:color="auto" w:fill="auto" w:val="clear"/>
-          </w:tcPr>
-          <w:p>
-            <w:pPr>
-              <w:pStyle w:val="Normal"/>
-              <w:widowControl w:val="false"/>
-              <w:suppressAutoHyphens w:val="true"/>
-              <w:spacing w:lineRule="auto" w:line="240" w:before="0" w:after="0"/>
-              <w:rPr/>
-            </w:pPr>
-            <w:r>
-              <w:rPr>
-                <w:rFonts w:eastAsia="Arial" w:cs="Arial" w:ascii="Arial" w:hAnsi="Arial"/>
-                <w:color w:val="000000"/>
-                <w:sz w:val="26"/>
-              </w:rPr>
-              <w:t>—</w:t>
-            </w:r>
-            <w:r>
-              <w:rPr>
-                <w:rFonts w:eastAsia="Arial" w:cs="Arial" w:ascii="Arial" w:hAnsi="Arial"/>
-                <w:color w:val="000000"/>
-                <w:sz w:val="26"/>
-              </w:rPr>
-              <w:t>---------------</w:t>
-            </w:r>
-          </w:p>
-        </w:tc>
-        <w:tc>
-          <w:tcPr>
-            <w:tcW w:w="1689" w:type="dxa"/>
-            <w:tcBorders>
-              <w:top w:val="single" w:sz="8" w:space="0" w:color="000000"/>
-              <w:left w:val="single" w:sz="8" w:space="0" w:color="000000"/>
-              <w:bottom w:val="single" w:sz="8" w:space="0" w:color="000000"/>
-              <w:right w:val="single" w:sz="8" w:space="0" w:color="000000"/>
-            </w:tcBorders>
-            <w:shd w:color="auto" w:fill="auto" w:val="clear"/>
-          </w:tcPr>
-          <w:p>
-            <w:pPr>
-              <w:pStyle w:val="Normal"/>
-              <w:widowControl w:val="false"/>
-              <w:suppressAutoHyphens w:val="true"/>
-              <w:spacing w:lineRule="auto" w:line="240" w:before="0" w:after="0"/>
-              <w:rPr>
-                <w:rFonts w:ascii="Calibri" w:hAnsi="Calibri" w:eastAsia="Calibri" w:cs="Calibri"/>
-              </w:rPr>
-            </w:pPr>
-            <w:r>
-              <w:rPr>
-                <w:rFonts w:eastAsia="Calibri" w:cs="Calibri"/>
-              </w:rPr>
+              <w:left w:val="single" w:sz="8" w:space="0" w:color="000000"/>
+              <w:bottom w:val="single" w:sz="8" w:space="0" w:color="000000"/>
+              <w:right w:val="single" w:sz="8" w:space="0" w:color="000000"/>
+            </w:tcBorders>
+            <w:shd w:color="auto" w:fill="auto" w:val="clear"/>
+          </w:tcPr>
+          <w:p>
+            <w:pPr>
+              <w:pStyle w:val="Normal"/>
+              <w:widowControl w:val="false"/>
+              <w:suppressAutoHyphens w:val="true"/>
+              <w:spacing w:lineRule="auto" w:line="240" w:before="0" w:after="0"/>
+              <w:rPr>
+                <w:rFonts w:ascii="Calibri" w:hAnsi="Calibri" w:eastAsia="Calibri" w:cs="Calibri"/>
+              </w:rPr>
+            </w:pPr>
+            <w:r>
+              <w:rPr>
+                <w:rFonts w:eastAsia="Calibri" w:cs="Calibri"/>
+              </w:rPr>
+              <w:t>Stesura api searchViaggio</w:t>
+            </w:r>
+          </w:p>
+        </w:tc>
+        <w:tc>
+          <w:tcPr>
+            <w:tcW w:w="1583" w:type="dxa"/>
+            <w:tcBorders>
+              <w:left w:val="single" w:sz="8" w:space="0" w:color="000000"/>
+              <w:bottom w:val="single" w:sz="8" w:space="0" w:color="000000"/>
+              <w:right w:val="single" w:sz="8" w:space="0" w:color="000000"/>
+            </w:tcBorders>
+            <w:shd w:color="auto" w:fill="auto" w:val="clear"/>
+          </w:tcPr>
+          <w:p>
+            <w:pPr>
+              <w:pStyle w:val="Normal"/>
+              <w:widowControl w:val="false"/>
+              <w:suppressAutoHyphens w:val="true"/>
+              <w:spacing w:lineRule="auto" w:line="240" w:before="0" w:after="0"/>
+              <w:rPr>
+                <w:rFonts w:ascii="Calibri" w:hAnsi="Calibri" w:eastAsia="Calibri" w:cs="Calibri"/>
+              </w:rPr>
+            </w:pPr>
+            <w:r>
+              <w:rPr>
+                <w:rFonts w:eastAsia="Calibri" w:cs="Calibri"/>
+              </w:rPr>
+              <w:t>24/12/2022</w:t>
+            </w:r>
+          </w:p>
+        </w:tc>
+        <w:tc>
+          <w:tcPr>
+            <w:tcW w:w="1688" w:type="dxa"/>
+            <w:tcBorders>
+              <w:left w:val="single" w:sz="8" w:space="0" w:color="000000"/>
+              <w:bottom w:val="single" w:sz="8" w:space="0" w:color="000000"/>
+              <w:right w:val="single" w:sz="8" w:space="0" w:color="000000"/>
+            </w:tcBorders>
+            <w:shd w:color="auto" w:fill="auto" w:val="clear"/>
+          </w:tcPr>
+          <w:p>
+            <w:pPr>
+              <w:pStyle w:val="Normal"/>
+              <w:widowControl w:val="false"/>
+              <w:suppressAutoHyphens w:val="true"/>
+              <w:spacing w:lineRule="auto" w:line="240" w:before="0" w:after="0"/>
+              <w:rPr>
+                <w:rFonts w:ascii="Calibri" w:hAnsi="Calibri" w:eastAsia="Calibri" w:cs="Calibri"/>
+              </w:rPr>
+            </w:pPr>
+            <w:r>
+              <w:rPr>
+                <w:rFonts w:eastAsia="Calibri" w:cs="Calibri"/>
+              </w:rPr>
+              <w:t>180</w:t>
             </w:r>
           </w:p>
         </w:tc>
@@ -5429,17 +5418,83 @@
             <w:r>
               <w:rPr>
                 <w:rFonts w:eastAsia="Arial" w:cs="Arial" w:ascii="Arial" w:hAnsi="Arial"/>
-                <w:color w:val="FF0000"/>
+                <w:b/>
+                <w:color w:val="000000"/>
                 <w:sz w:val="26"/>
               </w:rPr>
-              <w:t>Matteo B</w:t>
-            </w:r>
-          </w:p>
-        </w:tc>
-        <w:tc>
-          <w:tcPr>
-            <w:tcW w:w="8200" w:type="dxa"/>
-            <w:gridSpan w:val="4"/>
+              <w:t>TOTALE</w:t>
+            </w:r>
+          </w:p>
+        </w:tc>
+        <w:tc>
+          <w:tcPr>
+            <w:tcW w:w="4929" w:type="dxa"/>
+            <w:gridSpan w:val="2"/>
+            <w:tcBorders>
+              <w:top w:val="single" w:sz="8" w:space="0" w:color="000000"/>
+              <w:left w:val="single" w:sz="8" w:space="0" w:color="000000"/>
+              <w:bottom w:val="single" w:sz="8" w:space="0" w:color="000000"/>
+              <w:right w:val="single" w:sz="8" w:space="0" w:color="000000"/>
+            </w:tcBorders>
+            <w:shd w:color="auto" w:fill="auto" w:val="clear"/>
+          </w:tcPr>
+          <w:p>
+            <w:pPr>
+              <w:pStyle w:val="Normal"/>
+              <w:widowControl w:val="false"/>
+              <w:suppressAutoHyphens w:val="true"/>
+              <w:spacing w:lineRule="auto" w:line="240" w:before="0" w:after="0"/>
+              <w:rPr>
+                <w:rFonts w:ascii="Calibri" w:hAnsi="Calibri" w:eastAsia="Calibri" w:cs="Calibri"/>
+              </w:rPr>
+            </w:pPr>
+            <w:r>
+              <w:rPr>
+                <w:rFonts w:eastAsia="Calibri" w:cs="Calibri"/>
+              </w:rPr>
+            </w:r>
+          </w:p>
+        </w:tc>
+        <w:tc>
+          <w:tcPr>
+            <w:tcW w:w="1583" w:type="dxa"/>
+            <w:tcBorders>
+              <w:top w:val="single" w:sz="8" w:space="0" w:color="000000"/>
+              <w:left w:val="single" w:sz="8" w:space="0" w:color="000000"/>
+              <w:bottom w:val="single" w:sz="8" w:space="0" w:color="000000"/>
+              <w:right w:val="single" w:sz="8" w:space="0" w:color="000000"/>
+            </w:tcBorders>
+            <w:shd w:color="auto" w:fill="auto" w:val="clear"/>
+          </w:tcPr>
+          <w:p>
+            <w:pPr>
+              <w:pStyle w:val="Normal"/>
+              <w:widowControl w:val="false"/>
+              <w:suppressAutoHyphens w:val="true"/>
+              <w:spacing w:lineRule="auto" w:line="240" w:before="0" w:after="0"/>
+              <w:rPr/>
+            </w:pPr>
+            <w:r>
+              <w:rPr>
+                <w:rFonts w:eastAsia="Arial" w:cs="Arial" w:ascii="Arial" w:hAnsi="Arial"/>
+                <w:color w:val="000000"/>
+                <w:sz w:val="26"/>
+              </w:rPr>
+              <w:t>—</w:t>
+            </w:r>
+            <w:r>
+              <w:rPr>
+                <w:rFonts w:eastAsia="Arial" w:cs="Arial" w:ascii="Arial" w:hAnsi="Arial"/>
+                <w:color w:val="000000"/>
+                <w:sz w:val="26"/>
+              </w:rPr>
+              <w:t>---------------</w:t>
+            </w:r>
+          </w:p>
+        </w:tc>
+        <w:tc>
+          <w:tcPr>
+            <w:tcW w:w="1688" w:type="dxa"/>
             <w:tcBorders>
               <w:top w:val="single" w:sz="8" w:space="0" w:color="000000"/>
               <w:left w:val="single" w:sz="8" w:space="0" w:color="000000"/>
@@ -5473,120 +5528,58 @@
         <w:tc>
           <w:tcPr>
             <w:tcW w:w="1433" w:type="dxa"/>
-            <w:vMerge w:val="restart"/>
-            <w:tcBorders>
-              <w:top w:val="single" w:sz="8" w:space="0" w:color="000000"/>
-              <w:left w:val="single" w:sz="8" w:space="0" w:color="000000"/>
-              <w:bottom w:val="single" w:sz="8" w:space="0" w:color="000000"/>
-              <w:right w:val="single" w:sz="8" w:space="0" w:color="000000"/>
-            </w:tcBorders>
-            <w:shd w:color="auto" w:fill="auto" w:val="clear"/>
-          </w:tcPr>
-          <w:p>
-            <w:pPr>
-              <w:pStyle w:val="Normal"/>
-              <w:widowControl w:val="false"/>
-              <w:suppressAutoHyphens w:val="true"/>
-              <w:spacing w:lineRule="auto" w:line="240" w:before="0" w:after="0"/>
-              <w:rPr>
-                <w:rFonts w:ascii="Calibri" w:hAnsi="Calibri" w:eastAsia="Calibri" w:cs="Calibri"/>
-              </w:rPr>
-            </w:pPr>
-            <w:r>
-              <w:rPr>
-                <w:rFonts w:eastAsia="Calibri" w:cs="Calibri"/>
-              </w:rPr>
-            </w:r>
-          </w:p>
-        </w:tc>
-        <w:tc>
-          <w:tcPr>
-            <w:tcW w:w="4929" w:type="dxa"/>
-            <w:gridSpan w:val="2"/>
-            <w:tcBorders>
-              <w:top w:val="single" w:sz="8" w:space="0" w:color="000000"/>
-              <w:left w:val="single" w:sz="8" w:space="0" w:color="000000"/>
-              <w:bottom w:val="single" w:sz="8" w:space="0" w:color="000000"/>
-              <w:right w:val="single" w:sz="8" w:space="0" w:color="000000"/>
-            </w:tcBorders>
-            <w:shd w:color="auto" w:fill="auto" w:val="clear"/>
-          </w:tcPr>
-          <w:p>
-            <w:pPr>
-              <w:pStyle w:val="Normal"/>
-              <w:widowControl w:val="false"/>
-              <w:suppressAutoHyphens w:val="true"/>
-              <w:spacing w:lineRule="auto" w:line="240" w:before="0" w:after="0"/>
-              <w:rPr>
-                <w:rFonts w:ascii="Calibri" w:hAnsi="Calibri" w:eastAsia="Calibri" w:cs="Calibri"/>
-              </w:rPr>
-            </w:pPr>
-            <w:r>
-              <w:rPr>
-                <w:rFonts w:eastAsia="Calibri" w:cs="Calibri"/>
-                <w:color w:val="000000"/>
-              </w:rPr>
-              <w:t>Brainstorming progetto+ ideazione</w:t>
-            </w:r>
-          </w:p>
-        </w:tc>
-        <w:tc>
-          <w:tcPr>
-            <w:tcW w:w="1582" w:type="dxa"/>
-            <w:tcBorders>
-              <w:top w:val="single" w:sz="8" w:space="0" w:color="000000"/>
-              <w:left w:val="single" w:sz="8" w:space="0" w:color="000000"/>
-              <w:bottom w:val="single" w:sz="8" w:space="0" w:color="000000"/>
-              <w:right w:val="single" w:sz="8" w:space="0" w:color="000000"/>
-            </w:tcBorders>
-            <w:shd w:color="auto" w:fill="auto" w:val="clear"/>
-          </w:tcPr>
-          <w:p>
-            <w:pPr>
-              <w:pStyle w:val="Normal"/>
-              <w:widowControl w:val="false"/>
-              <w:suppressAutoHyphens w:val="true"/>
-              <w:spacing w:lineRule="auto" w:line="240" w:before="0" w:after="0"/>
-              <w:rPr>
-                <w:rFonts w:ascii="Calibri" w:hAnsi="Calibri" w:eastAsia="Calibri" w:cs="Calibri"/>
-              </w:rPr>
-            </w:pPr>
-            <w:r>
-              <w:rPr>
-                <w:rFonts w:eastAsia="Calibri" w:cs="Calibri"/>
-                <w:color w:val="000000"/>
-              </w:rPr>
-              <w:t>22/09/2022</w:t>
-            </w:r>
-          </w:p>
-        </w:tc>
-        <w:tc>
-          <w:tcPr>
-            <w:tcW w:w="1689" w:type="dxa"/>
-            <w:tcBorders>
-              <w:top w:val="single" w:sz="8" w:space="0" w:color="000000"/>
-              <w:left w:val="single" w:sz="8" w:space="0" w:color="000000"/>
-              <w:bottom w:val="single" w:sz="8" w:space="0" w:color="000000"/>
-              <w:right w:val="single" w:sz="8" w:space="0" w:color="000000"/>
-            </w:tcBorders>
-            <w:shd w:color="auto" w:fill="auto" w:val="clear"/>
-          </w:tcPr>
-          <w:p>
-            <w:pPr>
-              <w:pStyle w:val="Normal"/>
-              <w:widowControl w:val="false"/>
-              <w:suppressAutoHyphens w:val="true"/>
-              <w:spacing w:lineRule="auto" w:line="240" w:before="0" w:after="0"/>
-              <w:rPr>
-                <w:rFonts w:ascii="Calibri" w:hAnsi="Calibri" w:eastAsia="Calibri" w:cs="Calibri"/>
-              </w:rPr>
-            </w:pPr>
-            <w:r>
-              <w:rPr>
-                <w:rFonts w:eastAsia="Calibri" w:cs="Calibri"/>
-                <w:color w:val="000000"/>
-              </w:rPr>
-              <w:t>75</w:t>
+            <w:tcBorders>
+              <w:top w:val="single" w:sz="8" w:space="0" w:color="000000"/>
+              <w:left w:val="single" w:sz="8" w:space="0" w:color="000000"/>
+              <w:bottom w:val="single" w:sz="8" w:space="0" w:color="000000"/>
+              <w:right w:val="single" w:sz="8" w:space="0" w:color="000000"/>
+            </w:tcBorders>
+            <w:shd w:color="auto" w:fill="auto" w:val="clear"/>
+          </w:tcPr>
+          <w:p>
+            <w:pPr>
+              <w:pStyle w:val="Normal"/>
+              <w:widowControl w:val="false"/>
+              <w:suppressAutoHyphens w:val="true"/>
+              <w:spacing w:lineRule="auto" w:line="240" w:before="0" w:after="0"/>
+              <w:rPr/>
+            </w:pPr>
+            <w:r>
+              <w:rPr>
+                <w:rFonts w:eastAsia="Arial" w:cs="Arial" w:ascii="Arial" w:hAnsi="Arial"/>
+                <w:color w:val="FF0000"/>
+                <w:sz w:val="26"/>
+              </w:rPr>
+              <w:t>Matteo B</w:t>
+            </w:r>
+          </w:p>
+        </w:tc>
+        <w:tc>
+          <w:tcPr>
+            <w:tcW w:w="8200" w:type="dxa"/>
+            <w:gridSpan w:val="4"/>
+            <w:tcBorders>
+              <w:top w:val="single" w:sz="8" w:space="0" w:color="000000"/>
+              <w:left w:val="single" w:sz="8" w:space="0" w:color="000000"/>
+              <w:bottom w:val="single" w:sz="8" w:space="0" w:color="000000"/>
+              <w:right w:val="single" w:sz="8" w:space="0" w:color="000000"/>
+            </w:tcBorders>
+            <w:shd w:color="auto" w:fill="auto" w:val="clear"/>
+          </w:tcPr>
+          <w:p>
+            <w:pPr>
+              <w:pStyle w:val="Normal"/>
+              <w:widowControl w:val="false"/>
+              <w:suppressAutoHyphens w:val="true"/>
+              <w:spacing w:lineRule="auto" w:line="240" w:before="0" w:after="0"/>
+              <w:rPr>
+                <w:rFonts w:ascii="Calibri" w:hAnsi="Calibri" w:eastAsia="Calibri" w:cs="Calibri"/>
+              </w:rPr>
+            </w:pPr>
+            <w:r>
+              <w:rPr>
+                <w:rFonts w:eastAsia="Calibri" w:cs="Calibri"/>
+              </w:rPr>
             </w:r>
           </w:p>
         </w:tc>
@@ -5598,20 +5591,21 @@
         <w:tc>
           <w:tcPr>
             <w:tcW w:w="1433" w:type="dxa"/>
-            <w:vMerge w:val="continue"/>
-            <w:tcBorders>
-              <w:top w:val="single" w:sz="8" w:space="0" w:color="000000"/>
-              <w:left w:val="single" w:sz="8" w:space="0" w:color="000000"/>
-              <w:bottom w:val="single" w:sz="8" w:space="0" w:color="000000"/>
-              <w:right w:val="single" w:sz="8" w:space="0" w:color="000000"/>
-            </w:tcBorders>
-            <w:shd w:color="auto" w:fill="auto" w:val="clear"/>
-          </w:tcPr>
-          <w:p>
-            <w:pPr>
-              <w:pStyle w:val="Normal"/>
-              <w:widowControl w:val="false"/>
-              <w:spacing w:lineRule="auto" w:line="276" w:before="0" w:after="200"/>
+            <w:vMerge w:val="restart"/>
+            <w:tcBorders>
+              <w:top w:val="single" w:sz="8" w:space="0" w:color="000000"/>
+              <w:left w:val="single" w:sz="8" w:space="0" w:color="000000"/>
+              <w:bottom w:val="single" w:sz="8" w:space="0" w:color="000000"/>
+              <w:right w:val="single" w:sz="8" w:space="0" w:color="000000"/>
+            </w:tcBorders>
+            <w:shd w:color="auto" w:fill="auto" w:val="clear"/>
+          </w:tcPr>
+          <w:p>
+            <w:pPr>
+              <w:pStyle w:val="Normal"/>
+              <w:widowControl w:val="false"/>
+              <w:suppressAutoHyphens w:val="true"/>
+              <w:spacing w:lineRule="auto" w:line="240" w:before="0" w:after="0"/>
               <w:rPr>
                 <w:rFonts w:ascii="Calibri" w:hAnsi="Calibri" w:eastAsia="Calibri" w:cs="Calibri"/>
               </w:rPr>
@@ -5650,67 +5644,67 @@
                 <w:rFonts w:eastAsia="Calibri" w:cs="Calibri"/>
                 <w:color w:val="000000"/>
               </w:rPr>
-              <w:t>Sistemazione Repo</w:t>
-            </w:r>
-          </w:p>
-        </w:tc>
-        <w:tc>
-          <w:tcPr>
-            <w:tcW w:w="1582" w:type="dxa"/>
-            <w:tcBorders>
-              <w:top w:val="single" w:sz="8" w:space="0" w:color="000000"/>
-              <w:left w:val="single" w:sz="8" w:space="0" w:color="000000"/>
-              <w:bottom w:val="single" w:sz="8" w:space="0" w:color="000000"/>
-              <w:right w:val="single" w:sz="8" w:space="0" w:color="000000"/>
-            </w:tcBorders>
-            <w:shd w:color="auto" w:fill="auto" w:val="clear"/>
-          </w:tcPr>
-          <w:p>
-            <w:pPr>
-              <w:pStyle w:val="Normal"/>
-              <w:widowControl w:val="false"/>
-              <w:suppressAutoHyphens w:val="true"/>
-              <w:spacing w:lineRule="auto" w:line="240" w:before="0" w:after="0"/>
-              <w:rPr>
-                <w:rFonts w:ascii="Calibri" w:hAnsi="Calibri" w:eastAsia="Calibri" w:cs="Calibri"/>
-              </w:rPr>
-            </w:pPr>
-            <w:r>
-              <w:rPr>
-                <w:rFonts w:eastAsia="Calibri" w:cs="Calibri"/>
-                <w:color w:val="000000"/>
-              </w:rPr>
-              <w:t>23/09/2022</w:t>
-            </w:r>
-          </w:p>
-        </w:tc>
-        <w:tc>
-          <w:tcPr>
-            <w:tcW w:w="1689" w:type="dxa"/>
-            <w:tcBorders>
-              <w:top w:val="single" w:sz="8" w:space="0" w:color="000000"/>
-              <w:left w:val="single" w:sz="8" w:space="0" w:color="000000"/>
-              <w:bottom w:val="single" w:sz="8" w:space="0" w:color="000000"/>
-              <w:right w:val="single" w:sz="8" w:space="0" w:color="000000"/>
-            </w:tcBorders>
-            <w:shd w:color="auto" w:fill="auto" w:val="clear"/>
-          </w:tcPr>
-          <w:p>
-            <w:pPr>
-              <w:pStyle w:val="Normal"/>
-              <w:widowControl w:val="false"/>
-              <w:suppressAutoHyphens w:val="true"/>
-              <w:spacing w:lineRule="auto" w:line="240" w:before="0" w:after="0"/>
-              <w:rPr>
-                <w:rFonts w:ascii="Calibri" w:hAnsi="Calibri" w:eastAsia="Calibri" w:cs="Calibri"/>
-              </w:rPr>
-            </w:pPr>
-            <w:r>
-              <w:rPr>
-                <w:rFonts w:eastAsia="Calibri" w:cs="Calibri"/>
-                <w:color w:val="000000"/>
-              </w:rPr>
-              <w:t>20</w:t>
+              <w:t>Brainstorming progetto+ ideazione</w:t>
+            </w:r>
+          </w:p>
+        </w:tc>
+        <w:tc>
+          <w:tcPr>
+            <w:tcW w:w="1583" w:type="dxa"/>
+            <w:tcBorders>
+              <w:top w:val="single" w:sz="8" w:space="0" w:color="000000"/>
+              <w:left w:val="single" w:sz="8" w:space="0" w:color="000000"/>
+              <w:bottom w:val="single" w:sz="8" w:space="0" w:color="000000"/>
+              <w:right w:val="single" w:sz="8" w:space="0" w:color="000000"/>
+            </w:tcBorders>
+            <w:shd w:color="auto" w:fill="auto" w:val="clear"/>
+          </w:tcPr>
+          <w:p>
+            <w:pPr>
+              <w:pStyle w:val="Normal"/>
+              <w:widowControl w:val="false"/>
+              <w:suppressAutoHyphens w:val="true"/>
+              <w:spacing w:lineRule="auto" w:line="240" w:before="0" w:after="0"/>
+              <w:rPr>
+                <w:rFonts w:ascii="Calibri" w:hAnsi="Calibri" w:eastAsia="Calibri" w:cs="Calibri"/>
+              </w:rPr>
+            </w:pPr>
+            <w:r>
+              <w:rPr>
+                <w:rFonts w:eastAsia="Calibri" w:cs="Calibri"/>
+                <w:color w:val="000000"/>
+              </w:rPr>
+              <w:t>22/09/2022</w:t>
+            </w:r>
+          </w:p>
+        </w:tc>
+        <w:tc>
+          <w:tcPr>
+            <w:tcW w:w="1688" w:type="dxa"/>
+            <w:tcBorders>
+              <w:top w:val="single" w:sz="8" w:space="0" w:color="000000"/>
+              <w:left w:val="single" w:sz="8" w:space="0" w:color="000000"/>
+              <w:bottom w:val="single" w:sz="8" w:space="0" w:color="000000"/>
+              <w:right w:val="single" w:sz="8" w:space="0" w:color="000000"/>
+            </w:tcBorders>
+            <w:shd w:color="auto" w:fill="auto" w:val="clear"/>
+          </w:tcPr>
+          <w:p>
+            <w:pPr>
+              <w:pStyle w:val="Normal"/>
+              <w:widowControl w:val="false"/>
+              <w:suppressAutoHyphens w:val="true"/>
+              <w:spacing w:lineRule="auto" w:line="240" w:before="0" w:after="0"/>
+              <w:rPr>
+                <w:rFonts w:ascii="Calibri" w:hAnsi="Calibri" w:eastAsia="Calibri" w:cs="Calibri"/>
+              </w:rPr>
+            </w:pPr>
+            <w:r>
+              <w:rPr>
+                <w:rFonts w:eastAsia="Calibri" w:cs="Calibri"/>
+                <w:color w:val="000000"/>
+              </w:rPr>
+              <w:t>75</w:t>
             </w:r>
           </w:p>
         </w:tc>
@@ -5774,67 +5768,67 @@
                 <w:rFonts w:eastAsia="Calibri" w:cs="Calibri"/>
                 <w:color w:val="000000"/>
               </w:rPr>
-              <w:t>Obbiettivi Progetto</w:t>
-            </w:r>
-          </w:p>
-        </w:tc>
-        <w:tc>
-          <w:tcPr>
-            <w:tcW w:w="1582" w:type="dxa"/>
-            <w:tcBorders>
-              <w:top w:val="single" w:sz="8" w:space="0" w:color="000000"/>
-              <w:left w:val="single" w:sz="8" w:space="0" w:color="000000"/>
-              <w:bottom w:val="single" w:sz="8" w:space="0" w:color="000000"/>
-              <w:right w:val="single" w:sz="8" w:space="0" w:color="000000"/>
-            </w:tcBorders>
-            <w:shd w:color="auto" w:fill="auto" w:val="clear"/>
-          </w:tcPr>
-          <w:p>
-            <w:pPr>
-              <w:pStyle w:val="Normal"/>
-              <w:widowControl w:val="false"/>
-              <w:suppressAutoHyphens w:val="true"/>
-              <w:spacing w:lineRule="auto" w:line="240" w:before="0" w:after="0"/>
-              <w:rPr>
-                <w:rFonts w:ascii="Calibri" w:hAnsi="Calibri" w:eastAsia="Calibri" w:cs="Calibri"/>
-              </w:rPr>
-            </w:pPr>
-            <w:r>
-              <w:rPr>
-                <w:rFonts w:eastAsia="Calibri" w:cs="Calibri"/>
-                <w:color w:val="000000"/>
-              </w:rPr>
-              <w:t>26/09/2022</w:t>
-            </w:r>
-          </w:p>
-        </w:tc>
-        <w:tc>
-          <w:tcPr>
-            <w:tcW w:w="1689" w:type="dxa"/>
-            <w:tcBorders>
-              <w:top w:val="single" w:sz="8" w:space="0" w:color="000000"/>
-              <w:left w:val="single" w:sz="8" w:space="0" w:color="000000"/>
-              <w:bottom w:val="single" w:sz="8" w:space="0" w:color="000000"/>
-              <w:right w:val="single" w:sz="8" w:space="0" w:color="000000"/>
-            </w:tcBorders>
-            <w:shd w:color="auto" w:fill="auto" w:val="clear"/>
-          </w:tcPr>
-          <w:p>
-            <w:pPr>
-              <w:pStyle w:val="Normal"/>
-              <w:widowControl w:val="false"/>
-              <w:suppressAutoHyphens w:val="true"/>
-              <w:spacing w:lineRule="auto" w:line="240" w:before="0" w:after="0"/>
-              <w:rPr>
-                <w:rFonts w:ascii="Calibri" w:hAnsi="Calibri" w:eastAsia="Calibri" w:cs="Calibri"/>
-              </w:rPr>
-            </w:pPr>
-            <w:r>
-              <w:rPr>
-                <w:rFonts w:eastAsia="Calibri" w:cs="Calibri"/>
-                <w:color w:val="000000"/>
-              </w:rPr>
-              <w:t>80</w:t>
+              <w:t>Sistemazione Repo</w:t>
+            </w:r>
+          </w:p>
+        </w:tc>
+        <w:tc>
+          <w:tcPr>
+            <w:tcW w:w="1583" w:type="dxa"/>
+            <w:tcBorders>
+              <w:top w:val="single" w:sz="8" w:space="0" w:color="000000"/>
+              <w:left w:val="single" w:sz="8" w:space="0" w:color="000000"/>
+              <w:bottom w:val="single" w:sz="8" w:space="0" w:color="000000"/>
+              <w:right w:val="single" w:sz="8" w:space="0" w:color="000000"/>
+            </w:tcBorders>
+            <w:shd w:color="auto" w:fill="auto" w:val="clear"/>
+          </w:tcPr>
+          <w:p>
+            <w:pPr>
+              <w:pStyle w:val="Normal"/>
+              <w:widowControl w:val="false"/>
+              <w:suppressAutoHyphens w:val="true"/>
+              <w:spacing w:lineRule="auto" w:line="240" w:before="0" w:after="0"/>
+              <w:rPr>
+                <w:rFonts w:ascii="Calibri" w:hAnsi="Calibri" w:eastAsia="Calibri" w:cs="Calibri"/>
+              </w:rPr>
+            </w:pPr>
+            <w:r>
+              <w:rPr>
+                <w:rFonts w:eastAsia="Calibri" w:cs="Calibri"/>
+                <w:color w:val="000000"/>
+              </w:rPr>
+              <w:t>23/09/2022</w:t>
+            </w:r>
+          </w:p>
+        </w:tc>
+        <w:tc>
+          <w:tcPr>
+            <w:tcW w:w="1688" w:type="dxa"/>
+            <w:tcBorders>
+              <w:top w:val="single" w:sz="8" w:space="0" w:color="000000"/>
+              <w:left w:val="single" w:sz="8" w:space="0" w:color="000000"/>
+              <w:bottom w:val="single" w:sz="8" w:space="0" w:color="000000"/>
+              <w:right w:val="single" w:sz="8" w:space="0" w:color="000000"/>
+            </w:tcBorders>
+            <w:shd w:color="auto" w:fill="auto" w:val="clear"/>
+          </w:tcPr>
+          <w:p>
+            <w:pPr>
+              <w:pStyle w:val="Normal"/>
+              <w:widowControl w:val="false"/>
+              <w:suppressAutoHyphens w:val="true"/>
+              <w:spacing w:lineRule="auto" w:line="240" w:before="0" w:after="0"/>
+              <w:rPr>
+                <w:rFonts w:ascii="Calibri" w:hAnsi="Calibri" w:eastAsia="Calibri" w:cs="Calibri"/>
+              </w:rPr>
+            </w:pPr>
+            <w:r>
+              <w:rPr>
+                <w:rFonts w:eastAsia="Calibri" w:cs="Calibri"/>
+                <w:color w:val="000000"/>
+              </w:rPr>
+              <w:t>20</w:t>
             </w:r>
           </w:p>
         </w:tc>
@@ -5898,67 +5892,67 @@
                 <w:rFonts w:eastAsia="Calibri" w:cs="Calibri"/>
                 <w:color w:val="000000"/>
               </w:rPr>
-              <w:t>Requisiti Funzionali e Non Funzionali</w:t>
-            </w:r>
-          </w:p>
-        </w:tc>
-        <w:tc>
-          <w:tcPr>
-            <w:tcW w:w="1582" w:type="dxa"/>
-            <w:tcBorders>
-              <w:top w:val="single" w:sz="8" w:space="0" w:color="000000"/>
-              <w:left w:val="single" w:sz="8" w:space="0" w:color="000000"/>
-              <w:bottom w:val="single" w:sz="8" w:space="0" w:color="000000"/>
-              <w:right w:val="single" w:sz="8" w:space="0" w:color="000000"/>
-            </w:tcBorders>
-            <w:shd w:color="auto" w:fill="auto" w:val="clear"/>
-          </w:tcPr>
-          <w:p>
-            <w:pPr>
-              <w:pStyle w:val="Normal"/>
-              <w:widowControl w:val="false"/>
-              <w:suppressAutoHyphens w:val="true"/>
-              <w:spacing w:lineRule="auto" w:line="240" w:before="0" w:after="0"/>
-              <w:rPr>
-                <w:rFonts w:ascii="Calibri" w:hAnsi="Calibri" w:eastAsia="Calibri" w:cs="Calibri"/>
-              </w:rPr>
-            </w:pPr>
-            <w:r>
-              <w:rPr>
-                <w:rFonts w:eastAsia="Calibri" w:cs="Calibri"/>
-                <w:color w:val="000000"/>
-              </w:rPr>
-              <w:t>28/09/2022</w:t>
-            </w:r>
-          </w:p>
-        </w:tc>
-        <w:tc>
-          <w:tcPr>
-            <w:tcW w:w="1689" w:type="dxa"/>
-            <w:tcBorders>
-              <w:top w:val="single" w:sz="8" w:space="0" w:color="000000"/>
-              <w:left w:val="single" w:sz="8" w:space="0" w:color="000000"/>
-              <w:bottom w:val="single" w:sz="8" w:space="0" w:color="000000"/>
-              <w:right w:val="single" w:sz="8" w:space="0" w:color="000000"/>
-            </w:tcBorders>
-            <w:shd w:color="auto" w:fill="auto" w:val="clear"/>
-          </w:tcPr>
-          <w:p>
-            <w:pPr>
-              <w:pStyle w:val="Normal"/>
-              <w:widowControl w:val="false"/>
-              <w:suppressAutoHyphens w:val="true"/>
-              <w:spacing w:lineRule="auto" w:line="240" w:before="0" w:after="0"/>
-              <w:rPr>
-                <w:rFonts w:ascii="Calibri" w:hAnsi="Calibri" w:eastAsia="Calibri" w:cs="Calibri"/>
-              </w:rPr>
-            </w:pPr>
-            <w:r>
-              <w:rPr>
-                <w:rFonts w:eastAsia="Calibri" w:cs="Calibri"/>
-                <w:color w:val="000000"/>
-              </w:rPr>
-              <w:t>120</w:t>
+              <w:t>Obbiettivi Progetto</w:t>
+            </w:r>
+          </w:p>
+        </w:tc>
+        <w:tc>
+          <w:tcPr>
+            <w:tcW w:w="1583" w:type="dxa"/>
+            <w:tcBorders>
+              <w:top w:val="single" w:sz="8" w:space="0" w:color="000000"/>
+              <w:left w:val="single" w:sz="8" w:space="0" w:color="000000"/>
+              <w:bottom w:val="single" w:sz="8" w:space="0" w:color="000000"/>
+              <w:right w:val="single" w:sz="8" w:space="0" w:color="000000"/>
+            </w:tcBorders>
+            <w:shd w:color="auto" w:fill="auto" w:val="clear"/>
+          </w:tcPr>
+          <w:p>
+            <w:pPr>
+              <w:pStyle w:val="Normal"/>
+              <w:widowControl w:val="false"/>
+              <w:suppressAutoHyphens w:val="true"/>
+              <w:spacing w:lineRule="auto" w:line="240" w:before="0" w:after="0"/>
+              <w:rPr>
+                <w:rFonts w:ascii="Calibri" w:hAnsi="Calibri" w:eastAsia="Calibri" w:cs="Calibri"/>
+              </w:rPr>
+            </w:pPr>
+            <w:r>
+              <w:rPr>
+                <w:rFonts w:eastAsia="Calibri" w:cs="Calibri"/>
+                <w:color w:val="000000"/>
+              </w:rPr>
+              <w:t>26/09/2022</w:t>
+            </w:r>
+          </w:p>
+        </w:tc>
+        <w:tc>
+          <w:tcPr>
+            <w:tcW w:w="1688" w:type="dxa"/>
+            <w:tcBorders>
+              <w:top w:val="single" w:sz="8" w:space="0" w:color="000000"/>
+              <w:left w:val="single" w:sz="8" w:space="0" w:color="000000"/>
+              <w:bottom w:val="single" w:sz="8" w:space="0" w:color="000000"/>
+              <w:right w:val="single" w:sz="8" w:space="0" w:color="000000"/>
+            </w:tcBorders>
+            <w:shd w:color="auto" w:fill="auto" w:val="clear"/>
+          </w:tcPr>
+          <w:p>
+            <w:pPr>
+              <w:pStyle w:val="Normal"/>
+              <w:widowControl w:val="false"/>
+              <w:suppressAutoHyphens w:val="true"/>
+              <w:spacing w:lineRule="auto" w:line="240" w:before="0" w:after="0"/>
+              <w:rPr>
+                <w:rFonts w:ascii="Calibri" w:hAnsi="Calibri" w:eastAsia="Calibri" w:cs="Calibri"/>
+              </w:rPr>
+            </w:pPr>
+            <w:r>
+              <w:rPr>
+                <w:rFonts w:eastAsia="Calibri" w:cs="Calibri"/>
+                <w:color w:val="000000"/>
+              </w:rPr>
+              <w:t>80</w:t>
             </w:r>
           </w:p>
         </w:tc>
@@ -6022,13 +6016,13 @@
                 <w:rFonts w:eastAsia="Calibri" w:cs="Calibri"/>
                 <w:color w:val="000000"/>
               </w:rPr>
-              <w:t>Finalizzazione obbiettivi funzionali e non</w:t>
-            </w:r>
-          </w:p>
-        </w:tc>
-        <w:tc>
-          <w:tcPr>
-            <w:tcW w:w="1582" w:type="dxa"/>
+              <w:t>Requisiti Funzionali e Non Funzionali</w:t>
+            </w:r>
+          </w:p>
+        </w:tc>
+        <w:tc>
+          <w:tcPr>
+            <w:tcW w:w="1583" w:type="dxa"/>
             <w:tcBorders>
               <w:top w:val="single" w:sz="8" w:space="0" w:color="000000"/>
               <w:left w:val="single" w:sz="8" w:space="0" w:color="000000"/>
@@ -6058,31 +6052,31 @@
         </w:tc>
         <w:tc>
           <w:tcPr>
-            <w:tcW w:w="1689" w:type="dxa"/>
-            <w:tcBorders>
-              <w:top w:val="single" w:sz="8" w:space="0" w:color="000000"/>
-              <w:left w:val="single" w:sz="8" w:space="0" w:color="000000"/>
-              <w:bottom w:val="single" w:sz="8" w:space="0" w:color="000000"/>
-              <w:right w:val="single" w:sz="8" w:space="0" w:color="000000"/>
-            </w:tcBorders>
-            <w:shd w:color="auto" w:fill="auto" w:val="clear"/>
-          </w:tcPr>
-          <w:p>
-            <w:pPr>
-              <w:pStyle w:val="Normal"/>
-              <w:widowControl w:val="false"/>
-              <w:suppressAutoHyphens w:val="true"/>
-              <w:spacing w:lineRule="auto" w:line="240" w:before="0" w:after="0"/>
-              <w:rPr>
-                <w:rFonts w:ascii="Calibri" w:hAnsi="Calibri" w:eastAsia="Calibri" w:cs="Calibri"/>
-              </w:rPr>
-            </w:pPr>
-            <w:r>
-              <w:rPr>
-                <w:rFonts w:eastAsia="Calibri" w:cs="Calibri"/>
-                <w:color w:val="000000"/>
-              </w:rPr>
-              <w:t>100</w:t>
+            <w:tcW w:w="1688" w:type="dxa"/>
+            <w:tcBorders>
+              <w:top w:val="single" w:sz="8" w:space="0" w:color="000000"/>
+              <w:left w:val="single" w:sz="8" w:space="0" w:color="000000"/>
+              <w:bottom w:val="single" w:sz="8" w:space="0" w:color="000000"/>
+              <w:right w:val="single" w:sz="8" w:space="0" w:color="000000"/>
+            </w:tcBorders>
+            <w:shd w:color="auto" w:fill="auto" w:val="clear"/>
+          </w:tcPr>
+          <w:p>
+            <w:pPr>
+              <w:pStyle w:val="Normal"/>
+              <w:widowControl w:val="false"/>
+              <w:suppressAutoHyphens w:val="true"/>
+              <w:spacing w:lineRule="auto" w:line="240" w:before="0" w:after="0"/>
+              <w:rPr>
+                <w:rFonts w:ascii="Calibri" w:hAnsi="Calibri" w:eastAsia="Calibri" w:cs="Calibri"/>
+              </w:rPr>
+            </w:pPr>
+            <w:r>
+              <w:rPr>
+                <w:rFonts w:eastAsia="Calibri" w:cs="Calibri"/>
+                <w:color w:val="000000"/>
+              </w:rPr>
+              <w:t>120</w:t>
             </w:r>
           </w:p>
         </w:tc>
@@ -6146,67 +6140,67 @@
                 <w:rFonts w:eastAsia="Calibri" w:cs="Calibri"/>
                 <w:color w:val="000000"/>
               </w:rPr>
-              <w:t>Back End e Front End (creazione mockup)</w:t>
-            </w:r>
-          </w:p>
-        </w:tc>
-        <w:tc>
-          <w:tcPr>
-            <w:tcW w:w="1582" w:type="dxa"/>
-            <w:tcBorders>
-              <w:top w:val="single" w:sz="8" w:space="0" w:color="000000"/>
-              <w:left w:val="single" w:sz="8" w:space="0" w:color="000000"/>
-              <w:bottom w:val="single" w:sz="8" w:space="0" w:color="000000"/>
-              <w:right w:val="single" w:sz="8" w:space="0" w:color="000000"/>
-            </w:tcBorders>
-            <w:shd w:color="auto" w:fill="auto" w:val="clear"/>
-          </w:tcPr>
-          <w:p>
-            <w:pPr>
-              <w:pStyle w:val="Normal"/>
-              <w:widowControl w:val="false"/>
-              <w:suppressAutoHyphens w:val="true"/>
-              <w:spacing w:lineRule="auto" w:line="240" w:before="0" w:after="0"/>
-              <w:rPr>
-                <w:rFonts w:ascii="Calibri" w:hAnsi="Calibri" w:eastAsia="Calibri" w:cs="Calibri"/>
-              </w:rPr>
-            </w:pPr>
-            <w:r>
-              <w:rPr>
-                <w:rFonts w:eastAsia="Calibri" w:cs="Calibri"/>
-                <w:color w:val="000000"/>
-              </w:rPr>
-              <w:t>29/09/2022</w:t>
-            </w:r>
-          </w:p>
-        </w:tc>
-        <w:tc>
-          <w:tcPr>
-            <w:tcW w:w="1689" w:type="dxa"/>
-            <w:tcBorders>
-              <w:top w:val="single" w:sz="8" w:space="0" w:color="000000"/>
-              <w:left w:val="single" w:sz="8" w:space="0" w:color="000000"/>
-              <w:bottom w:val="single" w:sz="8" w:space="0" w:color="000000"/>
-              <w:right w:val="single" w:sz="8" w:space="0" w:color="000000"/>
-            </w:tcBorders>
-            <w:shd w:color="auto" w:fill="auto" w:val="clear"/>
-          </w:tcPr>
-          <w:p>
-            <w:pPr>
-              <w:pStyle w:val="Normal"/>
-              <w:widowControl w:val="false"/>
-              <w:suppressAutoHyphens w:val="true"/>
-              <w:spacing w:lineRule="auto" w:line="240" w:before="0" w:after="0"/>
-              <w:rPr>
-                <w:rFonts w:ascii="Calibri" w:hAnsi="Calibri" w:eastAsia="Calibri" w:cs="Calibri"/>
-              </w:rPr>
-            </w:pPr>
-            <w:r>
-              <w:rPr>
-                <w:rFonts w:eastAsia="Calibri" w:cs="Calibri"/>
-                <w:color w:val="000000"/>
-              </w:rPr>
-              <w:t>130</w:t>
+              <w:t>Finalizzazione obbiettivi funzionali e non</w:t>
+            </w:r>
+          </w:p>
+        </w:tc>
+        <w:tc>
+          <w:tcPr>
+            <w:tcW w:w="1583" w:type="dxa"/>
+            <w:tcBorders>
+              <w:top w:val="single" w:sz="8" w:space="0" w:color="000000"/>
+              <w:left w:val="single" w:sz="8" w:space="0" w:color="000000"/>
+              <w:bottom w:val="single" w:sz="8" w:space="0" w:color="000000"/>
+              <w:right w:val="single" w:sz="8" w:space="0" w:color="000000"/>
+            </w:tcBorders>
+            <w:shd w:color="auto" w:fill="auto" w:val="clear"/>
+          </w:tcPr>
+          <w:p>
+            <w:pPr>
+              <w:pStyle w:val="Normal"/>
+              <w:widowControl w:val="false"/>
+              <w:suppressAutoHyphens w:val="true"/>
+              <w:spacing w:lineRule="auto" w:line="240" w:before="0" w:after="0"/>
+              <w:rPr>
+                <w:rFonts w:ascii="Calibri" w:hAnsi="Calibri" w:eastAsia="Calibri" w:cs="Calibri"/>
+              </w:rPr>
+            </w:pPr>
+            <w:r>
+              <w:rPr>
+                <w:rFonts w:eastAsia="Calibri" w:cs="Calibri"/>
+                <w:color w:val="000000"/>
+              </w:rPr>
+              <w:t>28/09/2022</w:t>
+            </w:r>
+          </w:p>
+        </w:tc>
+        <w:tc>
+          <w:tcPr>
+            <w:tcW w:w="1688" w:type="dxa"/>
+            <w:tcBorders>
+              <w:top w:val="single" w:sz="8" w:space="0" w:color="000000"/>
+              <w:left w:val="single" w:sz="8" w:space="0" w:color="000000"/>
+              <w:bottom w:val="single" w:sz="8" w:space="0" w:color="000000"/>
+              <w:right w:val="single" w:sz="8" w:space="0" w:color="000000"/>
+            </w:tcBorders>
+            <w:shd w:color="auto" w:fill="auto" w:val="clear"/>
+          </w:tcPr>
+          <w:p>
+            <w:pPr>
+              <w:pStyle w:val="Normal"/>
+              <w:widowControl w:val="false"/>
+              <w:suppressAutoHyphens w:val="true"/>
+              <w:spacing w:lineRule="auto" w:line="240" w:before="0" w:after="0"/>
+              <w:rPr>
+                <w:rFonts w:ascii="Calibri" w:hAnsi="Calibri" w:eastAsia="Calibri" w:cs="Calibri"/>
+              </w:rPr>
+            </w:pPr>
+            <w:r>
+              <w:rPr>
+                <w:rFonts w:eastAsia="Calibri" w:cs="Calibri"/>
+                <w:color w:val="000000"/>
+              </w:rPr>
+              <w:t>100</w:t>
             </w:r>
           </w:p>
         </w:tc>
@@ -6270,67 +6264,67 @@
                 <w:rFonts w:eastAsia="Calibri" w:cs="Calibri"/>
                 <w:color w:val="000000"/>
               </w:rPr>
-              <w:t>Conversione e sistemazione file di analisi requisiti</w:t>
-            </w:r>
-          </w:p>
-        </w:tc>
-        <w:tc>
-          <w:tcPr>
-            <w:tcW w:w="1582" w:type="dxa"/>
-            <w:tcBorders>
-              <w:top w:val="single" w:sz="8" w:space="0" w:color="000000"/>
-              <w:left w:val="single" w:sz="8" w:space="0" w:color="000000"/>
-              <w:bottom w:val="single" w:sz="8" w:space="0" w:color="000000"/>
-              <w:right w:val="single" w:sz="8" w:space="0" w:color="000000"/>
-            </w:tcBorders>
-            <w:shd w:color="auto" w:fill="auto" w:val="clear"/>
-          </w:tcPr>
-          <w:p>
-            <w:pPr>
-              <w:pStyle w:val="Normal"/>
-              <w:widowControl w:val="false"/>
-              <w:suppressAutoHyphens w:val="true"/>
-              <w:spacing w:lineRule="auto" w:line="240" w:before="0" w:after="0"/>
-              <w:rPr>
-                <w:rFonts w:ascii="Calibri" w:hAnsi="Calibri" w:eastAsia="Calibri" w:cs="Calibri"/>
-              </w:rPr>
-            </w:pPr>
-            <w:r>
-              <w:rPr>
-                <w:rFonts w:eastAsia="Calibri" w:cs="Calibri"/>
-                <w:color w:val="000000"/>
-              </w:rPr>
-              <w:t>03-08/10/2022</w:t>
-            </w:r>
-          </w:p>
-        </w:tc>
-        <w:tc>
-          <w:tcPr>
-            <w:tcW w:w="1689" w:type="dxa"/>
-            <w:tcBorders>
-              <w:top w:val="single" w:sz="8" w:space="0" w:color="000000"/>
-              <w:left w:val="single" w:sz="8" w:space="0" w:color="000000"/>
-              <w:bottom w:val="single" w:sz="8" w:space="0" w:color="000000"/>
-              <w:right w:val="single" w:sz="8" w:space="0" w:color="000000"/>
-            </w:tcBorders>
-            <w:shd w:color="auto" w:fill="auto" w:val="clear"/>
-          </w:tcPr>
-          <w:p>
-            <w:pPr>
-              <w:pStyle w:val="Normal"/>
-              <w:widowControl w:val="false"/>
-              <w:suppressAutoHyphens w:val="true"/>
-              <w:spacing w:lineRule="auto" w:line="240" w:before="0" w:after="0"/>
-              <w:rPr>
-                <w:rFonts w:ascii="Calibri" w:hAnsi="Calibri" w:eastAsia="Calibri" w:cs="Calibri"/>
-              </w:rPr>
-            </w:pPr>
-            <w:r>
-              <w:rPr>
-                <w:rFonts w:eastAsia="Calibri" w:cs="Calibri"/>
-                <w:color w:val="000000"/>
-              </w:rPr>
-              <w:t>35</w:t>
+              <w:t>Back End e Front End (creazione mockup)</w:t>
+            </w:r>
+          </w:p>
+        </w:tc>
+        <w:tc>
+          <w:tcPr>
+            <w:tcW w:w="1583" w:type="dxa"/>
+            <w:tcBorders>
+              <w:top w:val="single" w:sz="8" w:space="0" w:color="000000"/>
+              <w:left w:val="single" w:sz="8" w:space="0" w:color="000000"/>
+              <w:bottom w:val="single" w:sz="8" w:space="0" w:color="000000"/>
+              <w:right w:val="single" w:sz="8" w:space="0" w:color="000000"/>
+            </w:tcBorders>
+            <w:shd w:color="auto" w:fill="auto" w:val="clear"/>
+          </w:tcPr>
+          <w:p>
+            <w:pPr>
+              <w:pStyle w:val="Normal"/>
+              <w:widowControl w:val="false"/>
+              <w:suppressAutoHyphens w:val="true"/>
+              <w:spacing w:lineRule="auto" w:line="240" w:before="0" w:after="0"/>
+              <w:rPr>
+                <w:rFonts w:ascii="Calibri" w:hAnsi="Calibri" w:eastAsia="Calibri" w:cs="Calibri"/>
+              </w:rPr>
+            </w:pPr>
+            <w:r>
+              <w:rPr>
+                <w:rFonts w:eastAsia="Calibri" w:cs="Calibri"/>
+                <w:color w:val="000000"/>
+              </w:rPr>
+              <w:t>29/09/2022</w:t>
+            </w:r>
+          </w:p>
+        </w:tc>
+        <w:tc>
+          <w:tcPr>
+            <w:tcW w:w="1688" w:type="dxa"/>
+            <w:tcBorders>
+              <w:top w:val="single" w:sz="8" w:space="0" w:color="000000"/>
+              <w:left w:val="single" w:sz="8" w:space="0" w:color="000000"/>
+              <w:bottom w:val="single" w:sz="8" w:space="0" w:color="000000"/>
+              <w:right w:val="single" w:sz="8" w:space="0" w:color="000000"/>
+            </w:tcBorders>
+            <w:shd w:color="auto" w:fill="auto" w:val="clear"/>
+          </w:tcPr>
+          <w:p>
+            <w:pPr>
+              <w:pStyle w:val="Normal"/>
+              <w:widowControl w:val="false"/>
+              <w:suppressAutoHyphens w:val="true"/>
+              <w:spacing w:lineRule="auto" w:line="240" w:before="0" w:after="0"/>
+              <w:rPr>
+                <w:rFonts w:ascii="Calibri" w:hAnsi="Calibri" w:eastAsia="Calibri" w:cs="Calibri"/>
+              </w:rPr>
+            </w:pPr>
+            <w:r>
+              <w:rPr>
+                <w:rFonts w:eastAsia="Calibri" w:cs="Calibri"/>
+                <w:color w:val="000000"/>
+              </w:rPr>
+              <w:t>130</w:t>
             </w:r>
           </w:p>
         </w:tc>
@@ -6394,67 +6388,67 @@
                 <w:rFonts w:eastAsia="Calibri" w:cs="Calibri"/>
                 <w:color w:val="000000"/>
               </w:rPr>
-              <w:t>Finalizzazione Deliverable 1</w:t>
-            </w:r>
-          </w:p>
-        </w:tc>
-        <w:tc>
-          <w:tcPr>
-            <w:tcW w:w="1582" w:type="dxa"/>
-            <w:tcBorders>
-              <w:top w:val="single" w:sz="8" w:space="0" w:color="000000"/>
-              <w:left w:val="single" w:sz="8" w:space="0" w:color="000000"/>
-              <w:bottom w:val="single" w:sz="8" w:space="0" w:color="000000"/>
-              <w:right w:val="single" w:sz="8" w:space="0" w:color="000000"/>
-            </w:tcBorders>
-            <w:shd w:color="auto" w:fill="auto" w:val="clear"/>
-          </w:tcPr>
-          <w:p>
-            <w:pPr>
-              <w:pStyle w:val="Normal"/>
-              <w:widowControl w:val="false"/>
-              <w:suppressAutoHyphens w:val="true"/>
-              <w:spacing w:lineRule="auto" w:line="240" w:before="0" w:after="0"/>
-              <w:rPr>
-                <w:rFonts w:ascii="Calibri" w:hAnsi="Calibri" w:eastAsia="Calibri" w:cs="Calibri"/>
-              </w:rPr>
-            </w:pPr>
-            <w:r>
-              <w:rPr>
-                <w:rFonts w:eastAsia="Calibri" w:cs="Calibri"/>
-                <w:color w:val="000000"/>
-              </w:rPr>
-              <w:t>09/10/2022</w:t>
-            </w:r>
-          </w:p>
-        </w:tc>
-        <w:tc>
-          <w:tcPr>
-            <w:tcW w:w="1689" w:type="dxa"/>
-            <w:tcBorders>
-              <w:top w:val="single" w:sz="8" w:space="0" w:color="000000"/>
-              <w:left w:val="single" w:sz="8" w:space="0" w:color="000000"/>
-              <w:bottom w:val="single" w:sz="8" w:space="0" w:color="000000"/>
-              <w:right w:val="single" w:sz="8" w:space="0" w:color="000000"/>
-            </w:tcBorders>
-            <w:shd w:color="auto" w:fill="auto" w:val="clear"/>
-          </w:tcPr>
-          <w:p>
-            <w:pPr>
-              <w:pStyle w:val="Normal"/>
-              <w:widowControl w:val="false"/>
-              <w:suppressAutoHyphens w:val="true"/>
-              <w:spacing w:lineRule="auto" w:line="240" w:before="0" w:after="0"/>
-              <w:rPr>
-                <w:rFonts w:ascii="Calibri" w:hAnsi="Calibri" w:eastAsia="Calibri" w:cs="Calibri"/>
-              </w:rPr>
-            </w:pPr>
-            <w:r>
-              <w:rPr>
-                <w:rFonts w:eastAsia="Calibri" w:cs="Calibri"/>
-                <w:color w:val="000000"/>
-              </w:rPr>
-              <w:t>30</w:t>
+              <w:t>Conversione e sistemazione file di analisi requisiti</w:t>
+            </w:r>
+          </w:p>
+        </w:tc>
+        <w:tc>
+          <w:tcPr>
+            <w:tcW w:w="1583" w:type="dxa"/>
+            <w:tcBorders>
+              <w:top w:val="single" w:sz="8" w:space="0" w:color="000000"/>
+              <w:left w:val="single" w:sz="8" w:space="0" w:color="000000"/>
+              <w:bottom w:val="single" w:sz="8" w:space="0" w:color="000000"/>
+              <w:right w:val="single" w:sz="8" w:space="0" w:color="000000"/>
+            </w:tcBorders>
+            <w:shd w:color="auto" w:fill="auto" w:val="clear"/>
+          </w:tcPr>
+          <w:p>
+            <w:pPr>
+              <w:pStyle w:val="Normal"/>
+              <w:widowControl w:val="false"/>
+              <w:suppressAutoHyphens w:val="true"/>
+              <w:spacing w:lineRule="auto" w:line="240" w:before="0" w:after="0"/>
+              <w:rPr>
+                <w:rFonts w:ascii="Calibri" w:hAnsi="Calibri" w:eastAsia="Calibri" w:cs="Calibri"/>
+              </w:rPr>
+            </w:pPr>
+            <w:r>
+              <w:rPr>
+                <w:rFonts w:eastAsia="Calibri" w:cs="Calibri"/>
+                <w:color w:val="000000"/>
+              </w:rPr>
+              <w:t>03-08/10/2022</w:t>
+            </w:r>
+          </w:p>
+        </w:tc>
+        <w:tc>
+          <w:tcPr>
+            <w:tcW w:w="1688" w:type="dxa"/>
+            <w:tcBorders>
+              <w:top w:val="single" w:sz="8" w:space="0" w:color="000000"/>
+              <w:left w:val="single" w:sz="8" w:space="0" w:color="000000"/>
+              <w:bottom w:val="single" w:sz="8" w:space="0" w:color="000000"/>
+              <w:right w:val="single" w:sz="8" w:space="0" w:color="000000"/>
+            </w:tcBorders>
+            <w:shd w:color="auto" w:fill="auto" w:val="clear"/>
+          </w:tcPr>
+          <w:p>
+            <w:pPr>
+              <w:pStyle w:val="Normal"/>
+              <w:widowControl w:val="false"/>
+              <w:suppressAutoHyphens w:val="true"/>
+              <w:spacing w:lineRule="auto" w:line="240" w:before="0" w:after="0"/>
+              <w:rPr>
+                <w:rFonts w:ascii="Calibri" w:hAnsi="Calibri" w:eastAsia="Calibri" w:cs="Calibri"/>
+              </w:rPr>
+            </w:pPr>
+            <w:r>
+              <w:rPr>
+                <w:rFonts w:eastAsia="Calibri" w:cs="Calibri"/>
+                <w:color w:val="000000"/>
+              </w:rPr>
+              <w:t>35</w:t>
             </w:r>
           </w:p>
         </w:tc>
@@ -6518,67 +6512,67 @@
                 <w:rFonts w:eastAsia="Calibri" w:cs="Calibri"/>
                 <w:color w:val="000000"/>
               </w:rPr>
-              <w:t>Use cases</w:t>
-            </w:r>
-          </w:p>
-        </w:tc>
-        <w:tc>
-          <w:tcPr>
-            <w:tcW w:w="1582" w:type="dxa"/>
-            <w:tcBorders>
-              <w:top w:val="single" w:sz="8" w:space="0" w:color="000000"/>
-              <w:left w:val="single" w:sz="8" w:space="0" w:color="000000"/>
-              <w:bottom w:val="single" w:sz="8" w:space="0" w:color="000000"/>
-              <w:right w:val="single" w:sz="8" w:space="0" w:color="000000"/>
-            </w:tcBorders>
-            <w:shd w:color="auto" w:fill="auto" w:val="clear"/>
-          </w:tcPr>
-          <w:p>
-            <w:pPr>
-              <w:pStyle w:val="Normal"/>
-              <w:widowControl w:val="false"/>
-              <w:suppressAutoHyphens w:val="true"/>
-              <w:spacing w:lineRule="auto" w:line="240" w:before="0" w:after="0"/>
-              <w:rPr>
-                <w:rFonts w:ascii="Calibri" w:hAnsi="Calibri" w:eastAsia="Calibri" w:cs="Calibri"/>
-              </w:rPr>
-            </w:pPr>
-            <w:r>
-              <w:rPr>
-                <w:rFonts w:eastAsia="Calibri" w:cs="Calibri"/>
-                <w:color w:val="000000"/>
-              </w:rPr>
-              <w:t>12/10/2022</w:t>
-            </w:r>
-          </w:p>
-        </w:tc>
-        <w:tc>
-          <w:tcPr>
-            <w:tcW w:w="1689" w:type="dxa"/>
-            <w:tcBorders>
-              <w:top w:val="single" w:sz="8" w:space="0" w:color="000000"/>
-              <w:left w:val="single" w:sz="8" w:space="0" w:color="000000"/>
-              <w:bottom w:val="single" w:sz="8" w:space="0" w:color="000000"/>
-              <w:right w:val="single" w:sz="8" w:space="0" w:color="000000"/>
-            </w:tcBorders>
-            <w:shd w:color="auto" w:fill="auto" w:val="clear"/>
-          </w:tcPr>
-          <w:p>
-            <w:pPr>
-              <w:pStyle w:val="Normal"/>
-              <w:widowControl w:val="false"/>
-              <w:suppressAutoHyphens w:val="true"/>
-              <w:spacing w:lineRule="auto" w:line="240" w:before="0" w:after="0"/>
-              <w:rPr>
-                <w:rFonts w:ascii="Calibri" w:hAnsi="Calibri" w:eastAsia="Calibri" w:cs="Calibri"/>
-              </w:rPr>
-            </w:pPr>
-            <w:r>
-              <w:rPr>
-                <w:rFonts w:eastAsia="Calibri" w:cs="Calibri"/>
-                <w:color w:val="000000"/>
-              </w:rPr>
-              <w:t>100</w:t>
+              <w:t>Finalizzazione Deliverable 1</w:t>
+            </w:r>
+          </w:p>
+        </w:tc>
+        <w:tc>
+          <w:tcPr>
+            <w:tcW w:w="1583" w:type="dxa"/>
+            <w:tcBorders>
+              <w:top w:val="single" w:sz="8" w:space="0" w:color="000000"/>
+              <w:left w:val="single" w:sz="8" w:space="0" w:color="000000"/>
+              <w:bottom w:val="single" w:sz="8" w:space="0" w:color="000000"/>
+              <w:right w:val="single" w:sz="8" w:space="0" w:color="000000"/>
+            </w:tcBorders>
+            <w:shd w:color="auto" w:fill="auto" w:val="clear"/>
+          </w:tcPr>
+          <w:p>
+            <w:pPr>
+              <w:pStyle w:val="Normal"/>
+              <w:widowControl w:val="false"/>
+              <w:suppressAutoHyphens w:val="true"/>
+              <w:spacing w:lineRule="auto" w:line="240" w:before="0" w:after="0"/>
+              <w:rPr>
+                <w:rFonts w:ascii="Calibri" w:hAnsi="Calibri" w:eastAsia="Calibri" w:cs="Calibri"/>
+              </w:rPr>
+            </w:pPr>
+            <w:r>
+              <w:rPr>
+                <w:rFonts w:eastAsia="Calibri" w:cs="Calibri"/>
+                <w:color w:val="000000"/>
+              </w:rPr>
+              <w:t>09/10/2022</w:t>
+            </w:r>
+          </w:p>
+        </w:tc>
+        <w:tc>
+          <w:tcPr>
+            <w:tcW w:w="1688" w:type="dxa"/>
+            <w:tcBorders>
+              <w:top w:val="single" w:sz="8" w:space="0" w:color="000000"/>
+              <w:left w:val="single" w:sz="8" w:space="0" w:color="000000"/>
+              <w:bottom w:val="single" w:sz="8" w:space="0" w:color="000000"/>
+              <w:right w:val="single" w:sz="8" w:space="0" w:color="000000"/>
+            </w:tcBorders>
+            <w:shd w:color="auto" w:fill="auto" w:val="clear"/>
+          </w:tcPr>
+          <w:p>
+            <w:pPr>
+              <w:pStyle w:val="Normal"/>
+              <w:widowControl w:val="false"/>
+              <w:suppressAutoHyphens w:val="true"/>
+              <w:spacing w:lineRule="auto" w:line="240" w:before="0" w:after="0"/>
+              <w:rPr>
+                <w:rFonts w:ascii="Calibri" w:hAnsi="Calibri" w:eastAsia="Calibri" w:cs="Calibri"/>
+              </w:rPr>
+            </w:pPr>
+            <w:r>
+              <w:rPr>
+                <w:rFonts w:eastAsia="Calibri" w:cs="Calibri"/>
+                <w:color w:val="000000"/>
+              </w:rPr>
+              <w:t>30</w:t>
             </w:r>
           </w:p>
         </w:tc>
@@ -6642,67 +6636,67 @@
                 <w:rFonts w:eastAsia="Calibri" w:cs="Calibri"/>
                 <w:color w:val="000000"/>
               </w:rPr>
-              <w:t>Use Cases: Visualizzazione Profili, Pubblicazione contenuti, Visualizzazione viaggi seguiti + fix diagramma generale use cases</w:t>
-            </w:r>
-          </w:p>
-        </w:tc>
-        <w:tc>
-          <w:tcPr>
-            <w:tcW w:w="1582" w:type="dxa"/>
-            <w:tcBorders>
-              <w:top w:val="single" w:sz="8" w:space="0" w:color="000000"/>
-              <w:left w:val="single" w:sz="8" w:space="0" w:color="000000"/>
-              <w:bottom w:val="single" w:sz="8" w:space="0" w:color="000000"/>
-              <w:right w:val="single" w:sz="8" w:space="0" w:color="000000"/>
-            </w:tcBorders>
-            <w:shd w:color="auto" w:fill="auto" w:val="clear"/>
-          </w:tcPr>
-          <w:p>
-            <w:pPr>
-              <w:pStyle w:val="Normal"/>
-              <w:widowControl w:val="false"/>
-              <w:suppressAutoHyphens w:val="true"/>
-              <w:spacing w:lineRule="auto" w:line="240" w:before="0" w:after="0"/>
-              <w:rPr>
-                <w:rFonts w:ascii="Calibri" w:hAnsi="Calibri" w:eastAsia="Calibri" w:cs="Calibri"/>
-              </w:rPr>
-            </w:pPr>
-            <w:r>
-              <w:rPr>
-                <w:rFonts w:eastAsia="Calibri" w:cs="Calibri"/>
-                <w:color w:val="000000"/>
-              </w:rPr>
-              <w:t>13/10/2022</w:t>
-            </w:r>
-          </w:p>
-        </w:tc>
-        <w:tc>
-          <w:tcPr>
-            <w:tcW w:w="1689" w:type="dxa"/>
-            <w:tcBorders>
-              <w:top w:val="single" w:sz="8" w:space="0" w:color="000000"/>
-              <w:left w:val="single" w:sz="8" w:space="0" w:color="000000"/>
-              <w:bottom w:val="single" w:sz="8" w:space="0" w:color="000000"/>
-              <w:right w:val="single" w:sz="8" w:space="0" w:color="000000"/>
-            </w:tcBorders>
-            <w:shd w:color="auto" w:fill="auto" w:val="clear"/>
-          </w:tcPr>
-          <w:p>
-            <w:pPr>
-              <w:pStyle w:val="Normal"/>
-              <w:widowControl w:val="false"/>
-              <w:suppressAutoHyphens w:val="true"/>
-              <w:spacing w:lineRule="auto" w:line="240" w:before="0" w:after="0"/>
-              <w:rPr>
-                <w:rFonts w:ascii="Calibri" w:hAnsi="Calibri" w:eastAsia="Calibri" w:cs="Calibri"/>
-              </w:rPr>
-            </w:pPr>
-            <w:r>
-              <w:rPr>
-                <w:rFonts w:eastAsia="Calibri" w:cs="Calibri"/>
-                <w:color w:val="000000"/>
-              </w:rPr>
-              <w:t>240</w:t>
+              <w:t>Use cases</w:t>
+            </w:r>
+          </w:p>
+        </w:tc>
+        <w:tc>
+          <w:tcPr>
+            <w:tcW w:w="1583" w:type="dxa"/>
+            <w:tcBorders>
+              <w:top w:val="single" w:sz="8" w:space="0" w:color="000000"/>
+              <w:left w:val="single" w:sz="8" w:space="0" w:color="000000"/>
+              <w:bottom w:val="single" w:sz="8" w:space="0" w:color="000000"/>
+              <w:right w:val="single" w:sz="8" w:space="0" w:color="000000"/>
+            </w:tcBorders>
+            <w:shd w:color="auto" w:fill="auto" w:val="clear"/>
+          </w:tcPr>
+          <w:p>
+            <w:pPr>
+              <w:pStyle w:val="Normal"/>
+              <w:widowControl w:val="false"/>
+              <w:suppressAutoHyphens w:val="true"/>
+              <w:spacing w:lineRule="auto" w:line="240" w:before="0" w:after="0"/>
+              <w:rPr>
+                <w:rFonts w:ascii="Calibri" w:hAnsi="Calibri" w:eastAsia="Calibri" w:cs="Calibri"/>
+              </w:rPr>
+            </w:pPr>
+            <w:r>
+              <w:rPr>
+                <w:rFonts w:eastAsia="Calibri" w:cs="Calibri"/>
+                <w:color w:val="000000"/>
+              </w:rPr>
+              <w:t>12/10/2022</w:t>
+            </w:r>
+          </w:p>
+        </w:tc>
+        <w:tc>
+          <w:tcPr>
+            <w:tcW w:w="1688" w:type="dxa"/>
+            <w:tcBorders>
+              <w:top w:val="single" w:sz="8" w:space="0" w:color="000000"/>
+              <w:left w:val="single" w:sz="8" w:space="0" w:color="000000"/>
+              <w:bottom w:val="single" w:sz="8" w:space="0" w:color="000000"/>
+              <w:right w:val="single" w:sz="8" w:space="0" w:color="000000"/>
+            </w:tcBorders>
+            <w:shd w:color="auto" w:fill="auto" w:val="clear"/>
+          </w:tcPr>
+          <w:p>
+            <w:pPr>
+              <w:pStyle w:val="Normal"/>
+              <w:widowControl w:val="false"/>
+              <w:suppressAutoHyphens w:val="true"/>
+              <w:spacing w:lineRule="auto" w:line="240" w:before="0" w:after="0"/>
+              <w:rPr>
+                <w:rFonts w:ascii="Calibri" w:hAnsi="Calibri" w:eastAsia="Calibri" w:cs="Calibri"/>
+              </w:rPr>
+            </w:pPr>
+            <w:r>
+              <w:rPr>
+                <w:rFonts w:eastAsia="Calibri" w:cs="Calibri"/>
+                <w:color w:val="000000"/>
+              </w:rPr>
+              <w:t>100</w:t>
             </w:r>
           </w:p>
         </w:tc>
@@ -6766,68 +6760,67 @@
                 <w:rFonts w:eastAsia="Calibri" w:cs="Calibri"/>
                 <w:color w:val="000000"/>
               </w:rPr>
-              <w:t>Use Cases: attore Database</w:t>
-            </w:r>
-          </w:p>
-        </w:tc>
-        <w:tc>
-          <w:tcPr>
-            <w:tcW w:w="1582" w:type="dxa"/>
-            <w:tcBorders>
-              <w:top w:val="single" w:sz="8" w:space="0" w:color="000000"/>
-              <w:left w:val="single" w:sz="8" w:space="0" w:color="000000"/>
-              <w:bottom w:val="single" w:sz="8" w:space="0" w:color="000000"/>
-              <w:right w:val="single" w:sz="8" w:space="0" w:color="000000"/>
-            </w:tcBorders>
-            <w:shd w:color="auto" w:fill="auto" w:val="clear"/>
-          </w:tcPr>
-          <w:p>
-            <w:pPr>
-              <w:pStyle w:val="Normal"/>
-              <w:widowControl w:val="false"/>
-              <w:suppressAutoHyphens w:val="true"/>
-              <w:spacing w:lineRule="auto" w:line="240" w:before="0" w:after="0"/>
-              <w:rPr>
-                <w:rFonts w:ascii="Calibri" w:hAnsi="Calibri" w:eastAsia="Calibri" w:cs="Calibri"/>
-              </w:rPr>
-            </w:pPr>
-            <w:r>
-              <w:rPr>
-                <w:rFonts w:eastAsia="Calibri" w:cs="Calibri"/>
-                <w:color w:val="000000"/>
-              </w:rPr>
-              <w:t>19/10/2022</w:t>
-            </w:r>
-          </w:p>
-        </w:tc>
-        <w:tc>
-          <w:tcPr>
-            <w:tcW w:w="1689" w:type="dxa"/>
-            <w:tcBorders>
-              <w:top w:val="single" w:sz="8" w:space="0" w:color="000000"/>
-              <w:left w:val="single" w:sz="8" w:space="0" w:color="000000"/>
-              <w:bottom w:val="single" w:sz="8" w:space="0" w:color="000000"/>
-              <w:right w:val="single" w:sz="8" w:space="0" w:color="000000"/>
-            </w:tcBorders>
-            <w:shd w:color="auto" w:fill="auto" w:val="clear"/>
-          </w:tcPr>
-          <w:p>
-            <w:pPr>
-              <w:pStyle w:val="Normal"/>
-              <w:widowControl w:val="false"/>
-              <w:suppressAutoHyphens w:val="true"/>
-              <w:spacing w:lineRule="auto" w:line="240" w:before="0" w:after="0"/>
-              <w:jc w:val="center"/>
-              <w:rPr>
-                <w:rFonts w:ascii="Calibri" w:hAnsi="Calibri" w:eastAsia="Calibri" w:cs="Calibri"/>
-              </w:rPr>
-            </w:pPr>
-            <w:r>
-              <w:rPr>
-                <w:rFonts w:eastAsia="Calibri" w:cs="Calibri"/>
-                <w:color w:val="000000"/>
-              </w:rPr>
-              <w:t>120</w:t>
+              <w:t>Use Cases: Visualizzazione Profili, Pubblicazione contenuti, Visualizzazione viaggi seguiti + fix diagramma generale use cases</w:t>
+            </w:r>
+          </w:p>
+        </w:tc>
+        <w:tc>
+          <w:tcPr>
+            <w:tcW w:w="1583" w:type="dxa"/>
+            <w:tcBorders>
+              <w:top w:val="single" w:sz="8" w:space="0" w:color="000000"/>
+              <w:left w:val="single" w:sz="8" w:space="0" w:color="000000"/>
+              <w:bottom w:val="single" w:sz="8" w:space="0" w:color="000000"/>
+              <w:right w:val="single" w:sz="8" w:space="0" w:color="000000"/>
+            </w:tcBorders>
+            <w:shd w:color="auto" w:fill="auto" w:val="clear"/>
+          </w:tcPr>
+          <w:p>
+            <w:pPr>
+              <w:pStyle w:val="Normal"/>
+              <w:widowControl w:val="false"/>
+              <w:suppressAutoHyphens w:val="true"/>
+              <w:spacing w:lineRule="auto" w:line="240" w:before="0" w:after="0"/>
+              <w:rPr>
+                <w:rFonts w:ascii="Calibri" w:hAnsi="Calibri" w:eastAsia="Calibri" w:cs="Calibri"/>
+              </w:rPr>
+            </w:pPr>
+            <w:r>
+              <w:rPr>
+                <w:rFonts w:eastAsia="Calibri" w:cs="Calibri"/>
+                <w:color w:val="000000"/>
+              </w:rPr>
+              <w:t>13/10/2022</w:t>
+            </w:r>
+          </w:p>
+        </w:tc>
+        <w:tc>
+          <w:tcPr>
+            <w:tcW w:w="1688" w:type="dxa"/>
+            <w:tcBorders>
+              <w:top w:val="single" w:sz="8" w:space="0" w:color="000000"/>
+              <w:left w:val="single" w:sz="8" w:space="0" w:color="000000"/>
+              <w:bottom w:val="single" w:sz="8" w:space="0" w:color="000000"/>
+              <w:right w:val="single" w:sz="8" w:space="0" w:color="000000"/>
+            </w:tcBorders>
+            <w:shd w:color="auto" w:fill="auto" w:val="clear"/>
+          </w:tcPr>
+          <w:p>
+            <w:pPr>
+              <w:pStyle w:val="Normal"/>
+              <w:widowControl w:val="false"/>
+              <w:suppressAutoHyphens w:val="true"/>
+              <w:spacing w:lineRule="auto" w:line="240" w:before="0" w:after="0"/>
+              <w:rPr>
+                <w:rFonts w:ascii="Calibri" w:hAnsi="Calibri" w:eastAsia="Calibri" w:cs="Calibri"/>
+              </w:rPr>
+            </w:pPr>
+            <w:r>
+              <w:rPr>
+                <w:rFonts w:eastAsia="Calibri" w:cs="Calibri"/>
+                <w:color w:val="000000"/>
+              </w:rPr>
+              <w:t>240</w:t>
             </w:r>
           </w:p>
         </w:tc>
@@ -6891,57 +6884,58 @@
                 <w:rFonts w:eastAsia="Calibri" w:cs="Calibri"/>
                 <w:color w:val="000000"/>
               </w:rPr>
-              <w:t>Use Cases: sistemazione generale</w:t>
-            </w:r>
-          </w:p>
-        </w:tc>
-        <w:tc>
-          <w:tcPr>
-            <w:tcW w:w="1582" w:type="dxa"/>
-            <w:tcBorders>
-              <w:top w:val="single" w:sz="8" w:space="0" w:color="000000"/>
-              <w:left w:val="single" w:sz="8" w:space="0" w:color="000000"/>
-              <w:bottom w:val="single" w:sz="8" w:space="0" w:color="000000"/>
-              <w:right w:val="single" w:sz="8" w:space="0" w:color="000000"/>
-            </w:tcBorders>
-            <w:shd w:color="auto" w:fill="auto" w:val="clear"/>
-          </w:tcPr>
-          <w:p>
-            <w:pPr>
-              <w:pStyle w:val="Normal"/>
-              <w:widowControl w:val="false"/>
-              <w:suppressAutoHyphens w:val="true"/>
-              <w:spacing w:lineRule="auto" w:line="240" w:before="0" w:after="0"/>
-              <w:rPr>
-                <w:rFonts w:ascii="Calibri" w:hAnsi="Calibri" w:eastAsia="Calibri" w:cs="Calibri"/>
-              </w:rPr>
-            </w:pPr>
-            <w:r>
-              <w:rPr>
-                <w:rFonts w:eastAsia="Calibri" w:cs="Calibri"/>
-                <w:color w:val="000000"/>
-              </w:rPr>
-              <w:t>21/10/2022</w:t>
-            </w:r>
-          </w:p>
-        </w:tc>
-        <w:tc>
-          <w:tcPr>
-            <w:tcW w:w="1689" w:type="dxa"/>
-            <w:tcBorders>
-              <w:top w:val="single" w:sz="8" w:space="0" w:color="000000"/>
-              <w:left w:val="single" w:sz="8" w:space="0" w:color="000000"/>
-              <w:bottom w:val="single" w:sz="8" w:space="0" w:color="000000"/>
-              <w:right w:val="single" w:sz="8" w:space="0" w:color="000000"/>
-            </w:tcBorders>
-            <w:shd w:color="auto" w:fill="auto" w:val="clear"/>
-          </w:tcPr>
-          <w:p>
-            <w:pPr>
-              <w:pStyle w:val="Normal"/>
-              <w:widowControl w:val="false"/>
-              <w:suppressAutoHyphens w:val="true"/>
-              <w:spacing w:lineRule="auto" w:line="240" w:before="0" w:after="0"/>
+              <w:t>Use Cases: attore Database</w:t>
+            </w:r>
+          </w:p>
+        </w:tc>
+        <w:tc>
+          <w:tcPr>
+            <w:tcW w:w="1583" w:type="dxa"/>
+            <w:tcBorders>
+              <w:top w:val="single" w:sz="8" w:space="0" w:color="000000"/>
+              <w:left w:val="single" w:sz="8" w:space="0" w:color="000000"/>
+              <w:bottom w:val="single" w:sz="8" w:space="0" w:color="000000"/>
+              <w:right w:val="single" w:sz="8" w:space="0" w:color="000000"/>
+            </w:tcBorders>
+            <w:shd w:color="auto" w:fill="auto" w:val="clear"/>
+          </w:tcPr>
+          <w:p>
+            <w:pPr>
+              <w:pStyle w:val="Normal"/>
+              <w:widowControl w:val="false"/>
+              <w:suppressAutoHyphens w:val="true"/>
+              <w:spacing w:lineRule="auto" w:line="240" w:before="0" w:after="0"/>
+              <w:rPr>
+                <w:rFonts w:ascii="Calibri" w:hAnsi="Calibri" w:eastAsia="Calibri" w:cs="Calibri"/>
+              </w:rPr>
+            </w:pPr>
+            <w:r>
+              <w:rPr>
+                <w:rFonts w:eastAsia="Calibri" w:cs="Calibri"/>
+                <w:color w:val="000000"/>
+              </w:rPr>
+              <w:t>19/10/2022</w:t>
+            </w:r>
+          </w:p>
+        </w:tc>
+        <w:tc>
+          <w:tcPr>
+            <w:tcW w:w="1688" w:type="dxa"/>
+            <w:tcBorders>
+              <w:top w:val="single" w:sz="8" w:space="0" w:color="000000"/>
+              <w:left w:val="single" w:sz="8" w:space="0" w:color="000000"/>
+              <w:bottom w:val="single" w:sz="8" w:space="0" w:color="000000"/>
+              <w:right w:val="single" w:sz="8" w:space="0" w:color="000000"/>
+            </w:tcBorders>
+            <w:shd w:color="auto" w:fill="auto" w:val="clear"/>
+          </w:tcPr>
+          <w:p>
+            <w:pPr>
+              <w:pStyle w:val="Normal"/>
+              <w:widowControl w:val="false"/>
+              <w:suppressAutoHyphens w:val="true"/>
+              <w:spacing w:lineRule="auto" w:line="240" w:before="0" w:after="0"/>
+              <w:jc w:val="center"/>
               <w:rPr>
                 <w:rFonts w:ascii="Calibri" w:hAnsi="Calibri" w:eastAsia="Calibri" w:cs="Calibri"/>
               </w:rPr>
@@ -7015,43 +7009,43 @@
                 <w:rFonts w:eastAsia="Calibri" w:cs="Calibri"/>
                 <w:color w:val="000000"/>
               </w:rPr>
-              <w:t>Use Cases: sistemazione finale e creazione documento bozza</w:t>
-            </w:r>
-          </w:p>
-        </w:tc>
-        <w:tc>
-          <w:tcPr>
-            <w:tcW w:w="1582" w:type="dxa"/>
-            <w:tcBorders>
-              <w:top w:val="single" w:sz="8" w:space="0" w:color="000000"/>
-              <w:left w:val="single" w:sz="8" w:space="0" w:color="000000"/>
-              <w:bottom w:val="single" w:sz="8" w:space="0" w:color="000000"/>
-              <w:right w:val="single" w:sz="8" w:space="0" w:color="000000"/>
-            </w:tcBorders>
-            <w:shd w:color="auto" w:fill="auto" w:val="clear"/>
-          </w:tcPr>
-          <w:p>
-            <w:pPr>
-              <w:pStyle w:val="Normal"/>
-              <w:widowControl w:val="false"/>
-              <w:suppressAutoHyphens w:val="true"/>
-              <w:spacing w:lineRule="auto" w:line="240" w:before="0" w:after="0"/>
-              <w:rPr>
-                <w:rFonts w:ascii="Calibri" w:hAnsi="Calibri" w:eastAsia="Calibri" w:cs="Calibri"/>
-              </w:rPr>
-            </w:pPr>
-            <w:r>
-              <w:rPr>
-                <w:rFonts w:eastAsia="Calibri" w:cs="Calibri"/>
-                <w:color w:val="000000"/>
-              </w:rPr>
-              <w:t>26/10/2022</w:t>
-            </w:r>
-          </w:p>
-        </w:tc>
-        <w:tc>
-          <w:tcPr>
-            <w:tcW w:w="1689" w:type="dxa"/>
+              <w:t>Use Cases: sistemazione generale</w:t>
+            </w:r>
+          </w:p>
+        </w:tc>
+        <w:tc>
+          <w:tcPr>
+            <w:tcW w:w="1583" w:type="dxa"/>
+            <w:tcBorders>
+              <w:top w:val="single" w:sz="8" w:space="0" w:color="000000"/>
+              <w:left w:val="single" w:sz="8" w:space="0" w:color="000000"/>
+              <w:bottom w:val="single" w:sz="8" w:space="0" w:color="000000"/>
+              <w:right w:val="single" w:sz="8" w:space="0" w:color="000000"/>
+            </w:tcBorders>
+            <w:shd w:color="auto" w:fill="auto" w:val="clear"/>
+          </w:tcPr>
+          <w:p>
+            <w:pPr>
+              <w:pStyle w:val="Normal"/>
+              <w:widowControl w:val="false"/>
+              <w:suppressAutoHyphens w:val="true"/>
+              <w:spacing w:lineRule="auto" w:line="240" w:before="0" w:after="0"/>
+              <w:rPr>
+                <w:rFonts w:ascii="Calibri" w:hAnsi="Calibri" w:eastAsia="Calibri" w:cs="Calibri"/>
+              </w:rPr>
+            </w:pPr>
+            <w:r>
+              <w:rPr>
+                <w:rFonts w:eastAsia="Calibri" w:cs="Calibri"/>
+                <w:color w:val="000000"/>
+              </w:rPr>
+              <w:t>21/10/2022</w:t>
+            </w:r>
+          </w:p>
+        </w:tc>
+        <w:tc>
+          <w:tcPr>
+            <w:tcW w:w="1688" w:type="dxa"/>
             <w:tcBorders>
               <w:top w:val="single" w:sz="8" w:space="0" w:color="000000"/>
               <w:left w:val="single" w:sz="8" w:space="0" w:color="000000"/>
@@ -7137,64 +7131,67 @@
             <w:r>
               <w:rPr>
                 <w:rFonts w:eastAsia="Calibri" w:cs="Calibri"/>
-              </w:rPr>
-              <w:t>Diagramma delle componenti</w:t>
-            </w:r>
-          </w:p>
-        </w:tc>
-        <w:tc>
-          <w:tcPr>
-            <w:tcW w:w="1582" w:type="dxa"/>
-            <w:tcBorders>
-              <w:top w:val="single" w:sz="8" w:space="0" w:color="000000"/>
-              <w:left w:val="single" w:sz="8" w:space="0" w:color="000000"/>
-              <w:bottom w:val="single" w:sz="8" w:space="0" w:color="000000"/>
-              <w:right w:val="single" w:sz="8" w:space="0" w:color="000000"/>
-            </w:tcBorders>
-            <w:shd w:color="auto" w:fill="auto" w:val="clear"/>
-          </w:tcPr>
-          <w:p>
-            <w:pPr>
-              <w:pStyle w:val="Normal"/>
-              <w:widowControl w:val="false"/>
-              <w:suppressAutoHyphens w:val="true"/>
-              <w:spacing w:lineRule="auto" w:line="240" w:before="0" w:after="0"/>
-              <w:rPr>
-                <w:rFonts w:ascii="Calibri" w:hAnsi="Calibri" w:eastAsia="Calibri" w:cs="Calibri"/>
-              </w:rPr>
-            </w:pPr>
-            <w:r>
-              <w:rPr>
-                <w:rFonts w:eastAsia="Calibri" w:cs="Calibri"/>
-              </w:rPr>
-              <w:t>27/10/2022</w:t>
-            </w:r>
-          </w:p>
-        </w:tc>
-        <w:tc>
-          <w:tcPr>
-            <w:tcW w:w="1689" w:type="dxa"/>
-            <w:tcBorders>
-              <w:top w:val="single" w:sz="8" w:space="0" w:color="000000"/>
-              <w:left w:val="single" w:sz="8" w:space="0" w:color="000000"/>
-              <w:bottom w:val="single" w:sz="8" w:space="0" w:color="000000"/>
-              <w:right w:val="single" w:sz="8" w:space="0" w:color="000000"/>
-            </w:tcBorders>
-            <w:shd w:color="auto" w:fill="auto" w:val="clear"/>
-          </w:tcPr>
-          <w:p>
-            <w:pPr>
-              <w:pStyle w:val="Normal"/>
-              <w:widowControl w:val="false"/>
-              <w:suppressAutoHyphens w:val="true"/>
-              <w:spacing w:lineRule="auto" w:line="240" w:before="0" w:after="0"/>
-              <w:rPr>
-                <w:rFonts w:ascii="Calibri" w:hAnsi="Calibri" w:eastAsia="Calibri" w:cs="Calibri"/>
-              </w:rPr>
-            </w:pPr>
-            <w:r>
-              <w:rPr>
-                <w:rFonts w:eastAsia="Calibri" w:cs="Calibri"/>
+                <w:color w:val="000000"/>
+              </w:rPr>
+              <w:t>Use Cases: sistemazione finale e creazione documento bozza</w:t>
+            </w:r>
+          </w:p>
+        </w:tc>
+        <w:tc>
+          <w:tcPr>
+            <w:tcW w:w="1583" w:type="dxa"/>
+            <w:tcBorders>
+              <w:top w:val="single" w:sz="8" w:space="0" w:color="000000"/>
+              <w:left w:val="single" w:sz="8" w:space="0" w:color="000000"/>
+              <w:bottom w:val="single" w:sz="8" w:space="0" w:color="000000"/>
+              <w:right w:val="single" w:sz="8" w:space="0" w:color="000000"/>
+            </w:tcBorders>
+            <w:shd w:color="auto" w:fill="auto" w:val="clear"/>
+          </w:tcPr>
+          <w:p>
+            <w:pPr>
+              <w:pStyle w:val="Normal"/>
+              <w:widowControl w:val="false"/>
+              <w:suppressAutoHyphens w:val="true"/>
+              <w:spacing w:lineRule="auto" w:line="240" w:before="0" w:after="0"/>
+              <w:rPr>
+                <w:rFonts w:ascii="Calibri" w:hAnsi="Calibri" w:eastAsia="Calibri" w:cs="Calibri"/>
+              </w:rPr>
+            </w:pPr>
+            <w:r>
+              <w:rPr>
+                <w:rFonts w:eastAsia="Calibri" w:cs="Calibri"/>
+                <w:color w:val="000000"/>
+              </w:rPr>
+              <w:t>26/10/2022</w:t>
+            </w:r>
+          </w:p>
+        </w:tc>
+        <w:tc>
+          <w:tcPr>
+            <w:tcW w:w="1688" w:type="dxa"/>
+            <w:tcBorders>
+              <w:top w:val="single" w:sz="8" w:space="0" w:color="000000"/>
+              <w:left w:val="single" w:sz="8" w:space="0" w:color="000000"/>
+              <w:bottom w:val="single" w:sz="8" w:space="0" w:color="000000"/>
+              <w:right w:val="single" w:sz="8" w:space="0" w:color="000000"/>
+            </w:tcBorders>
+            <w:shd w:color="auto" w:fill="auto" w:val="clear"/>
+          </w:tcPr>
+          <w:p>
+            <w:pPr>
+              <w:pStyle w:val="Normal"/>
+              <w:widowControl w:val="false"/>
+              <w:suppressAutoHyphens w:val="true"/>
+              <w:spacing w:lineRule="auto" w:line="240" w:before="0" w:after="0"/>
+              <w:rPr>
+                <w:rFonts w:ascii="Calibri" w:hAnsi="Calibri" w:eastAsia="Calibri" w:cs="Calibri"/>
+              </w:rPr>
+            </w:pPr>
+            <w:r>
+              <w:rPr>
+                <w:rFonts w:eastAsia="Calibri" w:cs="Calibri"/>
+                <w:color w:val="000000"/>
               </w:rPr>
               <w:t>120</w:t>
             </w:r>
@@ -7259,65 +7256,65 @@
               <w:rPr>
                 <w:rFonts w:eastAsia="Calibri" w:cs="Calibri"/>
               </w:rPr>
-              <w:t>Finalizzazione D2 + Creazione Documento D2, Sistemazione D1</w:t>
-            </w:r>
-          </w:p>
-        </w:tc>
-        <w:tc>
-          <w:tcPr>
-            <w:tcW w:w="1582" w:type="dxa"/>
-            <w:tcBorders>
-              <w:top w:val="single" w:sz="8" w:space="0" w:color="000000"/>
-              <w:left w:val="single" w:sz="8" w:space="0" w:color="000000"/>
-              <w:bottom w:val="single" w:sz="8" w:space="0" w:color="000000"/>
-              <w:right w:val="single" w:sz="8" w:space="0" w:color="000000"/>
-            </w:tcBorders>
-            <w:shd w:color="auto" w:fill="auto" w:val="clear"/>
-          </w:tcPr>
-          <w:p>
-            <w:pPr>
-              <w:pStyle w:val="Normal"/>
-              <w:widowControl w:val="false"/>
-              <w:suppressAutoHyphens w:val="true"/>
-              <w:spacing w:lineRule="auto" w:line="240" w:before="0" w:after="0"/>
-              <w:rPr>
-                <w:rFonts w:ascii="Calibri" w:hAnsi="Calibri" w:eastAsia="Calibri" w:cs="Calibri"/>
-              </w:rPr>
-            </w:pPr>
-            <w:r>
-              <w:rPr>
-                <w:rFonts w:eastAsia="Calibri" w:cs="Calibri"/>
-              </w:rPr>
-              <w:t>03/11/2022</w:t>
-            </w:r>
-          </w:p>
-        </w:tc>
-        <w:tc>
-          <w:tcPr>
-            <w:tcW w:w="1689" w:type="dxa"/>
-            <w:tcBorders>
-              <w:top w:val="single" w:sz="8" w:space="0" w:color="000000"/>
-              <w:left w:val="single" w:sz="8" w:space="0" w:color="000000"/>
-              <w:bottom w:val="single" w:sz="8" w:space="0" w:color="000000"/>
-              <w:right w:val="single" w:sz="8" w:space="0" w:color="000000"/>
-            </w:tcBorders>
-            <w:shd w:color="auto" w:fill="auto" w:val="clear"/>
-          </w:tcPr>
-          <w:p>
-            <w:pPr>
-              <w:pStyle w:val="Normal"/>
-              <w:widowControl w:val="false"/>
-              <w:suppressAutoHyphens w:val="true"/>
-              <w:spacing w:lineRule="auto" w:line="240" w:before="0" w:after="0"/>
-              <w:rPr>
-                <w:rFonts w:ascii="Calibri" w:hAnsi="Calibri" w:eastAsia="Calibri" w:cs="Calibri"/>
-              </w:rPr>
-            </w:pPr>
-            <w:r>
-              <w:rPr>
-                <w:rFonts w:eastAsia="Calibri" w:cs="Calibri"/>
-              </w:rPr>
-              <w:t>270</w:t>
+              <w:t>Diagramma delle componenti</w:t>
+            </w:r>
+          </w:p>
+        </w:tc>
+        <w:tc>
+          <w:tcPr>
+            <w:tcW w:w="1583" w:type="dxa"/>
+            <w:tcBorders>
+              <w:top w:val="single" w:sz="8" w:space="0" w:color="000000"/>
+              <w:left w:val="single" w:sz="8" w:space="0" w:color="000000"/>
+              <w:bottom w:val="single" w:sz="8" w:space="0" w:color="000000"/>
+              <w:right w:val="single" w:sz="8" w:space="0" w:color="000000"/>
+            </w:tcBorders>
+            <w:shd w:color="auto" w:fill="auto" w:val="clear"/>
+          </w:tcPr>
+          <w:p>
+            <w:pPr>
+              <w:pStyle w:val="Normal"/>
+              <w:widowControl w:val="false"/>
+              <w:suppressAutoHyphens w:val="true"/>
+              <w:spacing w:lineRule="auto" w:line="240" w:before="0" w:after="0"/>
+              <w:rPr>
+                <w:rFonts w:ascii="Calibri" w:hAnsi="Calibri" w:eastAsia="Calibri" w:cs="Calibri"/>
+              </w:rPr>
+            </w:pPr>
+            <w:r>
+              <w:rPr>
+                <w:rFonts w:eastAsia="Calibri" w:cs="Calibri"/>
+              </w:rPr>
+              <w:t>27/10/2022</w:t>
+            </w:r>
+          </w:p>
+        </w:tc>
+        <w:tc>
+          <w:tcPr>
+            <w:tcW w:w="1688" w:type="dxa"/>
+            <w:tcBorders>
+              <w:top w:val="single" w:sz="8" w:space="0" w:color="000000"/>
+              <w:left w:val="single" w:sz="8" w:space="0" w:color="000000"/>
+              <w:bottom w:val="single" w:sz="8" w:space="0" w:color="000000"/>
+              <w:right w:val="single" w:sz="8" w:space="0" w:color="000000"/>
+            </w:tcBorders>
+            <w:shd w:color="auto" w:fill="auto" w:val="clear"/>
+          </w:tcPr>
+          <w:p>
+            <w:pPr>
+              <w:pStyle w:val="Normal"/>
+              <w:widowControl w:val="false"/>
+              <w:suppressAutoHyphens w:val="true"/>
+              <w:spacing w:lineRule="auto" w:line="240" w:before="0" w:after="0"/>
+              <w:rPr>
+                <w:rFonts w:ascii="Calibri" w:hAnsi="Calibri" w:eastAsia="Calibri" w:cs="Calibri"/>
+              </w:rPr>
+            </w:pPr>
+            <w:r>
+              <w:rPr>
+                <w:rFonts w:eastAsia="Calibri" w:cs="Calibri"/>
+              </w:rPr>
+              <w:t>120</w:t>
             </w:r>
           </w:p>
         </w:tc>
@@ -7329,19 +7326,19 @@
         <w:tc>
           <w:tcPr>
             <w:tcW w:w="1433" w:type="dxa"/>
-            <w:tcBorders>
-              <w:top w:val="single" w:sz="8" w:space="0" w:color="000000"/>
-              <w:left w:val="single" w:sz="8" w:space="0" w:color="000000"/>
-              <w:bottom w:val="single" w:sz="8" w:space="0" w:color="000000"/>
-              <w:right w:val="single" w:sz="8" w:space="0" w:color="000000"/>
-            </w:tcBorders>
-            <w:shd w:color="auto" w:fill="auto" w:val="clear"/>
-          </w:tcPr>
-          <w:p>
-            <w:pPr>
-              <w:pStyle w:val="Normal"/>
-              <w:widowControl w:val="false"/>
-              <w:suppressAutoHyphens w:val="true"/>
+            <w:vMerge w:val="continue"/>
+            <w:tcBorders>
+              <w:top w:val="single" w:sz="8" w:space="0" w:color="000000"/>
+              <w:left w:val="single" w:sz="8" w:space="0" w:color="000000"/>
+              <w:bottom w:val="single" w:sz="8" w:space="0" w:color="000000"/>
+              <w:right w:val="single" w:sz="8" w:space="0" w:color="000000"/>
+            </w:tcBorders>
+            <w:shd w:color="auto" w:fill="auto" w:val="clear"/>
+          </w:tcPr>
+          <w:p>
+            <w:pPr>
+              <w:pStyle w:val="Normal"/>
+              <w:widowControl w:val="false"/>
               <w:spacing w:lineRule="auto" w:line="276" w:before="0" w:after="200"/>
               <w:rPr>
                 <w:rFonts w:ascii="Calibri" w:hAnsi="Calibri" w:eastAsia="Calibri" w:cs="Calibri"/>
@@ -7380,65 +7377,65 @@
               <w:rPr>
                 <w:rFonts w:eastAsia="Calibri" w:cs="Calibri"/>
               </w:rPr>
-              <w:t>Diagramma delle classi</w:t>
-            </w:r>
-          </w:p>
-        </w:tc>
-        <w:tc>
-          <w:tcPr>
-            <w:tcW w:w="1582" w:type="dxa"/>
-            <w:tcBorders>
-              <w:top w:val="single" w:sz="8" w:space="0" w:color="000000"/>
-              <w:left w:val="single" w:sz="8" w:space="0" w:color="000000"/>
-              <w:bottom w:val="single" w:sz="8" w:space="0" w:color="000000"/>
-              <w:right w:val="single" w:sz="8" w:space="0" w:color="000000"/>
-            </w:tcBorders>
-            <w:shd w:color="auto" w:fill="auto" w:val="clear"/>
-          </w:tcPr>
-          <w:p>
-            <w:pPr>
-              <w:pStyle w:val="Normal"/>
-              <w:widowControl w:val="false"/>
-              <w:suppressAutoHyphens w:val="true"/>
-              <w:spacing w:lineRule="auto" w:line="240" w:before="0" w:after="0"/>
-              <w:rPr>
-                <w:rFonts w:ascii="Calibri" w:hAnsi="Calibri" w:eastAsia="Calibri" w:cs="Calibri"/>
-              </w:rPr>
-            </w:pPr>
-            <w:r>
-              <w:rPr>
-                <w:rFonts w:eastAsia="Calibri" w:cs="Calibri"/>
-              </w:rPr>
-              <w:t>09-10/11/2022</w:t>
-            </w:r>
-          </w:p>
-        </w:tc>
-        <w:tc>
-          <w:tcPr>
-            <w:tcW w:w="1689" w:type="dxa"/>
-            <w:tcBorders>
-              <w:top w:val="single" w:sz="8" w:space="0" w:color="000000"/>
-              <w:left w:val="single" w:sz="8" w:space="0" w:color="000000"/>
-              <w:bottom w:val="single" w:sz="8" w:space="0" w:color="000000"/>
-              <w:right w:val="single" w:sz="8" w:space="0" w:color="000000"/>
-            </w:tcBorders>
-            <w:shd w:color="auto" w:fill="auto" w:val="clear"/>
-          </w:tcPr>
-          <w:p>
-            <w:pPr>
-              <w:pStyle w:val="Normal"/>
-              <w:widowControl w:val="false"/>
-              <w:suppressAutoHyphens w:val="true"/>
-              <w:spacing w:lineRule="auto" w:line="240" w:before="0" w:after="0"/>
-              <w:rPr>
-                <w:rFonts w:ascii="Calibri" w:hAnsi="Calibri" w:eastAsia="Calibri" w:cs="Calibri"/>
-              </w:rPr>
-            </w:pPr>
-            <w:r>
-              <w:rPr>
-                <w:rFonts w:eastAsia="Calibri" w:cs="Calibri"/>
-              </w:rPr>
-              <w:t>180</w:t>
+              <w:t>Finalizzazione D2 + Creazione Documento D2, Sistemazione D1</w:t>
+            </w:r>
+          </w:p>
+        </w:tc>
+        <w:tc>
+          <w:tcPr>
+            <w:tcW w:w="1583" w:type="dxa"/>
+            <w:tcBorders>
+              <w:top w:val="single" w:sz="8" w:space="0" w:color="000000"/>
+              <w:left w:val="single" w:sz="8" w:space="0" w:color="000000"/>
+              <w:bottom w:val="single" w:sz="8" w:space="0" w:color="000000"/>
+              <w:right w:val="single" w:sz="8" w:space="0" w:color="000000"/>
+            </w:tcBorders>
+            <w:shd w:color="auto" w:fill="auto" w:val="clear"/>
+          </w:tcPr>
+          <w:p>
+            <w:pPr>
+              <w:pStyle w:val="Normal"/>
+              <w:widowControl w:val="false"/>
+              <w:suppressAutoHyphens w:val="true"/>
+              <w:spacing w:lineRule="auto" w:line="240" w:before="0" w:after="0"/>
+              <w:rPr>
+                <w:rFonts w:ascii="Calibri" w:hAnsi="Calibri" w:eastAsia="Calibri" w:cs="Calibri"/>
+              </w:rPr>
+            </w:pPr>
+            <w:r>
+              <w:rPr>
+                <w:rFonts w:eastAsia="Calibri" w:cs="Calibri"/>
+              </w:rPr>
+              <w:t>03/11/2022</w:t>
+            </w:r>
+          </w:p>
+        </w:tc>
+        <w:tc>
+          <w:tcPr>
+            <w:tcW w:w="1688" w:type="dxa"/>
+            <w:tcBorders>
+              <w:top w:val="single" w:sz="8" w:space="0" w:color="000000"/>
+              <w:left w:val="single" w:sz="8" w:space="0" w:color="000000"/>
+              <w:bottom w:val="single" w:sz="8" w:space="0" w:color="000000"/>
+              <w:right w:val="single" w:sz="8" w:space="0" w:color="000000"/>
+            </w:tcBorders>
+            <w:shd w:color="auto" w:fill="auto" w:val="clear"/>
+          </w:tcPr>
+          <w:p>
+            <w:pPr>
+              <w:pStyle w:val="Normal"/>
+              <w:widowControl w:val="false"/>
+              <w:suppressAutoHyphens w:val="true"/>
+              <w:spacing w:lineRule="auto" w:line="240" w:before="0" w:after="0"/>
+              <w:rPr>
+                <w:rFonts w:ascii="Calibri" w:hAnsi="Calibri" w:eastAsia="Calibri" w:cs="Calibri"/>
+              </w:rPr>
+            </w:pPr>
+            <w:r>
+              <w:rPr>
+                <w:rFonts w:eastAsia="Calibri" w:cs="Calibri"/>
+              </w:rPr>
+              <w:t>270</w:t>
             </w:r>
           </w:p>
         </w:tc>
@@ -7501,82 +7498,65 @@
               <w:rPr>
                 <w:rFonts w:eastAsia="Calibri" w:cs="Calibri"/>
               </w:rPr>
-              <w:t>Revisione Diagramma delle Classi+ divisione ocl</w:t>
-            </w:r>
-          </w:p>
-          <w:p>
-            <w:pPr>
-              <w:pStyle w:val="Normal"/>
-              <w:widowControl w:val="false"/>
-              <w:suppressAutoHyphens w:val="true"/>
-              <w:spacing w:lineRule="auto" w:line="240" w:before="0" w:after="0"/>
-              <w:rPr>
-                <w:rFonts w:ascii="Calibri" w:hAnsi="Calibri" w:eastAsia="Calibri" w:cs="Calibri"/>
-              </w:rPr>
-            </w:pPr>
-            <w:r>
-              <w:rPr>
-                <w:rFonts w:eastAsia="Calibri" w:cs="Calibri"/>
-              </w:rPr>
-              <w:t>(Login,Registrazione,Ricercaprofili)</w:t>
-            </w:r>
-          </w:p>
-        </w:tc>
-        <w:tc>
-          <w:tcPr>
-            <w:tcW w:w="1582" w:type="dxa"/>
-            <w:tcBorders>
-              <w:top w:val="single" w:sz="8" w:space="0" w:color="000000"/>
-              <w:left w:val="single" w:sz="8" w:space="0" w:color="000000"/>
-              <w:bottom w:val="single" w:sz="8" w:space="0" w:color="000000"/>
-              <w:right w:val="single" w:sz="8" w:space="0" w:color="000000"/>
-            </w:tcBorders>
-            <w:shd w:color="auto" w:fill="auto" w:val="clear"/>
-          </w:tcPr>
-          <w:p>
-            <w:pPr>
-              <w:pStyle w:val="Normal"/>
-              <w:widowControl w:val="false"/>
-              <w:suppressAutoHyphens w:val="true"/>
-              <w:spacing w:lineRule="auto" w:line="240" w:before="0" w:after="0"/>
-              <w:rPr>
-                <w:rFonts w:ascii="Calibri" w:hAnsi="Calibri" w:eastAsia="Calibri" w:cs="Calibri"/>
-              </w:rPr>
-            </w:pPr>
-            <w:r>
-              <w:rPr>
-                <w:rFonts w:eastAsia="Calibri" w:cs="Calibri"/>
-              </w:rPr>
-              <w:t>17/11/2022</w:t>
-            </w:r>
-          </w:p>
-        </w:tc>
-        <w:tc>
-          <w:tcPr>
-            <w:tcW w:w="1689" w:type="dxa"/>
-            <w:tcBorders>
-              <w:top w:val="single" w:sz="8" w:space="0" w:color="000000"/>
-              <w:left w:val="single" w:sz="8" w:space="0" w:color="000000"/>
-              <w:bottom w:val="single" w:sz="8" w:space="0" w:color="000000"/>
-              <w:right w:val="single" w:sz="8" w:space="0" w:color="000000"/>
-            </w:tcBorders>
-            <w:shd w:color="auto" w:fill="auto" w:val="clear"/>
-          </w:tcPr>
-          <w:p>
-            <w:pPr>
-              <w:pStyle w:val="Normal"/>
-              <w:widowControl w:val="false"/>
-              <w:suppressAutoHyphens w:val="true"/>
-              <w:spacing w:lineRule="auto" w:line="240" w:before="0" w:after="0"/>
-              <w:rPr>
-                <w:rFonts w:ascii="Calibri" w:hAnsi="Calibri" w:eastAsia="Calibri" w:cs="Calibri"/>
-              </w:rPr>
-            </w:pPr>
-            <w:r>
-              <w:rPr>
-                <w:rFonts w:eastAsia="Calibri" w:cs="Calibri"/>
-              </w:rPr>
-              <w:t>70</w:t>
+              <w:t>Diagramma delle classi</w:t>
+            </w:r>
+          </w:p>
+        </w:tc>
+        <w:tc>
+          <w:tcPr>
+            <w:tcW w:w="1583" w:type="dxa"/>
+            <w:tcBorders>
+              <w:top w:val="single" w:sz="8" w:space="0" w:color="000000"/>
+              <w:left w:val="single" w:sz="8" w:space="0" w:color="000000"/>
+              <w:bottom w:val="single" w:sz="8" w:space="0" w:color="000000"/>
+              <w:right w:val="single" w:sz="8" w:space="0" w:color="000000"/>
+            </w:tcBorders>
+            <w:shd w:color="auto" w:fill="auto" w:val="clear"/>
+          </w:tcPr>
+          <w:p>
+            <w:pPr>
+              <w:pStyle w:val="Normal"/>
+              <w:widowControl w:val="false"/>
+              <w:suppressAutoHyphens w:val="true"/>
+              <w:spacing w:lineRule="auto" w:line="240" w:before="0" w:after="0"/>
+              <w:rPr>
+                <w:rFonts w:ascii="Calibri" w:hAnsi="Calibri" w:eastAsia="Calibri" w:cs="Calibri"/>
+              </w:rPr>
+            </w:pPr>
+            <w:r>
+              <w:rPr>
+                <w:rFonts w:eastAsia="Calibri" w:cs="Calibri"/>
+              </w:rPr>
+              <w:t>09-10/11/2022</w:t>
+            </w:r>
+          </w:p>
+        </w:tc>
+        <w:tc>
+          <w:tcPr>
+            <w:tcW w:w="1688" w:type="dxa"/>
+            <w:tcBorders>
+              <w:top w:val="single" w:sz="8" w:space="0" w:color="000000"/>
+              <w:left w:val="single" w:sz="8" w:space="0" w:color="000000"/>
+              <w:bottom w:val="single" w:sz="8" w:space="0" w:color="000000"/>
+              <w:right w:val="single" w:sz="8" w:space="0" w:color="000000"/>
+            </w:tcBorders>
+            <w:shd w:color="auto" w:fill="auto" w:val="clear"/>
+          </w:tcPr>
+          <w:p>
+            <w:pPr>
+              <w:pStyle w:val="Normal"/>
+              <w:widowControl w:val="false"/>
+              <w:suppressAutoHyphens w:val="true"/>
+              <w:spacing w:lineRule="auto" w:line="240" w:before="0" w:after="0"/>
+              <w:rPr>
+                <w:rFonts w:ascii="Calibri" w:hAnsi="Calibri" w:eastAsia="Calibri" w:cs="Calibri"/>
+              </w:rPr>
+            </w:pPr>
+            <w:r>
+              <w:rPr>
+                <w:rFonts w:eastAsia="Calibri" w:cs="Calibri"/>
+              </w:rPr>
+              <w:t>180</w:t>
             </w:r>
           </w:p>
         </w:tc>
@@ -7639,65 +7619,82 @@
               <w:rPr>
                 <w:rFonts w:eastAsia="Calibri" w:cs="Calibri"/>
               </w:rPr>
-              <w:t>Revisione diagramma delle classi+ ocl+Creazione Bozza D3</w:t>
-            </w:r>
-          </w:p>
-        </w:tc>
-        <w:tc>
-          <w:tcPr>
-            <w:tcW w:w="1582" w:type="dxa"/>
-            <w:tcBorders>
-              <w:top w:val="single" w:sz="8" w:space="0" w:color="000000"/>
-              <w:left w:val="single" w:sz="8" w:space="0" w:color="000000"/>
-              <w:bottom w:val="single" w:sz="8" w:space="0" w:color="000000"/>
-              <w:right w:val="single" w:sz="8" w:space="0" w:color="000000"/>
-            </w:tcBorders>
-            <w:shd w:color="auto" w:fill="auto" w:val="clear"/>
-          </w:tcPr>
-          <w:p>
-            <w:pPr>
-              <w:pStyle w:val="Normal"/>
-              <w:widowControl w:val="false"/>
-              <w:suppressAutoHyphens w:val="true"/>
-              <w:spacing w:lineRule="auto" w:line="240" w:before="0" w:after="0"/>
-              <w:rPr>
-                <w:rFonts w:ascii="Calibri" w:hAnsi="Calibri" w:eastAsia="Calibri" w:cs="Calibri"/>
-              </w:rPr>
-            </w:pPr>
-            <w:r>
-              <w:rPr>
-                <w:rFonts w:eastAsia="Calibri" w:cs="Calibri"/>
-              </w:rPr>
-              <w:t>23-24/11/2022</w:t>
-            </w:r>
-          </w:p>
-        </w:tc>
-        <w:tc>
-          <w:tcPr>
-            <w:tcW w:w="1689" w:type="dxa"/>
-            <w:tcBorders>
-              <w:top w:val="single" w:sz="8" w:space="0" w:color="000000"/>
-              <w:left w:val="single" w:sz="8" w:space="0" w:color="000000"/>
-              <w:bottom w:val="single" w:sz="8" w:space="0" w:color="000000"/>
-              <w:right w:val="single" w:sz="8" w:space="0" w:color="000000"/>
-            </w:tcBorders>
-            <w:shd w:color="auto" w:fill="auto" w:val="clear"/>
-          </w:tcPr>
-          <w:p>
-            <w:pPr>
-              <w:pStyle w:val="Normal"/>
-              <w:widowControl w:val="false"/>
-              <w:suppressAutoHyphens w:val="true"/>
-              <w:spacing w:lineRule="auto" w:line="240" w:before="0" w:after="0"/>
-              <w:rPr>
-                <w:rFonts w:ascii="Calibri" w:hAnsi="Calibri" w:eastAsia="Calibri" w:cs="Calibri"/>
-              </w:rPr>
-            </w:pPr>
-            <w:r>
-              <w:rPr>
-                <w:rFonts w:eastAsia="Calibri" w:cs="Calibri"/>
-              </w:rPr>
-              <w:t>140</w:t>
+              <w:t>Revisione Diagramma delle Classi+ divisione ocl</w:t>
+            </w:r>
+          </w:p>
+          <w:p>
+            <w:pPr>
+              <w:pStyle w:val="Normal"/>
+              <w:widowControl w:val="false"/>
+              <w:suppressAutoHyphens w:val="true"/>
+              <w:spacing w:lineRule="auto" w:line="240" w:before="0" w:after="0"/>
+              <w:rPr>
+                <w:rFonts w:ascii="Calibri" w:hAnsi="Calibri" w:eastAsia="Calibri" w:cs="Calibri"/>
+              </w:rPr>
+            </w:pPr>
+            <w:r>
+              <w:rPr>
+                <w:rFonts w:eastAsia="Calibri" w:cs="Calibri"/>
+              </w:rPr>
+              <w:t>(Login,Registrazione,Ricercaprofili)</w:t>
+            </w:r>
+          </w:p>
+        </w:tc>
+        <w:tc>
+          <w:tcPr>
+            <w:tcW w:w="1583" w:type="dxa"/>
+            <w:tcBorders>
+              <w:top w:val="single" w:sz="8" w:space="0" w:color="000000"/>
+              <w:left w:val="single" w:sz="8" w:space="0" w:color="000000"/>
+              <w:bottom w:val="single" w:sz="8" w:space="0" w:color="000000"/>
+              <w:right w:val="single" w:sz="8" w:space="0" w:color="000000"/>
+            </w:tcBorders>
+            <w:shd w:color="auto" w:fill="auto" w:val="clear"/>
+          </w:tcPr>
+          <w:p>
+            <w:pPr>
+              <w:pStyle w:val="Normal"/>
+              <w:widowControl w:val="false"/>
+              <w:suppressAutoHyphens w:val="true"/>
+              <w:spacing w:lineRule="auto" w:line="240" w:before="0" w:after="0"/>
+              <w:rPr>
+                <w:rFonts w:ascii="Calibri" w:hAnsi="Calibri" w:eastAsia="Calibri" w:cs="Calibri"/>
+              </w:rPr>
+            </w:pPr>
+            <w:r>
+              <w:rPr>
+                <w:rFonts w:eastAsia="Calibri" w:cs="Calibri"/>
+              </w:rPr>
+              <w:t>17/11/2022</w:t>
+            </w:r>
+          </w:p>
+        </w:tc>
+        <w:tc>
+          <w:tcPr>
+            <w:tcW w:w="1688" w:type="dxa"/>
+            <w:tcBorders>
+              <w:top w:val="single" w:sz="8" w:space="0" w:color="000000"/>
+              <w:left w:val="single" w:sz="8" w:space="0" w:color="000000"/>
+              <w:bottom w:val="single" w:sz="8" w:space="0" w:color="000000"/>
+              <w:right w:val="single" w:sz="8" w:space="0" w:color="000000"/>
+            </w:tcBorders>
+            <w:shd w:color="auto" w:fill="auto" w:val="clear"/>
+          </w:tcPr>
+          <w:p>
+            <w:pPr>
+              <w:pStyle w:val="Normal"/>
+              <w:widowControl w:val="false"/>
+              <w:suppressAutoHyphens w:val="true"/>
+              <w:spacing w:lineRule="auto" w:line="240" w:before="0" w:after="0"/>
+              <w:rPr>
+                <w:rFonts w:ascii="Calibri" w:hAnsi="Calibri" w:eastAsia="Calibri" w:cs="Calibri"/>
+              </w:rPr>
+            </w:pPr>
+            <w:r>
+              <w:rPr>
+                <w:rFonts w:eastAsia="Calibri" w:cs="Calibri"/>
+              </w:rPr>
+              <w:t>70</w:t>
             </w:r>
           </w:p>
         </w:tc>
@@ -7760,65 +7757,65 @@
               <w:rPr>
                 <w:rFonts w:eastAsia="Calibri" w:cs="Calibri"/>
               </w:rPr>
-              <w:t>Revisione OCL</w:t>
-            </w:r>
-          </w:p>
-        </w:tc>
-        <w:tc>
-          <w:tcPr>
-            <w:tcW w:w="1582" w:type="dxa"/>
-            <w:tcBorders>
-              <w:top w:val="single" w:sz="8" w:space="0" w:color="000000"/>
-              <w:left w:val="single" w:sz="8" w:space="0" w:color="000000"/>
-              <w:bottom w:val="single" w:sz="8" w:space="0" w:color="000000"/>
-              <w:right w:val="single" w:sz="8" w:space="0" w:color="000000"/>
-            </w:tcBorders>
-            <w:shd w:color="auto" w:fill="auto" w:val="clear"/>
-          </w:tcPr>
-          <w:p>
-            <w:pPr>
-              <w:pStyle w:val="Normal"/>
-              <w:widowControl w:val="false"/>
-              <w:suppressAutoHyphens w:val="true"/>
-              <w:spacing w:lineRule="auto" w:line="240" w:before="0" w:after="0"/>
-              <w:rPr>
-                <w:rFonts w:ascii="Calibri" w:hAnsi="Calibri" w:eastAsia="Calibri" w:cs="Calibri"/>
-              </w:rPr>
-            </w:pPr>
-            <w:r>
-              <w:rPr>
-                <w:rFonts w:eastAsia="Calibri" w:cs="Calibri"/>
-              </w:rPr>
-              <w:t>28/11/2022</w:t>
-            </w:r>
-          </w:p>
-        </w:tc>
-        <w:tc>
-          <w:tcPr>
-            <w:tcW w:w="1689" w:type="dxa"/>
-            <w:tcBorders>
-              <w:top w:val="single" w:sz="8" w:space="0" w:color="000000"/>
-              <w:left w:val="single" w:sz="8" w:space="0" w:color="000000"/>
-              <w:bottom w:val="single" w:sz="8" w:space="0" w:color="000000"/>
-              <w:right w:val="single" w:sz="8" w:space="0" w:color="000000"/>
-            </w:tcBorders>
-            <w:shd w:color="auto" w:fill="auto" w:val="clear"/>
-          </w:tcPr>
-          <w:p>
-            <w:pPr>
-              <w:pStyle w:val="Normal"/>
-              <w:widowControl w:val="false"/>
-              <w:suppressAutoHyphens w:val="true"/>
-              <w:spacing w:lineRule="auto" w:line="240" w:before="0" w:after="0"/>
-              <w:rPr>
-                <w:rFonts w:ascii="Calibri" w:hAnsi="Calibri" w:eastAsia="Calibri" w:cs="Calibri"/>
-              </w:rPr>
-            </w:pPr>
-            <w:r>
-              <w:rPr>
-                <w:rFonts w:eastAsia="Calibri" w:cs="Calibri"/>
-              </w:rPr>
-              <w:t>90</w:t>
+              <w:t>Revisione diagramma delle classi+ ocl+Creazione Bozza D3</w:t>
+            </w:r>
+          </w:p>
+        </w:tc>
+        <w:tc>
+          <w:tcPr>
+            <w:tcW w:w="1583" w:type="dxa"/>
+            <w:tcBorders>
+              <w:top w:val="single" w:sz="8" w:space="0" w:color="000000"/>
+              <w:left w:val="single" w:sz="8" w:space="0" w:color="000000"/>
+              <w:bottom w:val="single" w:sz="8" w:space="0" w:color="000000"/>
+              <w:right w:val="single" w:sz="8" w:space="0" w:color="000000"/>
+            </w:tcBorders>
+            <w:shd w:color="auto" w:fill="auto" w:val="clear"/>
+          </w:tcPr>
+          <w:p>
+            <w:pPr>
+              <w:pStyle w:val="Normal"/>
+              <w:widowControl w:val="false"/>
+              <w:suppressAutoHyphens w:val="true"/>
+              <w:spacing w:lineRule="auto" w:line="240" w:before="0" w:after="0"/>
+              <w:rPr>
+                <w:rFonts w:ascii="Calibri" w:hAnsi="Calibri" w:eastAsia="Calibri" w:cs="Calibri"/>
+              </w:rPr>
+            </w:pPr>
+            <w:r>
+              <w:rPr>
+                <w:rFonts w:eastAsia="Calibri" w:cs="Calibri"/>
+              </w:rPr>
+              <w:t>23-24/11/2022</w:t>
+            </w:r>
+          </w:p>
+        </w:tc>
+        <w:tc>
+          <w:tcPr>
+            <w:tcW w:w="1688" w:type="dxa"/>
+            <w:tcBorders>
+              <w:top w:val="single" w:sz="8" w:space="0" w:color="000000"/>
+              <w:left w:val="single" w:sz="8" w:space="0" w:color="000000"/>
+              <w:bottom w:val="single" w:sz="8" w:space="0" w:color="000000"/>
+              <w:right w:val="single" w:sz="8" w:space="0" w:color="000000"/>
+            </w:tcBorders>
+            <w:shd w:color="auto" w:fill="auto" w:val="clear"/>
+          </w:tcPr>
+          <w:p>
+            <w:pPr>
+              <w:pStyle w:val="Normal"/>
+              <w:widowControl w:val="false"/>
+              <w:suppressAutoHyphens w:val="true"/>
+              <w:spacing w:lineRule="auto" w:line="240" w:before="0" w:after="0"/>
+              <w:rPr>
+                <w:rFonts w:ascii="Calibri" w:hAnsi="Calibri" w:eastAsia="Calibri" w:cs="Calibri"/>
+              </w:rPr>
+            </w:pPr>
+            <w:r>
+              <w:rPr>
+                <w:rFonts w:eastAsia="Calibri" w:cs="Calibri"/>
+              </w:rPr>
+              <w:t>140</w:t>
             </w:r>
           </w:p>
         </w:tc>
@@ -7881,65 +7878,65 @@
               <w:rPr>
                 <w:rFonts w:eastAsia="Calibri" w:cs="Calibri"/>
               </w:rPr>
-              <w:t>Revisione Diagramma delle classi</w:t>
-            </w:r>
-          </w:p>
-        </w:tc>
-        <w:tc>
-          <w:tcPr>
-            <w:tcW w:w="1582" w:type="dxa"/>
-            <w:tcBorders>
-              <w:top w:val="single" w:sz="8" w:space="0" w:color="000000"/>
-              <w:left w:val="single" w:sz="8" w:space="0" w:color="000000"/>
-              <w:bottom w:val="single" w:sz="8" w:space="0" w:color="000000"/>
-              <w:right w:val="single" w:sz="8" w:space="0" w:color="000000"/>
-            </w:tcBorders>
-            <w:shd w:color="auto" w:fill="auto" w:val="clear"/>
-          </w:tcPr>
-          <w:p>
-            <w:pPr>
-              <w:pStyle w:val="Normal"/>
-              <w:widowControl w:val="false"/>
-              <w:suppressAutoHyphens w:val="true"/>
-              <w:spacing w:lineRule="auto" w:line="240" w:before="0" w:after="0"/>
-              <w:rPr>
-                <w:rFonts w:ascii="Calibri" w:hAnsi="Calibri" w:eastAsia="Calibri" w:cs="Calibri"/>
-              </w:rPr>
-            </w:pPr>
-            <w:r>
-              <w:rPr>
-                <w:rFonts w:eastAsia="Calibri" w:cs="Calibri"/>
-              </w:rPr>
-              <w:t>30/11/2022</w:t>
-            </w:r>
-          </w:p>
-        </w:tc>
-        <w:tc>
-          <w:tcPr>
-            <w:tcW w:w="1689" w:type="dxa"/>
-            <w:tcBorders>
-              <w:top w:val="single" w:sz="8" w:space="0" w:color="000000"/>
-              <w:left w:val="single" w:sz="8" w:space="0" w:color="000000"/>
-              <w:bottom w:val="single" w:sz="8" w:space="0" w:color="000000"/>
-              <w:right w:val="single" w:sz="8" w:space="0" w:color="000000"/>
-            </w:tcBorders>
-            <w:shd w:color="auto" w:fill="auto" w:val="clear"/>
-          </w:tcPr>
-          <w:p>
-            <w:pPr>
-              <w:pStyle w:val="Normal"/>
-              <w:widowControl w:val="false"/>
-              <w:suppressAutoHyphens w:val="true"/>
-              <w:spacing w:lineRule="auto" w:line="240" w:before="0" w:after="0"/>
-              <w:rPr>
-                <w:rFonts w:ascii="Calibri" w:hAnsi="Calibri" w:eastAsia="Calibri" w:cs="Calibri"/>
-              </w:rPr>
-            </w:pPr>
-            <w:r>
-              <w:rPr>
-                <w:rFonts w:eastAsia="Calibri" w:cs="Calibri"/>
-              </w:rPr>
-              <w:t>180</w:t>
+              <w:t>Revisione OCL</w:t>
+            </w:r>
+          </w:p>
+        </w:tc>
+        <w:tc>
+          <w:tcPr>
+            <w:tcW w:w="1583" w:type="dxa"/>
+            <w:tcBorders>
+              <w:top w:val="single" w:sz="8" w:space="0" w:color="000000"/>
+              <w:left w:val="single" w:sz="8" w:space="0" w:color="000000"/>
+              <w:bottom w:val="single" w:sz="8" w:space="0" w:color="000000"/>
+              <w:right w:val="single" w:sz="8" w:space="0" w:color="000000"/>
+            </w:tcBorders>
+            <w:shd w:color="auto" w:fill="auto" w:val="clear"/>
+          </w:tcPr>
+          <w:p>
+            <w:pPr>
+              <w:pStyle w:val="Normal"/>
+              <w:widowControl w:val="false"/>
+              <w:suppressAutoHyphens w:val="true"/>
+              <w:spacing w:lineRule="auto" w:line="240" w:before="0" w:after="0"/>
+              <w:rPr>
+                <w:rFonts w:ascii="Calibri" w:hAnsi="Calibri" w:eastAsia="Calibri" w:cs="Calibri"/>
+              </w:rPr>
+            </w:pPr>
+            <w:r>
+              <w:rPr>
+                <w:rFonts w:eastAsia="Calibri" w:cs="Calibri"/>
+              </w:rPr>
+              <w:t>28/11/2022</w:t>
+            </w:r>
+          </w:p>
+        </w:tc>
+        <w:tc>
+          <w:tcPr>
+            <w:tcW w:w="1688" w:type="dxa"/>
+            <w:tcBorders>
+              <w:top w:val="single" w:sz="8" w:space="0" w:color="000000"/>
+              <w:left w:val="single" w:sz="8" w:space="0" w:color="000000"/>
+              <w:bottom w:val="single" w:sz="8" w:space="0" w:color="000000"/>
+              <w:right w:val="single" w:sz="8" w:space="0" w:color="000000"/>
+            </w:tcBorders>
+            <w:shd w:color="auto" w:fill="auto" w:val="clear"/>
+          </w:tcPr>
+          <w:p>
+            <w:pPr>
+              <w:pStyle w:val="Normal"/>
+              <w:widowControl w:val="false"/>
+              <w:suppressAutoHyphens w:val="true"/>
+              <w:spacing w:lineRule="auto" w:line="240" w:before="0" w:after="0"/>
+              <w:rPr>
+                <w:rFonts w:ascii="Calibri" w:hAnsi="Calibri" w:eastAsia="Calibri" w:cs="Calibri"/>
+              </w:rPr>
+            </w:pPr>
+            <w:r>
+              <w:rPr>
+                <w:rFonts w:eastAsia="Calibri" w:cs="Calibri"/>
+              </w:rPr>
+              <w:t>90</w:t>
             </w:r>
           </w:p>
         </w:tc>
@@ -8002,82 +7999,65 @@
               <w:rPr>
                 <w:rFonts w:eastAsia="Calibri" w:cs="Calibri"/>
               </w:rPr>
-              <w:t>Revisione diagramma delle classi e OCL +</w:t>
-            </w:r>
-          </w:p>
-          <w:p>
-            <w:pPr>
-              <w:pStyle w:val="Normal"/>
-              <w:widowControl w:val="false"/>
-              <w:suppressAutoHyphens w:val="true"/>
-              <w:spacing w:lineRule="auto" w:line="240" w:before="0" w:after="0"/>
-              <w:rPr>
-                <w:rFonts w:ascii="Calibri" w:hAnsi="Calibri" w:eastAsia="Calibri" w:cs="Calibri"/>
-              </w:rPr>
-            </w:pPr>
-            <w:r>
-              <w:rPr>
-                <w:rFonts w:eastAsia="Calibri" w:cs="Calibri"/>
-              </w:rPr>
-              <w:t>Stesura D3</w:t>
-            </w:r>
-          </w:p>
-        </w:tc>
-        <w:tc>
-          <w:tcPr>
-            <w:tcW w:w="1582" w:type="dxa"/>
-            <w:tcBorders>
-              <w:top w:val="single" w:sz="8" w:space="0" w:color="000000"/>
-              <w:left w:val="single" w:sz="8" w:space="0" w:color="000000"/>
-              <w:bottom w:val="single" w:sz="8" w:space="0" w:color="000000"/>
-              <w:right w:val="single" w:sz="8" w:space="0" w:color="000000"/>
-            </w:tcBorders>
-            <w:shd w:color="auto" w:fill="auto" w:val="clear"/>
-          </w:tcPr>
-          <w:p>
-            <w:pPr>
-              <w:pStyle w:val="Normal"/>
-              <w:widowControl w:val="false"/>
-              <w:suppressAutoHyphens w:val="true"/>
-              <w:spacing w:lineRule="auto" w:line="240" w:before="0" w:after="0"/>
-              <w:rPr>
-                <w:rFonts w:ascii="Calibri" w:hAnsi="Calibri" w:eastAsia="Calibri" w:cs="Calibri"/>
-              </w:rPr>
-            </w:pPr>
-            <w:r>
-              <w:rPr>
-                <w:rFonts w:eastAsia="Calibri" w:cs="Calibri"/>
-              </w:rPr>
-              <w:t>01/12/2022</w:t>
-            </w:r>
-          </w:p>
-        </w:tc>
-        <w:tc>
-          <w:tcPr>
-            <w:tcW w:w="1689" w:type="dxa"/>
-            <w:tcBorders>
-              <w:top w:val="single" w:sz="8" w:space="0" w:color="000000"/>
-              <w:left w:val="single" w:sz="8" w:space="0" w:color="000000"/>
-              <w:bottom w:val="single" w:sz="8" w:space="0" w:color="000000"/>
-              <w:right w:val="single" w:sz="8" w:space="0" w:color="000000"/>
-            </w:tcBorders>
-            <w:shd w:color="auto" w:fill="auto" w:val="clear"/>
-          </w:tcPr>
-          <w:p>
-            <w:pPr>
-              <w:pStyle w:val="Normal"/>
-              <w:widowControl w:val="false"/>
-              <w:suppressAutoHyphens w:val="true"/>
-              <w:spacing w:lineRule="auto" w:line="240" w:before="0" w:after="0"/>
-              <w:rPr>
-                <w:rFonts w:ascii="Calibri" w:hAnsi="Calibri" w:eastAsia="Calibri" w:cs="Calibri"/>
-              </w:rPr>
-            </w:pPr>
-            <w:r>
-              <w:rPr>
-                <w:rFonts w:eastAsia="Calibri" w:cs="Calibri"/>
-              </w:rPr>
-              <w:t>300</w:t>
+              <w:t>Revisione Diagramma delle classi</w:t>
+            </w:r>
+          </w:p>
+        </w:tc>
+        <w:tc>
+          <w:tcPr>
+            <w:tcW w:w="1583" w:type="dxa"/>
+            <w:tcBorders>
+              <w:top w:val="single" w:sz="8" w:space="0" w:color="000000"/>
+              <w:left w:val="single" w:sz="8" w:space="0" w:color="000000"/>
+              <w:bottom w:val="single" w:sz="8" w:space="0" w:color="000000"/>
+              <w:right w:val="single" w:sz="8" w:space="0" w:color="000000"/>
+            </w:tcBorders>
+            <w:shd w:color="auto" w:fill="auto" w:val="clear"/>
+          </w:tcPr>
+          <w:p>
+            <w:pPr>
+              <w:pStyle w:val="Normal"/>
+              <w:widowControl w:val="false"/>
+              <w:suppressAutoHyphens w:val="true"/>
+              <w:spacing w:lineRule="auto" w:line="240" w:before="0" w:after="0"/>
+              <w:rPr>
+                <w:rFonts w:ascii="Calibri" w:hAnsi="Calibri" w:eastAsia="Calibri" w:cs="Calibri"/>
+              </w:rPr>
+            </w:pPr>
+            <w:r>
+              <w:rPr>
+                <w:rFonts w:eastAsia="Calibri" w:cs="Calibri"/>
+              </w:rPr>
+              <w:t>30/11/2022</w:t>
+            </w:r>
+          </w:p>
+        </w:tc>
+        <w:tc>
+          <w:tcPr>
+            <w:tcW w:w="1688" w:type="dxa"/>
+            <w:tcBorders>
+              <w:top w:val="single" w:sz="8" w:space="0" w:color="000000"/>
+              <w:left w:val="single" w:sz="8" w:space="0" w:color="000000"/>
+              <w:bottom w:val="single" w:sz="8" w:space="0" w:color="000000"/>
+              <w:right w:val="single" w:sz="8" w:space="0" w:color="000000"/>
+            </w:tcBorders>
+            <w:shd w:color="auto" w:fill="auto" w:val="clear"/>
+          </w:tcPr>
+          <w:p>
+            <w:pPr>
+              <w:pStyle w:val="Normal"/>
+              <w:widowControl w:val="false"/>
+              <w:suppressAutoHyphens w:val="true"/>
+              <w:spacing w:lineRule="auto" w:line="240" w:before="0" w:after="0"/>
+              <w:rPr>
+                <w:rFonts w:ascii="Calibri" w:hAnsi="Calibri" w:eastAsia="Calibri" w:cs="Calibri"/>
+              </w:rPr>
+            </w:pPr>
+            <w:r>
+              <w:rPr>
+                <w:rFonts w:eastAsia="Calibri" w:cs="Calibri"/>
+              </w:rPr>
+              <w:t>180</w:t>
             </w:r>
           </w:p>
         </w:tc>
@@ -8140,65 +8120,82 @@
               <w:rPr>
                 <w:rFonts w:eastAsia="Calibri" w:cs="Calibri"/>
               </w:rPr>
-              <w:t>Creazione struttura codice D4 + authentication</w:t>
-            </w:r>
-          </w:p>
-        </w:tc>
-        <w:tc>
-          <w:tcPr>
-            <w:tcW w:w="1582" w:type="dxa"/>
-            <w:tcBorders>
-              <w:top w:val="single" w:sz="8" w:space="0" w:color="000000"/>
-              <w:left w:val="single" w:sz="8" w:space="0" w:color="000000"/>
-              <w:bottom w:val="single" w:sz="8" w:space="0" w:color="000000"/>
-              <w:right w:val="single" w:sz="8" w:space="0" w:color="000000"/>
-            </w:tcBorders>
-            <w:shd w:color="auto" w:fill="auto" w:val="clear"/>
-          </w:tcPr>
-          <w:p>
-            <w:pPr>
-              <w:pStyle w:val="Normal"/>
-              <w:widowControl w:val="false"/>
-              <w:suppressAutoHyphens w:val="true"/>
-              <w:spacing w:lineRule="auto" w:line="240" w:before="0" w:after="0"/>
-              <w:rPr>
-                <w:rFonts w:ascii="Calibri" w:hAnsi="Calibri" w:eastAsia="Calibri" w:cs="Calibri"/>
-              </w:rPr>
-            </w:pPr>
-            <w:r>
-              <w:rPr>
-                <w:rFonts w:eastAsia="Calibri" w:cs="Calibri"/>
-              </w:rPr>
-              <w:t>11-12/12/2022</w:t>
-            </w:r>
-          </w:p>
-        </w:tc>
-        <w:tc>
-          <w:tcPr>
-            <w:tcW w:w="1689" w:type="dxa"/>
-            <w:tcBorders>
-              <w:top w:val="single" w:sz="8" w:space="0" w:color="000000"/>
-              <w:left w:val="single" w:sz="8" w:space="0" w:color="000000"/>
-              <w:bottom w:val="single" w:sz="8" w:space="0" w:color="000000"/>
-              <w:right w:val="single" w:sz="8" w:space="0" w:color="000000"/>
-            </w:tcBorders>
-            <w:shd w:color="auto" w:fill="auto" w:val="clear"/>
-          </w:tcPr>
-          <w:p>
-            <w:pPr>
-              <w:pStyle w:val="Normal"/>
-              <w:widowControl w:val="false"/>
-              <w:suppressAutoHyphens w:val="true"/>
-              <w:spacing w:lineRule="auto" w:line="240" w:before="0" w:after="0"/>
-              <w:rPr>
-                <w:rFonts w:ascii="Calibri" w:hAnsi="Calibri" w:eastAsia="Calibri" w:cs="Calibri"/>
-              </w:rPr>
-            </w:pPr>
-            <w:r>
-              <w:rPr>
-                <w:rFonts w:eastAsia="Calibri" w:cs="Calibri"/>
-              </w:rPr>
-              <w:t>320</w:t>
+              <w:t>Revisione diagramma delle classi e OCL +</w:t>
+            </w:r>
+          </w:p>
+          <w:p>
+            <w:pPr>
+              <w:pStyle w:val="Normal"/>
+              <w:widowControl w:val="false"/>
+              <w:suppressAutoHyphens w:val="true"/>
+              <w:spacing w:lineRule="auto" w:line="240" w:before="0" w:after="0"/>
+              <w:rPr>
+                <w:rFonts w:ascii="Calibri" w:hAnsi="Calibri" w:eastAsia="Calibri" w:cs="Calibri"/>
+              </w:rPr>
+            </w:pPr>
+            <w:r>
+              <w:rPr>
+                <w:rFonts w:eastAsia="Calibri" w:cs="Calibri"/>
+              </w:rPr>
+              <w:t>Stesura D3</w:t>
+            </w:r>
+          </w:p>
+        </w:tc>
+        <w:tc>
+          <w:tcPr>
+            <w:tcW w:w="1583" w:type="dxa"/>
+            <w:tcBorders>
+              <w:top w:val="single" w:sz="8" w:space="0" w:color="000000"/>
+              <w:left w:val="single" w:sz="8" w:space="0" w:color="000000"/>
+              <w:bottom w:val="single" w:sz="8" w:space="0" w:color="000000"/>
+              <w:right w:val="single" w:sz="8" w:space="0" w:color="000000"/>
+            </w:tcBorders>
+            <w:shd w:color="auto" w:fill="auto" w:val="clear"/>
+          </w:tcPr>
+          <w:p>
+            <w:pPr>
+              <w:pStyle w:val="Normal"/>
+              <w:widowControl w:val="false"/>
+              <w:suppressAutoHyphens w:val="true"/>
+              <w:spacing w:lineRule="auto" w:line="240" w:before="0" w:after="0"/>
+              <w:rPr>
+                <w:rFonts w:ascii="Calibri" w:hAnsi="Calibri" w:eastAsia="Calibri" w:cs="Calibri"/>
+              </w:rPr>
+            </w:pPr>
+            <w:r>
+              <w:rPr>
+                <w:rFonts w:eastAsia="Calibri" w:cs="Calibri"/>
+              </w:rPr>
+              <w:t>01/12/2022</w:t>
+            </w:r>
+          </w:p>
+        </w:tc>
+        <w:tc>
+          <w:tcPr>
+            <w:tcW w:w="1688" w:type="dxa"/>
+            <w:tcBorders>
+              <w:top w:val="single" w:sz="8" w:space="0" w:color="000000"/>
+              <w:left w:val="single" w:sz="8" w:space="0" w:color="000000"/>
+              <w:bottom w:val="single" w:sz="8" w:space="0" w:color="000000"/>
+              <w:right w:val="single" w:sz="8" w:space="0" w:color="000000"/>
+            </w:tcBorders>
+            <w:shd w:color="auto" w:fill="auto" w:val="clear"/>
+          </w:tcPr>
+          <w:p>
+            <w:pPr>
+              <w:pStyle w:val="Normal"/>
+              <w:widowControl w:val="false"/>
+              <w:suppressAutoHyphens w:val="true"/>
+              <w:spacing w:lineRule="auto" w:line="240" w:before="0" w:after="0"/>
+              <w:rPr>
+                <w:rFonts w:ascii="Calibri" w:hAnsi="Calibri" w:eastAsia="Calibri" w:cs="Calibri"/>
+              </w:rPr>
+            </w:pPr>
+            <w:r>
+              <w:rPr>
+                <w:rFonts w:eastAsia="Calibri" w:cs="Calibri"/>
+              </w:rPr>
+              <w:t>300</w:t>
             </w:r>
           </w:p>
         </w:tc>
@@ -8223,21 +8220,14 @@
               <w:pStyle w:val="Normal"/>
               <w:widowControl w:val="false"/>
               <w:suppressAutoHyphens w:val="true"/>
-              <w:spacing w:lineRule="auto" w:line="240" w:before="0" w:after="0"/>
-              <w:rPr>
-                <w:rFonts w:ascii="Arial" w:hAnsi="Arial" w:eastAsia="Arial" w:cs="Arial"/>
-                <w:b/>
-                <w:b/>
-                <w:color w:val="000000"/>
-                <w:sz w:val="26"/>
-              </w:rPr>
-            </w:pPr>
-            <w:r>
-              <w:rPr>
-                <w:rFonts w:eastAsia="Arial" w:cs="Arial" w:ascii="Arial" w:hAnsi="Arial"/>
-                <w:b/>
-                <w:color w:val="000000"/>
-                <w:sz w:val="26"/>
+              <w:spacing w:lineRule="auto" w:line="276" w:before="0" w:after="200"/>
+              <w:rPr>
+                <w:rFonts w:ascii="Calibri" w:hAnsi="Calibri" w:eastAsia="Calibri" w:cs="Calibri"/>
+              </w:rPr>
+            </w:pPr>
+            <w:r>
+              <w:rPr>
+                <w:rFonts w:eastAsia="Calibri" w:cs="Calibri"/>
               </w:rPr>
             </w:r>
           </w:p>
@@ -8268,60 +8258,65 @@
               <w:rPr>
                 <w:rFonts w:eastAsia="Calibri" w:cs="Calibri"/>
               </w:rPr>
-              <w:t>Sistemazione D4 server-app.js, e user signup</w:t>
-            </w:r>
-          </w:p>
-        </w:tc>
-        <w:tc>
-          <w:tcPr>
-            <w:tcW w:w="1582" w:type="dxa"/>
-            <w:tcBorders>
-              <w:top w:val="single" w:sz="8" w:space="0" w:color="000000"/>
-              <w:left w:val="single" w:sz="8" w:space="0" w:color="000000"/>
-              <w:bottom w:val="single" w:sz="8" w:space="0" w:color="000000"/>
-              <w:right w:val="single" w:sz="8" w:space="0" w:color="000000"/>
-            </w:tcBorders>
-            <w:shd w:color="auto" w:fill="auto" w:val="clear"/>
-          </w:tcPr>
-          <w:p>
-            <w:pPr>
-              <w:pStyle w:val="Normal"/>
-              <w:widowControl w:val="false"/>
-              <w:spacing w:before="0" w:after="160"/>
-              <w:rPr/>
-            </w:pPr>
-            <w:r>
-              <w:rPr/>
-              <w:t>13/12/2022</w:t>
-            </w:r>
-          </w:p>
-        </w:tc>
-        <w:tc>
-          <w:tcPr>
-            <w:tcW w:w="1689" w:type="dxa"/>
-            <w:tcBorders>
-              <w:top w:val="single" w:sz="8" w:space="0" w:color="000000"/>
-              <w:left w:val="single" w:sz="8" w:space="0" w:color="000000"/>
-              <w:bottom w:val="single" w:sz="8" w:space="0" w:color="000000"/>
-              <w:right w:val="single" w:sz="8" w:space="0" w:color="000000"/>
-            </w:tcBorders>
-            <w:shd w:color="auto" w:fill="auto" w:val="clear"/>
-          </w:tcPr>
-          <w:p>
-            <w:pPr>
-              <w:pStyle w:val="Normal"/>
-              <w:widowControl w:val="false"/>
-              <w:suppressAutoHyphens w:val="true"/>
-              <w:spacing w:lineRule="auto" w:line="240" w:before="0" w:after="0"/>
-              <w:rPr>
-                <w:rFonts w:ascii="Calibri" w:hAnsi="Calibri" w:eastAsia="Calibri" w:cs="Calibri"/>
-              </w:rPr>
-            </w:pPr>
-            <w:r>
-              <w:rPr>
-                <w:rFonts w:eastAsia="Calibri" w:cs="Calibri"/>
-              </w:rPr>
-              <w:t>140</w:t>
+              <w:t>Creazione struttura codice D4 + authentication</w:t>
+            </w:r>
+          </w:p>
+        </w:tc>
+        <w:tc>
+          <w:tcPr>
+            <w:tcW w:w="1583" w:type="dxa"/>
+            <w:tcBorders>
+              <w:top w:val="single" w:sz="8" w:space="0" w:color="000000"/>
+              <w:left w:val="single" w:sz="8" w:space="0" w:color="000000"/>
+              <w:bottom w:val="single" w:sz="8" w:space="0" w:color="000000"/>
+              <w:right w:val="single" w:sz="8" w:space="0" w:color="000000"/>
+            </w:tcBorders>
+            <w:shd w:color="auto" w:fill="auto" w:val="clear"/>
+          </w:tcPr>
+          <w:p>
+            <w:pPr>
+              <w:pStyle w:val="Normal"/>
+              <w:widowControl w:val="false"/>
+              <w:suppressAutoHyphens w:val="true"/>
+              <w:spacing w:lineRule="auto" w:line="240" w:before="0" w:after="0"/>
+              <w:rPr>
+                <w:rFonts w:ascii="Calibri" w:hAnsi="Calibri" w:eastAsia="Calibri" w:cs="Calibri"/>
+              </w:rPr>
+            </w:pPr>
+            <w:r>
+              <w:rPr>
+                <w:rFonts w:eastAsia="Calibri" w:cs="Calibri"/>
+              </w:rPr>
+              <w:t>11-12/12/2022</w:t>
+            </w:r>
+          </w:p>
+        </w:tc>
+        <w:tc>
+          <w:tcPr>
+            <w:tcW w:w="1688" w:type="dxa"/>
+            <w:tcBorders>
+              <w:top w:val="single" w:sz="8" w:space="0" w:color="000000"/>
+              <w:left w:val="single" w:sz="8" w:space="0" w:color="000000"/>
+              <w:bottom w:val="single" w:sz="8" w:space="0" w:color="000000"/>
+              <w:right w:val="single" w:sz="8" w:space="0" w:color="000000"/>
+            </w:tcBorders>
+            <w:shd w:color="auto" w:fill="auto" w:val="clear"/>
+          </w:tcPr>
+          <w:p>
+            <w:pPr>
+              <w:pStyle w:val="Normal"/>
+              <w:widowControl w:val="false"/>
+              <w:suppressAutoHyphens w:val="true"/>
+              <w:spacing w:lineRule="auto" w:line="240" w:before="0" w:after="0"/>
+              <w:rPr>
+                <w:rFonts w:ascii="Calibri" w:hAnsi="Calibri" w:eastAsia="Calibri" w:cs="Calibri"/>
+              </w:rPr>
+            </w:pPr>
+            <w:r>
+              <w:rPr>
+                <w:rFonts w:eastAsia="Calibri" w:cs="Calibri"/>
+              </w:rPr>
+              <w:t>320</w:t>
             </w:r>
           </w:p>
         </w:tc>
@@ -8391,13 +8386,13 @@
               <w:rPr>
                 <w:rFonts w:eastAsia="Calibri" w:cs="Calibri"/>
               </w:rPr>
-              <w:t>Revisione codice D4 (generale, autenticazione e user)</w:t>
-            </w:r>
-          </w:p>
-        </w:tc>
-        <w:tc>
-          <w:tcPr>
-            <w:tcW w:w="1582" w:type="dxa"/>
+              <w:t>Sistemazione D4 server-app.js, e user signup</w:t>
+            </w:r>
+          </w:p>
+        </w:tc>
+        <w:tc>
+          <w:tcPr>
+            <w:tcW w:w="1583" w:type="dxa"/>
             <w:tcBorders>
               <w:top w:val="single" w:sz="8" w:space="0" w:color="000000"/>
               <w:left w:val="single" w:sz="8" w:space="0" w:color="000000"/>
@@ -8415,36 +8410,36 @@
             </w:pPr>
             <w:r>
               <w:rPr/>
-              <w:t>14-15/12/2022</w:t>
-            </w:r>
-          </w:p>
-        </w:tc>
-        <w:tc>
-          <w:tcPr>
-            <w:tcW w:w="1689" w:type="dxa"/>
-            <w:tcBorders>
-              <w:top w:val="single" w:sz="8" w:space="0" w:color="000000"/>
-              <w:left w:val="single" w:sz="8" w:space="0" w:color="000000"/>
-              <w:bottom w:val="single" w:sz="8" w:space="0" w:color="000000"/>
-              <w:right w:val="single" w:sz="8" w:space="0" w:color="000000"/>
-            </w:tcBorders>
-            <w:shd w:color="auto" w:fill="auto" w:val="clear"/>
-          </w:tcPr>
-          <w:p>
-            <w:pPr>
-              <w:pStyle w:val="Normal"/>
-              <w:widowControl w:val="false"/>
-              <w:suppressAutoHyphens w:val="true"/>
-              <w:spacing w:lineRule="auto" w:line="240" w:before="0" w:after="0"/>
-              <w:rPr>
-                <w:rFonts w:ascii="Calibri" w:hAnsi="Calibri" w:eastAsia="Calibri" w:cs="Calibri"/>
-              </w:rPr>
-            </w:pPr>
-            <w:r>
-              <w:rPr>
-                <w:rFonts w:eastAsia="Calibri" w:cs="Calibri"/>
-              </w:rPr>
-              <w:t>180</w:t>
+              <w:t>13/12/2022</w:t>
+            </w:r>
+          </w:p>
+        </w:tc>
+        <w:tc>
+          <w:tcPr>
+            <w:tcW w:w="1688" w:type="dxa"/>
+            <w:tcBorders>
+              <w:top w:val="single" w:sz="8" w:space="0" w:color="000000"/>
+              <w:left w:val="single" w:sz="8" w:space="0" w:color="000000"/>
+              <w:bottom w:val="single" w:sz="8" w:space="0" w:color="000000"/>
+              <w:right w:val="single" w:sz="8" w:space="0" w:color="000000"/>
+            </w:tcBorders>
+            <w:shd w:color="auto" w:fill="auto" w:val="clear"/>
+          </w:tcPr>
+          <w:p>
+            <w:pPr>
+              <w:pStyle w:val="Normal"/>
+              <w:widowControl w:val="false"/>
+              <w:suppressAutoHyphens w:val="true"/>
+              <w:spacing w:lineRule="auto" w:line="240" w:before="0" w:after="0"/>
+              <w:rPr>
+                <w:rFonts w:ascii="Calibri" w:hAnsi="Calibri" w:eastAsia="Calibri" w:cs="Calibri"/>
+              </w:rPr>
+            </w:pPr>
+            <w:r>
+              <w:rPr>
+                <w:rFonts w:eastAsia="Calibri" w:cs="Calibri"/>
+              </w:rPr>
+              <w:t>140</w:t>
             </w:r>
           </w:p>
         </w:tc>
@@ -8514,13 +8509,13 @@
               <w:rPr>
                 <w:rFonts w:eastAsia="Calibri" w:cs="Calibri"/>
               </w:rPr>
-              <w:t>Revisione Codice D4, api users, progettazione generale D4</w:t>
-            </w:r>
-          </w:p>
-        </w:tc>
-        <w:tc>
-          <w:tcPr>
-            <w:tcW w:w="1582" w:type="dxa"/>
+              <w:t>Revisione codice D4 (generale, autenticazione e user)</w:t>
+            </w:r>
+          </w:p>
+        </w:tc>
+        <w:tc>
+          <w:tcPr>
+            <w:tcW w:w="1583" w:type="dxa"/>
             <w:tcBorders>
               <w:top w:val="single" w:sz="8" w:space="0" w:color="000000"/>
               <w:left w:val="single" w:sz="8" w:space="0" w:color="000000"/>
@@ -8537,16 +8532,14 @@
               <w:rPr/>
             </w:pPr>
             <w:r>
-              <w:rPr>
-                <w:rFonts w:eastAsia="Calibri" w:cs="Calibri"/>
-              </w:rPr>
-              <w:t>14/12/2022</w:t>
-            </w:r>
-          </w:p>
-        </w:tc>
-        <w:tc>
-          <w:tcPr>
-            <w:tcW w:w="1689" w:type="dxa"/>
+              <w:rPr/>
+              <w:t>14-15/12/2022</w:t>
+            </w:r>
+          </w:p>
+        </w:tc>
+        <w:tc>
+          <w:tcPr>
+            <w:tcW w:w="1688" w:type="dxa"/>
             <w:tcBorders>
               <w:top w:val="single" w:sz="8" w:space="0" w:color="000000"/>
               <w:left w:val="single" w:sz="8" w:space="0" w:color="000000"/>
@@ -8595,7 +8588,13 @@
               <w:widowControl w:val="false"/>
               <w:suppressAutoHyphens w:val="true"/>
               <w:spacing w:lineRule="auto" w:line="240" w:before="0" w:after="0"/>
-              <w:rPr/>
+              <w:rPr>
+                <w:rFonts w:ascii="Arial" w:hAnsi="Arial" w:eastAsia="Arial" w:cs="Arial"/>
+                <w:b/>
+                <w:b/>
+                <w:color w:val="000000"/>
+                <w:sz w:val="26"/>
+              </w:rPr>
             </w:pPr>
             <w:r>
               <w:rPr>
@@ -8604,7 +8603,6 @@
                 <w:color w:val="000000"/>
                 <w:sz w:val="26"/>
               </w:rPr>
-              <w:t>TOTALE</w:t>
             </w:r>
           </w:p>
         </w:tc>
@@ -8634,34 +8632,154 @@
               <w:rPr>
                 <w:rFonts w:eastAsia="Calibri" w:cs="Calibri"/>
               </w:rPr>
-            </w:r>
-          </w:p>
-        </w:tc>
-        <w:tc>
-          <w:tcPr>
-            <w:tcW w:w="1582" w:type="dxa"/>
-            <w:tcBorders>
-              <w:top w:val="single" w:sz="8" w:space="0" w:color="000000"/>
-              <w:left w:val="single" w:sz="8" w:space="0" w:color="000000"/>
-              <w:bottom w:val="single" w:sz="8" w:space="0" w:color="000000"/>
-              <w:right w:val="single" w:sz="8" w:space="0" w:color="000000"/>
-            </w:tcBorders>
-            <w:shd w:color="auto" w:fill="auto" w:val="clear"/>
-          </w:tcPr>
-          <w:p>
-            <w:pPr>
-              <w:pStyle w:val="Normal"/>
-              <w:widowControl w:val="false"/>
-              <w:suppressAutoHyphens w:val="true"/>
-              <w:spacing w:lineRule="auto" w:line="240" w:before="0" w:after="0"/>
+              <w:t>Revisione Codice D4, api users, progettazione generale D4</w:t>
+            </w:r>
+          </w:p>
+        </w:tc>
+        <w:tc>
+          <w:tcPr>
+            <w:tcW w:w="1583" w:type="dxa"/>
+            <w:tcBorders>
+              <w:top w:val="single" w:sz="8" w:space="0" w:color="000000"/>
+              <w:left w:val="single" w:sz="8" w:space="0" w:color="000000"/>
+              <w:bottom w:val="single" w:sz="8" w:space="0" w:color="000000"/>
+              <w:right w:val="single" w:sz="8" w:space="0" w:color="000000"/>
+            </w:tcBorders>
+            <w:shd w:color="auto" w:fill="auto" w:val="clear"/>
+          </w:tcPr>
+          <w:p>
+            <w:pPr>
+              <w:pStyle w:val="Normal"/>
+              <w:widowControl w:val="false"/>
+              <w:spacing w:before="0" w:after="160"/>
               <w:rPr/>
             </w:pPr>
             <w:r>
               <w:rPr>
+                <w:rFonts w:eastAsia="Calibri" w:cs="Calibri"/>
+              </w:rPr>
+              <w:t>14/12/2022</w:t>
+            </w:r>
+          </w:p>
+        </w:tc>
+        <w:tc>
+          <w:tcPr>
+            <w:tcW w:w="1688" w:type="dxa"/>
+            <w:tcBorders>
+              <w:top w:val="single" w:sz="8" w:space="0" w:color="000000"/>
+              <w:left w:val="single" w:sz="8" w:space="0" w:color="000000"/>
+              <w:bottom w:val="single" w:sz="8" w:space="0" w:color="000000"/>
+              <w:right w:val="single" w:sz="8" w:space="0" w:color="000000"/>
+            </w:tcBorders>
+            <w:shd w:color="auto" w:fill="auto" w:val="clear"/>
+          </w:tcPr>
+          <w:p>
+            <w:pPr>
+              <w:pStyle w:val="Normal"/>
+              <w:widowControl w:val="false"/>
+              <w:suppressAutoHyphens w:val="true"/>
+              <w:spacing w:lineRule="auto" w:line="240" w:before="0" w:after="0"/>
+              <w:rPr>
+                <w:rFonts w:ascii="Calibri" w:hAnsi="Calibri" w:eastAsia="Calibri" w:cs="Calibri"/>
+              </w:rPr>
+            </w:pPr>
+            <w:r>
+              <w:rPr>
+                <w:rFonts w:eastAsia="Calibri" w:cs="Calibri"/>
+              </w:rPr>
+              <w:t>180</w:t>
+            </w:r>
+          </w:p>
+        </w:tc>
+      </w:tr>
+      <w:tr>
+        <w:trPr>
+          <w:trHeight w:val="1" w:hRule="atLeast"/>
+        </w:trPr>
+        <w:tc>
+          <w:tcPr>
+            <w:tcW w:w="1433" w:type="dxa"/>
+            <w:tcBorders>
+              <w:top w:val="single" w:sz="8" w:space="0" w:color="000000"/>
+              <w:left w:val="single" w:sz="8" w:space="0" w:color="000000"/>
+              <w:bottom w:val="single" w:sz="8" w:space="0" w:color="000000"/>
+              <w:right w:val="single" w:sz="8" w:space="0" w:color="000000"/>
+            </w:tcBorders>
+            <w:shd w:color="auto" w:fill="auto" w:val="clear"/>
+          </w:tcPr>
+          <w:p>
+            <w:pPr>
+              <w:pStyle w:val="Normal"/>
+              <w:widowControl w:val="false"/>
+              <w:suppressAutoHyphens w:val="true"/>
+              <w:spacing w:lineRule="auto" w:line="240" w:before="0" w:after="0"/>
+              <w:rPr/>
+            </w:pPr>
+            <w:r>
+              <w:rPr>
                 <w:rFonts w:eastAsia="Arial" w:cs="Arial" w:ascii="Arial" w:hAnsi="Arial"/>
+                <w:b/>
                 <w:color w:val="000000"/>
                 <w:sz w:val="26"/>
               </w:rPr>
+              <w:t>TOTALE</w:t>
+            </w:r>
+          </w:p>
+        </w:tc>
+        <w:tc>
+          <w:tcPr>
+            <w:tcW w:w="4929" w:type="dxa"/>
+            <w:gridSpan w:val="2"/>
+            <w:tcBorders>
+              <w:top w:val="single" w:sz="8" w:space="0" w:color="000000"/>
+              <w:left w:val="single" w:sz="8" w:space="0" w:color="000000"/>
+              <w:bottom w:val="single" w:sz="8" w:space="0" w:color="000000"/>
+              <w:right w:val="single" w:sz="8" w:space="0" w:color="000000"/>
+            </w:tcBorders>
+            <w:shd w:color="auto" w:fill="auto" w:val="clear"/>
+          </w:tcPr>
+          <w:p>
+            <w:pPr>
+              <w:pStyle w:val="Normal"/>
+              <w:widowControl w:val="false"/>
+              <w:suppressAutoHyphens w:val="true"/>
+              <w:spacing w:lineRule="auto" w:line="240" w:before="0" w:after="0"/>
+              <w:rPr>
+                <w:rFonts w:ascii="Calibri" w:hAnsi="Calibri" w:eastAsia="Calibri" w:cs="Calibri"/>
+              </w:rPr>
+            </w:pPr>
+            <w:r>
+              <w:rPr>
+                <w:rFonts w:eastAsia="Calibri" w:cs="Calibri"/>
+              </w:rPr>
+            </w:r>
+          </w:p>
+        </w:tc>
+        <w:tc>
+          <w:tcPr>
+            <w:tcW w:w="1583" w:type="dxa"/>
+            <w:tcBorders>
+              <w:top w:val="single" w:sz="8" w:space="0" w:color="000000"/>
+              <w:left w:val="single" w:sz="8" w:space="0" w:color="000000"/>
+              <w:bottom w:val="single" w:sz="8" w:space="0" w:color="000000"/>
+              <w:right w:val="single" w:sz="8" w:space="0" w:color="000000"/>
+            </w:tcBorders>
+            <w:shd w:color="auto" w:fill="auto" w:val="clear"/>
+          </w:tcPr>
+          <w:p>
+            <w:pPr>
+              <w:pStyle w:val="Normal"/>
+              <w:widowControl w:val="false"/>
+              <w:suppressAutoHyphens w:val="true"/>
+              <w:spacing w:lineRule="auto" w:line="240" w:before="0" w:after="0"/>
+              <w:rPr/>
+            </w:pPr>
+            <w:r>
+              <w:rPr>
+                <w:rFonts w:eastAsia="Arial" w:cs="Arial" w:ascii="Arial" w:hAnsi="Arial"/>
+                <w:color w:val="000000"/>
+                <w:sz w:val="26"/>
+              </w:rPr>
               <w:t>—</w:t>
             </w:r>
             <w:r>
@@ -8676,7 +8794,7 @@
         </w:tc>
         <w:tc>
           <w:tcPr>
-            <w:tcW w:w="1689" w:type="dxa"/>
+            <w:tcW w:w="1688" w:type="dxa"/>
             <w:tcBorders>
               <w:top w:val="single" w:sz="8" w:space="0" w:color="000000"/>
               <w:left w:val="single" w:sz="8" w:space="0" w:color="000000"/>
@@ -9132,6 +9250,7 @@
     <w:qFormat/>
     <w:pPr>
       <w:widowControl/>
+      <w:suppressAutoHyphens w:val="true"/>
       <w:bidi w:val="0"/>
       <w:spacing w:lineRule="auto" w:line="259" w:before="0" w:after="160"/>
       <w:jc w:val="left"/>

</xml_diff>

<commit_message>
Added User Flow Diagram
</commit_message>
<xml_diff>
--- a/Time_log.docx
+++ b/Time_log.docx
@@ -106,10 +106,10 @@
       </w:tblPr>
       <w:tblGrid>
         <w:gridCol w:w="1433"/>
-        <w:gridCol w:w="1145"/>
-        <w:gridCol w:w="3783"/>
-        <w:gridCol w:w="1588"/>
-        <w:gridCol w:w="1683"/>
+        <w:gridCol w:w="1144"/>
+        <w:gridCol w:w="3784"/>
+        <w:gridCol w:w="1589"/>
+        <w:gridCol w:w="1682"/>
       </w:tblGrid>
       <w:tr>
         <w:trPr>
@@ -194,7 +194,7 @@
         </w:tc>
         <w:tc>
           <w:tcPr>
-            <w:tcW w:w="1588" w:type="dxa"/>
+            <w:tcW w:w="1589" w:type="dxa"/>
             <w:tcBorders>
               <w:top w:val="single" w:sz="8" w:space="0" w:color="000000"/>
               <w:left w:val="single" w:sz="8" w:space="0" w:color="000000"/>
@@ -232,7 +232,7 @@
         </w:tc>
         <w:tc>
           <w:tcPr>
-            <w:tcW w:w="1683" w:type="dxa"/>
+            <w:tcW w:w="1682" w:type="dxa"/>
             <w:tcBorders>
               <w:top w:val="single" w:sz="8" w:space="0" w:color="000000"/>
               <w:left w:val="single" w:sz="8" w:space="0" w:color="000000"/>
@@ -275,7 +275,7 @@
         </w:trPr>
         <w:tc>
           <w:tcPr>
-            <w:tcW w:w="2578" w:type="dxa"/>
+            <w:tcW w:w="2577" w:type="dxa"/>
             <w:gridSpan w:val="2"/>
             <w:tcBorders>
               <w:top w:val="single" w:sz="8" w:space="0" w:color="000000"/>
@@ -313,7 +313,7 @@
         </w:tc>
         <w:tc>
           <w:tcPr>
-            <w:tcW w:w="7054" w:type="dxa"/>
+            <w:tcW w:w="7055" w:type="dxa"/>
             <w:gridSpan w:val="3"/>
             <w:tcBorders>
               <w:top w:val="single" w:sz="8" w:space="0" w:color="000000"/>
@@ -438,7 +438,7 @@
         </w:tc>
         <w:tc>
           <w:tcPr>
-            <w:tcW w:w="1588" w:type="dxa"/>
+            <w:tcW w:w="1589" w:type="dxa"/>
             <w:tcBorders>
               <w:top w:val="single" w:sz="8" w:space="0" w:color="000000"/>
               <w:left w:val="single" w:sz="8" w:space="0" w:color="000000"/>
@@ -477,7 +477,7 @@
         </w:tc>
         <w:tc>
           <w:tcPr>
-            <w:tcW w:w="1683" w:type="dxa"/>
+            <w:tcW w:w="1682" w:type="dxa"/>
             <w:tcBorders>
               <w:top w:val="single" w:sz="8" w:space="0" w:color="000000"/>
               <w:left w:val="single" w:sz="8" w:space="0" w:color="000000"/>
@@ -600,7 +600,7 @@
         </w:tc>
         <w:tc>
           <w:tcPr>
-            <w:tcW w:w="1588" w:type="dxa"/>
+            <w:tcW w:w="1589" w:type="dxa"/>
             <w:tcBorders>
               <w:top w:val="single" w:sz="8" w:space="0" w:color="000000"/>
               <w:left w:val="single" w:sz="8" w:space="0" w:color="000000"/>
@@ -639,7 +639,7 @@
         </w:tc>
         <w:tc>
           <w:tcPr>
-            <w:tcW w:w="1683" w:type="dxa"/>
+            <w:tcW w:w="1682" w:type="dxa"/>
             <w:tcBorders>
               <w:top w:val="single" w:sz="8" w:space="0" w:color="000000"/>
               <w:left w:val="single" w:sz="8" w:space="0" w:color="000000"/>
@@ -762,7 +762,7 @@
         </w:tc>
         <w:tc>
           <w:tcPr>
-            <w:tcW w:w="1588" w:type="dxa"/>
+            <w:tcW w:w="1589" w:type="dxa"/>
             <w:tcBorders>
               <w:top w:val="single" w:sz="8" w:space="0" w:color="000000"/>
               <w:left w:val="single" w:sz="8" w:space="0" w:color="000000"/>
@@ -801,7 +801,7 @@
         </w:tc>
         <w:tc>
           <w:tcPr>
-            <w:tcW w:w="1683" w:type="dxa"/>
+            <w:tcW w:w="1682" w:type="dxa"/>
             <w:tcBorders>
               <w:top w:val="single" w:sz="8" w:space="0" w:color="000000"/>
               <w:left w:val="single" w:sz="8" w:space="0" w:color="000000"/>
@@ -924,7 +924,7 @@
         </w:tc>
         <w:tc>
           <w:tcPr>
-            <w:tcW w:w="1588" w:type="dxa"/>
+            <w:tcW w:w="1589" w:type="dxa"/>
             <w:tcBorders>
               <w:top w:val="single" w:sz="8" w:space="0" w:color="000000"/>
               <w:left w:val="single" w:sz="8" w:space="0" w:color="000000"/>
@@ -963,7 +963,7 @@
         </w:tc>
         <w:tc>
           <w:tcPr>
-            <w:tcW w:w="1683" w:type="dxa"/>
+            <w:tcW w:w="1682" w:type="dxa"/>
             <w:tcBorders>
               <w:top w:val="single" w:sz="8" w:space="0" w:color="000000"/>
               <w:left w:val="single" w:sz="8" w:space="0" w:color="000000"/>
@@ -1086,7 +1086,7 @@
         </w:tc>
         <w:tc>
           <w:tcPr>
-            <w:tcW w:w="1588" w:type="dxa"/>
+            <w:tcW w:w="1589" w:type="dxa"/>
             <w:tcBorders>
               <w:top w:val="single" w:sz="8" w:space="0" w:color="000000"/>
               <w:left w:val="single" w:sz="8" w:space="0" w:color="000000"/>
@@ -1125,7 +1125,7 @@
         </w:tc>
         <w:tc>
           <w:tcPr>
-            <w:tcW w:w="1683" w:type="dxa"/>
+            <w:tcW w:w="1682" w:type="dxa"/>
             <w:tcBorders>
               <w:top w:val="single" w:sz="8" w:space="0" w:color="000000"/>
               <w:left w:val="single" w:sz="8" w:space="0" w:color="000000"/>
@@ -1248,7 +1248,7 @@
         </w:tc>
         <w:tc>
           <w:tcPr>
-            <w:tcW w:w="1588" w:type="dxa"/>
+            <w:tcW w:w="1589" w:type="dxa"/>
             <w:tcBorders>
               <w:top w:val="single" w:sz="8" w:space="0" w:color="000000"/>
               <w:left w:val="single" w:sz="8" w:space="0" w:color="000000"/>
@@ -1287,7 +1287,7 @@
         </w:tc>
         <w:tc>
           <w:tcPr>
-            <w:tcW w:w="1683" w:type="dxa"/>
+            <w:tcW w:w="1682" w:type="dxa"/>
             <w:tcBorders>
               <w:top w:val="single" w:sz="8" w:space="0" w:color="000000"/>
               <w:left w:val="single" w:sz="8" w:space="0" w:color="000000"/>
@@ -1410,7 +1410,7 @@
         </w:tc>
         <w:tc>
           <w:tcPr>
-            <w:tcW w:w="1588" w:type="dxa"/>
+            <w:tcW w:w="1589" w:type="dxa"/>
             <w:tcBorders>
               <w:top w:val="single" w:sz="8" w:space="0" w:color="000000"/>
               <w:left w:val="single" w:sz="8" w:space="0" w:color="000000"/>
@@ -1449,7 +1449,7 @@
         </w:tc>
         <w:tc>
           <w:tcPr>
-            <w:tcW w:w="1683" w:type="dxa"/>
+            <w:tcW w:w="1682" w:type="dxa"/>
             <w:tcBorders>
               <w:top w:val="single" w:sz="8" w:space="0" w:color="000000"/>
               <w:left w:val="single" w:sz="8" w:space="0" w:color="000000"/>
@@ -1572,7 +1572,7 @@
         </w:tc>
         <w:tc>
           <w:tcPr>
-            <w:tcW w:w="1588" w:type="dxa"/>
+            <w:tcW w:w="1589" w:type="dxa"/>
             <w:tcBorders>
               <w:top w:val="single" w:sz="8" w:space="0" w:color="000000"/>
               <w:left w:val="single" w:sz="8" w:space="0" w:color="000000"/>
@@ -1611,7 +1611,7 @@
         </w:tc>
         <w:tc>
           <w:tcPr>
-            <w:tcW w:w="1683" w:type="dxa"/>
+            <w:tcW w:w="1682" w:type="dxa"/>
             <w:tcBorders>
               <w:top w:val="single" w:sz="8" w:space="0" w:color="000000"/>
               <w:left w:val="single" w:sz="8" w:space="0" w:color="000000"/>
@@ -1734,7 +1734,7 @@
         </w:tc>
         <w:tc>
           <w:tcPr>
-            <w:tcW w:w="1588" w:type="dxa"/>
+            <w:tcW w:w="1589" w:type="dxa"/>
             <w:tcBorders>
               <w:top w:val="single" w:sz="8" w:space="0" w:color="000000"/>
               <w:left w:val="single" w:sz="8" w:space="0" w:color="000000"/>
@@ -1773,7 +1773,7 @@
         </w:tc>
         <w:tc>
           <w:tcPr>
-            <w:tcW w:w="1683" w:type="dxa"/>
+            <w:tcW w:w="1682" w:type="dxa"/>
             <w:tcBorders>
               <w:top w:val="single" w:sz="8" w:space="0" w:color="000000"/>
               <w:left w:val="single" w:sz="8" w:space="0" w:color="000000"/>
@@ -1897,7 +1897,7 @@
         </w:tc>
         <w:tc>
           <w:tcPr>
-            <w:tcW w:w="1588" w:type="dxa"/>
+            <w:tcW w:w="1589" w:type="dxa"/>
             <w:tcBorders>
               <w:top w:val="single" w:sz="8" w:space="0" w:color="000000"/>
               <w:left w:val="single" w:sz="8" w:space="0" w:color="000000"/>
@@ -1937,7 +1937,7 @@
         </w:tc>
         <w:tc>
           <w:tcPr>
-            <w:tcW w:w="1683" w:type="dxa"/>
+            <w:tcW w:w="1682" w:type="dxa"/>
             <w:tcBorders>
               <w:top w:val="single" w:sz="8" w:space="0" w:color="000000"/>
               <w:left w:val="single" w:sz="8" w:space="0" w:color="000000"/>
@@ -2062,7 +2062,7 @@
         </w:tc>
         <w:tc>
           <w:tcPr>
-            <w:tcW w:w="1588" w:type="dxa"/>
+            <w:tcW w:w="1589" w:type="dxa"/>
             <w:tcBorders>
               <w:top w:val="single" w:sz="8" w:space="0" w:color="000000"/>
               <w:left w:val="single" w:sz="8" w:space="0" w:color="000000"/>
@@ -2102,7 +2102,7 @@
         </w:tc>
         <w:tc>
           <w:tcPr>
-            <w:tcW w:w="1683" w:type="dxa"/>
+            <w:tcW w:w="1682" w:type="dxa"/>
             <w:tcBorders>
               <w:top w:val="single" w:sz="8" w:space="0" w:color="000000"/>
               <w:left w:val="single" w:sz="8" w:space="0" w:color="000000"/>
@@ -2227,7 +2227,7 @@
         </w:tc>
         <w:tc>
           <w:tcPr>
-            <w:tcW w:w="1588" w:type="dxa"/>
+            <w:tcW w:w="1589" w:type="dxa"/>
             <w:tcBorders>
               <w:top w:val="single" w:sz="8" w:space="0" w:color="000000"/>
               <w:left w:val="single" w:sz="8" w:space="0" w:color="000000"/>
@@ -2267,7 +2267,7 @@
         </w:tc>
         <w:tc>
           <w:tcPr>
-            <w:tcW w:w="1683" w:type="dxa"/>
+            <w:tcW w:w="1682" w:type="dxa"/>
             <w:tcBorders>
               <w:top w:val="single" w:sz="8" w:space="0" w:color="000000"/>
               <w:left w:val="single" w:sz="8" w:space="0" w:color="000000"/>
@@ -2392,7 +2392,7 @@
         </w:tc>
         <w:tc>
           <w:tcPr>
-            <w:tcW w:w="1588" w:type="dxa"/>
+            <w:tcW w:w="1589" w:type="dxa"/>
             <w:tcBorders>
               <w:top w:val="single" w:sz="6" w:space="0" w:color="000000"/>
               <w:left w:val="single" w:sz="8" w:space="0" w:color="000000"/>
@@ -2432,7 +2432,7 @@
         </w:tc>
         <w:tc>
           <w:tcPr>
-            <w:tcW w:w="1683" w:type="dxa"/>
+            <w:tcW w:w="1682" w:type="dxa"/>
             <w:tcBorders>
               <w:top w:val="single" w:sz="6" w:space="0" w:color="000000"/>
               <w:left w:val="single" w:sz="8" w:space="0" w:color="000000"/>
@@ -2585,7 +2585,7 @@
         </w:tc>
         <w:tc>
           <w:tcPr>
-            <w:tcW w:w="1588" w:type="dxa"/>
+            <w:tcW w:w="1589" w:type="dxa"/>
             <w:tcBorders>
               <w:top w:val="single" w:sz="6" w:space="0" w:color="000000"/>
               <w:left w:val="single" w:sz="8" w:space="0" w:color="000000"/>
@@ -2625,7 +2625,7 @@
         </w:tc>
         <w:tc>
           <w:tcPr>
-            <w:tcW w:w="1683" w:type="dxa"/>
+            <w:tcW w:w="1682" w:type="dxa"/>
             <w:tcBorders>
               <w:top w:val="single" w:sz="6" w:space="0" w:color="000000"/>
               <w:left w:val="single" w:sz="8" w:space="0" w:color="000000"/>
@@ -2750,7 +2750,7 @@
         </w:tc>
         <w:tc>
           <w:tcPr>
-            <w:tcW w:w="1588" w:type="dxa"/>
+            <w:tcW w:w="1589" w:type="dxa"/>
             <w:tcBorders>
               <w:top w:val="single" w:sz="6" w:space="0" w:color="000000"/>
               <w:left w:val="single" w:sz="8" w:space="0" w:color="000000"/>
@@ -2790,7 +2790,7 @@
         </w:tc>
         <w:tc>
           <w:tcPr>
-            <w:tcW w:w="1683" w:type="dxa"/>
+            <w:tcW w:w="1682" w:type="dxa"/>
             <w:tcBorders>
               <w:top w:val="single" w:sz="6" w:space="0" w:color="000000"/>
               <w:left w:val="single" w:sz="8" w:space="0" w:color="000000"/>
@@ -2915,7 +2915,7 @@
         </w:tc>
         <w:tc>
           <w:tcPr>
-            <w:tcW w:w="1588" w:type="dxa"/>
+            <w:tcW w:w="1589" w:type="dxa"/>
             <w:tcBorders>
               <w:top w:val="single" w:sz="6" w:space="0" w:color="000000"/>
               <w:left w:val="single" w:sz="8" w:space="0" w:color="000000"/>
@@ -2955,7 +2955,7 @@
         </w:tc>
         <w:tc>
           <w:tcPr>
-            <w:tcW w:w="1683" w:type="dxa"/>
+            <w:tcW w:w="1682" w:type="dxa"/>
             <w:tcBorders>
               <w:top w:val="single" w:sz="6" w:space="0" w:color="000000"/>
               <w:left w:val="single" w:sz="8" w:space="0" w:color="000000"/>
@@ -3080,7 +3080,7 @@
         </w:tc>
         <w:tc>
           <w:tcPr>
-            <w:tcW w:w="1588" w:type="dxa"/>
+            <w:tcW w:w="1589" w:type="dxa"/>
             <w:tcBorders>
               <w:top w:val="single" w:sz="6" w:space="0" w:color="000000"/>
               <w:left w:val="single" w:sz="8" w:space="0" w:color="000000"/>
@@ -3120,7 +3120,7 @@
         </w:tc>
         <w:tc>
           <w:tcPr>
-            <w:tcW w:w="1683" w:type="dxa"/>
+            <w:tcW w:w="1682" w:type="dxa"/>
             <w:tcBorders>
               <w:top w:val="single" w:sz="6" w:space="0" w:color="000000"/>
               <w:left w:val="single" w:sz="8" w:space="0" w:color="000000"/>
@@ -3245,7 +3245,7 @@
         </w:tc>
         <w:tc>
           <w:tcPr>
-            <w:tcW w:w="1588" w:type="dxa"/>
+            <w:tcW w:w="1589" w:type="dxa"/>
             <w:tcBorders>
               <w:top w:val="single" w:sz="8" w:space="0" w:color="000000"/>
               <w:left w:val="single" w:sz="8" w:space="0" w:color="000000"/>
@@ -3285,7 +3285,7 @@
         </w:tc>
         <w:tc>
           <w:tcPr>
-            <w:tcW w:w="1683" w:type="dxa"/>
+            <w:tcW w:w="1682" w:type="dxa"/>
             <w:tcBorders>
               <w:top w:val="single" w:sz="8" w:space="0" w:color="000000"/>
               <w:left w:val="single" w:sz="8" w:space="0" w:color="000000"/>
@@ -3408,7 +3408,7 @@
         </w:tc>
         <w:tc>
           <w:tcPr>
-            <w:tcW w:w="1588" w:type="dxa"/>
+            <w:tcW w:w="1589" w:type="dxa"/>
             <w:tcBorders>
               <w:top w:val="single" w:sz="6" w:space="0" w:color="000000"/>
               <w:left w:val="single" w:sz="8" w:space="0" w:color="000000"/>
@@ -3445,7 +3445,7 @@
         </w:tc>
         <w:tc>
           <w:tcPr>
-            <w:tcW w:w="1683" w:type="dxa"/>
+            <w:tcW w:w="1682" w:type="dxa"/>
             <w:tcBorders>
               <w:top w:val="single" w:sz="6" w:space="0" w:color="000000"/>
               <w:left w:val="single" w:sz="8" w:space="0" w:color="000000"/>
@@ -3568,7 +3568,7 @@
         </w:tc>
         <w:tc>
           <w:tcPr>
-            <w:tcW w:w="1588" w:type="dxa"/>
+            <w:tcW w:w="1589" w:type="dxa"/>
             <w:tcBorders>
               <w:top w:val="single" w:sz="6" w:space="0" w:color="000000"/>
               <w:left w:val="single" w:sz="8" w:space="0" w:color="000000"/>
@@ -3605,7 +3605,7 @@
         </w:tc>
         <w:tc>
           <w:tcPr>
-            <w:tcW w:w="1683" w:type="dxa"/>
+            <w:tcW w:w="1682" w:type="dxa"/>
             <w:tcBorders>
               <w:top w:val="single" w:sz="6" w:space="0" w:color="000000"/>
               <w:left w:val="single" w:sz="8" w:space="0" w:color="000000"/>
@@ -3728,7 +3728,7 @@
         </w:tc>
         <w:tc>
           <w:tcPr>
-            <w:tcW w:w="1588" w:type="dxa"/>
+            <w:tcW w:w="1589" w:type="dxa"/>
             <w:tcBorders>
               <w:top w:val="single" w:sz="6" w:space="0" w:color="000000"/>
               <w:left w:val="single" w:sz="8" w:space="0" w:color="000000"/>
@@ -3765,7 +3765,7 @@
         </w:tc>
         <w:tc>
           <w:tcPr>
-            <w:tcW w:w="1683" w:type="dxa"/>
+            <w:tcW w:w="1682" w:type="dxa"/>
             <w:tcBorders>
               <w:top w:val="single" w:sz="6" w:space="0" w:color="000000"/>
               <w:left w:val="single" w:sz="8" w:space="0" w:color="000000"/>
@@ -3888,7 +3888,7 @@
         </w:tc>
         <w:tc>
           <w:tcPr>
-            <w:tcW w:w="1588" w:type="dxa"/>
+            <w:tcW w:w="1589" w:type="dxa"/>
             <w:tcBorders>
               <w:top w:val="single" w:sz="6" w:space="0" w:color="000000"/>
               <w:left w:val="single" w:sz="8" w:space="0" w:color="000000"/>
@@ -3925,7 +3925,7 @@
         </w:tc>
         <w:tc>
           <w:tcPr>
-            <w:tcW w:w="1683" w:type="dxa"/>
+            <w:tcW w:w="1682" w:type="dxa"/>
             <w:tcBorders>
               <w:top w:val="single" w:sz="6" w:space="0" w:color="000000"/>
               <w:left w:val="single" w:sz="8" w:space="0" w:color="000000"/>
@@ -4048,7 +4048,7 @@
         </w:tc>
         <w:tc>
           <w:tcPr>
-            <w:tcW w:w="1588" w:type="dxa"/>
+            <w:tcW w:w="1589" w:type="dxa"/>
             <w:tcBorders>
               <w:top w:val="single" w:sz="6" w:space="0" w:color="000000"/>
               <w:left w:val="single" w:sz="8" w:space="0" w:color="000000"/>
@@ -4085,7 +4085,7 @@
         </w:tc>
         <w:tc>
           <w:tcPr>
-            <w:tcW w:w="1683" w:type="dxa"/>
+            <w:tcW w:w="1682" w:type="dxa"/>
             <w:tcBorders>
               <w:top w:val="single" w:sz="6" w:space="0" w:color="000000"/>
               <w:left w:val="single" w:sz="8" w:space="0" w:color="000000"/>
@@ -4210,7 +4210,7 @@
         </w:tc>
         <w:tc>
           <w:tcPr>
-            <w:tcW w:w="1588" w:type="dxa"/>
+            <w:tcW w:w="1589" w:type="dxa"/>
             <w:tcBorders>
               <w:top w:val="single" w:sz="6" w:space="0" w:color="000000"/>
               <w:left w:val="single" w:sz="8" w:space="0" w:color="000000"/>
@@ -4247,7 +4247,7 @@
         </w:tc>
         <w:tc>
           <w:tcPr>
-            <w:tcW w:w="1683" w:type="dxa"/>
+            <w:tcW w:w="1682" w:type="dxa"/>
             <w:tcBorders>
               <w:top w:val="single" w:sz="6" w:space="0" w:color="000000"/>
               <w:left w:val="single" w:sz="8" w:space="0" w:color="000000"/>
@@ -4372,7 +4372,7 @@
         </w:tc>
         <w:tc>
           <w:tcPr>
-            <w:tcW w:w="1588" w:type="dxa"/>
+            <w:tcW w:w="1589" w:type="dxa"/>
             <w:tcBorders>
               <w:top w:val="single" w:sz="6" w:space="0" w:color="000000"/>
               <w:left w:val="single" w:sz="8" w:space="0" w:color="000000"/>
@@ -4409,7 +4409,7 @@
         </w:tc>
         <w:tc>
           <w:tcPr>
-            <w:tcW w:w="1683" w:type="dxa"/>
+            <w:tcW w:w="1682" w:type="dxa"/>
             <w:tcBorders>
               <w:top w:val="single" w:sz="6" w:space="0" w:color="000000"/>
               <w:left w:val="single" w:sz="8" w:space="0" w:color="000000"/>
@@ -4531,7 +4531,7 @@
         </w:tc>
         <w:tc>
           <w:tcPr>
-            <w:tcW w:w="1588" w:type="dxa"/>
+            <w:tcW w:w="1589" w:type="dxa"/>
             <w:tcBorders>
               <w:top w:val="single" w:sz="8" w:space="0" w:color="000000"/>
               <w:left w:val="single" w:sz="8" w:space="0" w:color="000000"/>
@@ -4568,7 +4568,7 @@
         </w:tc>
         <w:tc>
           <w:tcPr>
-            <w:tcW w:w="1683" w:type="dxa"/>
+            <w:tcW w:w="1682" w:type="dxa"/>
             <w:tcBorders>
               <w:top w:val="single" w:sz="8" w:space="0" w:color="000000"/>
               <w:left w:val="single" w:sz="8" w:space="0" w:color="000000"/>
@@ -4684,39 +4684,39 @@
         </w:tc>
         <w:tc>
           <w:tcPr>
-            <w:tcW w:w="1588" w:type="dxa"/>
-            <w:tcBorders>
-              <w:left w:val="single" w:sz="8" w:space="0" w:color="000000"/>
-              <w:bottom w:val="single" w:sz="8" w:space="0" w:color="000000"/>
-              <w:right w:val="single" w:sz="8" w:space="0" w:color="000000"/>
-            </w:tcBorders>
-            <w:shd w:color="auto" w:fill="auto" w:val="clear"/>
-          </w:tcPr>
-          <w:p>
-            <w:pPr>
-              <w:pStyle w:val="Normal"/>
-              <w:widowControl w:val="false"/>
-              <w:suppressAutoHyphens w:val="true"/>
-              <w:bidi w:val="0"/>
-              <w:spacing w:lineRule="exact" w:line="240" w:before="0" w:after="0"/>
-              <w:ind w:left="0" w:right="0" w:hanging="0"/>
-              <w:jc w:val="left"/>
-              <w:rPr>
-                <w:spacing w:val="0"/>
-                <w:shd w:fill="auto" w:val="clear"/>
-              </w:rPr>
-            </w:pPr>
-            <w:r>
-              <w:rPr>
-                <w:spacing w:val="0"/>
-                <w:shd w:fill="auto" w:val="clear"/>
-              </w:rPr>
-            </w:r>
-          </w:p>
-        </w:tc>
-        <w:tc>
-          <w:tcPr>
-            <w:tcW w:w="1683" w:type="dxa"/>
+            <w:tcW w:w="1589" w:type="dxa"/>
+            <w:tcBorders>
+              <w:left w:val="single" w:sz="8" w:space="0" w:color="000000"/>
+              <w:bottom w:val="single" w:sz="8" w:space="0" w:color="000000"/>
+              <w:right w:val="single" w:sz="8" w:space="0" w:color="000000"/>
+            </w:tcBorders>
+            <w:shd w:color="auto" w:fill="auto" w:val="clear"/>
+          </w:tcPr>
+          <w:p>
+            <w:pPr>
+              <w:pStyle w:val="Normal"/>
+              <w:widowControl w:val="false"/>
+              <w:suppressAutoHyphens w:val="true"/>
+              <w:bidi w:val="0"/>
+              <w:spacing w:lineRule="exact" w:line="240" w:before="0" w:after="0"/>
+              <w:ind w:left="0" w:right="0" w:hanging="0"/>
+              <w:jc w:val="left"/>
+              <w:rPr>
+                <w:spacing w:val="0"/>
+                <w:shd w:fill="auto" w:val="clear"/>
+              </w:rPr>
+            </w:pPr>
+            <w:r>
+              <w:rPr>
+                <w:spacing w:val="0"/>
+                <w:shd w:fill="auto" w:val="clear"/>
+              </w:rPr>
+            </w:r>
+          </w:p>
+        </w:tc>
+        <w:tc>
+          <w:tcPr>
+            <w:tcW w:w="1682" w:type="dxa"/>
             <w:tcBorders>
               <w:left w:val="single" w:sz="8" w:space="0" w:color="000000"/>
               <w:bottom w:val="single" w:sz="8" w:space="0" w:color="000000"/>
@@ -4830,39 +4830,39 @@
         </w:tc>
         <w:tc>
           <w:tcPr>
-            <w:tcW w:w="1588" w:type="dxa"/>
-            <w:tcBorders>
-              <w:left w:val="single" w:sz="8" w:space="0" w:color="000000"/>
-              <w:bottom w:val="single" w:sz="8" w:space="0" w:color="000000"/>
-              <w:right w:val="single" w:sz="8" w:space="0" w:color="000000"/>
-            </w:tcBorders>
-            <w:shd w:color="auto" w:fill="auto" w:val="clear"/>
-          </w:tcPr>
-          <w:p>
-            <w:pPr>
-              <w:pStyle w:val="Normal"/>
-              <w:widowControl w:val="false"/>
-              <w:suppressAutoHyphens w:val="true"/>
-              <w:bidi w:val="0"/>
-              <w:spacing w:lineRule="exact" w:line="240" w:before="0" w:after="0"/>
-              <w:ind w:left="0" w:right="0" w:hanging="0"/>
-              <w:jc w:val="left"/>
-              <w:rPr>
-                <w:spacing w:val="0"/>
-                <w:shd w:fill="auto" w:val="clear"/>
-              </w:rPr>
-            </w:pPr>
-            <w:r>
-              <w:rPr>
-                <w:spacing w:val="0"/>
-                <w:shd w:fill="auto" w:val="clear"/>
-              </w:rPr>
-            </w:r>
-          </w:p>
-        </w:tc>
-        <w:tc>
-          <w:tcPr>
-            <w:tcW w:w="1683" w:type="dxa"/>
+            <w:tcW w:w="1589" w:type="dxa"/>
+            <w:tcBorders>
+              <w:left w:val="single" w:sz="8" w:space="0" w:color="000000"/>
+              <w:bottom w:val="single" w:sz="8" w:space="0" w:color="000000"/>
+              <w:right w:val="single" w:sz="8" w:space="0" w:color="000000"/>
+            </w:tcBorders>
+            <w:shd w:color="auto" w:fill="auto" w:val="clear"/>
+          </w:tcPr>
+          <w:p>
+            <w:pPr>
+              <w:pStyle w:val="Normal"/>
+              <w:widowControl w:val="false"/>
+              <w:suppressAutoHyphens w:val="true"/>
+              <w:bidi w:val="0"/>
+              <w:spacing w:lineRule="exact" w:line="240" w:before="0" w:after="0"/>
+              <w:ind w:left="0" w:right="0" w:hanging="0"/>
+              <w:jc w:val="left"/>
+              <w:rPr>
+                <w:spacing w:val="0"/>
+                <w:shd w:fill="auto" w:val="clear"/>
+              </w:rPr>
+            </w:pPr>
+            <w:r>
+              <w:rPr>
+                <w:spacing w:val="0"/>
+                <w:shd w:fill="auto" w:val="clear"/>
+              </w:rPr>
+            </w:r>
+          </w:p>
+        </w:tc>
+        <w:tc>
+          <w:tcPr>
+            <w:tcW w:w="1682" w:type="dxa"/>
             <w:tcBorders>
               <w:left w:val="single" w:sz="8" w:space="0" w:color="000000"/>
               <w:bottom w:val="single" w:sz="8" w:space="0" w:color="000000"/>
@@ -4976,39 +4976,39 @@
         </w:tc>
         <w:tc>
           <w:tcPr>
-            <w:tcW w:w="1588" w:type="dxa"/>
-            <w:tcBorders>
-              <w:left w:val="single" w:sz="8" w:space="0" w:color="000000"/>
-              <w:bottom w:val="single" w:sz="8" w:space="0" w:color="000000"/>
-              <w:right w:val="single" w:sz="8" w:space="0" w:color="000000"/>
-            </w:tcBorders>
-            <w:shd w:color="auto" w:fill="auto" w:val="clear"/>
-          </w:tcPr>
-          <w:p>
-            <w:pPr>
-              <w:pStyle w:val="Normal"/>
-              <w:widowControl w:val="false"/>
-              <w:suppressAutoHyphens w:val="true"/>
-              <w:bidi w:val="0"/>
-              <w:spacing w:lineRule="exact" w:line="240" w:before="0" w:after="0"/>
-              <w:ind w:left="0" w:right="0" w:hanging="0"/>
-              <w:jc w:val="left"/>
-              <w:rPr>
-                <w:spacing w:val="0"/>
-                <w:shd w:fill="auto" w:val="clear"/>
-              </w:rPr>
-            </w:pPr>
-            <w:r>
-              <w:rPr>
-                <w:spacing w:val="0"/>
-                <w:shd w:fill="auto" w:val="clear"/>
-              </w:rPr>
-            </w:r>
-          </w:p>
-        </w:tc>
-        <w:tc>
-          <w:tcPr>
-            <w:tcW w:w="1683" w:type="dxa"/>
+            <w:tcW w:w="1589" w:type="dxa"/>
+            <w:tcBorders>
+              <w:left w:val="single" w:sz="8" w:space="0" w:color="000000"/>
+              <w:bottom w:val="single" w:sz="8" w:space="0" w:color="000000"/>
+              <w:right w:val="single" w:sz="8" w:space="0" w:color="000000"/>
+            </w:tcBorders>
+            <w:shd w:color="auto" w:fill="auto" w:val="clear"/>
+          </w:tcPr>
+          <w:p>
+            <w:pPr>
+              <w:pStyle w:val="Normal"/>
+              <w:widowControl w:val="false"/>
+              <w:suppressAutoHyphens w:val="true"/>
+              <w:bidi w:val="0"/>
+              <w:spacing w:lineRule="exact" w:line="240" w:before="0" w:after="0"/>
+              <w:ind w:left="0" w:right="0" w:hanging="0"/>
+              <w:jc w:val="left"/>
+              <w:rPr>
+                <w:spacing w:val="0"/>
+                <w:shd w:fill="auto" w:val="clear"/>
+              </w:rPr>
+            </w:pPr>
+            <w:r>
+              <w:rPr>
+                <w:spacing w:val="0"/>
+                <w:shd w:fill="auto" w:val="clear"/>
+              </w:rPr>
+            </w:r>
+          </w:p>
+        </w:tc>
+        <w:tc>
+          <w:tcPr>
+            <w:tcW w:w="1682" w:type="dxa"/>
             <w:tcBorders>
               <w:left w:val="single" w:sz="8" w:space="0" w:color="000000"/>
               <w:bottom w:val="single" w:sz="8" w:space="0" w:color="000000"/>
@@ -5122,39 +5122,39 @@
         </w:tc>
         <w:tc>
           <w:tcPr>
-            <w:tcW w:w="1588" w:type="dxa"/>
-            <w:tcBorders>
-              <w:left w:val="single" w:sz="8" w:space="0" w:color="000000"/>
-              <w:bottom w:val="single" w:sz="8" w:space="0" w:color="000000"/>
-              <w:right w:val="single" w:sz="8" w:space="0" w:color="000000"/>
-            </w:tcBorders>
-            <w:shd w:color="auto" w:fill="auto" w:val="clear"/>
-          </w:tcPr>
-          <w:p>
-            <w:pPr>
-              <w:pStyle w:val="Normal"/>
-              <w:widowControl w:val="false"/>
-              <w:suppressAutoHyphens w:val="true"/>
-              <w:bidi w:val="0"/>
-              <w:spacing w:lineRule="exact" w:line="240" w:before="0" w:after="0"/>
-              <w:ind w:left="0" w:right="0" w:hanging="0"/>
-              <w:jc w:val="left"/>
-              <w:rPr>
-                <w:spacing w:val="0"/>
-                <w:shd w:fill="auto" w:val="clear"/>
-              </w:rPr>
-            </w:pPr>
-            <w:r>
-              <w:rPr>
-                <w:spacing w:val="0"/>
-                <w:shd w:fill="auto" w:val="clear"/>
-              </w:rPr>
-            </w:r>
-          </w:p>
-        </w:tc>
-        <w:tc>
-          <w:tcPr>
-            <w:tcW w:w="1683" w:type="dxa"/>
+            <w:tcW w:w="1589" w:type="dxa"/>
+            <w:tcBorders>
+              <w:left w:val="single" w:sz="8" w:space="0" w:color="000000"/>
+              <w:bottom w:val="single" w:sz="8" w:space="0" w:color="000000"/>
+              <w:right w:val="single" w:sz="8" w:space="0" w:color="000000"/>
+            </w:tcBorders>
+            <w:shd w:color="auto" w:fill="auto" w:val="clear"/>
+          </w:tcPr>
+          <w:p>
+            <w:pPr>
+              <w:pStyle w:val="Normal"/>
+              <w:widowControl w:val="false"/>
+              <w:suppressAutoHyphens w:val="true"/>
+              <w:bidi w:val="0"/>
+              <w:spacing w:lineRule="exact" w:line="240" w:before="0" w:after="0"/>
+              <w:ind w:left="0" w:right="0" w:hanging="0"/>
+              <w:jc w:val="left"/>
+              <w:rPr>
+                <w:spacing w:val="0"/>
+                <w:shd w:fill="auto" w:val="clear"/>
+              </w:rPr>
+            </w:pPr>
+            <w:r>
+              <w:rPr>
+                <w:spacing w:val="0"/>
+                <w:shd w:fill="auto" w:val="clear"/>
+              </w:rPr>
+            </w:r>
+          </w:p>
+        </w:tc>
+        <w:tc>
+          <w:tcPr>
+            <w:tcW w:w="1682" w:type="dxa"/>
             <w:tcBorders>
               <w:left w:val="single" w:sz="8" w:space="0" w:color="000000"/>
               <w:bottom w:val="single" w:sz="8" w:space="0" w:color="000000"/>
@@ -5268,39 +5268,39 @@
         </w:tc>
         <w:tc>
           <w:tcPr>
-            <w:tcW w:w="1588" w:type="dxa"/>
-            <w:tcBorders>
-              <w:left w:val="single" w:sz="8" w:space="0" w:color="000000"/>
-              <w:bottom w:val="single" w:sz="8" w:space="0" w:color="000000"/>
-              <w:right w:val="single" w:sz="8" w:space="0" w:color="000000"/>
-            </w:tcBorders>
-            <w:shd w:color="auto" w:fill="auto" w:val="clear"/>
-          </w:tcPr>
-          <w:p>
-            <w:pPr>
-              <w:pStyle w:val="Normal"/>
-              <w:widowControl w:val="false"/>
-              <w:suppressAutoHyphens w:val="true"/>
-              <w:bidi w:val="0"/>
-              <w:spacing w:lineRule="exact" w:line="240" w:before="0" w:after="0"/>
-              <w:ind w:left="0" w:right="0" w:hanging="0"/>
-              <w:jc w:val="left"/>
-              <w:rPr>
-                <w:spacing w:val="0"/>
-                <w:shd w:fill="auto" w:val="clear"/>
-              </w:rPr>
-            </w:pPr>
-            <w:r>
-              <w:rPr>
-                <w:spacing w:val="0"/>
-                <w:shd w:fill="auto" w:val="clear"/>
-              </w:rPr>
-            </w:r>
-          </w:p>
-        </w:tc>
-        <w:tc>
-          <w:tcPr>
-            <w:tcW w:w="1683" w:type="dxa"/>
+            <w:tcW w:w="1589" w:type="dxa"/>
+            <w:tcBorders>
+              <w:left w:val="single" w:sz="8" w:space="0" w:color="000000"/>
+              <w:bottom w:val="single" w:sz="8" w:space="0" w:color="000000"/>
+              <w:right w:val="single" w:sz="8" w:space="0" w:color="000000"/>
+            </w:tcBorders>
+            <w:shd w:color="auto" w:fill="auto" w:val="clear"/>
+          </w:tcPr>
+          <w:p>
+            <w:pPr>
+              <w:pStyle w:val="Normal"/>
+              <w:widowControl w:val="false"/>
+              <w:suppressAutoHyphens w:val="true"/>
+              <w:bidi w:val="0"/>
+              <w:spacing w:lineRule="exact" w:line="240" w:before="0" w:after="0"/>
+              <w:ind w:left="0" w:right="0" w:hanging="0"/>
+              <w:jc w:val="left"/>
+              <w:rPr>
+                <w:spacing w:val="0"/>
+                <w:shd w:fill="auto" w:val="clear"/>
+              </w:rPr>
+            </w:pPr>
+            <w:r>
+              <w:rPr>
+                <w:spacing w:val="0"/>
+                <w:shd w:fill="auto" w:val="clear"/>
+              </w:rPr>
+            </w:r>
+          </w:p>
+        </w:tc>
+        <w:tc>
+          <w:tcPr>
+            <w:tcW w:w="1682" w:type="dxa"/>
             <w:tcBorders>
               <w:left w:val="single" w:sz="8" w:space="0" w:color="000000"/>
               <w:bottom w:val="single" w:sz="8" w:space="0" w:color="000000"/>
@@ -5414,39 +5414,39 @@
         </w:tc>
         <w:tc>
           <w:tcPr>
-            <w:tcW w:w="1588" w:type="dxa"/>
-            <w:tcBorders>
-              <w:left w:val="single" w:sz="8" w:space="0" w:color="000000"/>
-              <w:bottom w:val="single" w:sz="8" w:space="0" w:color="000000"/>
-              <w:right w:val="single" w:sz="8" w:space="0" w:color="000000"/>
-            </w:tcBorders>
-            <w:shd w:color="auto" w:fill="auto" w:val="clear"/>
-          </w:tcPr>
-          <w:p>
-            <w:pPr>
-              <w:pStyle w:val="Normal"/>
-              <w:widowControl w:val="false"/>
-              <w:suppressAutoHyphens w:val="true"/>
-              <w:bidi w:val="0"/>
-              <w:spacing w:lineRule="exact" w:line="240" w:before="0" w:after="0"/>
-              <w:ind w:left="0" w:right="0" w:hanging="0"/>
-              <w:jc w:val="left"/>
-              <w:rPr>
-                <w:spacing w:val="0"/>
-                <w:shd w:fill="auto" w:val="clear"/>
-              </w:rPr>
-            </w:pPr>
-            <w:r>
-              <w:rPr>
-                <w:spacing w:val="0"/>
-                <w:shd w:fill="auto" w:val="clear"/>
-              </w:rPr>
-            </w:r>
-          </w:p>
-        </w:tc>
-        <w:tc>
-          <w:tcPr>
-            <w:tcW w:w="1683" w:type="dxa"/>
+            <w:tcW w:w="1589" w:type="dxa"/>
+            <w:tcBorders>
+              <w:left w:val="single" w:sz="8" w:space="0" w:color="000000"/>
+              <w:bottom w:val="single" w:sz="8" w:space="0" w:color="000000"/>
+              <w:right w:val="single" w:sz="8" w:space="0" w:color="000000"/>
+            </w:tcBorders>
+            <w:shd w:color="auto" w:fill="auto" w:val="clear"/>
+          </w:tcPr>
+          <w:p>
+            <w:pPr>
+              <w:pStyle w:val="Normal"/>
+              <w:widowControl w:val="false"/>
+              <w:suppressAutoHyphens w:val="true"/>
+              <w:bidi w:val="0"/>
+              <w:spacing w:lineRule="exact" w:line="240" w:before="0" w:after="0"/>
+              <w:ind w:left="0" w:right="0" w:hanging="0"/>
+              <w:jc w:val="left"/>
+              <w:rPr>
+                <w:spacing w:val="0"/>
+                <w:shd w:fill="auto" w:val="clear"/>
+              </w:rPr>
+            </w:pPr>
+            <w:r>
+              <w:rPr>
+                <w:spacing w:val="0"/>
+                <w:shd w:fill="auto" w:val="clear"/>
+              </w:rPr>
+            </w:r>
+          </w:p>
+        </w:tc>
+        <w:tc>
+          <w:tcPr>
+            <w:tcW w:w="1682" w:type="dxa"/>
             <w:tcBorders>
               <w:left w:val="single" w:sz="8" w:space="0" w:color="000000"/>
               <w:bottom w:val="single" w:sz="8" w:space="0" w:color="000000"/>
@@ -5560,39 +5560,39 @@
         </w:tc>
         <w:tc>
           <w:tcPr>
-            <w:tcW w:w="1588" w:type="dxa"/>
-            <w:tcBorders>
-              <w:left w:val="single" w:sz="8" w:space="0" w:color="000000"/>
-              <w:bottom w:val="single" w:sz="8" w:space="0" w:color="000000"/>
-              <w:right w:val="single" w:sz="8" w:space="0" w:color="000000"/>
-            </w:tcBorders>
-            <w:shd w:color="auto" w:fill="auto" w:val="clear"/>
-          </w:tcPr>
-          <w:p>
-            <w:pPr>
-              <w:pStyle w:val="Normal"/>
-              <w:widowControl w:val="false"/>
-              <w:suppressAutoHyphens w:val="true"/>
-              <w:bidi w:val="0"/>
-              <w:spacing w:lineRule="exact" w:line="240" w:before="0" w:after="0"/>
-              <w:ind w:left="0" w:right="0" w:hanging="0"/>
-              <w:jc w:val="left"/>
-              <w:rPr>
-                <w:spacing w:val="0"/>
-                <w:shd w:fill="auto" w:val="clear"/>
-              </w:rPr>
-            </w:pPr>
-            <w:r>
-              <w:rPr>
-                <w:spacing w:val="0"/>
-                <w:shd w:fill="auto" w:val="clear"/>
-              </w:rPr>
-            </w:r>
-          </w:p>
-        </w:tc>
-        <w:tc>
-          <w:tcPr>
-            <w:tcW w:w="1683" w:type="dxa"/>
+            <w:tcW w:w="1589" w:type="dxa"/>
+            <w:tcBorders>
+              <w:left w:val="single" w:sz="8" w:space="0" w:color="000000"/>
+              <w:bottom w:val="single" w:sz="8" w:space="0" w:color="000000"/>
+              <w:right w:val="single" w:sz="8" w:space="0" w:color="000000"/>
+            </w:tcBorders>
+            <w:shd w:color="auto" w:fill="auto" w:val="clear"/>
+          </w:tcPr>
+          <w:p>
+            <w:pPr>
+              <w:pStyle w:val="Normal"/>
+              <w:widowControl w:val="false"/>
+              <w:suppressAutoHyphens w:val="true"/>
+              <w:bidi w:val="0"/>
+              <w:spacing w:lineRule="exact" w:line="240" w:before="0" w:after="0"/>
+              <w:ind w:left="0" w:right="0" w:hanging="0"/>
+              <w:jc w:val="left"/>
+              <w:rPr>
+                <w:spacing w:val="0"/>
+                <w:shd w:fill="auto" w:val="clear"/>
+              </w:rPr>
+            </w:pPr>
+            <w:r>
+              <w:rPr>
+                <w:spacing w:val="0"/>
+                <w:shd w:fill="auto" w:val="clear"/>
+              </w:rPr>
+            </w:r>
+          </w:p>
+        </w:tc>
+        <w:tc>
+          <w:tcPr>
+            <w:tcW w:w="1682" w:type="dxa"/>
             <w:tcBorders>
               <w:left w:val="single" w:sz="8" w:space="0" w:color="000000"/>
               <w:bottom w:val="single" w:sz="8" w:space="0" w:color="000000"/>
@@ -5706,39 +5706,39 @@
         </w:tc>
         <w:tc>
           <w:tcPr>
-            <w:tcW w:w="1588" w:type="dxa"/>
-            <w:tcBorders>
-              <w:left w:val="single" w:sz="8" w:space="0" w:color="000000"/>
-              <w:bottom w:val="single" w:sz="8" w:space="0" w:color="000000"/>
-              <w:right w:val="single" w:sz="8" w:space="0" w:color="000000"/>
-            </w:tcBorders>
-            <w:shd w:color="auto" w:fill="auto" w:val="clear"/>
-          </w:tcPr>
-          <w:p>
-            <w:pPr>
-              <w:pStyle w:val="Normal"/>
-              <w:widowControl w:val="false"/>
-              <w:suppressAutoHyphens w:val="true"/>
-              <w:bidi w:val="0"/>
-              <w:spacing w:lineRule="exact" w:line="240" w:before="0" w:after="0"/>
-              <w:ind w:left="0" w:right="0" w:hanging="0"/>
-              <w:jc w:val="left"/>
-              <w:rPr>
-                <w:spacing w:val="0"/>
-                <w:shd w:fill="auto" w:val="clear"/>
-              </w:rPr>
-            </w:pPr>
-            <w:r>
-              <w:rPr>
-                <w:spacing w:val="0"/>
-                <w:shd w:fill="auto" w:val="clear"/>
-              </w:rPr>
-            </w:r>
-          </w:p>
-        </w:tc>
-        <w:tc>
-          <w:tcPr>
-            <w:tcW w:w="1683" w:type="dxa"/>
+            <w:tcW w:w="1589" w:type="dxa"/>
+            <w:tcBorders>
+              <w:left w:val="single" w:sz="8" w:space="0" w:color="000000"/>
+              <w:bottom w:val="single" w:sz="8" w:space="0" w:color="000000"/>
+              <w:right w:val="single" w:sz="8" w:space="0" w:color="000000"/>
+            </w:tcBorders>
+            <w:shd w:color="auto" w:fill="auto" w:val="clear"/>
+          </w:tcPr>
+          <w:p>
+            <w:pPr>
+              <w:pStyle w:val="Normal"/>
+              <w:widowControl w:val="false"/>
+              <w:suppressAutoHyphens w:val="true"/>
+              <w:bidi w:val="0"/>
+              <w:spacing w:lineRule="exact" w:line="240" w:before="0" w:after="0"/>
+              <w:ind w:left="0" w:right="0" w:hanging="0"/>
+              <w:jc w:val="left"/>
+              <w:rPr>
+                <w:spacing w:val="0"/>
+                <w:shd w:fill="auto" w:val="clear"/>
+              </w:rPr>
+            </w:pPr>
+            <w:r>
+              <w:rPr>
+                <w:spacing w:val="0"/>
+                <w:shd w:fill="auto" w:val="clear"/>
+              </w:rPr>
+            </w:r>
+          </w:p>
+        </w:tc>
+        <w:tc>
+          <w:tcPr>
+            <w:tcW w:w="1682" w:type="dxa"/>
             <w:tcBorders>
               <w:left w:val="single" w:sz="8" w:space="0" w:color="000000"/>
               <w:bottom w:val="single" w:sz="8" w:space="0" w:color="000000"/>
@@ -5943,7 +5943,7 @@
         </w:tc>
         <w:tc>
           <w:tcPr>
-            <w:tcW w:w="1588" w:type="dxa"/>
+            <w:tcW w:w="1589" w:type="dxa"/>
             <w:tcBorders>
               <w:top w:val="single" w:sz="8" w:space="0" w:color="000000"/>
               <w:left w:val="single" w:sz="8" w:space="0" w:color="000000"/>
@@ -5982,7 +5982,7 @@
         </w:tc>
         <w:tc>
           <w:tcPr>
-            <w:tcW w:w="1683" w:type="dxa"/>
+            <w:tcW w:w="1682" w:type="dxa"/>
             <w:tcBorders>
               <w:top w:val="single" w:sz="8" w:space="0" w:color="000000"/>
               <w:left w:val="single" w:sz="8" w:space="0" w:color="000000"/>
@@ -6105,7 +6105,7 @@
         </w:tc>
         <w:tc>
           <w:tcPr>
-            <w:tcW w:w="1588" w:type="dxa"/>
+            <w:tcW w:w="1589" w:type="dxa"/>
             <w:tcBorders>
               <w:top w:val="single" w:sz="8" w:space="0" w:color="000000"/>
               <w:left w:val="single" w:sz="8" w:space="0" w:color="000000"/>
@@ -6144,7 +6144,7 @@
         </w:tc>
         <w:tc>
           <w:tcPr>
-            <w:tcW w:w="1683" w:type="dxa"/>
+            <w:tcW w:w="1682" w:type="dxa"/>
             <w:tcBorders>
               <w:top w:val="single" w:sz="8" w:space="0" w:color="000000"/>
               <w:left w:val="single" w:sz="8" w:space="0" w:color="000000"/>
@@ -6267,7 +6267,7 @@
         </w:tc>
         <w:tc>
           <w:tcPr>
-            <w:tcW w:w="1588" w:type="dxa"/>
+            <w:tcW w:w="1589" w:type="dxa"/>
             <w:tcBorders>
               <w:top w:val="single" w:sz="8" w:space="0" w:color="000000"/>
               <w:left w:val="single" w:sz="8" w:space="0" w:color="000000"/>
@@ -6306,7 +6306,7 @@
         </w:tc>
         <w:tc>
           <w:tcPr>
-            <w:tcW w:w="1683" w:type="dxa"/>
+            <w:tcW w:w="1682" w:type="dxa"/>
             <w:tcBorders>
               <w:top w:val="single" w:sz="8" w:space="0" w:color="000000"/>
               <w:left w:val="single" w:sz="8" w:space="0" w:color="000000"/>
@@ -6429,7 +6429,7 @@
         </w:tc>
         <w:tc>
           <w:tcPr>
-            <w:tcW w:w="1588" w:type="dxa"/>
+            <w:tcW w:w="1589" w:type="dxa"/>
             <w:tcBorders>
               <w:top w:val="single" w:sz="8" w:space="0" w:color="000000"/>
               <w:left w:val="single" w:sz="8" w:space="0" w:color="000000"/>
@@ -6468,7 +6468,7 @@
         </w:tc>
         <w:tc>
           <w:tcPr>
-            <w:tcW w:w="1683" w:type="dxa"/>
+            <w:tcW w:w="1682" w:type="dxa"/>
             <w:tcBorders>
               <w:top w:val="single" w:sz="8" w:space="0" w:color="000000"/>
               <w:left w:val="single" w:sz="8" w:space="0" w:color="000000"/>
@@ -6591,7 +6591,7 @@
         </w:tc>
         <w:tc>
           <w:tcPr>
-            <w:tcW w:w="1588" w:type="dxa"/>
+            <w:tcW w:w="1589" w:type="dxa"/>
             <w:tcBorders>
               <w:top w:val="single" w:sz="8" w:space="0" w:color="000000"/>
               <w:left w:val="single" w:sz="8" w:space="0" w:color="000000"/>
@@ -6630,7 +6630,7 @@
         </w:tc>
         <w:tc>
           <w:tcPr>
-            <w:tcW w:w="1683" w:type="dxa"/>
+            <w:tcW w:w="1682" w:type="dxa"/>
             <w:tcBorders>
               <w:top w:val="single" w:sz="8" w:space="0" w:color="000000"/>
               <w:left w:val="single" w:sz="8" w:space="0" w:color="000000"/>
@@ -6753,7 +6753,7 @@
         </w:tc>
         <w:tc>
           <w:tcPr>
-            <w:tcW w:w="1588" w:type="dxa"/>
+            <w:tcW w:w="1589" w:type="dxa"/>
             <w:tcBorders>
               <w:top w:val="single" w:sz="8" w:space="0" w:color="000000"/>
               <w:left w:val="single" w:sz="8" w:space="0" w:color="000000"/>
@@ -6792,7 +6792,7 @@
         </w:tc>
         <w:tc>
           <w:tcPr>
-            <w:tcW w:w="1683" w:type="dxa"/>
+            <w:tcW w:w="1682" w:type="dxa"/>
             <w:tcBorders>
               <w:top w:val="single" w:sz="8" w:space="0" w:color="000000"/>
               <w:left w:val="single" w:sz="8" w:space="0" w:color="000000"/>
@@ -6915,7 +6915,7 @@
         </w:tc>
         <w:tc>
           <w:tcPr>
-            <w:tcW w:w="1588" w:type="dxa"/>
+            <w:tcW w:w="1589" w:type="dxa"/>
             <w:tcBorders>
               <w:top w:val="single" w:sz="8" w:space="0" w:color="000000"/>
               <w:left w:val="single" w:sz="8" w:space="0" w:color="000000"/>
@@ -6954,7 +6954,7 @@
         </w:tc>
         <w:tc>
           <w:tcPr>
-            <w:tcW w:w="1683" w:type="dxa"/>
+            <w:tcW w:w="1682" w:type="dxa"/>
             <w:tcBorders>
               <w:top w:val="single" w:sz="8" w:space="0" w:color="000000"/>
               <w:left w:val="single" w:sz="8" w:space="0" w:color="000000"/>
@@ -7077,7 +7077,7 @@
         </w:tc>
         <w:tc>
           <w:tcPr>
-            <w:tcW w:w="1588" w:type="dxa"/>
+            <w:tcW w:w="1589" w:type="dxa"/>
             <w:tcBorders>
               <w:top w:val="single" w:sz="8" w:space="0" w:color="000000"/>
               <w:left w:val="single" w:sz="8" w:space="0" w:color="000000"/>
@@ -7116,7 +7116,7 @@
         </w:tc>
         <w:tc>
           <w:tcPr>
-            <w:tcW w:w="1683" w:type="dxa"/>
+            <w:tcW w:w="1682" w:type="dxa"/>
             <w:tcBorders>
               <w:top w:val="single" w:sz="8" w:space="0" w:color="000000"/>
               <w:left w:val="single" w:sz="8" w:space="0" w:color="000000"/>
@@ -7239,7 +7239,7 @@
         </w:tc>
         <w:tc>
           <w:tcPr>
-            <w:tcW w:w="1588" w:type="dxa"/>
+            <w:tcW w:w="1589" w:type="dxa"/>
             <w:tcBorders>
               <w:top w:val="single" w:sz="8" w:space="0" w:color="000000"/>
               <w:left w:val="single" w:sz="8" w:space="0" w:color="000000"/>
@@ -7278,7 +7278,7 @@
         </w:tc>
         <w:tc>
           <w:tcPr>
-            <w:tcW w:w="1683" w:type="dxa"/>
+            <w:tcW w:w="1682" w:type="dxa"/>
             <w:tcBorders>
               <w:top w:val="single" w:sz="8" w:space="0" w:color="000000"/>
               <w:left w:val="single" w:sz="8" w:space="0" w:color="000000"/>
@@ -7401,7 +7401,7 @@
         </w:tc>
         <w:tc>
           <w:tcPr>
-            <w:tcW w:w="1588" w:type="dxa"/>
+            <w:tcW w:w="1589" w:type="dxa"/>
             <w:tcBorders>
               <w:top w:val="single" w:sz="8" w:space="0" w:color="000000"/>
               <w:left w:val="single" w:sz="8" w:space="0" w:color="000000"/>
@@ -7440,7 +7440,7 @@
         </w:tc>
         <w:tc>
           <w:tcPr>
-            <w:tcW w:w="1683" w:type="dxa"/>
+            <w:tcW w:w="1682" w:type="dxa"/>
             <w:tcBorders>
               <w:top w:val="single" w:sz="8" w:space="0" w:color="000000"/>
               <w:left w:val="single" w:sz="8" w:space="0" w:color="000000"/>
@@ -7563,7 +7563,7 @@
         </w:tc>
         <w:tc>
           <w:tcPr>
-            <w:tcW w:w="1588" w:type="dxa"/>
+            <w:tcW w:w="1589" w:type="dxa"/>
             <w:tcBorders>
               <w:top w:val="single" w:sz="8" w:space="0" w:color="000000"/>
               <w:left w:val="single" w:sz="8" w:space="0" w:color="000000"/>
@@ -7602,7 +7602,7 @@
         </w:tc>
         <w:tc>
           <w:tcPr>
-            <w:tcW w:w="1683" w:type="dxa"/>
+            <w:tcW w:w="1682" w:type="dxa"/>
             <w:tcBorders>
               <w:top w:val="single" w:sz="8" w:space="0" w:color="000000"/>
               <w:left w:val="single" w:sz="8" w:space="0" w:color="000000"/>
@@ -7726,7 +7726,7 @@
         </w:tc>
         <w:tc>
           <w:tcPr>
-            <w:tcW w:w="1588" w:type="dxa"/>
+            <w:tcW w:w="1589" w:type="dxa"/>
             <w:tcBorders>
               <w:top w:val="single" w:sz="8" w:space="0" w:color="000000"/>
               <w:left w:val="single" w:sz="8" w:space="0" w:color="000000"/>
@@ -7766,7 +7766,7 @@
         </w:tc>
         <w:tc>
           <w:tcPr>
-            <w:tcW w:w="1683" w:type="dxa"/>
+            <w:tcW w:w="1682" w:type="dxa"/>
             <w:tcBorders>
               <w:top w:val="single" w:sz="8" w:space="0" w:color="000000"/>
               <w:left w:val="single" w:sz="8" w:space="0" w:color="000000"/>
@@ -7891,7 +7891,7 @@
         </w:tc>
         <w:tc>
           <w:tcPr>
-            <w:tcW w:w="1588" w:type="dxa"/>
+            <w:tcW w:w="1589" w:type="dxa"/>
             <w:tcBorders>
               <w:top w:val="single" w:sz="8" w:space="0" w:color="000000"/>
               <w:left w:val="single" w:sz="8" w:space="0" w:color="000000"/>
@@ -7931,7 +7931,7 @@
         </w:tc>
         <w:tc>
           <w:tcPr>
-            <w:tcW w:w="1683" w:type="dxa"/>
+            <w:tcW w:w="1682" w:type="dxa"/>
             <w:tcBorders>
               <w:top w:val="single" w:sz="8" w:space="0" w:color="000000"/>
               <w:left w:val="single" w:sz="8" w:space="0" w:color="000000"/>
@@ -8056,7 +8056,7 @@
         </w:tc>
         <w:tc>
           <w:tcPr>
-            <w:tcW w:w="1588" w:type="dxa"/>
+            <w:tcW w:w="1589" w:type="dxa"/>
             <w:tcBorders>
               <w:top w:val="single" w:sz="6" w:space="0" w:color="000000"/>
               <w:left w:val="single" w:sz="8" w:space="0" w:color="000000"/>
@@ -8096,7 +8096,7 @@
         </w:tc>
         <w:tc>
           <w:tcPr>
-            <w:tcW w:w="1683" w:type="dxa"/>
+            <w:tcW w:w="1682" w:type="dxa"/>
             <w:tcBorders>
               <w:top w:val="single" w:sz="6" w:space="0" w:color="000000"/>
               <w:left w:val="single" w:sz="8" w:space="0" w:color="000000"/>
@@ -8249,7 +8249,7 @@
         </w:tc>
         <w:tc>
           <w:tcPr>
-            <w:tcW w:w="1588" w:type="dxa"/>
+            <w:tcW w:w="1589" w:type="dxa"/>
             <w:tcBorders>
               <w:top w:val="single" w:sz="8" w:space="0" w:color="000000"/>
               <w:left w:val="single" w:sz="8" w:space="0" w:color="000000"/>
@@ -8289,7 +8289,7 @@
         </w:tc>
         <w:tc>
           <w:tcPr>
-            <w:tcW w:w="1683" w:type="dxa"/>
+            <w:tcW w:w="1682" w:type="dxa"/>
             <w:tcBorders>
               <w:top w:val="single" w:sz="8" w:space="0" w:color="000000"/>
               <w:left w:val="single" w:sz="8" w:space="0" w:color="000000"/>
@@ -8414,7 +8414,7 @@
         </w:tc>
         <w:tc>
           <w:tcPr>
-            <w:tcW w:w="1588" w:type="dxa"/>
+            <w:tcW w:w="1589" w:type="dxa"/>
             <w:tcBorders>
               <w:top w:val="single" w:sz="6" w:space="0" w:color="000000"/>
               <w:left w:val="single" w:sz="8" w:space="0" w:color="000000"/>
@@ -8454,7 +8454,7 @@
         </w:tc>
         <w:tc>
           <w:tcPr>
-            <w:tcW w:w="1683" w:type="dxa"/>
+            <w:tcW w:w="1682" w:type="dxa"/>
             <w:tcBorders>
               <w:top w:val="single" w:sz="6" w:space="0" w:color="000000"/>
               <w:left w:val="single" w:sz="8" w:space="0" w:color="000000"/>
@@ -8579,7 +8579,7 @@
         </w:tc>
         <w:tc>
           <w:tcPr>
-            <w:tcW w:w="1588" w:type="dxa"/>
+            <w:tcW w:w="1589" w:type="dxa"/>
             <w:tcBorders>
               <w:top w:val="single" w:sz="8" w:space="0" w:color="000000"/>
               <w:left w:val="single" w:sz="8" w:space="0" w:color="000000"/>
@@ -8619,7 +8619,7 @@
         </w:tc>
         <w:tc>
           <w:tcPr>
-            <w:tcW w:w="1683" w:type="dxa"/>
+            <w:tcW w:w="1682" w:type="dxa"/>
             <w:tcBorders>
               <w:top w:val="single" w:sz="8" w:space="0" w:color="000000"/>
               <w:left w:val="single" w:sz="8" w:space="0" w:color="000000"/>
@@ -8744,7 +8744,7 @@
         </w:tc>
         <w:tc>
           <w:tcPr>
-            <w:tcW w:w="1588" w:type="dxa"/>
+            <w:tcW w:w="1589" w:type="dxa"/>
             <w:tcBorders>
               <w:top w:val="single" w:sz="6" w:space="0" w:color="000000"/>
               <w:left w:val="single" w:sz="8" w:space="0" w:color="000000"/>
@@ -8784,7 +8784,7 @@
         </w:tc>
         <w:tc>
           <w:tcPr>
-            <w:tcW w:w="1683" w:type="dxa"/>
+            <w:tcW w:w="1682" w:type="dxa"/>
             <w:tcBorders>
               <w:top w:val="single" w:sz="6" w:space="0" w:color="000000"/>
               <w:left w:val="single" w:sz="8" w:space="0" w:color="000000"/>
@@ -8909,7 +8909,7 @@
         </w:tc>
         <w:tc>
           <w:tcPr>
-            <w:tcW w:w="1588" w:type="dxa"/>
+            <w:tcW w:w="1589" w:type="dxa"/>
             <w:tcBorders>
               <w:top w:val="single" w:sz="8" w:space="0" w:color="000000"/>
               <w:left w:val="single" w:sz="8" w:space="0" w:color="000000"/>
@@ -8949,7 +8949,7 @@
         </w:tc>
         <w:tc>
           <w:tcPr>
-            <w:tcW w:w="1683" w:type="dxa"/>
+            <w:tcW w:w="1682" w:type="dxa"/>
             <w:tcBorders>
               <w:top w:val="single" w:sz="8" w:space="0" w:color="000000"/>
               <w:left w:val="single" w:sz="8" w:space="0" w:color="000000"/>
@@ -9074,7 +9074,7 @@
         </w:tc>
         <w:tc>
           <w:tcPr>
-            <w:tcW w:w="1588" w:type="dxa"/>
+            <w:tcW w:w="1589" w:type="dxa"/>
             <w:tcBorders>
               <w:top w:val="single" w:sz="6" w:space="0" w:color="000000"/>
               <w:left w:val="single" w:sz="8" w:space="0" w:color="000000"/>
@@ -9114,7 +9114,7 @@
         </w:tc>
         <w:tc>
           <w:tcPr>
-            <w:tcW w:w="1683" w:type="dxa"/>
+            <w:tcW w:w="1682" w:type="dxa"/>
             <w:tcBorders>
               <w:top w:val="single" w:sz="6" w:space="0" w:color="000000"/>
               <w:left w:val="single" w:sz="8" w:space="0" w:color="000000"/>
@@ -9239,7 +9239,7 @@
         </w:tc>
         <w:tc>
           <w:tcPr>
-            <w:tcW w:w="1588" w:type="dxa"/>
+            <w:tcW w:w="1589" w:type="dxa"/>
             <w:tcBorders>
               <w:top w:val="single" w:sz="8" w:space="0" w:color="000000"/>
               <w:left w:val="single" w:sz="8" w:space="0" w:color="000000"/>
@@ -9279,7 +9279,7 @@
         </w:tc>
         <w:tc>
           <w:tcPr>
-            <w:tcW w:w="1683" w:type="dxa"/>
+            <w:tcW w:w="1682" w:type="dxa"/>
             <w:tcBorders>
               <w:top w:val="single" w:sz="8" w:space="0" w:color="000000"/>
               <w:left w:val="single" w:sz="8" w:space="0" w:color="000000"/>
@@ -9404,7 +9404,7 @@
         </w:tc>
         <w:tc>
           <w:tcPr>
-            <w:tcW w:w="1588" w:type="dxa"/>
+            <w:tcW w:w="1589" w:type="dxa"/>
             <w:tcBorders>
               <w:top w:val="single" w:sz="6" w:space="0" w:color="000000"/>
               <w:left w:val="single" w:sz="8" w:space="0" w:color="000000"/>
@@ -9444,7 +9444,7 @@
         </w:tc>
         <w:tc>
           <w:tcPr>
-            <w:tcW w:w="1683" w:type="dxa"/>
+            <w:tcW w:w="1682" w:type="dxa"/>
             <w:tcBorders>
               <w:top w:val="single" w:sz="6" w:space="0" w:color="000000"/>
               <w:left w:val="single" w:sz="8" w:space="0" w:color="000000"/>
@@ -9569,7 +9569,7 @@
         </w:tc>
         <w:tc>
           <w:tcPr>
-            <w:tcW w:w="1588" w:type="dxa"/>
+            <w:tcW w:w="1589" w:type="dxa"/>
             <w:tcBorders>
               <w:top w:val="single" w:sz="6" w:space="0" w:color="000000"/>
               <w:left w:val="single" w:sz="8" w:space="0" w:color="000000"/>
@@ -9609,7 +9609,7 @@
         </w:tc>
         <w:tc>
           <w:tcPr>
-            <w:tcW w:w="1683" w:type="dxa"/>
+            <w:tcW w:w="1682" w:type="dxa"/>
             <w:tcBorders>
               <w:top w:val="single" w:sz="6" w:space="0" w:color="000000"/>
               <w:left w:val="single" w:sz="8" w:space="0" w:color="000000"/>
@@ -9728,84 +9728,87 @@
                 <w:sz w:val="22"/>
                 <w:shd w:fill="auto" w:val="clear"/>
               </w:rPr>
-            </w:r>
-          </w:p>
-        </w:tc>
-        <w:tc>
-          <w:tcPr>
-            <w:tcW w:w="1588" w:type="dxa"/>
-            <w:tcBorders>
-              <w:top w:val="single" w:sz="8" w:space="0" w:color="000000"/>
-              <w:left w:val="single" w:sz="8" w:space="0" w:color="000000"/>
-              <w:bottom w:val="single" w:sz="8" w:space="0" w:color="000000"/>
-              <w:right w:val="single" w:sz="8" w:space="0" w:color="000000"/>
-            </w:tcBorders>
-            <w:shd w:color="auto" w:fill="auto" w:val="clear"/>
-          </w:tcPr>
-          <w:p>
-            <w:pPr>
-              <w:pStyle w:val="Normal"/>
-              <w:widowControl w:val="false"/>
-              <w:suppressAutoHyphens w:val="true"/>
-              <w:bidi w:val="0"/>
-              <w:spacing w:lineRule="exact" w:line="240" w:before="0" w:after="0"/>
-              <w:ind w:left="0" w:right="0" w:hanging="0"/>
-              <w:jc w:val="left"/>
-              <w:rPr>
-                <w:rFonts w:ascii="Calibri" w:hAnsi="Calibri" w:eastAsia="Calibri" w:cs="Calibri"/>
-                <w:color w:val="auto"/>
-                <w:spacing w:val="0"/>
-                <w:sz w:val="22"/>
-                <w:shd w:fill="auto" w:val="clear"/>
-              </w:rPr>
-            </w:pPr>
-            <w:r>
-              <w:rPr>
-                <w:rFonts w:eastAsia="Calibri" w:cs="Calibri"/>
-                <w:color w:val="000000"/>
-                <w:spacing w:val="0"/>
-                <w:sz w:val="22"/>
-                <w:shd w:fill="auto" w:val="clear"/>
-              </w:rPr>
-            </w:r>
-          </w:p>
-        </w:tc>
-        <w:tc>
-          <w:tcPr>
-            <w:tcW w:w="1683" w:type="dxa"/>
-            <w:tcBorders>
-              <w:top w:val="single" w:sz="8" w:space="0" w:color="000000"/>
-              <w:left w:val="single" w:sz="8" w:space="0" w:color="000000"/>
-              <w:bottom w:val="single" w:sz="8" w:space="0" w:color="000000"/>
-              <w:right w:val="single" w:sz="8" w:space="0" w:color="000000"/>
-            </w:tcBorders>
-            <w:shd w:color="auto" w:fill="auto" w:val="clear"/>
-          </w:tcPr>
-          <w:p>
-            <w:pPr>
-              <w:pStyle w:val="Normal"/>
-              <w:widowControl w:val="false"/>
-              <w:suppressAutoHyphens w:val="true"/>
-              <w:bidi w:val="0"/>
-              <w:spacing w:lineRule="exact" w:line="240" w:before="0" w:after="0"/>
-              <w:ind w:left="0" w:right="0" w:hanging="0"/>
-              <w:jc w:val="left"/>
-              <w:rPr>
-                <w:rFonts w:ascii="Calibri" w:hAnsi="Calibri" w:eastAsia="Calibri" w:cs="Calibri"/>
-                <w:color w:val="auto"/>
-                <w:spacing w:val="0"/>
-                <w:sz w:val="22"/>
-                <w:shd w:fill="auto" w:val="clear"/>
-              </w:rPr>
-            </w:pPr>
-            <w:r>
-              <w:rPr>
-                <w:rFonts w:eastAsia="Calibri" w:cs="Calibri"/>
-                <w:color w:val="000000"/>
-                <w:spacing w:val="0"/>
-                <w:sz w:val="22"/>
-                <w:shd w:fill="auto" w:val="clear"/>
-              </w:rPr>
+              <w:t>Documentazione swagger</w:t>
+            </w:r>
+          </w:p>
+        </w:tc>
+        <w:tc>
+          <w:tcPr>
+            <w:tcW w:w="1589" w:type="dxa"/>
+            <w:tcBorders>
+              <w:top w:val="single" w:sz="8" w:space="0" w:color="000000"/>
+              <w:left w:val="single" w:sz="8" w:space="0" w:color="000000"/>
+              <w:bottom w:val="single" w:sz="8" w:space="0" w:color="000000"/>
+              <w:right w:val="single" w:sz="8" w:space="0" w:color="000000"/>
+            </w:tcBorders>
+            <w:shd w:color="auto" w:fill="auto" w:val="clear"/>
+          </w:tcPr>
+          <w:p>
+            <w:pPr>
+              <w:pStyle w:val="Normal"/>
+              <w:widowControl w:val="false"/>
+              <w:suppressAutoHyphens w:val="true"/>
+              <w:bidi w:val="0"/>
+              <w:spacing w:lineRule="exact" w:line="240" w:before="0" w:after="0"/>
+              <w:ind w:left="0" w:right="0" w:hanging="0"/>
+              <w:jc w:val="left"/>
+              <w:rPr>
+                <w:rFonts w:ascii="Calibri" w:hAnsi="Calibri" w:eastAsia="Calibri" w:cs="Calibri"/>
+                <w:color w:val="auto"/>
+                <w:spacing w:val="0"/>
+                <w:sz w:val="22"/>
+                <w:shd w:fill="auto" w:val="clear"/>
+              </w:rPr>
+            </w:pPr>
+            <w:r>
+              <w:rPr>
+                <w:rFonts w:eastAsia="Calibri" w:cs="Calibri"/>
+                <w:color w:val="000000"/>
+                <w:spacing w:val="0"/>
+                <w:sz w:val="22"/>
+                <w:shd w:fill="auto" w:val="clear"/>
+              </w:rPr>
+              <w:t>27/12/2022</w:t>
+            </w:r>
+          </w:p>
+        </w:tc>
+        <w:tc>
+          <w:tcPr>
+            <w:tcW w:w="1682" w:type="dxa"/>
+            <w:tcBorders>
+              <w:top w:val="single" w:sz="8" w:space="0" w:color="000000"/>
+              <w:left w:val="single" w:sz="8" w:space="0" w:color="000000"/>
+              <w:bottom w:val="single" w:sz="8" w:space="0" w:color="000000"/>
+              <w:right w:val="single" w:sz="8" w:space="0" w:color="000000"/>
+            </w:tcBorders>
+            <w:shd w:color="auto" w:fill="auto" w:val="clear"/>
+          </w:tcPr>
+          <w:p>
+            <w:pPr>
+              <w:pStyle w:val="Normal"/>
+              <w:widowControl w:val="false"/>
+              <w:suppressAutoHyphens w:val="true"/>
+              <w:bidi w:val="0"/>
+              <w:spacing w:lineRule="exact" w:line="240" w:before="0" w:after="0"/>
+              <w:ind w:left="0" w:right="0" w:hanging="0"/>
+              <w:jc w:val="left"/>
+              <w:rPr>
+                <w:rFonts w:ascii="Calibri" w:hAnsi="Calibri" w:eastAsia="Calibri" w:cs="Calibri"/>
+                <w:color w:val="auto"/>
+                <w:spacing w:val="0"/>
+                <w:sz w:val="22"/>
+                <w:shd w:fill="auto" w:val="clear"/>
+              </w:rPr>
+            </w:pPr>
+            <w:r>
+              <w:rPr>
+                <w:rFonts w:eastAsia="Calibri" w:cs="Calibri"/>
+                <w:color w:val="000000"/>
+                <w:spacing w:val="0"/>
+                <w:sz w:val="22"/>
+                <w:shd w:fill="auto" w:val="clear"/>
+              </w:rPr>
+              <w:t>210</w:t>
             </w:r>
           </w:p>
         </w:tc>
@@ -9888,82 +9891,85 @@
                 <w:sz w:val="22"/>
                 <w:shd w:fill="auto" w:val="clear"/>
               </w:rPr>
-            </w:r>
-          </w:p>
-        </w:tc>
-        <w:tc>
-          <w:tcPr>
-            <w:tcW w:w="1588" w:type="dxa"/>
-            <w:tcBorders>
-              <w:left w:val="single" w:sz="8" w:space="0" w:color="000000"/>
-              <w:bottom w:val="single" w:sz="8" w:space="0" w:color="000000"/>
-              <w:right w:val="single" w:sz="8" w:space="0" w:color="000000"/>
-            </w:tcBorders>
-            <w:shd w:color="auto" w:fill="auto" w:val="clear"/>
-          </w:tcPr>
-          <w:p>
-            <w:pPr>
-              <w:pStyle w:val="Normal"/>
-              <w:widowControl w:val="false"/>
-              <w:suppressAutoHyphens w:val="true"/>
-              <w:bidi w:val="0"/>
-              <w:spacing w:lineRule="exact" w:line="240" w:before="0" w:after="0"/>
-              <w:ind w:left="0" w:right="0" w:hanging="0"/>
-              <w:jc w:val="left"/>
-              <w:rPr>
-                <w:rFonts w:ascii="Calibri" w:hAnsi="Calibri" w:eastAsia="Calibri" w:cs="Calibri"/>
-                <w:color w:val="auto"/>
-                <w:spacing w:val="0"/>
-                <w:sz w:val="22"/>
-                <w:shd w:fill="auto" w:val="clear"/>
-              </w:rPr>
-            </w:pPr>
-            <w:r>
-              <w:rPr>
-                <w:rFonts w:eastAsia="Calibri" w:cs="Calibri"/>
-                <w:color w:val="000000"/>
-                <w:spacing w:val="0"/>
-                <w:sz w:val="22"/>
-                <w:shd w:fill="auto" w:val="clear"/>
-              </w:rPr>
-            </w:r>
-          </w:p>
-        </w:tc>
-        <w:tc>
-          <w:tcPr>
-            <w:tcW w:w="1683" w:type="dxa"/>
-            <w:tcBorders>
-              <w:left w:val="single" w:sz="8" w:space="0" w:color="000000"/>
-              <w:bottom w:val="single" w:sz="8" w:space="0" w:color="000000"/>
-              <w:right w:val="single" w:sz="8" w:space="0" w:color="000000"/>
-            </w:tcBorders>
-            <w:shd w:color="auto" w:fill="auto" w:val="clear"/>
-          </w:tcPr>
-          <w:p>
-            <w:pPr>
-              <w:pStyle w:val="Normal"/>
-              <w:widowControl w:val="false"/>
-              <w:suppressAutoHyphens w:val="true"/>
-              <w:bidi w:val="0"/>
-              <w:spacing w:lineRule="exact" w:line="240" w:before="0" w:after="0"/>
-              <w:ind w:left="0" w:right="0" w:hanging="0"/>
-              <w:jc w:val="left"/>
-              <w:rPr>
-                <w:rFonts w:ascii="Calibri" w:hAnsi="Calibri" w:eastAsia="Calibri" w:cs="Calibri"/>
-                <w:color w:val="auto"/>
-                <w:spacing w:val="0"/>
-                <w:sz w:val="22"/>
-                <w:shd w:fill="auto" w:val="clear"/>
-              </w:rPr>
-            </w:pPr>
-            <w:r>
-              <w:rPr>
-                <w:rFonts w:eastAsia="Calibri" w:cs="Calibri"/>
-                <w:color w:val="000000"/>
-                <w:spacing w:val="0"/>
-                <w:sz w:val="22"/>
-                <w:shd w:fill="auto" w:val="clear"/>
-              </w:rPr>
+              <w:t>Documentazione swagger + testing with jest</w:t>
+            </w:r>
+          </w:p>
+        </w:tc>
+        <w:tc>
+          <w:tcPr>
+            <w:tcW w:w="1589" w:type="dxa"/>
+            <w:tcBorders>
+              <w:left w:val="single" w:sz="8" w:space="0" w:color="000000"/>
+              <w:bottom w:val="single" w:sz="8" w:space="0" w:color="000000"/>
+              <w:right w:val="single" w:sz="8" w:space="0" w:color="000000"/>
+            </w:tcBorders>
+            <w:shd w:color="auto" w:fill="auto" w:val="clear"/>
+          </w:tcPr>
+          <w:p>
+            <w:pPr>
+              <w:pStyle w:val="Normal"/>
+              <w:widowControl w:val="false"/>
+              <w:suppressAutoHyphens w:val="true"/>
+              <w:bidi w:val="0"/>
+              <w:spacing w:lineRule="exact" w:line="240" w:before="0" w:after="0"/>
+              <w:ind w:left="0" w:right="0" w:hanging="0"/>
+              <w:jc w:val="left"/>
+              <w:rPr>
+                <w:rFonts w:ascii="Calibri" w:hAnsi="Calibri" w:eastAsia="Calibri" w:cs="Calibri"/>
+                <w:color w:val="auto"/>
+                <w:spacing w:val="0"/>
+                <w:sz w:val="22"/>
+                <w:shd w:fill="auto" w:val="clear"/>
+              </w:rPr>
+            </w:pPr>
+            <w:r>
+              <w:rPr>
+                <w:rFonts w:eastAsia="Calibri" w:cs="Calibri"/>
+                <w:color w:val="000000"/>
+                <w:spacing w:val="0"/>
+                <w:sz w:val="22"/>
+                <w:shd w:fill="auto" w:val="clear"/>
+              </w:rPr>
+              <w:t>28/12/2022</w:t>
+            </w:r>
+          </w:p>
+        </w:tc>
+        <w:tc>
+          <w:tcPr>
+            <w:tcW w:w="1682" w:type="dxa"/>
+            <w:tcBorders>
+              <w:left w:val="single" w:sz="8" w:space="0" w:color="000000"/>
+              <w:bottom w:val="single" w:sz="8" w:space="0" w:color="000000"/>
+              <w:right w:val="single" w:sz="8" w:space="0" w:color="000000"/>
+            </w:tcBorders>
+            <w:shd w:color="auto" w:fill="auto" w:val="clear"/>
+          </w:tcPr>
+          <w:p>
+            <w:pPr>
+              <w:pStyle w:val="Normal"/>
+              <w:widowControl w:val="false"/>
+              <w:suppressAutoHyphens w:val="true"/>
+              <w:bidi w:val="0"/>
+              <w:spacing w:lineRule="exact" w:line="240" w:before="0" w:after="0"/>
+              <w:ind w:left="0" w:right="0" w:hanging="0"/>
+              <w:jc w:val="left"/>
+              <w:rPr>
+                <w:rFonts w:ascii="Calibri" w:hAnsi="Calibri" w:eastAsia="Calibri" w:cs="Calibri"/>
+                <w:color w:val="auto"/>
+                <w:spacing w:val="0"/>
+                <w:sz w:val="22"/>
+                <w:shd w:fill="auto" w:val="clear"/>
+              </w:rPr>
+            </w:pPr>
+            <w:r>
+              <w:rPr>
+                <w:rFonts w:eastAsia="Calibri" w:cs="Calibri"/>
+                <w:color w:val="000000"/>
+                <w:spacing w:val="0"/>
+                <w:sz w:val="22"/>
+                <w:shd w:fill="auto" w:val="clear"/>
+              </w:rPr>
+              <w:t>280</w:t>
             </w:r>
           </w:p>
         </w:tc>
@@ -10046,82 +10052,85 @@
                 <w:sz w:val="22"/>
                 <w:shd w:fill="auto" w:val="clear"/>
               </w:rPr>
-            </w:r>
-          </w:p>
-        </w:tc>
-        <w:tc>
-          <w:tcPr>
-            <w:tcW w:w="1588" w:type="dxa"/>
-            <w:tcBorders>
-              <w:left w:val="single" w:sz="8" w:space="0" w:color="000000"/>
-              <w:bottom w:val="single" w:sz="8" w:space="0" w:color="000000"/>
-              <w:right w:val="single" w:sz="8" w:space="0" w:color="000000"/>
-            </w:tcBorders>
-            <w:shd w:color="auto" w:fill="auto" w:val="clear"/>
-          </w:tcPr>
-          <w:p>
-            <w:pPr>
-              <w:pStyle w:val="Normal"/>
-              <w:widowControl w:val="false"/>
-              <w:suppressAutoHyphens w:val="true"/>
-              <w:bidi w:val="0"/>
-              <w:spacing w:lineRule="exact" w:line="240" w:before="0" w:after="0"/>
-              <w:ind w:left="0" w:right="0" w:hanging="0"/>
-              <w:jc w:val="left"/>
-              <w:rPr>
-                <w:rFonts w:ascii="Calibri" w:hAnsi="Calibri" w:eastAsia="Calibri" w:cs="Calibri"/>
-                <w:color w:val="auto"/>
-                <w:spacing w:val="0"/>
-                <w:sz w:val="22"/>
-                <w:shd w:fill="auto" w:val="clear"/>
-              </w:rPr>
-            </w:pPr>
-            <w:r>
-              <w:rPr>
-                <w:rFonts w:eastAsia="Calibri" w:cs="Calibri"/>
-                <w:color w:val="000000"/>
-                <w:spacing w:val="0"/>
-                <w:sz w:val="22"/>
-                <w:shd w:fill="auto" w:val="clear"/>
-              </w:rPr>
-            </w:r>
-          </w:p>
-        </w:tc>
-        <w:tc>
-          <w:tcPr>
-            <w:tcW w:w="1683" w:type="dxa"/>
-            <w:tcBorders>
-              <w:left w:val="single" w:sz="8" w:space="0" w:color="000000"/>
-              <w:bottom w:val="single" w:sz="8" w:space="0" w:color="000000"/>
-              <w:right w:val="single" w:sz="8" w:space="0" w:color="000000"/>
-            </w:tcBorders>
-            <w:shd w:color="auto" w:fill="auto" w:val="clear"/>
-          </w:tcPr>
-          <w:p>
-            <w:pPr>
-              <w:pStyle w:val="Normal"/>
-              <w:widowControl w:val="false"/>
-              <w:suppressAutoHyphens w:val="true"/>
-              <w:bidi w:val="0"/>
-              <w:spacing w:lineRule="exact" w:line="240" w:before="0" w:after="0"/>
-              <w:ind w:left="0" w:right="0" w:hanging="0"/>
-              <w:jc w:val="left"/>
-              <w:rPr>
-                <w:rFonts w:ascii="Calibri" w:hAnsi="Calibri" w:eastAsia="Calibri" w:cs="Calibri"/>
-                <w:color w:val="auto"/>
-                <w:spacing w:val="0"/>
-                <w:sz w:val="22"/>
-                <w:shd w:fill="auto" w:val="clear"/>
-              </w:rPr>
-            </w:pPr>
-            <w:r>
-              <w:rPr>
-                <w:rFonts w:eastAsia="Calibri" w:cs="Calibri"/>
-                <w:color w:val="000000"/>
-                <w:spacing w:val="0"/>
-                <w:sz w:val="22"/>
-                <w:shd w:fill="auto" w:val="clear"/>
-              </w:rPr>
+              <w:t>Sistemazioni generali + testing with jest</w:t>
+            </w:r>
+          </w:p>
+        </w:tc>
+        <w:tc>
+          <w:tcPr>
+            <w:tcW w:w="1589" w:type="dxa"/>
+            <w:tcBorders>
+              <w:left w:val="single" w:sz="8" w:space="0" w:color="000000"/>
+              <w:bottom w:val="single" w:sz="8" w:space="0" w:color="000000"/>
+              <w:right w:val="single" w:sz="8" w:space="0" w:color="000000"/>
+            </w:tcBorders>
+            <w:shd w:color="auto" w:fill="auto" w:val="clear"/>
+          </w:tcPr>
+          <w:p>
+            <w:pPr>
+              <w:pStyle w:val="Normal"/>
+              <w:widowControl w:val="false"/>
+              <w:suppressAutoHyphens w:val="true"/>
+              <w:bidi w:val="0"/>
+              <w:spacing w:lineRule="exact" w:line="240" w:before="0" w:after="0"/>
+              <w:ind w:left="0" w:right="0" w:hanging="0"/>
+              <w:jc w:val="left"/>
+              <w:rPr>
+                <w:rFonts w:ascii="Calibri" w:hAnsi="Calibri" w:eastAsia="Calibri" w:cs="Calibri"/>
+                <w:color w:val="auto"/>
+                <w:spacing w:val="0"/>
+                <w:sz w:val="22"/>
+                <w:shd w:fill="auto" w:val="clear"/>
+              </w:rPr>
+            </w:pPr>
+            <w:r>
+              <w:rPr>
+                <w:rFonts w:eastAsia="Calibri" w:cs="Calibri"/>
+                <w:color w:val="000000"/>
+                <w:spacing w:val="0"/>
+                <w:sz w:val="22"/>
+                <w:shd w:fill="auto" w:val="clear"/>
+              </w:rPr>
+              <w:t>29/12/2022</w:t>
+            </w:r>
+          </w:p>
+        </w:tc>
+        <w:tc>
+          <w:tcPr>
+            <w:tcW w:w="1682" w:type="dxa"/>
+            <w:tcBorders>
+              <w:left w:val="single" w:sz="8" w:space="0" w:color="000000"/>
+              <w:bottom w:val="single" w:sz="8" w:space="0" w:color="000000"/>
+              <w:right w:val="single" w:sz="8" w:space="0" w:color="000000"/>
+            </w:tcBorders>
+            <w:shd w:color="auto" w:fill="auto" w:val="clear"/>
+          </w:tcPr>
+          <w:p>
+            <w:pPr>
+              <w:pStyle w:val="Normal"/>
+              <w:widowControl w:val="false"/>
+              <w:suppressAutoHyphens w:val="true"/>
+              <w:bidi w:val="0"/>
+              <w:spacing w:lineRule="exact" w:line="240" w:before="0" w:after="0"/>
+              <w:ind w:left="0" w:right="0" w:hanging="0"/>
+              <w:jc w:val="left"/>
+              <w:rPr>
+                <w:rFonts w:ascii="Calibri" w:hAnsi="Calibri" w:eastAsia="Calibri" w:cs="Calibri"/>
+                <w:color w:val="auto"/>
+                <w:spacing w:val="0"/>
+                <w:sz w:val="22"/>
+                <w:shd w:fill="auto" w:val="clear"/>
+              </w:rPr>
+            </w:pPr>
+            <w:r>
+              <w:rPr>
+                <w:rFonts w:eastAsia="Calibri" w:cs="Calibri"/>
+                <w:color w:val="000000"/>
+                <w:spacing w:val="0"/>
+                <w:sz w:val="22"/>
+                <w:shd w:fill="auto" w:val="clear"/>
+              </w:rPr>
+              <w:t>490</w:t>
             </w:r>
           </w:p>
         </w:tc>
@@ -10204,82 +10213,85 @@
                 <w:sz w:val="22"/>
                 <w:shd w:fill="auto" w:val="clear"/>
               </w:rPr>
-            </w:r>
-          </w:p>
-        </w:tc>
-        <w:tc>
-          <w:tcPr>
-            <w:tcW w:w="1588" w:type="dxa"/>
-            <w:tcBorders>
-              <w:left w:val="single" w:sz="8" w:space="0" w:color="000000"/>
-              <w:bottom w:val="single" w:sz="8" w:space="0" w:color="000000"/>
-              <w:right w:val="single" w:sz="8" w:space="0" w:color="000000"/>
-            </w:tcBorders>
-            <w:shd w:color="auto" w:fill="auto" w:val="clear"/>
-          </w:tcPr>
-          <w:p>
-            <w:pPr>
-              <w:pStyle w:val="Normal"/>
-              <w:widowControl w:val="false"/>
-              <w:suppressAutoHyphens w:val="true"/>
-              <w:bidi w:val="0"/>
-              <w:spacing w:lineRule="exact" w:line="240" w:before="0" w:after="0"/>
-              <w:ind w:left="0" w:right="0" w:hanging="0"/>
-              <w:jc w:val="left"/>
-              <w:rPr>
-                <w:rFonts w:ascii="Calibri" w:hAnsi="Calibri" w:eastAsia="Calibri" w:cs="Calibri"/>
-                <w:color w:val="auto"/>
-                <w:spacing w:val="0"/>
-                <w:sz w:val="22"/>
-                <w:shd w:fill="auto" w:val="clear"/>
-              </w:rPr>
-            </w:pPr>
-            <w:r>
-              <w:rPr>
-                <w:rFonts w:eastAsia="Calibri" w:cs="Calibri"/>
-                <w:color w:val="000000"/>
-                <w:spacing w:val="0"/>
-                <w:sz w:val="22"/>
-                <w:shd w:fill="auto" w:val="clear"/>
-              </w:rPr>
-            </w:r>
-          </w:p>
-        </w:tc>
-        <w:tc>
-          <w:tcPr>
-            <w:tcW w:w="1683" w:type="dxa"/>
-            <w:tcBorders>
-              <w:left w:val="single" w:sz="8" w:space="0" w:color="000000"/>
-              <w:bottom w:val="single" w:sz="8" w:space="0" w:color="000000"/>
-              <w:right w:val="single" w:sz="8" w:space="0" w:color="000000"/>
-            </w:tcBorders>
-            <w:shd w:color="auto" w:fill="auto" w:val="clear"/>
-          </w:tcPr>
-          <w:p>
-            <w:pPr>
-              <w:pStyle w:val="Normal"/>
-              <w:widowControl w:val="false"/>
-              <w:suppressAutoHyphens w:val="true"/>
-              <w:bidi w:val="0"/>
-              <w:spacing w:lineRule="exact" w:line="240" w:before="0" w:after="0"/>
-              <w:ind w:left="0" w:right="0" w:hanging="0"/>
-              <w:jc w:val="left"/>
-              <w:rPr>
-                <w:rFonts w:ascii="Calibri" w:hAnsi="Calibri" w:eastAsia="Calibri" w:cs="Calibri"/>
-                <w:color w:val="auto"/>
-                <w:spacing w:val="0"/>
-                <w:sz w:val="22"/>
-                <w:shd w:fill="auto" w:val="clear"/>
-              </w:rPr>
-            </w:pPr>
-            <w:r>
-              <w:rPr>
-                <w:rFonts w:eastAsia="Calibri" w:cs="Calibri"/>
-                <w:color w:val="000000"/>
-                <w:spacing w:val="0"/>
-                <w:sz w:val="22"/>
-                <w:shd w:fill="auto" w:val="clear"/>
-              </w:rPr>
+              <w:t>User Flow Diagram</w:t>
+            </w:r>
+          </w:p>
+        </w:tc>
+        <w:tc>
+          <w:tcPr>
+            <w:tcW w:w="1589" w:type="dxa"/>
+            <w:tcBorders>
+              <w:left w:val="single" w:sz="8" w:space="0" w:color="000000"/>
+              <w:bottom w:val="single" w:sz="8" w:space="0" w:color="000000"/>
+              <w:right w:val="single" w:sz="8" w:space="0" w:color="000000"/>
+            </w:tcBorders>
+            <w:shd w:color="auto" w:fill="auto" w:val="clear"/>
+          </w:tcPr>
+          <w:p>
+            <w:pPr>
+              <w:pStyle w:val="Normal"/>
+              <w:widowControl w:val="false"/>
+              <w:suppressAutoHyphens w:val="true"/>
+              <w:bidi w:val="0"/>
+              <w:spacing w:lineRule="exact" w:line="240" w:before="0" w:after="0"/>
+              <w:ind w:left="0" w:right="0" w:hanging="0"/>
+              <w:jc w:val="left"/>
+              <w:rPr>
+                <w:rFonts w:ascii="Calibri" w:hAnsi="Calibri" w:eastAsia="Calibri" w:cs="Calibri"/>
+                <w:color w:val="auto"/>
+                <w:spacing w:val="0"/>
+                <w:sz w:val="22"/>
+                <w:shd w:fill="auto" w:val="clear"/>
+              </w:rPr>
+            </w:pPr>
+            <w:r>
+              <w:rPr>
+                <w:rFonts w:eastAsia="Calibri" w:cs="Calibri"/>
+                <w:color w:val="000000"/>
+                <w:spacing w:val="0"/>
+                <w:sz w:val="22"/>
+                <w:shd w:fill="auto" w:val="clear"/>
+              </w:rPr>
+              <w:t>30/12/2022</w:t>
+            </w:r>
+          </w:p>
+        </w:tc>
+        <w:tc>
+          <w:tcPr>
+            <w:tcW w:w="1682" w:type="dxa"/>
+            <w:tcBorders>
+              <w:left w:val="single" w:sz="8" w:space="0" w:color="000000"/>
+              <w:bottom w:val="single" w:sz="8" w:space="0" w:color="000000"/>
+              <w:right w:val="single" w:sz="8" w:space="0" w:color="000000"/>
+            </w:tcBorders>
+            <w:shd w:color="auto" w:fill="auto" w:val="clear"/>
+          </w:tcPr>
+          <w:p>
+            <w:pPr>
+              <w:pStyle w:val="Normal"/>
+              <w:widowControl w:val="false"/>
+              <w:suppressAutoHyphens w:val="true"/>
+              <w:bidi w:val="0"/>
+              <w:spacing w:lineRule="exact" w:line="240" w:before="0" w:after="0"/>
+              <w:ind w:left="0" w:right="0" w:hanging="0"/>
+              <w:jc w:val="left"/>
+              <w:rPr>
+                <w:rFonts w:ascii="Calibri" w:hAnsi="Calibri" w:eastAsia="Calibri" w:cs="Calibri"/>
+                <w:color w:val="auto"/>
+                <w:spacing w:val="0"/>
+                <w:sz w:val="22"/>
+                <w:shd w:fill="auto" w:val="clear"/>
+              </w:rPr>
+            </w:pPr>
+            <w:r>
+              <w:rPr>
+                <w:rFonts w:eastAsia="Calibri" w:cs="Calibri"/>
+                <w:color w:val="000000"/>
+                <w:spacing w:val="0"/>
+                <w:sz w:val="22"/>
+                <w:shd w:fill="auto" w:val="clear"/>
+              </w:rPr>
+              <w:t>280</w:t>
             </w:r>
           </w:p>
         </w:tc>
@@ -10367,45 +10379,45 @@
         </w:tc>
         <w:tc>
           <w:tcPr>
-            <w:tcW w:w="1588" w:type="dxa"/>
-            <w:tcBorders>
-              <w:left w:val="single" w:sz="8" w:space="0" w:color="000000"/>
-              <w:bottom w:val="single" w:sz="8" w:space="0" w:color="000000"/>
-              <w:right w:val="single" w:sz="8" w:space="0" w:color="000000"/>
-            </w:tcBorders>
-            <w:shd w:color="auto" w:fill="auto" w:val="clear"/>
-          </w:tcPr>
-          <w:p>
-            <w:pPr>
-              <w:pStyle w:val="Normal"/>
-              <w:widowControl w:val="false"/>
-              <w:suppressAutoHyphens w:val="true"/>
-              <w:bidi w:val="0"/>
-              <w:spacing w:lineRule="exact" w:line="240" w:before="0" w:after="0"/>
-              <w:ind w:left="0" w:right="0" w:hanging="0"/>
-              <w:jc w:val="left"/>
-              <w:rPr>
-                <w:rFonts w:ascii="Calibri" w:hAnsi="Calibri" w:eastAsia="Calibri" w:cs="Calibri"/>
-                <w:color w:val="auto"/>
-                <w:spacing w:val="0"/>
-                <w:sz w:val="22"/>
-                <w:shd w:fill="auto" w:val="clear"/>
-              </w:rPr>
-            </w:pPr>
-            <w:r>
-              <w:rPr>
-                <w:rFonts w:eastAsia="Calibri" w:cs="Calibri"/>
-                <w:color w:val="000000"/>
-                <w:spacing w:val="0"/>
-                <w:sz w:val="22"/>
-                <w:shd w:fill="auto" w:val="clear"/>
-              </w:rPr>
-            </w:r>
-          </w:p>
-        </w:tc>
-        <w:tc>
-          <w:tcPr>
-            <w:tcW w:w="1683" w:type="dxa"/>
+            <w:tcW w:w="1589" w:type="dxa"/>
+            <w:tcBorders>
+              <w:left w:val="single" w:sz="8" w:space="0" w:color="000000"/>
+              <w:bottom w:val="single" w:sz="8" w:space="0" w:color="000000"/>
+              <w:right w:val="single" w:sz="8" w:space="0" w:color="000000"/>
+            </w:tcBorders>
+            <w:shd w:color="auto" w:fill="auto" w:val="clear"/>
+          </w:tcPr>
+          <w:p>
+            <w:pPr>
+              <w:pStyle w:val="Normal"/>
+              <w:widowControl w:val="false"/>
+              <w:suppressAutoHyphens w:val="true"/>
+              <w:bidi w:val="0"/>
+              <w:spacing w:lineRule="exact" w:line="240" w:before="0" w:after="0"/>
+              <w:ind w:left="0" w:right="0" w:hanging="0"/>
+              <w:jc w:val="left"/>
+              <w:rPr>
+                <w:rFonts w:ascii="Calibri" w:hAnsi="Calibri" w:eastAsia="Calibri" w:cs="Calibri"/>
+                <w:color w:val="auto"/>
+                <w:spacing w:val="0"/>
+                <w:sz w:val="22"/>
+                <w:shd w:fill="auto" w:val="clear"/>
+              </w:rPr>
+            </w:pPr>
+            <w:r>
+              <w:rPr>
+                <w:rFonts w:eastAsia="Calibri" w:cs="Calibri"/>
+                <w:color w:val="000000"/>
+                <w:spacing w:val="0"/>
+                <w:sz w:val="22"/>
+                <w:shd w:fill="auto" w:val="clear"/>
+              </w:rPr>
+            </w:r>
+          </w:p>
+        </w:tc>
+        <w:tc>
+          <w:tcPr>
+            <w:tcW w:w="1682" w:type="dxa"/>
             <w:tcBorders>
               <w:left w:val="single" w:sz="8" w:space="0" w:color="000000"/>
               <w:bottom w:val="single" w:sz="8" w:space="0" w:color="000000"/>
@@ -10525,45 +10537,45 @@
         </w:tc>
         <w:tc>
           <w:tcPr>
-            <w:tcW w:w="1588" w:type="dxa"/>
-            <w:tcBorders>
-              <w:left w:val="single" w:sz="8" w:space="0" w:color="000000"/>
-              <w:bottom w:val="single" w:sz="8" w:space="0" w:color="000000"/>
-              <w:right w:val="single" w:sz="8" w:space="0" w:color="000000"/>
-            </w:tcBorders>
-            <w:shd w:color="auto" w:fill="auto" w:val="clear"/>
-          </w:tcPr>
-          <w:p>
-            <w:pPr>
-              <w:pStyle w:val="Normal"/>
-              <w:widowControl w:val="false"/>
-              <w:suppressAutoHyphens w:val="true"/>
-              <w:bidi w:val="0"/>
-              <w:spacing w:lineRule="exact" w:line="240" w:before="0" w:after="0"/>
-              <w:ind w:left="0" w:right="0" w:hanging="0"/>
-              <w:jc w:val="left"/>
-              <w:rPr>
-                <w:rFonts w:ascii="Calibri" w:hAnsi="Calibri" w:eastAsia="Calibri" w:cs="Calibri"/>
-                <w:color w:val="auto"/>
-                <w:spacing w:val="0"/>
-                <w:sz w:val="22"/>
-                <w:shd w:fill="auto" w:val="clear"/>
-              </w:rPr>
-            </w:pPr>
-            <w:r>
-              <w:rPr>
-                <w:rFonts w:eastAsia="Calibri" w:cs="Calibri"/>
-                <w:color w:val="000000"/>
-                <w:spacing w:val="0"/>
-                <w:sz w:val="22"/>
-                <w:shd w:fill="auto" w:val="clear"/>
-              </w:rPr>
-            </w:r>
-          </w:p>
-        </w:tc>
-        <w:tc>
-          <w:tcPr>
-            <w:tcW w:w="1683" w:type="dxa"/>
+            <w:tcW w:w="1589" w:type="dxa"/>
+            <w:tcBorders>
+              <w:left w:val="single" w:sz="8" w:space="0" w:color="000000"/>
+              <w:bottom w:val="single" w:sz="8" w:space="0" w:color="000000"/>
+              <w:right w:val="single" w:sz="8" w:space="0" w:color="000000"/>
+            </w:tcBorders>
+            <w:shd w:color="auto" w:fill="auto" w:val="clear"/>
+          </w:tcPr>
+          <w:p>
+            <w:pPr>
+              <w:pStyle w:val="Normal"/>
+              <w:widowControl w:val="false"/>
+              <w:suppressAutoHyphens w:val="true"/>
+              <w:bidi w:val="0"/>
+              <w:spacing w:lineRule="exact" w:line="240" w:before="0" w:after="0"/>
+              <w:ind w:left="0" w:right="0" w:hanging="0"/>
+              <w:jc w:val="left"/>
+              <w:rPr>
+                <w:rFonts w:ascii="Calibri" w:hAnsi="Calibri" w:eastAsia="Calibri" w:cs="Calibri"/>
+                <w:color w:val="auto"/>
+                <w:spacing w:val="0"/>
+                <w:sz w:val="22"/>
+                <w:shd w:fill="auto" w:val="clear"/>
+              </w:rPr>
+            </w:pPr>
+            <w:r>
+              <w:rPr>
+                <w:rFonts w:eastAsia="Calibri" w:cs="Calibri"/>
+                <w:color w:val="000000"/>
+                <w:spacing w:val="0"/>
+                <w:sz w:val="22"/>
+                <w:shd w:fill="auto" w:val="clear"/>
+              </w:rPr>
+            </w:r>
+          </w:p>
+        </w:tc>
+        <w:tc>
+          <w:tcPr>
+            <w:tcW w:w="1682" w:type="dxa"/>
             <w:tcBorders>
               <w:left w:val="single" w:sz="8" w:space="0" w:color="000000"/>
               <w:bottom w:val="single" w:sz="8" w:space="0" w:color="000000"/>
@@ -10683,45 +10695,45 @@
         </w:tc>
         <w:tc>
           <w:tcPr>
-            <w:tcW w:w="1588" w:type="dxa"/>
-            <w:tcBorders>
-              <w:left w:val="single" w:sz="8" w:space="0" w:color="000000"/>
-              <w:bottom w:val="single" w:sz="8" w:space="0" w:color="000000"/>
-              <w:right w:val="single" w:sz="8" w:space="0" w:color="000000"/>
-            </w:tcBorders>
-            <w:shd w:color="auto" w:fill="auto" w:val="clear"/>
-          </w:tcPr>
-          <w:p>
-            <w:pPr>
-              <w:pStyle w:val="Normal"/>
-              <w:widowControl w:val="false"/>
-              <w:suppressAutoHyphens w:val="true"/>
-              <w:bidi w:val="0"/>
-              <w:spacing w:lineRule="exact" w:line="240" w:before="0" w:after="0"/>
-              <w:ind w:left="0" w:right="0" w:hanging="0"/>
-              <w:jc w:val="left"/>
-              <w:rPr>
-                <w:rFonts w:ascii="Calibri" w:hAnsi="Calibri" w:eastAsia="Calibri" w:cs="Calibri"/>
-                <w:color w:val="auto"/>
-                <w:spacing w:val="0"/>
-                <w:sz w:val="22"/>
-                <w:shd w:fill="auto" w:val="clear"/>
-              </w:rPr>
-            </w:pPr>
-            <w:r>
-              <w:rPr>
-                <w:rFonts w:eastAsia="Calibri" w:cs="Calibri"/>
-                <w:color w:val="000000"/>
-                <w:spacing w:val="0"/>
-                <w:sz w:val="22"/>
-                <w:shd w:fill="auto" w:val="clear"/>
-              </w:rPr>
-            </w:r>
-          </w:p>
-        </w:tc>
-        <w:tc>
-          <w:tcPr>
-            <w:tcW w:w="1683" w:type="dxa"/>
+            <w:tcW w:w="1589" w:type="dxa"/>
+            <w:tcBorders>
+              <w:left w:val="single" w:sz="8" w:space="0" w:color="000000"/>
+              <w:bottom w:val="single" w:sz="8" w:space="0" w:color="000000"/>
+              <w:right w:val="single" w:sz="8" w:space="0" w:color="000000"/>
+            </w:tcBorders>
+            <w:shd w:color="auto" w:fill="auto" w:val="clear"/>
+          </w:tcPr>
+          <w:p>
+            <w:pPr>
+              <w:pStyle w:val="Normal"/>
+              <w:widowControl w:val="false"/>
+              <w:suppressAutoHyphens w:val="true"/>
+              <w:bidi w:val="0"/>
+              <w:spacing w:lineRule="exact" w:line="240" w:before="0" w:after="0"/>
+              <w:ind w:left="0" w:right="0" w:hanging="0"/>
+              <w:jc w:val="left"/>
+              <w:rPr>
+                <w:rFonts w:ascii="Calibri" w:hAnsi="Calibri" w:eastAsia="Calibri" w:cs="Calibri"/>
+                <w:color w:val="auto"/>
+                <w:spacing w:val="0"/>
+                <w:sz w:val="22"/>
+                <w:shd w:fill="auto" w:val="clear"/>
+              </w:rPr>
+            </w:pPr>
+            <w:r>
+              <w:rPr>
+                <w:rFonts w:eastAsia="Calibri" w:cs="Calibri"/>
+                <w:color w:val="000000"/>
+                <w:spacing w:val="0"/>
+                <w:sz w:val="22"/>
+                <w:shd w:fill="auto" w:val="clear"/>
+              </w:rPr>
+            </w:r>
+          </w:p>
+        </w:tc>
+        <w:tc>
+          <w:tcPr>
+            <w:tcW w:w="1682" w:type="dxa"/>
             <w:tcBorders>
               <w:left w:val="single" w:sz="8" w:space="0" w:color="000000"/>
               <w:bottom w:val="single" w:sz="8" w:space="0" w:color="000000"/>
@@ -10841,45 +10853,45 @@
         </w:tc>
         <w:tc>
           <w:tcPr>
-            <w:tcW w:w="1588" w:type="dxa"/>
-            <w:tcBorders>
-              <w:left w:val="single" w:sz="8" w:space="0" w:color="000000"/>
-              <w:bottom w:val="single" w:sz="8" w:space="0" w:color="000000"/>
-              <w:right w:val="single" w:sz="8" w:space="0" w:color="000000"/>
-            </w:tcBorders>
-            <w:shd w:color="auto" w:fill="auto" w:val="clear"/>
-          </w:tcPr>
-          <w:p>
-            <w:pPr>
-              <w:pStyle w:val="Normal"/>
-              <w:widowControl w:val="false"/>
-              <w:suppressAutoHyphens w:val="true"/>
-              <w:bidi w:val="0"/>
-              <w:spacing w:lineRule="exact" w:line="240" w:before="0" w:after="0"/>
-              <w:ind w:left="0" w:right="0" w:hanging="0"/>
-              <w:jc w:val="left"/>
-              <w:rPr>
-                <w:rFonts w:ascii="Calibri" w:hAnsi="Calibri" w:eastAsia="Calibri" w:cs="Calibri"/>
-                <w:color w:val="auto"/>
-                <w:spacing w:val="0"/>
-                <w:sz w:val="22"/>
-                <w:shd w:fill="auto" w:val="clear"/>
-              </w:rPr>
-            </w:pPr>
-            <w:r>
-              <w:rPr>
-                <w:rFonts w:eastAsia="Calibri" w:cs="Calibri"/>
-                <w:color w:val="000000"/>
-                <w:spacing w:val="0"/>
-                <w:sz w:val="22"/>
-                <w:shd w:fill="auto" w:val="clear"/>
-              </w:rPr>
-            </w:r>
-          </w:p>
-        </w:tc>
-        <w:tc>
-          <w:tcPr>
-            <w:tcW w:w="1683" w:type="dxa"/>
+            <w:tcW w:w="1589" w:type="dxa"/>
+            <w:tcBorders>
+              <w:left w:val="single" w:sz="8" w:space="0" w:color="000000"/>
+              <w:bottom w:val="single" w:sz="8" w:space="0" w:color="000000"/>
+              <w:right w:val="single" w:sz="8" w:space="0" w:color="000000"/>
+            </w:tcBorders>
+            <w:shd w:color="auto" w:fill="auto" w:val="clear"/>
+          </w:tcPr>
+          <w:p>
+            <w:pPr>
+              <w:pStyle w:val="Normal"/>
+              <w:widowControl w:val="false"/>
+              <w:suppressAutoHyphens w:val="true"/>
+              <w:bidi w:val="0"/>
+              <w:spacing w:lineRule="exact" w:line="240" w:before="0" w:after="0"/>
+              <w:ind w:left="0" w:right="0" w:hanging="0"/>
+              <w:jc w:val="left"/>
+              <w:rPr>
+                <w:rFonts w:ascii="Calibri" w:hAnsi="Calibri" w:eastAsia="Calibri" w:cs="Calibri"/>
+                <w:color w:val="auto"/>
+                <w:spacing w:val="0"/>
+                <w:sz w:val="22"/>
+                <w:shd w:fill="auto" w:val="clear"/>
+              </w:rPr>
+            </w:pPr>
+            <w:r>
+              <w:rPr>
+                <w:rFonts w:eastAsia="Calibri" w:cs="Calibri"/>
+                <w:color w:val="000000"/>
+                <w:spacing w:val="0"/>
+                <w:sz w:val="22"/>
+                <w:shd w:fill="auto" w:val="clear"/>
+              </w:rPr>
+            </w:r>
+          </w:p>
+        </w:tc>
+        <w:tc>
+          <w:tcPr>
+            <w:tcW w:w="1682" w:type="dxa"/>
             <w:tcBorders>
               <w:left w:val="single" w:sz="8" w:space="0" w:color="000000"/>
               <w:bottom w:val="single" w:sz="8" w:space="0" w:color="000000"/>
@@ -10999,45 +11011,45 @@
         </w:tc>
         <w:tc>
           <w:tcPr>
-            <w:tcW w:w="1588" w:type="dxa"/>
-            <w:tcBorders>
-              <w:left w:val="single" w:sz="8" w:space="0" w:color="000000"/>
-              <w:bottom w:val="single" w:sz="8" w:space="0" w:color="000000"/>
-              <w:right w:val="single" w:sz="8" w:space="0" w:color="000000"/>
-            </w:tcBorders>
-            <w:shd w:color="auto" w:fill="auto" w:val="clear"/>
-          </w:tcPr>
-          <w:p>
-            <w:pPr>
-              <w:pStyle w:val="Normal"/>
-              <w:widowControl w:val="false"/>
-              <w:suppressAutoHyphens w:val="true"/>
-              <w:bidi w:val="0"/>
-              <w:spacing w:lineRule="exact" w:line="240" w:before="0" w:after="0"/>
-              <w:ind w:left="0" w:right="0" w:hanging="0"/>
-              <w:jc w:val="left"/>
-              <w:rPr>
-                <w:rFonts w:ascii="Calibri" w:hAnsi="Calibri" w:eastAsia="Calibri" w:cs="Calibri"/>
-                <w:color w:val="auto"/>
-                <w:spacing w:val="0"/>
-                <w:sz w:val="22"/>
-                <w:shd w:fill="auto" w:val="clear"/>
-              </w:rPr>
-            </w:pPr>
-            <w:r>
-              <w:rPr>
-                <w:rFonts w:eastAsia="Calibri" w:cs="Calibri"/>
-                <w:color w:val="000000"/>
-                <w:spacing w:val="0"/>
-                <w:sz w:val="22"/>
-                <w:shd w:fill="auto" w:val="clear"/>
-              </w:rPr>
-            </w:r>
-          </w:p>
-        </w:tc>
-        <w:tc>
-          <w:tcPr>
-            <w:tcW w:w="1683" w:type="dxa"/>
+            <w:tcW w:w="1589" w:type="dxa"/>
+            <w:tcBorders>
+              <w:left w:val="single" w:sz="8" w:space="0" w:color="000000"/>
+              <w:bottom w:val="single" w:sz="8" w:space="0" w:color="000000"/>
+              <w:right w:val="single" w:sz="8" w:space="0" w:color="000000"/>
+            </w:tcBorders>
+            <w:shd w:color="auto" w:fill="auto" w:val="clear"/>
+          </w:tcPr>
+          <w:p>
+            <w:pPr>
+              <w:pStyle w:val="Normal"/>
+              <w:widowControl w:val="false"/>
+              <w:suppressAutoHyphens w:val="true"/>
+              <w:bidi w:val="0"/>
+              <w:spacing w:lineRule="exact" w:line="240" w:before="0" w:after="0"/>
+              <w:ind w:left="0" w:right="0" w:hanging="0"/>
+              <w:jc w:val="left"/>
+              <w:rPr>
+                <w:rFonts w:ascii="Calibri" w:hAnsi="Calibri" w:eastAsia="Calibri" w:cs="Calibri"/>
+                <w:color w:val="auto"/>
+                <w:spacing w:val="0"/>
+                <w:sz w:val="22"/>
+                <w:shd w:fill="auto" w:val="clear"/>
+              </w:rPr>
+            </w:pPr>
+            <w:r>
+              <w:rPr>
+                <w:rFonts w:eastAsia="Calibri" w:cs="Calibri"/>
+                <w:color w:val="000000"/>
+                <w:spacing w:val="0"/>
+                <w:sz w:val="22"/>
+                <w:shd w:fill="auto" w:val="clear"/>
+              </w:rPr>
+            </w:r>
+          </w:p>
+        </w:tc>
+        <w:tc>
+          <w:tcPr>
+            <w:tcW w:w="1682" w:type="dxa"/>
             <w:tcBorders>
               <w:left w:val="single" w:sz="8" w:space="0" w:color="000000"/>
               <w:bottom w:val="single" w:sz="8" w:space="0" w:color="000000"/>
@@ -11157,45 +11169,45 @@
         </w:tc>
         <w:tc>
           <w:tcPr>
-            <w:tcW w:w="1588" w:type="dxa"/>
-            <w:tcBorders>
-              <w:left w:val="single" w:sz="8" w:space="0" w:color="000000"/>
-              <w:bottom w:val="single" w:sz="8" w:space="0" w:color="000000"/>
-              <w:right w:val="single" w:sz="8" w:space="0" w:color="000000"/>
-            </w:tcBorders>
-            <w:shd w:color="auto" w:fill="auto" w:val="clear"/>
-          </w:tcPr>
-          <w:p>
-            <w:pPr>
-              <w:pStyle w:val="Normal"/>
-              <w:widowControl w:val="false"/>
-              <w:suppressAutoHyphens w:val="true"/>
-              <w:bidi w:val="0"/>
-              <w:spacing w:lineRule="exact" w:line="240" w:before="0" w:after="0"/>
-              <w:ind w:left="0" w:right="0" w:hanging="0"/>
-              <w:jc w:val="left"/>
-              <w:rPr>
-                <w:rFonts w:ascii="Calibri" w:hAnsi="Calibri" w:eastAsia="Calibri" w:cs="Calibri"/>
-                <w:color w:val="auto"/>
-                <w:spacing w:val="0"/>
-                <w:sz w:val="22"/>
-                <w:shd w:fill="auto" w:val="clear"/>
-              </w:rPr>
-            </w:pPr>
-            <w:r>
-              <w:rPr>
-                <w:rFonts w:eastAsia="Calibri" w:cs="Calibri"/>
-                <w:color w:val="000000"/>
-                <w:spacing w:val="0"/>
-                <w:sz w:val="22"/>
-                <w:shd w:fill="auto" w:val="clear"/>
-              </w:rPr>
-            </w:r>
-          </w:p>
-        </w:tc>
-        <w:tc>
-          <w:tcPr>
-            <w:tcW w:w="1683" w:type="dxa"/>
+            <w:tcW w:w="1589" w:type="dxa"/>
+            <w:tcBorders>
+              <w:left w:val="single" w:sz="8" w:space="0" w:color="000000"/>
+              <w:bottom w:val="single" w:sz="8" w:space="0" w:color="000000"/>
+              <w:right w:val="single" w:sz="8" w:space="0" w:color="000000"/>
+            </w:tcBorders>
+            <w:shd w:color="auto" w:fill="auto" w:val="clear"/>
+          </w:tcPr>
+          <w:p>
+            <w:pPr>
+              <w:pStyle w:val="Normal"/>
+              <w:widowControl w:val="false"/>
+              <w:suppressAutoHyphens w:val="true"/>
+              <w:bidi w:val="0"/>
+              <w:spacing w:lineRule="exact" w:line="240" w:before="0" w:after="0"/>
+              <w:ind w:left="0" w:right="0" w:hanging="0"/>
+              <w:jc w:val="left"/>
+              <w:rPr>
+                <w:rFonts w:ascii="Calibri" w:hAnsi="Calibri" w:eastAsia="Calibri" w:cs="Calibri"/>
+                <w:color w:val="auto"/>
+                <w:spacing w:val="0"/>
+                <w:sz w:val="22"/>
+                <w:shd w:fill="auto" w:val="clear"/>
+              </w:rPr>
+            </w:pPr>
+            <w:r>
+              <w:rPr>
+                <w:rFonts w:eastAsia="Calibri" w:cs="Calibri"/>
+                <w:color w:val="000000"/>
+                <w:spacing w:val="0"/>
+                <w:sz w:val="22"/>
+                <w:shd w:fill="auto" w:val="clear"/>
+              </w:rPr>
+            </w:r>
+          </w:p>
+        </w:tc>
+        <w:tc>
+          <w:tcPr>
+            <w:tcW w:w="1682" w:type="dxa"/>
             <w:tcBorders>
               <w:left w:val="single" w:sz="8" w:space="0" w:color="000000"/>
               <w:bottom w:val="single" w:sz="8" w:space="0" w:color="000000"/>
@@ -11315,45 +11327,45 @@
         </w:tc>
         <w:tc>
           <w:tcPr>
-            <w:tcW w:w="1588" w:type="dxa"/>
-            <w:tcBorders>
-              <w:left w:val="single" w:sz="8" w:space="0" w:color="000000"/>
-              <w:bottom w:val="single" w:sz="8" w:space="0" w:color="000000"/>
-              <w:right w:val="single" w:sz="8" w:space="0" w:color="000000"/>
-            </w:tcBorders>
-            <w:shd w:color="auto" w:fill="auto" w:val="clear"/>
-          </w:tcPr>
-          <w:p>
-            <w:pPr>
-              <w:pStyle w:val="Normal"/>
-              <w:widowControl w:val="false"/>
-              <w:suppressAutoHyphens w:val="true"/>
-              <w:bidi w:val="0"/>
-              <w:spacing w:lineRule="exact" w:line="240" w:before="0" w:after="0"/>
-              <w:ind w:left="0" w:right="0" w:hanging="0"/>
-              <w:jc w:val="left"/>
-              <w:rPr>
-                <w:rFonts w:ascii="Calibri" w:hAnsi="Calibri" w:eastAsia="Calibri" w:cs="Calibri"/>
-                <w:color w:val="auto"/>
-                <w:spacing w:val="0"/>
-                <w:sz w:val="22"/>
-                <w:shd w:fill="auto" w:val="clear"/>
-              </w:rPr>
-            </w:pPr>
-            <w:r>
-              <w:rPr>
-                <w:rFonts w:eastAsia="Calibri" w:cs="Calibri"/>
-                <w:color w:val="000000"/>
-                <w:spacing w:val="0"/>
-                <w:sz w:val="22"/>
-                <w:shd w:fill="auto" w:val="clear"/>
-              </w:rPr>
-            </w:r>
-          </w:p>
-        </w:tc>
-        <w:tc>
-          <w:tcPr>
-            <w:tcW w:w="1683" w:type="dxa"/>
+            <w:tcW w:w="1589" w:type="dxa"/>
+            <w:tcBorders>
+              <w:left w:val="single" w:sz="8" w:space="0" w:color="000000"/>
+              <w:bottom w:val="single" w:sz="8" w:space="0" w:color="000000"/>
+              <w:right w:val="single" w:sz="8" w:space="0" w:color="000000"/>
+            </w:tcBorders>
+            <w:shd w:color="auto" w:fill="auto" w:val="clear"/>
+          </w:tcPr>
+          <w:p>
+            <w:pPr>
+              <w:pStyle w:val="Normal"/>
+              <w:widowControl w:val="false"/>
+              <w:suppressAutoHyphens w:val="true"/>
+              <w:bidi w:val="0"/>
+              <w:spacing w:lineRule="exact" w:line="240" w:before="0" w:after="0"/>
+              <w:ind w:left="0" w:right="0" w:hanging="0"/>
+              <w:jc w:val="left"/>
+              <w:rPr>
+                <w:rFonts w:ascii="Calibri" w:hAnsi="Calibri" w:eastAsia="Calibri" w:cs="Calibri"/>
+                <w:color w:val="auto"/>
+                <w:spacing w:val="0"/>
+                <w:sz w:val="22"/>
+                <w:shd w:fill="auto" w:val="clear"/>
+              </w:rPr>
+            </w:pPr>
+            <w:r>
+              <w:rPr>
+                <w:rFonts w:eastAsia="Calibri" w:cs="Calibri"/>
+                <w:color w:val="000000"/>
+                <w:spacing w:val="0"/>
+                <w:sz w:val="22"/>
+                <w:shd w:fill="auto" w:val="clear"/>
+              </w:rPr>
+            </w:r>
+          </w:p>
+        </w:tc>
+        <w:tc>
+          <w:tcPr>
+            <w:tcW w:w="1682" w:type="dxa"/>
             <w:tcBorders>
               <w:left w:val="single" w:sz="8" w:space="0" w:color="000000"/>
               <w:bottom w:val="single" w:sz="8" w:space="0" w:color="000000"/>
@@ -11473,45 +11485,45 @@
         </w:tc>
         <w:tc>
           <w:tcPr>
-            <w:tcW w:w="1588" w:type="dxa"/>
-            <w:tcBorders>
-              <w:left w:val="single" w:sz="8" w:space="0" w:color="000000"/>
-              <w:bottom w:val="single" w:sz="8" w:space="0" w:color="000000"/>
-              <w:right w:val="single" w:sz="8" w:space="0" w:color="000000"/>
-            </w:tcBorders>
-            <w:shd w:color="auto" w:fill="auto" w:val="clear"/>
-          </w:tcPr>
-          <w:p>
-            <w:pPr>
-              <w:pStyle w:val="Normal"/>
-              <w:widowControl w:val="false"/>
-              <w:suppressAutoHyphens w:val="true"/>
-              <w:bidi w:val="0"/>
-              <w:spacing w:lineRule="exact" w:line="240" w:before="0" w:after="0"/>
-              <w:ind w:left="0" w:right="0" w:hanging="0"/>
-              <w:jc w:val="left"/>
-              <w:rPr>
-                <w:rFonts w:ascii="Calibri" w:hAnsi="Calibri" w:eastAsia="Calibri" w:cs="Calibri"/>
-                <w:color w:val="auto"/>
-                <w:spacing w:val="0"/>
-                <w:sz w:val="22"/>
-                <w:shd w:fill="auto" w:val="clear"/>
-              </w:rPr>
-            </w:pPr>
-            <w:r>
-              <w:rPr>
-                <w:rFonts w:eastAsia="Calibri" w:cs="Calibri"/>
-                <w:color w:val="000000"/>
-                <w:spacing w:val="0"/>
-                <w:sz w:val="22"/>
-                <w:shd w:fill="auto" w:val="clear"/>
-              </w:rPr>
-            </w:r>
-          </w:p>
-        </w:tc>
-        <w:tc>
-          <w:tcPr>
-            <w:tcW w:w="1683" w:type="dxa"/>
+            <w:tcW w:w="1589" w:type="dxa"/>
+            <w:tcBorders>
+              <w:left w:val="single" w:sz="8" w:space="0" w:color="000000"/>
+              <w:bottom w:val="single" w:sz="8" w:space="0" w:color="000000"/>
+              <w:right w:val="single" w:sz="8" w:space="0" w:color="000000"/>
+            </w:tcBorders>
+            <w:shd w:color="auto" w:fill="auto" w:val="clear"/>
+          </w:tcPr>
+          <w:p>
+            <w:pPr>
+              <w:pStyle w:val="Normal"/>
+              <w:widowControl w:val="false"/>
+              <w:suppressAutoHyphens w:val="true"/>
+              <w:bidi w:val="0"/>
+              <w:spacing w:lineRule="exact" w:line="240" w:before="0" w:after="0"/>
+              <w:ind w:left="0" w:right="0" w:hanging="0"/>
+              <w:jc w:val="left"/>
+              <w:rPr>
+                <w:rFonts w:ascii="Calibri" w:hAnsi="Calibri" w:eastAsia="Calibri" w:cs="Calibri"/>
+                <w:color w:val="auto"/>
+                <w:spacing w:val="0"/>
+                <w:sz w:val="22"/>
+                <w:shd w:fill="auto" w:val="clear"/>
+              </w:rPr>
+            </w:pPr>
+            <w:r>
+              <w:rPr>
+                <w:rFonts w:eastAsia="Calibri" w:cs="Calibri"/>
+                <w:color w:val="000000"/>
+                <w:spacing w:val="0"/>
+                <w:sz w:val="22"/>
+                <w:shd w:fill="auto" w:val="clear"/>
+              </w:rPr>
+            </w:r>
+          </w:p>
+        </w:tc>
+        <w:tc>
+          <w:tcPr>
+            <w:tcW w:w="1682" w:type="dxa"/>
             <w:tcBorders>
               <w:left w:val="single" w:sz="8" w:space="0" w:color="000000"/>
               <w:bottom w:val="single" w:sz="8" w:space="0" w:color="000000"/>
@@ -11631,45 +11643,45 @@
         </w:tc>
         <w:tc>
           <w:tcPr>
-            <w:tcW w:w="1588" w:type="dxa"/>
-            <w:tcBorders>
-              <w:left w:val="single" w:sz="8" w:space="0" w:color="000000"/>
-              <w:bottom w:val="single" w:sz="8" w:space="0" w:color="000000"/>
-              <w:right w:val="single" w:sz="8" w:space="0" w:color="000000"/>
-            </w:tcBorders>
-            <w:shd w:color="auto" w:fill="auto" w:val="clear"/>
-          </w:tcPr>
-          <w:p>
-            <w:pPr>
-              <w:pStyle w:val="Normal"/>
-              <w:widowControl w:val="false"/>
-              <w:suppressAutoHyphens w:val="true"/>
-              <w:bidi w:val="0"/>
-              <w:spacing w:lineRule="exact" w:line="240" w:before="0" w:after="0"/>
-              <w:ind w:left="0" w:right="0" w:hanging="0"/>
-              <w:jc w:val="left"/>
-              <w:rPr>
-                <w:rFonts w:ascii="Calibri" w:hAnsi="Calibri" w:eastAsia="Calibri" w:cs="Calibri"/>
-                <w:color w:val="auto"/>
-                <w:spacing w:val="0"/>
-                <w:sz w:val="22"/>
-                <w:shd w:fill="auto" w:val="clear"/>
-              </w:rPr>
-            </w:pPr>
-            <w:r>
-              <w:rPr>
-                <w:rFonts w:eastAsia="Calibri" w:cs="Calibri"/>
-                <w:color w:val="000000"/>
-                <w:spacing w:val="0"/>
-                <w:sz w:val="22"/>
-                <w:shd w:fill="auto" w:val="clear"/>
-              </w:rPr>
-            </w:r>
-          </w:p>
-        </w:tc>
-        <w:tc>
-          <w:tcPr>
-            <w:tcW w:w="1683" w:type="dxa"/>
+            <w:tcW w:w="1589" w:type="dxa"/>
+            <w:tcBorders>
+              <w:left w:val="single" w:sz="8" w:space="0" w:color="000000"/>
+              <w:bottom w:val="single" w:sz="8" w:space="0" w:color="000000"/>
+              <w:right w:val="single" w:sz="8" w:space="0" w:color="000000"/>
+            </w:tcBorders>
+            <w:shd w:color="auto" w:fill="auto" w:val="clear"/>
+          </w:tcPr>
+          <w:p>
+            <w:pPr>
+              <w:pStyle w:val="Normal"/>
+              <w:widowControl w:val="false"/>
+              <w:suppressAutoHyphens w:val="true"/>
+              <w:bidi w:val="0"/>
+              <w:spacing w:lineRule="exact" w:line="240" w:before="0" w:after="0"/>
+              <w:ind w:left="0" w:right="0" w:hanging="0"/>
+              <w:jc w:val="left"/>
+              <w:rPr>
+                <w:rFonts w:ascii="Calibri" w:hAnsi="Calibri" w:eastAsia="Calibri" w:cs="Calibri"/>
+                <w:color w:val="auto"/>
+                <w:spacing w:val="0"/>
+                <w:sz w:val="22"/>
+                <w:shd w:fill="auto" w:val="clear"/>
+              </w:rPr>
+            </w:pPr>
+            <w:r>
+              <w:rPr>
+                <w:rFonts w:eastAsia="Calibri" w:cs="Calibri"/>
+                <w:color w:val="000000"/>
+                <w:spacing w:val="0"/>
+                <w:sz w:val="22"/>
+                <w:shd w:fill="auto" w:val="clear"/>
+              </w:rPr>
+            </w:r>
+          </w:p>
+        </w:tc>
+        <w:tc>
+          <w:tcPr>
+            <w:tcW w:w="1682" w:type="dxa"/>
             <w:tcBorders>
               <w:left w:val="single" w:sz="8" w:space="0" w:color="000000"/>
               <w:bottom w:val="single" w:sz="8" w:space="0" w:color="000000"/>
@@ -11789,45 +11801,45 @@
         </w:tc>
         <w:tc>
           <w:tcPr>
-            <w:tcW w:w="1588" w:type="dxa"/>
-            <w:tcBorders>
-              <w:left w:val="single" w:sz="8" w:space="0" w:color="000000"/>
-              <w:bottom w:val="single" w:sz="8" w:space="0" w:color="000000"/>
-              <w:right w:val="single" w:sz="8" w:space="0" w:color="000000"/>
-            </w:tcBorders>
-            <w:shd w:color="auto" w:fill="auto" w:val="clear"/>
-          </w:tcPr>
-          <w:p>
-            <w:pPr>
-              <w:pStyle w:val="Normal"/>
-              <w:widowControl w:val="false"/>
-              <w:suppressAutoHyphens w:val="true"/>
-              <w:bidi w:val="0"/>
-              <w:spacing w:lineRule="exact" w:line="240" w:before="0" w:after="0"/>
-              <w:ind w:left="0" w:right="0" w:hanging="0"/>
-              <w:jc w:val="left"/>
-              <w:rPr>
-                <w:rFonts w:ascii="Calibri" w:hAnsi="Calibri" w:eastAsia="Calibri" w:cs="Calibri"/>
-                <w:color w:val="auto"/>
-                <w:spacing w:val="0"/>
-                <w:sz w:val="22"/>
-                <w:shd w:fill="auto" w:val="clear"/>
-              </w:rPr>
-            </w:pPr>
-            <w:r>
-              <w:rPr>
-                <w:rFonts w:eastAsia="Calibri" w:cs="Calibri"/>
-                <w:color w:val="000000"/>
-                <w:spacing w:val="0"/>
-                <w:sz w:val="22"/>
-                <w:shd w:fill="auto" w:val="clear"/>
-              </w:rPr>
-            </w:r>
-          </w:p>
-        </w:tc>
-        <w:tc>
-          <w:tcPr>
-            <w:tcW w:w="1683" w:type="dxa"/>
+            <w:tcW w:w="1589" w:type="dxa"/>
+            <w:tcBorders>
+              <w:left w:val="single" w:sz="8" w:space="0" w:color="000000"/>
+              <w:bottom w:val="single" w:sz="8" w:space="0" w:color="000000"/>
+              <w:right w:val="single" w:sz="8" w:space="0" w:color="000000"/>
+            </w:tcBorders>
+            <w:shd w:color="auto" w:fill="auto" w:val="clear"/>
+          </w:tcPr>
+          <w:p>
+            <w:pPr>
+              <w:pStyle w:val="Normal"/>
+              <w:widowControl w:val="false"/>
+              <w:suppressAutoHyphens w:val="true"/>
+              <w:bidi w:val="0"/>
+              <w:spacing w:lineRule="exact" w:line="240" w:before="0" w:after="0"/>
+              <w:ind w:left="0" w:right="0" w:hanging="0"/>
+              <w:jc w:val="left"/>
+              <w:rPr>
+                <w:rFonts w:ascii="Calibri" w:hAnsi="Calibri" w:eastAsia="Calibri" w:cs="Calibri"/>
+                <w:color w:val="auto"/>
+                <w:spacing w:val="0"/>
+                <w:sz w:val="22"/>
+                <w:shd w:fill="auto" w:val="clear"/>
+              </w:rPr>
+            </w:pPr>
+            <w:r>
+              <w:rPr>
+                <w:rFonts w:eastAsia="Calibri" w:cs="Calibri"/>
+                <w:color w:val="000000"/>
+                <w:spacing w:val="0"/>
+                <w:sz w:val="22"/>
+                <w:shd w:fill="auto" w:val="clear"/>
+              </w:rPr>
+            </w:r>
+          </w:p>
+        </w:tc>
+        <w:tc>
+          <w:tcPr>
+            <w:tcW w:w="1682" w:type="dxa"/>
             <w:tcBorders>
               <w:left w:val="single" w:sz="8" w:space="0" w:color="000000"/>
               <w:bottom w:val="single" w:sz="8" w:space="0" w:color="000000"/>
@@ -12032,7 +12044,7 @@
         </w:tc>
         <w:tc>
           <w:tcPr>
-            <w:tcW w:w="1588" w:type="dxa"/>
+            <w:tcW w:w="1589" w:type="dxa"/>
             <w:tcBorders>
               <w:top w:val="single" w:sz="8" w:space="0" w:color="000000"/>
               <w:left w:val="single" w:sz="8" w:space="0" w:color="000000"/>
@@ -12071,7 +12083,7 @@
         </w:tc>
         <w:tc>
           <w:tcPr>
-            <w:tcW w:w="1683" w:type="dxa"/>
+            <w:tcW w:w="1682" w:type="dxa"/>
             <w:tcBorders>
               <w:top w:val="single" w:sz="8" w:space="0" w:color="000000"/>
               <w:left w:val="single" w:sz="8" w:space="0" w:color="000000"/>
@@ -12194,7 +12206,7 @@
         </w:tc>
         <w:tc>
           <w:tcPr>
-            <w:tcW w:w="1588" w:type="dxa"/>
+            <w:tcW w:w="1589" w:type="dxa"/>
             <w:tcBorders>
               <w:top w:val="single" w:sz="8" w:space="0" w:color="000000"/>
               <w:left w:val="single" w:sz="8" w:space="0" w:color="000000"/>
@@ -12233,7 +12245,7 @@
         </w:tc>
         <w:tc>
           <w:tcPr>
-            <w:tcW w:w="1683" w:type="dxa"/>
+            <w:tcW w:w="1682" w:type="dxa"/>
             <w:tcBorders>
               <w:top w:val="single" w:sz="8" w:space="0" w:color="000000"/>
               <w:left w:val="single" w:sz="8" w:space="0" w:color="000000"/>
@@ -12356,7 +12368,7 @@
         </w:tc>
         <w:tc>
           <w:tcPr>
-            <w:tcW w:w="1588" w:type="dxa"/>
+            <w:tcW w:w="1589" w:type="dxa"/>
             <w:tcBorders>
               <w:top w:val="single" w:sz="8" w:space="0" w:color="000000"/>
               <w:left w:val="single" w:sz="8" w:space="0" w:color="000000"/>
@@ -12395,7 +12407,7 @@
         </w:tc>
         <w:tc>
           <w:tcPr>
-            <w:tcW w:w="1683" w:type="dxa"/>
+            <w:tcW w:w="1682" w:type="dxa"/>
             <w:tcBorders>
               <w:top w:val="single" w:sz="8" w:space="0" w:color="000000"/>
               <w:left w:val="single" w:sz="8" w:space="0" w:color="000000"/>
@@ -12518,7 +12530,7 @@
         </w:tc>
         <w:tc>
           <w:tcPr>
-            <w:tcW w:w="1588" w:type="dxa"/>
+            <w:tcW w:w="1589" w:type="dxa"/>
             <w:tcBorders>
               <w:top w:val="single" w:sz="8" w:space="0" w:color="000000"/>
               <w:left w:val="single" w:sz="8" w:space="0" w:color="000000"/>
@@ -12557,7 +12569,7 @@
         </w:tc>
         <w:tc>
           <w:tcPr>
-            <w:tcW w:w="1683" w:type="dxa"/>
+            <w:tcW w:w="1682" w:type="dxa"/>
             <w:tcBorders>
               <w:top w:val="single" w:sz="8" w:space="0" w:color="000000"/>
               <w:left w:val="single" w:sz="8" w:space="0" w:color="000000"/>
@@ -12680,7 +12692,7 @@
         </w:tc>
         <w:tc>
           <w:tcPr>
-            <w:tcW w:w="1588" w:type="dxa"/>
+            <w:tcW w:w="1589" w:type="dxa"/>
             <w:tcBorders>
               <w:top w:val="single" w:sz="8" w:space="0" w:color="000000"/>
               <w:left w:val="single" w:sz="8" w:space="0" w:color="000000"/>
@@ -12719,7 +12731,7 @@
         </w:tc>
         <w:tc>
           <w:tcPr>
-            <w:tcW w:w="1683" w:type="dxa"/>
+            <w:tcW w:w="1682" w:type="dxa"/>
             <w:tcBorders>
               <w:top w:val="single" w:sz="8" w:space="0" w:color="000000"/>
               <w:left w:val="single" w:sz="8" w:space="0" w:color="000000"/>
@@ -12842,7 +12854,7 @@
         </w:tc>
         <w:tc>
           <w:tcPr>
-            <w:tcW w:w="1588" w:type="dxa"/>
+            <w:tcW w:w="1589" w:type="dxa"/>
             <w:tcBorders>
               <w:top w:val="single" w:sz="8" w:space="0" w:color="000000"/>
               <w:left w:val="single" w:sz="8" w:space="0" w:color="000000"/>
@@ -12881,7 +12893,7 @@
         </w:tc>
         <w:tc>
           <w:tcPr>
-            <w:tcW w:w="1683" w:type="dxa"/>
+            <w:tcW w:w="1682" w:type="dxa"/>
             <w:tcBorders>
               <w:top w:val="single" w:sz="8" w:space="0" w:color="000000"/>
               <w:left w:val="single" w:sz="8" w:space="0" w:color="000000"/>
@@ -13004,7 +13016,7 @@
         </w:tc>
         <w:tc>
           <w:tcPr>
-            <w:tcW w:w="1588" w:type="dxa"/>
+            <w:tcW w:w="1589" w:type="dxa"/>
             <w:tcBorders>
               <w:top w:val="single" w:sz="8" w:space="0" w:color="000000"/>
               <w:left w:val="single" w:sz="8" w:space="0" w:color="000000"/>
@@ -13043,7 +13055,7 @@
         </w:tc>
         <w:tc>
           <w:tcPr>
-            <w:tcW w:w="1683" w:type="dxa"/>
+            <w:tcW w:w="1682" w:type="dxa"/>
             <w:tcBorders>
               <w:top w:val="single" w:sz="8" w:space="0" w:color="000000"/>
               <w:left w:val="single" w:sz="8" w:space="0" w:color="000000"/>
@@ -13166,7 +13178,7 @@
         </w:tc>
         <w:tc>
           <w:tcPr>
-            <w:tcW w:w="1588" w:type="dxa"/>
+            <w:tcW w:w="1589" w:type="dxa"/>
             <w:tcBorders>
               <w:top w:val="single" w:sz="8" w:space="0" w:color="000000"/>
               <w:left w:val="single" w:sz="8" w:space="0" w:color="000000"/>
@@ -13205,7 +13217,7 @@
         </w:tc>
         <w:tc>
           <w:tcPr>
-            <w:tcW w:w="1683" w:type="dxa"/>
+            <w:tcW w:w="1682" w:type="dxa"/>
             <w:tcBorders>
               <w:top w:val="single" w:sz="8" w:space="0" w:color="000000"/>
               <w:left w:val="single" w:sz="8" w:space="0" w:color="000000"/>
@@ -13328,7 +13340,7 @@
         </w:tc>
         <w:tc>
           <w:tcPr>
-            <w:tcW w:w="1588" w:type="dxa"/>
+            <w:tcW w:w="1589" w:type="dxa"/>
             <w:tcBorders>
               <w:top w:val="single" w:sz="8" w:space="0" w:color="000000"/>
               <w:left w:val="single" w:sz="8" w:space="0" w:color="000000"/>
@@ -13367,7 +13379,7 @@
         </w:tc>
         <w:tc>
           <w:tcPr>
-            <w:tcW w:w="1683" w:type="dxa"/>
+            <w:tcW w:w="1682" w:type="dxa"/>
             <w:tcBorders>
               <w:top w:val="single" w:sz="8" w:space="0" w:color="000000"/>
               <w:left w:val="single" w:sz="8" w:space="0" w:color="000000"/>
@@ -13490,7 +13502,7 @@
         </w:tc>
         <w:tc>
           <w:tcPr>
-            <w:tcW w:w="1588" w:type="dxa"/>
+            <w:tcW w:w="1589" w:type="dxa"/>
             <w:tcBorders>
               <w:top w:val="single" w:sz="8" w:space="0" w:color="000000"/>
               <w:left w:val="single" w:sz="8" w:space="0" w:color="000000"/>
@@ -13529,7 +13541,7 @@
         </w:tc>
         <w:tc>
           <w:tcPr>
-            <w:tcW w:w="1683" w:type="dxa"/>
+            <w:tcW w:w="1682" w:type="dxa"/>
             <w:tcBorders>
               <w:top w:val="single" w:sz="8" w:space="0" w:color="000000"/>
               <w:left w:val="single" w:sz="8" w:space="0" w:color="000000"/>
@@ -13652,7 +13664,7 @@
         </w:tc>
         <w:tc>
           <w:tcPr>
-            <w:tcW w:w="1588" w:type="dxa"/>
+            <w:tcW w:w="1589" w:type="dxa"/>
             <w:tcBorders>
               <w:top w:val="single" w:sz="8" w:space="0" w:color="000000"/>
               <w:left w:val="single" w:sz="8" w:space="0" w:color="000000"/>
@@ -13691,7 +13703,7 @@
         </w:tc>
         <w:tc>
           <w:tcPr>
-            <w:tcW w:w="1683" w:type="dxa"/>
+            <w:tcW w:w="1682" w:type="dxa"/>
             <w:tcBorders>
               <w:top w:val="single" w:sz="8" w:space="0" w:color="000000"/>
               <w:left w:val="single" w:sz="8" w:space="0" w:color="000000"/>
@@ -13814,7 +13826,7 @@
         </w:tc>
         <w:tc>
           <w:tcPr>
-            <w:tcW w:w="1588" w:type="dxa"/>
+            <w:tcW w:w="1589" w:type="dxa"/>
             <w:tcBorders>
               <w:top w:val="single" w:sz="8" w:space="0" w:color="000000"/>
               <w:left w:val="single" w:sz="8" w:space="0" w:color="000000"/>
@@ -13853,7 +13865,7 @@
         </w:tc>
         <w:tc>
           <w:tcPr>
-            <w:tcW w:w="1683" w:type="dxa"/>
+            <w:tcW w:w="1682" w:type="dxa"/>
             <w:tcBorders>
               <w:top w:val="single" w:sz="8" w:space="0" w:color="000000"/>
               <w:left w:val="single" w:sz="8" w:space="0" w:color="000000"/>
@@ -13976,7 +13988,7 @@
         </w:tc>
         <w:tc>
           <w:tcPr>
-            <w:tcW w:w="1588" w:type="dxa"/>
+            <w:tcW w:w="1589" w:type="dxa"/>
             <w:tcBorders>
               <w:top w:val="single" w:sz="8" w:space="0" w:color="000000"/>
               <w:left w:val="single" w:sz="8" w:space="0" w:color="000000"/>
@@ -14015,7 +14027,7 @@
         </w:tc>
         <w:tc>
           <w:tcPr>
-            <w:tcW w:w="1683" w:type="dxa"/>
+            <w:tcW w:w="1682" w:type="dxa"/>
             <w:tcBorders>
               <w:top w:val="single" w:sz="8" w:space="0" w:color="000000"/>
               <w:left w:val="single" w:sz="8" w:space="0" w:color="000000"/>
@@ -14139,7 +14151,7 @@
         </w:tc>
         <w:tc>
           <w:tcPr>
-            <w:tcW w:w="1588" w:type="dxa"/>
+            <w:tcW w:w="1589" w:type="dxa"/>
             <w:tcBorders>
               <w:top w:val="single" w:sz="8" w:space="0" w:color="000000"/>
               <w:left w:val="single" w:sz="8" w:space="0" w:color="000000"/>
@@ -14179,7 +14191,7 @@
         </w:tc>
         <w:tc>
           <w:tcPr>
-            <w:tcW w:w="1683" w:type="dxa"/>
+            <w:tcW w:w="1682" w:type="dxa"/>
             <w:tcBorders>
               <w:top w:val="single" w:sz="8" w:space="0" w:color="000000"/>
               <w:left w:val="single" w:sz="8" w:space="0" w:color="000000"/>
@@ -14304,7 +14316,7 @@
         </w:tc>
         <w:tc>
           <w:tcPr>
-            <w:tcW w:w="1588" w:type="dxa"/>
+            <w:tcW w:w="1589" w:type="dxa"/>
             <w:tcBorders>
               <w:top w:val="single" w:sz="8" w:space="0" w:color="000000"/>
               <w:left w:val="single" w:sz="8" w:space="0" w:color="000000"/>
@@ -14344,7 +14356,7 @@
         </w:tc>
         <w:tc>
           <w:tcPr>
-            <w:tcW w:w="1683" w:type="dxa"/>
+            <w:tcW w:w="1682" w:type="dxa"/>
             <w:tcBorders>
               <w:top w:val="single" w:sz="8" w:space="0" w:color="000000"/>
               <w:left w:val="single" w:sz="8" w:space="0" w:color="000000"/>
@@ -14469,7 +14481,7 @@
         </w:tc>
         <w:tc>
           <w:tcPr>
-            <w:tcW w:w="1588" w:type="dxa"/>
+            <w:tcW w:w="1589" w:type="dxa"/>
             <w:tcBorders>
               <w:top w:val="single" w:sz="8" w:space="0" w:color="000000"/>
               <w:left w:val="single" w:sz="8" w:space="0" w:color="000000"/>
@@ -14509,7 +14521,7 @@
         </w:tc>
         <w:tc>
           <w:tcPr>
-            <w:tcW w:w="1683" w:type="dxa"/>
+            <w:tcW w:w="1682" w:type="dxa"/>
             <w:tcBorders>
               <w:top w:val="single" w:sz="8" w:space="0" w:color="000000"/>
               <w:left w:val="single" w:sz="8" w:space="0" w:color="000000"/>
@@ -14662,7 +14674,7 @@
         </w:tc>
         <w:tc>
           <w:tcPr>
-            <w:tcW w:w="1588" w:type="dxa"/>
+            <w:tcW w:w="1589" w:type="dxa"/>
             <w:tcBorders>
               <w:top w:val="single" w:sz="8" w:space="0" w:color="000000"/>
               <w:left w:val="single" w:sz="8" w:space="0" w:color="000000"/>
@@ -14702,7 +14714,7 @@
         </w:tc>
         <w:tc>
           <w:tcPr>
-            <w:tcW w:w="1683" w:type="dxa"/>
+            <w:tcW w:w="1682" w:type="dxa"/>
             <w:tcBorders>
               <w:top w:val="single" w:sz="8" w:space="0" w:color="000000"/>
               <w:left w:val="single" w:sz="8" w:space="0" w:color="000000"/>
@@ -14827,7 +14839,7 @@
         </w:tc>
         <w:tc>
           <w:tcPr>
-            <w:tcW w:w="1588" w:type="dxa"/>
+            <w:tcW w:w="1589" w:type="dxa"/>
             <w:tcBorders>
               <w:top w:val="single" w:sz="8" w:space="0" w:color="000000"/>
               <w:left w:val="single" w:sz="8" w:space="0" w:color="000000"/>
@@ -14867,7 +14879,7 @@
         </w:tc>
         <w:tc>
           <w:tcPr>
-            <w:tcW w:w="1683" w:type="dxa"/>
+            <w:tcW w:w="1682" w:type="dxa"/>
             <w:tcBorders>
               <w:top w:val="single" w:sz="8" w:space="0" w:color="000000"/>
               <w:left w:val="single" w:sz="8" w:space="0" w:color="000000"/>
@@ -14992,7 +15004,7 @@
         </w:tc>
         <w:tc>
           <w:tcPr>
-            <w:tcW w:w="1588" w:type="dxa"/>
+            <w:tcW w:w="1589" w:type="dxa"/>
             <w:tcBorders>
               <w:top w:val="single" w:sz="8" w:space="0" w:color="000000"/>
               <w:left w:val="single" w:sz="8" w:space="0" w:color="000000"/>
@@ -15032,7 +15044,7 @@
         </w:tc>
         <w:tc>
           <w:tcPr>
-            <w:tcW w:w="1683" w:type="dxa"/>
+            <w:tcW w:w="1682" w:type="dxa"/>
             <w:tcBorders>
               <w:top w:val="single" w:sz="8" w:space="0" w:color="000000"/>
               <w:left w:val="single" w:sz="8" w:space="0" w:color="000000"/>
@@ -15157,7 +15169,7 @@
         </w:tc>
         <w:tc>
           <w:tcPr>
-            <w:tcW w:w="1588" w:type="dxa"/>
+            <w:tcW w:w="1589" w:type="dxa"/>
             <w:tcBorders>
               <w:top w:val="single" w:sz="8" w:space="0" w:color="000000"/>
               <w:left w:val="single" w:sz="8" w:space="0" w:color="000000"/>
@@ -15197,7 +15209,7 @@
         </w:tc>
         <w:tc>
           <w:tcPr>
-            <w:tcW w:w="1683" w:type="dxa"/>
+            <w:tcW w:w="1682" w:type="dxa"/>
             <w:tcBorders>
               <w:top w:val="single" w:sz="8" w:space="0" w:color="000000"/>
               <w:left w:val="single" w:sz="8" w:space="0" w:color="000000"/>
@@ -15350,7 +15362,7 @@
         </w:tc>
         <w:tc>
           <w:tcPr>
-            <w:tcW w:w="1588" w:type="dxa"/>
+            <w:tcW w:w="1589" w:type="dxa"/>
             <w:tcBorders>
               <w:top w:val="single" w:sz="8" w:space="0" w:color="000000"/>
               <w:left w:val="single" w:sz="8" w:space="0" w:color="000000"/>
@@ -15390,7 +15402,7 @@
         </w:tc>
         <w:tc>
           <w:tcPr>
-            <w:tcW w:w="1683" w:type="dxa"/>
+            <w:tcW w:w="1682" w:type="dxa"/>
             <w:tcBorders>
               <w:top w:val="single" w:sz="8" w:space="0" w:color="000000"/>
               <w:left w:val="single" w:sz="8" w:space="0" w:color="000000"/>
@@ -15515,7 +15527,7 @@
         </w:tc>
         <w:tc>
           <w:tcPr>
-            <w:tcW w:w="1588" w:type="dxa"/>
+            <w:tcW w:w="1589" w:type="dxa"/>
             <w:tcBorders>
               <w:top w:val="single" w:sz="8" w:space="0" w:color="000000"/>
               <w:left w:val="single" w:sz="8" w:space="0" w:color="000000"/>
@@ -15555,7 +15567,7 @@
         </w:tc>
         <w:tc>
           <w:tcPr>
-            <w:tcW w:w="1683" w:type="dxa"/>
+            <w:tcW w:w="1682" w:type="dxa"/>
             <w:tcBorders>
               <w:top w:val="single" w:sz="8" w:space="0" w:color="000000"/>
               <w:left w:val="single" w:sz="8" w:space="0" w:color="000000"/>
@@ -15680,7 +15692,7 @@
         </w:tc>
         <w:tc>
           <w:tcPr>
-            <w:tcW w:w="1588" w:type="dxa"/>
+            <w:tcW w:w="1589" w:type="dxa"/>
             <w:tcBorders>
               <w:top w:val="single" w:sz="8" w:space="0" w:color="000000"/>
               <w:left w:val="single" w:sz="8" w:space="0" w:color="000000"/>
@@ -15720,7 +15732,7 @@
         </w:tc>
         <w:tc>
           <w:tcPr>
-            <w:tcW w:w="1683" w:type="dxa"/>
+            <w:tcW w:w="1682" w:type="dxa"/>
             <w:tcBorders>
               <w:top w:val="single" w:sz="8" w:space="0" w:color="000000"/>
               <w:left w:val="single" w:sz="8" w:space="0" w:color="000000"/>
@@ -15845,7 +15857,7 @@
         </w:tc>
         <w:tc>
           <w:tcPr>
-            <w:tcW w:w="1588" w:type="dxa"/>
+            <w:tcW w:w="1589" w:type="dxa"/>
             <w:tcBorders>
               <w:top w:val="single" w:sz="8" w:space="0" w:color="000000"/>
               <w:left w:val="single" w:sz="8" w:space="0" w:color="000000"/>
@@ -15885,7 +15897,7 @@
         </w:tc>
         <w:tc>
           <w:tcPr>
-            <w:tcW w:w="1683" w:type="dxa"/>
+            <w:tcW w:w="1682" w:type="dxa"/>
             <w:tcBorders>
               <w:top w:val="single" w:sz="8" w:space="0" w:color="000000"/>
               <w:left w:val="single" w:sz="8" w:space="0" w:color="000000"/>
@@ -16010,7 +16022,7 @@
         </w:tc>
         <w:tc>
           <w:tcPr>
-            <w:tcW w:w="1588" w:type="dxa"/>
+            <w:tcW w:w="1589" w:type="dxa"/>
             <w:tcBorders>
               <w:top w:val="single" w:sz="8" w:space="0" w:color="000000"/>
               <w:left w:val="single" w:sz="8" w:space="0" w:color="000000"/>
@@ -16050,7 +16062,7 @@
         </w:tc>
         <w:tc>
           <w:tcPr>
-            <w:tcW w:w="1683" w:type="dxa"/>
+            <w:tcW w:w="1682" w:type="dxa"/>
             <w:tcBorders>
               <w:top w:val="single" w:sz="8" w:space="0" w:color="000000"/>
               <w:left w:val="single" w:sz="8" w:space="0" w:color="000000"/>
@@ -16174,46 +16186,46 @@
         </w:tc>
         <w:tc>
           <w:tcPr>
-            <w:tcW w:w="1588" w:type="dxa"/>
-            <w:tcBorders>
-              <w:top w:val="single" w:sz="8" w:space="0" w:color="000000"/>
-              <w:left w:val="single" w:sz="8" w:space="0" w:color="000000"/>
-              <w:bottom w:val="single" w:sz="8" w:space="0" w:color="000000"/>
-              <w:right w:val="single" w:sz="8" w:space="0" w:color="000000"/>
-            </w:tcBorders>
-            <w:shd w:color="auto" w:fill="auto" w:val="clear"/>
-          </w:tcPr>
-          <w:p>
-            <w:pPr>
-              <w:pStyle w:val="Normal"/>
-              <w:widowControl w:val="false"/>
-              <w:suppressAutoHyphens w:val="true"/>
-              <w:bidi w:val="0"/>
-              <w:spacing w:lineRule="exact" w:line="240" w:before="0" w:after="0"/>
-              <w:ind w:left="0" w:right="0" w:hanging="0"/>
-              <w:jc w:val="left"/>
-              <w:rPr>
-                <w:rFonts w:ascii="Calibri" w:hAnsi="Calibri" w:eastAsia="Calibri" w:cs="Calibri"/>
-                <w:color w:val="auto"/>
-                <w:spacing w:val="0"/>
-                <w:sz w:val="22"/>
-                <w:shd w:fill="auto" w:val="clear"/>
-              </w:rPr>
-            </w:pPr>
-            <w:r>
-              <w:rPr>
-                <w:rFonts w:eastAsia="Calibri" w:cs="Calibri"/>
-                <w:color w:val="000000"/>
-                <w:spacing w:val="0"/>
-                <w:sz w:val="22"/>
-                <w:shd w:fill="auto" w:val="clear"/>
-              </w:rPr>
-            </w:r>
-          </w:p>
-        </w:tc>
-        <w:tc>
-          <w:tcPr>
-            <w:tcW w:w="1683" w:type="dxa"/>
+            <w:tcW w:w="1589" w:type="dxa"/>
+            <w:tcBorders>
+              <w:top w:val="single" w:sz="8" w:space="0" w:color="000000"/>
+              <w:left w:val="single" w:sz="8" w:space="0" w:color="000000"/>
+              <w:bottom w:val="single" w:sz="8" w:space="0" w:color="000000"/>
+              <w:right w:val="single" w:sz="8" w:space="0" w:color="000000"/>
+            </w:tcBorders>
+            <w:shd w:color="auto" w:fill="auto" w:val="clear"/>
+          </w:tcPr>
+          <w:p>
+            <w:pPr>
+              <w:pStyle w:val="Normal"/>
+              <w:widowControl w:val="false"/>
+              <w:suppressAutoHyphens w:val="true"/>
+              <w:bidi w:val="0"/>
+              <w:spacing w:lineRule="exact" w:line="240" w:before="0" w:after="0"/>
+              <w:ind w:left="0" w:right="0" w:hanging="0"/>
+              <w:jc w:val="left"/>
+              <w:rPr>
+                <w:rFonts w:ascii="Calibri" w:hAnsi="Calibri" w:eastAsia="Calibri" w:cs="Calibri"/>
+                <w:color w:val="auto"/>
+                <w:spacing w:val="0"/>
+                <w:sz w:val="22"/>
+                <w:shd w:fill="auto" w:val="clear"/>
+              </w:rPr>
+            </w:pPr>
+            <w:r>
+              <w:rPr>
+                <w:rFonts w:eastAsia="Calibri" w:cs="Calibri"/>
+                <w:color w:val="000000"/>
+                <w:spacing w:val="0"/>
+                <w:sz w:val="22"/>
+                <w:shd w:fill="auto" w:val="clear"/>
+              </w:rPr>
+            </w:r>
+          </w:p>
+        </w:tc>
+        <w:tc>
+          <w:tcPr>
+            <w:tcW w:w="1682" w:type="dxa"/>
             <w:tcBorders>
               <w:top w:val="single" w:sz="8" w:space="0" w:color="000000"/>
               <w:left w:val="single" w:sz="8" w:space="0" w:color="000000"/>
@@ -16334,45 +16346,45 @@
         </w:tc>
         <w:tc>
           <w:tcPr>
-            <w:tcW w:w="1588" w:type="dxa"/>
-            <w:tcBorders>
-              <w:left w:val="single" w:sz="8" w:space="0" w:color="000000"/>
-              <w:bottom w:val="single" w:sz="8" w:space="0" w:color="000000"/>
-              <w:right w:val="single" w:sz="8" w:space="0" w:color="000000"/>
-            </w:tcBorders>
-            <w:shd w:color="auto" w:fill="auto" w:val="clear"/>
-          </w:tcPr>
-          <w:p>
-            <w:pPr>
-              <w:pStyle w:val="Normal"/>
-              <w:widowControl w:val="false"/>
-              <w:suppressAutoHyphens w:val="true"/>
-              <w:bidi w:val="0"/>
-              <w:spacing w:lineRule="exact" w:line="240" w:before="0" w:after="0"/>
-              <w:ind w:left="0" w:right="0" w:hanging="0"/>
-              <w:jc w:val="left"/>
-              <w:rPr>
-                <w:rFonts w:ascii="Calibri" w:hAnsi="Calibri" w:eastAsia="Calibri" w:cs="Calibri"/>
-                <w:color w:val="auto"/>
-                <w:spacing w:val="0"/>
-                <w:sz w:val="22"/>
-                <w:shd w:fill="auto" w:val="clear"/>
-              </w:rPr>
-            </w:pPr>
-            <w:r>
-              <w:rPr>
-                <w:rFonts w:eastAsia="Calibri" w:cs="Calibri"/>
-                <w:color w:val="000000"/>
-                <w:spacing w:val="0"/>
-                <w:sz w:val="22"/>
-                <w:shd w:fill="auto" w:val="clear"/>
-              </w:rPr>
-            </w:r>
-          </w:p>
-        </w:tc>
-        <w:tc>
-          <w:tcPr>
-            <w:tcW w:w="1683" w:type="dxa"/>
+            <w:tcW w:w="1589" w:type="dxa"/>
+            <w:tcBorders>
+              <w:left w:val="single" w:sz="8" w:space="0" w:color="000000"/>
+              <w:bottom w:val="single" w:sz="8" w:space="0" w:color="000000"/>
+              <w:right w:val="single" w:sz="8" w:space="0" w:color="000000"/>
+            </w:tcBorders>
+            <w:shd w:color="auto" w:fill="auto" w:val="clear"/>
+          </w:tcPr>
+          <w:p>
+            <w:pPr>
+              <w:pStyle w:val="Normal"/>
+              <w:widowControl w:val="false"/>
+              <w:suppressAutoHyphens w:val="true"/>
+              <w:bidi w:val="0"/>
+              <w:spacing w:lineRule="exact" w:line="240" w:before="0" w:after="0"/>
+              <w:ind w:left="0" w:right="0" w:hanging="0"/>
+              <w:jc w:val="left"/>
+              <w:rPr>
+                <w:rFonts w:ascii="Calibri" w:hAnsi="Calibri" w:eastAsia="Calibri" w:cs="Calibri"/>
+                <w:color w:val="auto"/>
+                <w:spacing w:val="0"/>
+                <w:sz w:val="22"/>
+                <w:shd w:fill="auto" w:val="clear"/>
+              </w:rPr>
+            </w:pPr>
+            <w:r>
+              <w:rPr>
+                <w:rFonts w:eastAsia="Calibri" w:cs="Calibri"/>
+                <w:color w:val="000000"/>
+                <w:spacing w:val="0"/>
+                <w:sz w:val="22"/>
+                <w:shd w:fill="auto" w:val="clear"/>
+              </w:rPr>
+            </w:r>
+          </w:p>
+        </w:tc>
+        <w:tc>
+          <w:tcPr>
+            <w:tcW w:w="1682" w:type="dxa"/>
             <w:tcBorders>
               <w:left w:val="single" w:sz="8" w:space="0" w:color="000000"/>
               <w:bottom w:val="single" w:sz="8" w:space="0" w:color="000000"/>
@@ -16492,45 +16504,45 @@
         </w:tc>
         <w:tc>
           <w:tcPr>
-            <w:tcW w:w="1588" w:type="dxa"/>
-            <w:tcBorders>
-              <w:left w:val="single" w:sz="8" w:space="0" w:color="000000"/>
-              <w:bottom w:val="single" w:sz="8" w:space="0" w:color="000000"/>
-              <w:right w:val="single" w:sz="8" w:space="0" w:color="000000"/>
-            </w:tcBorders>
-            <w:shd w:color="auto" w:fill="auto" w:val="clear"/>
-          </w:tcPr>
-          <w:p>
-            <w:pPr>
-              <w:pStyle w:val="Normal"/>
-              <w:widowControl w:val="false"/>
-              <w:suppressAutoHyphens w:val="true"/>
-              <w:bidi w:val="0"/>
-              <w:spacing w:lineRule="exact" w:line="240" w:before="0" w:after="0"/>
-              <w:ind w:left="0" w:right="0" w:hanging="0"/>
-              <w:jc w:val="left"/>
-              <w:rPr>
-                <w:rFonts w:ascii="Calibri" w:hAnsi="Calibri" w:eastAsia="Calibri" w:cs="Calibri"/>
-                <w:color w:val="auto"/>
-                <w:spacing w:val="0"/>
-                <w:sz w:val="22"/>
-                <w:shd w:fill="auto" w:val="clear"/>
-              </w:rPr>
-            </w:pPr>
-            <w:r>
-              <w:rPr>
-                <w:rFonts w:eastAsia="Calibri" w:cs="Calibri"/>
-                <w:color w:val="000000"/>
-                <w:spacing w:val="0"/>
-                <w:sz w:val="22"/>
-                <w:shd w:fill="auto" w:val="clear"/>
-              </w:rPr>
-            </w:r>
-          </w:p>
-        </w:tc>
-        <w:tc>
-          <w:tcPr>
-            <w:tcW w:w="1683" w:type="dxa"/>
+            <w:tcW w:w="1589" w:type="dxa"/>
+            <w:tcBorders>
+              <w:left w:val="single" w:sz="8" w:space="0" w:color="000000"/>
+              <w:bottom w:val="single" w:sz="8" w:space="0" w:color="000000"/>
+              <w:right w:val="single" w:sz="8" w:space="0" w:color="000000"/>
+            </w:tcBorders>
+            <w:shd w:color="auto" w:fill="auto" w:val="clear"/>
+          </w:tcPr>
+          <w:p>
+            <w:pPr>
+              <w:pStyle w:val="Normal"/>
+              <w:widowControl w:val="false"/>
+              <w:suppressAutoHyphens w:val="true"/>
+              <w:bidi w:val="0"/>
+              <w:spacing w:lineRule="exact" w:line="240" w:before="0" w:after="0"/>
+              <w:ind w:left="0" w:right="0" w:hanging="0"/>
+              <w:jc w:val="left"/>
+              <w:rPr>
+                <w:rFonts w:ascii="Calibri" w:hAnsi="Calibri" w:eastAsia="Calibri" w:cs="Calibri"/>
+                <w:color w:val="auto"/>
+                <w:spacing w:val="0"/>
+                <w:sz w:val="22"/>
+                <w:shd w:fill="auto" w:val="clear"/>
+              </w:rPr>
+            </w:pPr>
+            <w:r>
+              <w:rPr>
+                <w:rFonts w:eastAsia="Calibri" w:cs="Calibri"/>
+                <w:color w:val="000000"/>
+                <w:spacing w:val="0"/>
+                <w:sz w:val="22"/>
+                <w:shd w:fill="auto" w:val="clear"/>
+              </w:rPr>
+            </w:r>
+          </w:p>
+        </w:tc>
+        <w:tc>
+          <w:tcPr>
+            <w:tcW w:w="1682" w:type="dxa"/>
             <w:tcBorders>
               <w:left w:val="single" w:sz="8" w:space="0" w:color="000000"/>
               <w:bottom w:val="single" w:sz="8" w:space="0" w:color="000000"/>
@@ -16650,45 +16662,45 @@
         </w:tc>
         <w:tc>
           <w:tcPr>
-            <w:tcW w:w="1588" w:type="dxa"/>
-            <w:tcBorders>
-              <w:left w:val="single" w:sz="8" w:space="0" w:color="000000"/>
-              <w:bottom w:val="single" w:sz="8" w:space="0" w:color="000000"/>
-              <w:right w:val="single" w:sz="8" w:space="0" w:color="000000"/>
-            </w:tcBorders>
-            <w:shd w:color="auto" w:fill="auto" w:val="clear"/>
-          </w:tcPr>
-          <w:p>
-            <w:pPr>
-              <w:pStyle w:val="Normal"/>
-              <w:widowControl w:val="false"/>
-              <w:suppressAutoHyphens w:val="true"/>
-              <w:bidi w:val="0"/>
-              <w:spacing w:lineRule="exact" w:line="240" w:before="0" w:after="0"/>
-              <w:ind w:left="0" w:right="0" w:hanging="0"/>
-              <w:jc w:val="left"/>
-              <w:rPr>
-                <w:rFonts w:ascii="Calibri" w:hAnsi="Calibri" w:eastAsia="Calibri" w:cs="Calibri"/>
-                <w:color w:val="auto"/>
-                <w:spacing w:val="0"/>
-                <w:sz w:val="22"/>
-                <w:shd w:fill="auto" w:val="clear"/>
-              </w:rPr>
-            </w:pPr>
-            <w:r>
-              <w:rPr>
-                <w:rFonts w:eastAsia="Calibri" w:cs="Calibri"/>
-                <w:color w:val="000000"/>
-                <w:spacing w:val="0"/>
-                <w:sz w:val="22"/>
-                <w:shd w:fill="auto" w:val="clear"/>
-              </w:rPr>
-            </w:r>
-          </w:p>
-        </w:tc>
-        <w:tc>
-          <w:tcPr>
-            <w:tcW w:w="1683" w:type="dxa"/>
+            <w:tcW w:w="1589" w:type="dxa"/>
+            <w:tcBorders>
+              <w:left w:val="single" w:sz="8" w:space="0" w:color="000000"/>
+              <w:bottom w:val="single" w:sz="8" w:space="0" w:color="000000"/>
+              <w:right w:val="single" w:sz="8" w:space="0" w:color="000000"/>
+            </w:tcBorders>
+            <w:shd w:color="auto" w:fill="auto" w:val="clear"/>
+          </w:tcPr>
+          <w:p>
+            <w:pPr>
+              <w:pStyle w:val="Normal"/>
+              <w:widowControl w:val="false"/>
+              <w:suppressAutoHyphens w:val="true"/>
+              <w:bidi w:val="0"/>
+              <w:spacing w:lineRule="exact" w:line="240" w:before="0" w:after="0"/>
+              <w:ind w:left="0" w:right="0" w:hanging="0"/>
+              <w:jc w:val="left"/>
+              <w:rPr>
+                <w:rFonts w:ascii="Calibri" w:hAnsi="Calibri" w:eastAsia="Calibri" w:cs="Calibri"/>
+                <w:color w:val="auto"/>
+                <w:spacing w:val="0"/>
+                <w:sz w:val="22"/>
+                <w:shd w:fill="auto" w:val="clear"/>
+              </w:rPr>
+            </w:pPr>
+            <w:r>
+              <w:rPr>
+                <w:rFonts w:eastAsia="Calibri" w:cs="Calibri"/>
+                <w:color w:val="000000"/>
+                <w:spacing w:val="0"/>
+                <w:sz w:val="22"/>
+                <w:shd w:fill="auto" w:val="clear"/>
+              </w:rPr>
+            </w:r>
+          </w:p>
+        </w:tc>
+        <w:tc>
+          <w:tcPr>
+            <w:tcW w:w="1682" w:type="dxa"/>
             <w:tcBorders>
               <w:left w:val="single" w:sz="8" w:space="0" w:color="000000"/>
               <w:bottom w:val="single" w:sz="8" w:space="0" w:color="000000"/>
@@ -16808,45 +16820,45 @@
         </w:tc>
         <w:tc>
           <w:tcPr>
-            <w:tcW w:w="1588" w:type="dxa"/>
-            <w:tcBorders>
-              <w:left w:val="single" w:sz="8" w:space="0" w:color="000000"/>
-              <w:bottom w:val="single" w:sz="8" w:space="0" w:color="000000"/>
-              <w:right w:val="single" w:sz="8" w:space="0" w:color="000000"/>
-            </w:tcBorders>
-            <w:shd w:color="auto" w:fill="auto" w:val="clear"/>
-          </w:tcPr>
-          <w:p>
-            <w:pPr>
-              <w:pStyle w:val="Normal"/>
-              <w:widowControl w:val="false"/>
-              <w:suppressAutoHyphens w:val="true"/>
-              <w:bidi w:val="0"/>
-              <w:spacing w:lineRule="exact" w:line="240" w:before="0" w:after="0"/>
-              <w:ind w:left="0" w:right="0" w:hanging="0"/>
-              <w:jc w:val="left"/>
-              <w:rPr>
-                <w:rFonts w:ascii="Calibri" w:hAnsi="Calibri" w:eastAsia="Calibri" w:cs="Calibri"/>
-                <w:color w:val="auto"/>
-                <w:spacing w:val="0"/>
-                <w:sz w:val="22"/>
-                <w:shd w:fill="auto" w:val="clear"/>
-              </w:rPr>
-            </w:pPr>
-            <w:r>
-              <w:rPr>
-                <w:rFonts w:eastAsia="Calibri" w:cs="Calibri"/>
-                <w:color w:val="000000"/>
-                <w:spacing w:val="0"/>
-                <w:sz w:val="22"/>
-                <w:shd w:fill="auto" w:val="clear"/>
-              </w:rPr>
-            </w:r>
-          </w:p>
-        </w:tc>
-        <w:tc>
-          <w:tcPr>
-            <w:tcW w:w="1683" w:type="dxa"/>
+            <w:tcW w:w="1589" w:type="dxa"/>
+            <w:tcBorders>
+              <w:left w:val="single" w:sz="8" w:space="0" w:color="000000"/>
+              <w:bottom w:val="single" w:sz="8" w:space="0" w:color="000000"/>
+              <w:right w:val="single" w:sz="8" w:space="0" w:color="000000"/>
+            </w:tcBorders>
+            <w:shd w:color="auto" w:fill="auto" w:val="clear"/>
+          </w:tcPr>
+          <w:p>
+            <w:pPr>
+              <w:pStyle w:val="Normal"/>
+              <w:widowControl w:val="false"/>
+              <w:suppressAutoHyphens w:val="true"/>
+              <w:bidi w:val="0"/>
+              <w:spacing w:lineRule="exact" w:line="240" w:before="0" w:after="0"/>
+              <w:ind w:left="0" w:right="0" w:hanging="0"/>
+              <w:jc w:val="left"/>
+              <w:rPr>
+                <w:rFonts w:ascii="Calibri" w:hAnsi="Calibri" w:eastAsia="Calibri" w:cs="Calibri"/>
+                <w:color w:val="auto"/>
+                <w:spacing w:val="0"/>
+                <w:sz w:val="22"/>
+                <w:shd w:fill="auto" w:val="clear"/>
+              </w:rPr>
+            </w:pPr>
+            <w:r>
+              <w:rPr>
+                <w:rFonts w:eastAsia="Calibri" w:cs="Calibri"/>
+                <w:color w:val="000000"/>
+                <w:spacing w:val="0"/>
+                <w:sz w:val="22"/>
+                <w:shd w:fill="auto" w:val="clear"/>
+              </w:rPr>
+            </w:r>
+          </w:p>
+        </w:tc>
+        <w:tc>
+          <w:tcPr>
+            <w:tcW w:w="1682" w:type="dxa"/>
             <w:tcBorders>
               <w:left w:val="single" w:sz="8" w:space="0" w:color="000000"/>
               <w:bottom w:val="single" w:sz="8" w:space="0" w:color="000000"/>
@@ -16966,45 +16978,45 @@
         </w:tc>
         <w:tc>
           <w:tcPr>
-            <w:tcW w:w="1588" w:type="dxa"/>
-            <w:tcBorders>
-              <w:left w:val="single" w:sz="8" w:space="0" w:color="000000"/>
-              <w:bottom w:val="single" w:sz="8" w:space="0" w:color="000000"/>
-              <w:right w:val="single" w:sz="8" w:space="0" w:color="000000"/>
-            </w:tcBorders>
-            <w:shd w:color="auto" w:fill="auto" w:val="clear"/>
-          </w:tcPr>
-          <w:p>
-            <w:pPr>
-              <w:pStyle w:val="Normal"/>
-              <w:widowControl w:val="false"/>
-              <w:suppressAutoHyphens w:val="true"/>
-              <w:bidi w:val="0"/>
-              <w:spacing w:lineRule="exact" w:line="240" w:before="0" w:after="0"/>
-              <w:ind w:left="0" w:right="0" w:hanging="0"/>
-              <w:jc w:val="left"/>
-              <w:rPr>
-                <w:rFonts w:ascii="Calibri" w:hAnsi="Calibri" w:eastAsia="Calibri" w:cs="Calibri"/>
-                <w:color w:val="auto"/>
-                <w:spacing w:val="0"/>
-                <w:sz w:val="22"/>
-                <w:shd w:fill="auto" w:val="clear"/>
-              </w:rPr>
-            </w:pPr>
-            <w:r>
-              <w:rPr>
-                <w:rFonts w:eastAsia="Calibri" w:cs="Calibri"/>
-                <w:color w:val="000000"/>
-                <w:spacing w:val="0"/>
-                <w:sz w:val="22"/>
-                <w:shd w:fill="auto" w:val="clear"/>
-              </w:rPr>
-            </w:r>
-          </w:p>
-        </w:tc>
-        <w:tc>
-          <w:tcPr>
-            <w:tcW w:w="1683" w:type="dxa"/>
+            <w:tcW w:w="1589" w:type="dxa"/>
+            <w:tcBorders>
+              <w:left w:val="single" w:sz="8" w:space="0" w:color="000000"/>
+              <w:bottom w:val="single" w:sz="8" w:space="0" w:color="000000"/>
+              <w:right w:val="single" w:sz="8" w:space="0" w:color="000000"/>
+            </w:tcBorders>
+            <w:shd w:color="auto" w:fill="auto" w:val="clear"/>
+          </w:tcPr>
+          <w:p>
+            <w:pPr>
+              <w:pStyle w:val="Normal"/>
+              <w:widowControl w:val="false"/>
+              <w:suppressAutoHyphens w:val="true"/>
+              <w:bidi w:val="0"/>
+              <w:spacing w:lineRule="exact" w:line="240" w:before="0" w:after="0"/>
+              <w:ind w:left="0" w:right="0" w:hanging="0"/>
+              <w:jc w:val="left"/>
+              <w:rPr>
+                <w:rFonts w:ascii="Calibri" w:hAnsi="Calibri" w:eastAsia="Calibri" w:cs="Calibri"/>
+                <w:color w:val="auto"/>
+                <w:spacing w:val="0"/>
+                <w:sz w:val="22"/>
+                <w:shd w:fill="auto" w:val="clear"/>
+              </w:rPr>
+            </w:pPr>
+            <w:r>
+              <w:rPr>
+                <w:rFonts w:eastAsia="Calibri" w:cs="Calibri"/>
+                <w:color w:val="000000"/>
+                <w:spacing w:val="0"/>
+                <w:sz w:val="22"/>
+                <w:shd w:fill="auto" w:val="clear"/>
+              </w:rPr>
+            </w:r>
+          </w:p>
+        </w:tc>
+        <w:tc>
+          <w:tcPr>
+            <w:tcW w:w="1682" w:type="dxa"/>
             <w:tcBorders>
               <w:left w:val="single" w:sz="8" w:space="0" w:color="000000"/>
               <w:bottom w:val="single" w:sz="8" w:space="0" w:color="000000"/>
@@ -17124,45 +17136,45 @@
         </w:tc>
         <w:tc>
           <w:tcPr>
-            <w:tcW w:w="1588" w:type="dxa"/>
-            <w:tcBorders>
-              <w:left w:val="single" w:sz="8" w:space="0" w:color="000000"/>
-              <w:bottom w:val="single" w:sz="8" w:space="0" w:color="000000"/>
-              <w:right w:val="single" w:sz="8" w:space="0" w:color="000000"/>
-            </w:tcBorders>
-            <w:shd w:color="auto" w:fill="auto" w:val="clear"/>
-          </w:tcPr>
-          <w:p>
-            <w:pPr>
-              <w:pStyle w:val="Normal"/>
-              <w:widowControl w:val="false"/>
-              <w:suppressAutoHyphens w:val="true"/>
-              <w:bidi w:val="0"/>
-              <w:spacing w:lineRule="exact" w:line="240" w:before="0" w:after="0"/>
-              <w:ind w:left="0" w:right="0" w:hanging="0"/>
-              <w:jc w:val="left"/>
-              <w:rPr>
-                <w:rFonts w:ascii="Calibri" w:hAnsi="Calibri" w:eastAsia="Calibri" w:cs="Calibri"/>
-                <w:color w:val="auto"/>
-                <w:spacing w:val="0"/>
-                <w:sz w:val="22"/>
-                <w:shd w:fill="auto" w:val="clear"/>
-              </w:rPr>
-            </w:pPr>
-            <w:r>
-              <w:rPr>
-                <w:rFonts w:eastAsia="Calibri" w:cs="Calibri"/>
-                <w:color w:val="000000"/>
-                <w:spacing w:val="0"/>
-                <w:sz w:val="22"/>
-                <w:shd w:fill="auto" w:val="clear"/>
-              </w:rPr>
-            </w:r>
-          </w:p>
-        </w:tc>
-        <w:tc>
-          <w:tcPr>
-            <w:tcW w:w="1683" w:type="dxa"/>
+            <w:tcW w:w="1589" w:type="dxa"/>
+            <w:tcBorders>
+              <w:left w:val="single" w:sz="8" w:space="0" w:color="000000"/>
+              <w:bottom w:val="single" w:sz="8" w:space="0" w:color="000000"/>
+              <w:right w:val="single" w:sz="8" w:space="0" w:color="000000"/>
+            </w:tcBorders>
+            <w:shd w:color="auto" w:fill="auto" w:val="clear"/>
+          </w:tcPr>
+          <w:p>
+            <w:pPr>
+              <w:pStyle w:val="Normal"/>
+              <w:widowControl w:val="false"/>
+              <w:suppressAutoHyphens w:val="true"/>
+              <w:bidi w:val="0"/>
+              <w:spacing w:lineRule="exact" w:line="240" w:before="0" w:after="0"/>
+              <w:ind w:left="0" w:right="0" w:hanging="0"/>
+              <w:jc w:val="left"/>
+              <w:rPr>
+                <w:rFonts w:ascii="Calibri" w:hAnsi="Calibri" w:eastAsia="Calibri" w:cs="Calibri"/>
+                <w:color w:val="auto"/>
+                <w:spacing w:val="0"/>
+                <w:sz w:val="22"/>
+                <w:shd w:fill="auto" w:val="clear"/>
+              </w:rPr>
+            </w:pPr>
+            <w:r>
+              <w:rPr>
+                <w:rFonts w:eastAsia="Calibri" w:cs="Calibri"/>
+                <w:color w:val="000000"/>
+                <w:spacing w:val="0"/>
+                <w:sz w:val="22"/>
+                <w:shd w:fill="auto" w:val="clear"/>
+              </w:rPr>
+            </w:r>
+          </w:p>
+        </w:tc>
+        <w:tc>
+          <w:tcPr>
+            <w:tcW w:w="1682" w:type="dxa"/>
             <w:tcBorders>
               <w:left w:val="single" w:sz="8" w:space="0" w:color="000000"/>
               <w:bottom w:val="single" w:sz="8" w:space="0" w:color="000000"/>
@@ -17258,7 +17270,10 @@
     <w:qFormat/>
     <w:pPr>
       <w:widowControl w:val="false"/>
+      <w:suppressAutoHyphens w:val="true"/>
       <w:bidi w:val="0"/>
+      <w:spacing w:before="0" w:after="0"/>
+      <w:jc w:val="left"/>
     </w:pPr>
     <w:rPr>
       <w:rFonts w:ascii="Calibri" w:hAnsi="Calibri" w:eastAsia="Noto Serif CJK SC" w:cs="Lohit Devanagari"/>
@@ -17269,10 +17284,10 @@
       <w:lang w:val="en-US" w:eastAsia="zh-CN" w:bidi="hi-IN"/>
     </w:rPr>
   </w:style>
-  <w:style w:type="paragraph" w:styleId="Heading">
-    <w:name w:val="Heading"/>
+  <w:style w:type="paragraph" w:styleId="Titolo">
+    <w:name w:val="Titolo"/>
     <w:basedOn w:val="Normal"/>
-    <w:next w:val="TextBody"/>
+    <w:next w:val="Corpodeltesto"/>
     <w:qFormat/>
     <w:pPr>
       <w:keepNext w:val="true"/>
@@ -17284,7 +17299,7 @@
       <w:szCs w:val="28"/>
     </w:rPr>
   </w:style>
-  <w:style w:type="paragraph" w:styleId="TextBody">
+  <w:style w:type="paragraph" w:styleId="Corpodeltesto">
     <w:name w:val="Body Text"/>
     <w:basedOn w:val="Normal"/>
     <w:pPr>
@@ -17292,15 +17307,15 @@
     </w:pPr>
     <w:rPr/>
   </w:style>
-  <w:style w:type="paragraph" w:styleId="List">
+  <w:style w:type="paragraph" w:styleId="Elenco">
     <w:name w:val="List"/>
-    <w:basedOn w:val="TextBody"/>
+    <w:basedOn w:val="Corpodeltesto"/>
     <w:pPr/>
     <w:rPr>
       <w:rFonts w:cs="Lohit Devanagari"/>
     </w:rPr>
   </w:style>
-  <w:style w:type="paragraph" w:styleId="Caption">
+  <w:style w:type="paragraph" w:styleId="Didascalia">
     <w:name w:val="Caption"/>
     <w:basedOn w:val="Normal"/>
     <w:qFormat/>
@@ -17316,8 +17331,8 @@
       <w:szCs w:val="24"/>
     </w:rPr>
   </w:style>
-  <w:style w:type="paragraph" w:styleId="Index">
-    <w:name w:val="Index"/>
+  <w:style w:type="paragraph" w:styleId="Indice">
+    <w:name w:val="Indice"/>
     <w:basedOn w:val="Normal"/>
     <w:qFormat/>
     <w:pPr>
@@ -17328,5 +17343,28 @@
       <w:lang w:val="zxx" w:eastAsia="zxx" w:bidi="zxx"/>
     </w:rPr>
   </w:style>
+  <w:style w:type="paragraph" w:styleId="Contenutotabella">
+    <w:name w:val="Contenuto tabella"/>
+    <w:basedOn w:val="Normal"/>
+    <w:qFormat/>
+    <w:pPr>
+      <w:widowControl w:val="false"/>
+      <w:suppressLineNumbers/>
+    </w:pPr>
+    <w:rPr/>
+  </w:style>
+  <w:style w:type="paragraph" w:styleId="Titolotabella">
+    <w:name w:val="Titolo tabella"/>
+    <w:basedOn w:val="Contenutotabella"/>
+    <w:qFormat/>
+    <w:pPr>
+      <w:suppressLineNumbers/>
+      <w:jc w:val="center"/>
+    </w:pPr>
+    <w:rPr>
+      <w:b/>
+      <w:bCs/>
+    </w:rPr>
+  </w:style>
 </w:styles>
 </file>
</xml_diff>

<commit_message>
started writing frontend doc
</commit_message>
<xml_diff>
--- a/Time_log.docx
+++ b/Time_log.docx
@@ -106,10 +106,10 @@
       </w:tblPr>
       <w:tblGrid>
         <w:gridCol w:w="1433"/>
-        <w:gridCol w:w="1143"/>
-        <w:gridCol w:w="3785"/>
-        <w:gridCol w:w="1590"/>
-        <w:gridCol w:w="1681"/>
+        <w:gridCol w:w="1142"/>
+        <w:gridCol w:w="3786"/>
+        <w:gridCol w:w="1591"/>
+        <w:gridCol w:w="1680"/>
       </w:tblGrid>
       <w:tr>
         <w:trPr>
@@ -194,7 +194,7 @@
         </w:tc>
         <w:tc>
           <w:tcPr>
-            <w:tcW w:w="1590" w:type="dxa"/>
+            <w:tcW w:w="1591" w:type="dxa"/>
             <w:tcBorders>
               <w:top w:val="single" w:sz="8" w:space="0" w:color="000000"/>
               <w:left w:val="single" w:sz="8" w:space="0" w:color="000000"/>
@@ -232,7 +232,7 @@
         </w:tc>
         <w:tc>
           <w:tcPr>
-            <w:tcW w:w="1681" w:type="dxa"/>
+            <w:tcW w:w="1680" w:type="dxa"/>
             <w:tcBorders>
               <w:top w:val="single" w:sz="8" w:space="0" w:color="000000"/>
               <w:left w:val="single" w:sz="8" w:space="0" w:color="000000"/>
@@ -275,7 +275,7 @@
         </w:trPr>
         <w:tc>
           <w:tcPr>
-            <w:tcW w:w="2576" w:type="dxa"/>
+            <w:tcW w:w="2575" w:type="dxa"/>
             <w:gridSpan w:val="2"/>
             <w:tcBorders>
               <w:top w:val="single" w:sz="8" w:space="0" w:color="000000"/>
@@ -313,7 +313,7 @@
         </w:tc>
         <w:tc>
           <w:tcPr>
-            <w:tcW w:w="7056" w:type="dxa"/>
+            <w:tcW w:w="7057" w:type="dxa"/>
             <w:gridSpan w:val="3"/>
             <w:tcBorders>
               <w:top w:val="single" w:sz="8" w:space="0" w:color="000000"/>
@@ -438,7 +438,7 @@
         </w:tc>
         <w:tc>
           <w:tcPr>
-            <w:tcW w:w="1590" w:type="dxa"/>
+            <w:tcW w:w="1591" w:type="dxa"/>
             <w:tcBorders>
               <w:top w:val="single" w:sz="8" w:space="0" w:color="000000"/>
               <w:left w:val="single" w:sz="8" w:space="0" w:color="000000"/>
@@ -477,7 +477,7 @@
         </w:tc>
         <w:tc>
           <w:tcPr>
-            <w:tcW w:w="1681" w:type="dxa"/>
+            <w:tcW w:w="1680" w:type="dxa"/>
             <w:tcBorders>
               <w:top w:val="single" w:sz="8" w:space="0" w:color="000000"/>
               <w:left w:val="single" w:sz="8" w:space="0" w:color="000000"/>
@@ -600,7 +600,7 @@
         </w:tc>
         <w:tc>
           <w:tcPr>
-            <w:tcW w:w="1590" w:type="dxa"/>
+            <w:tcW w:w="1591" w:type="dxa"/>
             <w:tcBorders>
               <w:top w:val="single" w:sz="8" w:space="0" w:color="000000"/>
               <w:left w:val="single" w:sz="8" w:space="0" w:color="000000"/>
@@ -639,7 +639,7 @@
         </w:tc>
         <w:tc>
           <w:tcPr>
-            <w:tcW w:w="1681" w:type="dxa"/>
+            <w:tcW w:w="1680" w:type="dxa"/>
             <w:tcBorders>
               <w:top w:val="single" w:sz="8" w:space="0" w:color="000000"/>
               <w:left w:val="single" w:sz="8" w:space="0" w:color="000000"/>
@@ -762,7 +762,7 @@
         </w:tc>
         <w:tc>
           <w:tcPr>
-            <w:tcW w:w="1590" w:type="dxa"/>
+            <w:tcW w:w="1591" w:type="dxa"/>
             <w:tcBorders>
               <w:top w:val="single" w:sz="8" w:space="0" w:color="000000"/>
               <w:left w:val="single" w:sz="8" w:space="0" w:color="000000"/>
@@ -801,7 +801,7 @@
         </w:tc>
         <w:tc>
           <w:tcPr>
-            <w:tcW w:w="1681" w:type="dxa"/>
+            <w:tcW w:w="1680" w:type="dxa"/>
             <w:tcBorders>
               <w:top w:val="single" w:sz="8" w:space="0" w:color="000000"/>
               <w:left w:val="single" w:sz="8" w:space="0" w:color="000000"/>
@@ -924,7 +924,7 @@
         </w:tc>
         <w:tc>
           <w:tcPr>
-            <w:tcW w:w="1590" w:type="dxa"/>
+            <w:tcW w:w="1591" w:type="dxa"/>
             <w:tcBorders>
               <w:top w:val="single" w:sz="8" w:space="0" w:color="000000"/>
               <w:left w:val="single" w:sz="8" w:space="0" w:color="000000"/>
@@ -963,7 +963,7 @@
         </w:tc>
         <w:tc>
           <w:tcPr>
-            <w:tcW w:w="1681" w:type="dxa"/>
+            <w:tcW w:w="1680" w:type="dxa"/>
             <w:tcBorders>
               <w:top w:val="single" w:sz="8" w:space="0" w:color="000000"/>
               <w:left w:val="single" w:sz="8" w:space="0" w:color="000000"/>
@@ -1086,7 +1086,7 @@
         </w:tc>
         <w:tc>
           <w:tcPr>
-            <w:tcW w:w="1590" w:type="dxa"/>
+            <w:tcW w:w="1591" w:type="dxa"/>
             <w:tcBorders>
               <w:top w:val="single" w:sz="8" w:space="0" w:color="000000"/>
               <w:left w:val="single" w:sz="8" w:space="0" w:color="000000"/>
@@ -1125,7 +1125,7 @@
         </w:tc>
         <w:tc>
           <w:tcPr>
-            <w:tcW w:w="1681" w:type="dxa"/>
+            <w:tcW w:w="1680" w:type="dxa"/>
             <w:tcBorders>
               <w:top w:val="single" w:sz="8" w:space="0" w:color="000000"/>
               <w:left w:val="single" w:sz="8" w:space="0" w:color="000000"/>
@@ -1248,7 +1248,7 @@
         </w:tc>
         <w:tc>
           <w:tcPr>
-            <w:tcW w:w="1590" w:type="dxa"/>
+            <w:tcW w:w="1591" w:type="dxa"/>
             <w:tcBorders>
               <w:top w:val="single" w:sz="8" w:space="0" w:color="000000"/>
               <w:left w:val="single" w:sz="8" w:space="0" w:color="000000"/>
@@ -1287,7 +1287,7 @@
         </w:tc>
         <w:tc>
           <w:tcPr>
-            <w:tcW w:w="1681" w:type="dxa"/>
+            <w:tcW w:w="1680" w:type="dxa"/>
             <w:tcBorders>
               <w:top w:val="single" w:sz="8" w:space="0" w:color="000000"/>
               <w:left w:val="single" w:sz="8" w:space="0" w:color="000000"/>
@@ -1410,7 +1410,7 @@
         </w:tc>
         <w:tc>
           <w:tcPr>
-            <w:tcW w:w="1590" w:type="dxa"/>
+            <w:tcW w:w="1591" w:type="dxa"/>
             <w:tcBorders>
               <w:top w:val="single" w:sz="8" w:space="0" w:color="000000"/>
               <w:left w:val="single" w:sz="8" w:space="0" w:color="000000"/>
@@ -1449,7 +1449,7 @@
         </w:tc>
         <w:tc>
           <w:tcPr>
-            <w:tcW w:w="1681" w:type="dxa"/>
+            <w:tcW w:w="1680" w:type="dxa"/>
             <w:tcBorders>
               <w:top w:val="single" w:sz="8" w:space="0" w:color="000000"/>
               <w:left w:val="single" w:sz="8" w:space="0" w:color="000000"/>
@@ -1572,7 +1572,7 @@
         </w:tc>
         <w:tc>
           <w:tcPr>
-            <w:tcW w:w="1590" w:type="dxa"/>
+            <w:tcW w:w="1591" w:type="dxa"/>
             <w:tcBorders>
               <w:top w:val="single" w:sz="8" w:space="0" w:color="000000"/>
               <w:left w:val="single" w:sz="8" w:space="0" w:color="000000"/>
@@ -1611,7 +1611,7 @@
         </w:tc>
         <w:tc>
           <w:tcPr>
-            <w:tcW w:w="1681" w:type="dxa"/>
+            <w:tcW w:w="1680" w:type="dxa"/>
             <w:tcBorders>
               <w:top w:val="single" w:sz="8" w:space="0" w:color="000000"/>
               <w:left w:val="single" w:sz="8" w:space="0" w:color="000000"/>
@@ -1734,7 +1734,7 @@
         </w:tc>
         <w:tc>
           <w:tcPr>
-            <w:tcW w:w="1590" w:type="dxa"/>
+            <w:tcW w:w="1591" w:type="dxa"/>
             <w:tcBorders>
               <w:top w:val="single" w:sz="8" w:space="0" w:color="000000"/>
               <w:left w:val="single" w:sz="8" w:space="0" w:color="000000"/>
@@ -1773,7 +1773,7 @@
         </w:tc>
         <w:tc>
           <w:tcPr>
-            <w:tcW w:w="1681" w:type="dxa"/>
+            <w:tcW w:w="1680" w:type="dxa"/>
             <w:tcBorders>
               <w:top w:val="single" w:sz="8" w:space="0" w:color="000000"/>
               <w:left w:val="single" w:sz="8" w:space="0" w:color="000000"/>
@@ -1897,7 +1897,7 @@
         </w:tc>
         <w:tc>
           <w:tcPr>
-            <w:tcW w:w="1590" w:type="dxa"/>
+            <w:tcW w:w="1591" w:type="dxa"/>
             <w:tcBorders>
               <w:top w:val="single" w:sz="8" w:space="0" w:color="000000"/>
               <w:left w:val="single" w:sz="8" w:space="0" w:color="000000"/>
@@ -1937,7 +1937,7 @@
         </w:tc>
         <w:tc>
           <w:tcPr>
-            <w:tcW w:w="1681" w:type="dxa"/>
+            <w:tcW w:w="1680" w:type="dxa"/>
             <w:tcBorders>
               <w:top w:val="single" w:sz="8" w:space="0" w:color="000000"/>
               <w:left w:val="single" w:sz="8" w:space="0" w:color="000000"/>
@@ -2062,7 +2062,7 @@
         </w:tc>
         <w:tc>
           <w:tcPr>
-            <w:tcW w:w="1590" w:type="dxa"/>
+            <w:tcW w:w="1591" w:type="dxa"/>
             <w:tcBorders>
               <w:top w:val="single" w:sz="8" w:space="0" w:color="000000"/>
               <w:left w:val="single" w:sz="8" w:space="0" w:color="000000"/>
@@ -2102,7 +2102,7 @@
         </w:tc>
         <w:tc>
           <w:tcPr>
-            <w:tcW w:w="1681" w:type="dxa"/>
+            <w:tcW w:w="1680" w:type="dxa"/>
             <w:tcBorders>
               <w:top w:val="single" w:sz="8" w:space="0" w:color="000000"/>
               <w:left w:val="single" w:sz="8" w:space="0" w:color="000000"/>
@@ -2227,7 +2227,7 @@
         </w:tc>
         <w:tc>
           <w:tcPr>
-            <w:tcW w:w="1590" w:type="dxa"/>
+            <w:tcW w:w="1591" w:type="dxa"/>
             <w:tcBorders>
               <w:top w:val="single" w:sz="8" w:space="0" w:color="000000"/>
               <w:left w:val="single" w:sz="8" w:space="0" w:color="000000"/>
@@ -2267,7 +2267,7 @@
         </w:tc>
         <w:tc>
           <w:tcPr>
-            <w:tcW w:w="1681" w:type="dxa"/>
+            <w:tcW w:w="1680" w:type="dxa"/>
             <w:tcBorders>
               <w:top w:val="single" w:sz="8" w:space="0" w:color="000000"/>
               <w:left w:val="single" w:sz="8" w:space="0" w:color="000000"/>
@@ -2392,7 +2392,7 @@
         </w:tc>
         <w:tc>
           <w:tcPr>
-            <w:tcW w:w="1590" w:type="dxa"/>
+            <w:tcW w:w="1591" w:type="dxa"/>
             <w:tcBorders>
               <w:top w:val="single" w:sz="6" w:space="0" w:color="000000"/>
               <w:left w:val="single" w:sz="8" w:space="0" w:color="000000"/>
@@ -2432,7 +2432,7 @@
         </w:tc>
         <w:tc>
           <w:tcPr>
-            <w:tcW w:w="1681" w:type="dxa"/>
+            <w:tcW w:w="1680" w:type="dxa"/>
             <w:tcBorders>
               <w:top w:val="single" w:sz="6" w:space="0" w:color="000000"/>
               <w:left w:val="single" w:sz="8" w:space="0" w:color="000000"/>
@@ -2585,7 +2585,7 @@
         </w:tc>
         <w:tc>
           <w:tcPr>
-            <w:tcW w:w="1590" w:type="dxa"/>
+            <w:tcW w:w="1591" w:type="dxa"/>
             <w:tcBorders>
               <w:top w:val="single" w:sz="6" w:space="0" w:color="000000"/>
               <w:left w:val="single" w:sz="8" w:space="0" w:color="000000"/>
@@ -2625,7 +2625,7 @@
         </w:tc>
         <w:tc>
           <w:tcPr>
-            <w:tcW w:w="1681" w:type="dxa"/>
+            <w:tcW w:w="1680" w:type="dxa"/>
             <w:tcBorders>
               <w:top w:val="single" w:sz="6" w:space="0" w:color="000000"/>
               <w:left w:val="single" w:sz="8" w:space="0" w:color="000000"/>
@@ -2750,7 +2750,7 @@
         </w:tc>
         <w:tc>
           <w:tcPr>
-            <w:tcW w:w="1590" w:type="dxa"/>
+            <w:tcW w:w="1591" w:type="dxa"/>
             <w:tcBorders>
               <w:top w:val="single" w:sz="6" w:space="0" w:color="000000"/>
               <w:left w:val="single" w:sz="8" w:space="0" w:color="000000"/>
@@ -2790,7 +2790,7 @@
         </w:tc>
         <w:tc>
           <w:tcPr>
-            <w:tcW w:w="1681" w:type="dxa"/>
+            <w:tcW w:w="1680" w:type="dxa"/>
             <w:tcBorders>
               <w:top w:val="single" w:sz="6" w:space="0" w:color="000000"/>
               <w:left w:val="single" w:sz="8" w:space="0" w:color="000000"/>
@@ -2915,7 +2915,7 @@
         </w:tc>
         <w:tc>
           <w:tcPr>
-            <w:tcW w:w="1590" w:type="dxa"/>
+            <w:tcW w:w="1591" w:type="dxa"/>
             <w:tcBorders>
               <w:top w:val="single" w:sz="6" w:space="0" w:color="000000"/>
               <w:left w:val="single" w:sz="8" w:space="0" w:color="000000"/>
@@ -2955,7 +2955,7 @@
         </w:tc>
         <w:tc>
           <w:tcPr>
-            <w:tcW w:w="1681" w:type="dxa"/>
+            <w:tcW w:w="1680" w:type="dxa"/>
             <w:tcBorders>
               <w:top w:val="single" w:sz="6" w:space="0" w:color="000000"/>
               <w:left w:val="single" w:sz="8" w:space="0" w:color="000000"/>
@@ -3080,7 +3080,7 @@
         </w:tc>
         <w:tc>
           <w:tcPr>
-            <w:tcW w:w="1590" w:type="dxa"/>
+            <w:tcW w:w="1591" w:type="dxa"/>
             <w:tcBorders>
               <w:top w:val="single" w:sz="6" w:space="0" w:color="000000"/>
               <w:left w:val="single" w:sz="8" w:space="0" w:color="000000"/>
@@ -3120,7 +3120,7 @@
         </w:tc>
         <w:tc>
           <w:tcPr>
-            <w:tcW w:w="1681" w:type="dxa"/>
+            <w:tcW w:w="1680" w:type="dxa"/>
             <w:tcBorders>
               <w:top w:val="single" w:sz="6" w:space="0" w:color="000000"/>
               <w:left w:val="single" w:sz="8" w:space="0" w:color="000000"/>
@@ -3245,7 +3245,7 @@
         </w:tc>
         <w:tc>
           <w:tcPr>
-            <w:tcW w:w="1590" w:type="dxa"/>
+            <w:tcW w:w="1591" w:type="dxa"/>
             <w:tcBorders>
               <w:top w:val="single" w:sz="8" w:space="0" w:color="000000"/>
               <w:left w:val="single" w:sz="8" w:space="0" w:color="000000"/>
@@ -3285,7 +3285,7 @@
         </w:tc>
         <w:tc>
           <w:tcPr>
-            <w:tcW w:w="1681" w:type="dxa"/>
+            <w:tcW w:w="1680" w:type="dxa"/>
             <w:tcBorders>
               <w:top w:val="single" w:sz="8" w:space="0" w:color="000000"/>
               <w:left w:val="single" w:sz="8" w:space="0" w:color="000000"/>
@@ -3408,7 +3408,7 @@
         </w:tc>
         <w:tc>
           <w:tcPr>
-            <w:tcW w:w="1590" w:type="dxa"/>
+            <w:tcW w:w="1591" w:type="dxa"/>
             <w:tcBorders>
               <w:top w:val="single" w:sz="6" w:space="0" w:color="000000"/>
               <w:left w:val="single" w:sz="8" w:space="0" w:color="000000"/>
@@ -3445,7 +3445,7 @@
         </w:tc>
         <w:tc>
           <w:tcPr>
-            <w:tcW w:w="1681" w:type="dxa"/>
+            <w:tcW w:w="1680" w:type="dxa"/>
             <w:tcBorders>
               <w:top w:val="single" w:sz="6" w:space="0" w:color="000000"/>
               <w:left w:val="single" w:sz="8" w:space="0" w:color="000000"/>
@@ -3568,7 +3568,7 @@
         </w:tc>
         <w:tc>
           <w:tcPr>
-            <w:tcW w:w="1590" w:type="dxa"/>
+            <w:tcW w:w="1591" w:type="dxa"/>
             <w:tcBorders>
               <w:top w:val="single" w:sz="6" w:space="0" w:color="000000"/>
               <w:left w:val="single" w:sz="8" w:space="0" w:color="000000"/>
@@ -3605,7 +3605,7 @@
         </w:tc>
         <w:tc>
           <w:tcPr>
-            <w:tcW w:w="1681" w:type="dxa"/>
+            <w:tcW w:w="1680" w:type="dxa"/>
             <w:tcBorders>
               <w:top w:val="single" w:sz="6" w:space="0" w:color="000000"/>
               <w:left w:val="single" w:sz="8" w:space="0" w:color="000000"/>
@@ -3728,7 +3728,7 @@
         </w:tc>
         <w:tc>
           <w:tcPr>
-            <w:tcW w:w="1590" w:type="dxa"/>
+            <w:tcW w:w="1591" w:type="dxa"/>
             <w:tcBorders>
               <w:top w:val="single" w:sz="6" w:space="0" w:color="000000"/>
               <w:left w:val="single" w:sz="8" w:space="0" w:color="000000"/>
@@ -3765,7 +3765,7 @@
         </w:tc>
         <w:tc>
           <w:tcPr>
-            <w:tcW w:w="1681" w:type="dxa"/>
+            <w:tcW w:w="1680" w:type="dxa"/>
             <w:tcBorders>
               <w:top w:val="single" w:sz="6" w:space="0" w:color="000000"/>
               <w:left w:val="single" w:sz="8" w:space="0" w:color="000000"/>
@@ -3888,7 +3888,7 @@
         </w:tc>
         <w:tc>
           <w:tcPr>
-            <w:tcW w:w="1590" w:type="dxa"/>
+            <w:tcW w:w="1591" w:type="dxa"/>
             <w:tcBorders>
               <w:top w:val="single" w:sz="6" w:space="0" w:color="000000"/>
               <w:left w:val="single" w:sz="8" w:space="0" w:color="000000"/>
@@ -3925,7 +3925,7 @@
         </w:tc>
         <w:tc>
           <w:tcPr>
-            <w:tcW w:w="1681" w:type="dxa"/>
+            <w:tcW w:w="1680" w:type="dxa"/>
             <w:tcBorders>
               <w:top w:val="single" w:sz="6" w:space="0" w:color="000000"/>
               <w:left w:val="single" w:sz="8" w:space="0" w:color="000000"/>
@@ -4048,7 +4048,7 @@
         </w:tc>
         <w:tc>
           <w:tcPr>
-            <w:tcW w:w="1590" w:type="dxa"/>
+            <w:tcW w:w="1591" w:type="dxa"/>
             <w:tcBorders>
               <w:top w:val="single" w:sz="6" w:space="0" w:color="000000"/>
               <w:left w:val="single" w:sz="8" w:space="0" w:color="000000"/>
@@ -4085,7 +4085,7 @@
         </w:tc>
         <w:tc>
           <w:tcPr>
-            <w:tcW w:w="1681" w:type="dxa"/>
+            <w:tcW w:w="1680" w:type="dxa"/>
             <w:tcBorders>
               <w:top w:val="single" w:sz="6" w:space="0" w:color="000000"/>
               <w:left w:val="single" w:sz="8" w:space="0" w:color="000000"/>
@@ -4210,7 +4210,7 @@
         </w:tc>
         <w:tc>
           <w:tcPr>
-            <w:tcW w:w="1590" w:type="dxa"/>
+            <w:tcW w:w="1591" w:type="dxa"/>
             <w:tcBorders>
               <w:top w:val="single" w:sz="6" w:space="0" w:color="000000"/>
               <w:left w:val="single" w:sz="8" w:space="0" w:color="000000"/>
@@ -4247,7 +4247,7 @@
         </w:tc>
         <w:tc>
           <w:tcPr>
-            <w:tcW w:w="1681" w:type="dxa"/>
+            <w:tcW w:w="1680" w:type="dxa"/>
             <w:tcBorders>
               <w:top w:val="single" w:sz="6" w:space="0" w:color="000000"/>
               <w:left w:val="single" w:sz="8" w:space="0" w:color="000000"/>
@@ -4372,7 +4372,7 @@
         </w:tc>
         <w:tc>
           <w:tcPr>
-            <w:tcW w:w="1590" w:type="dxa"/>
+            <w:tcW w:w="1591" w:type="dxa"/>
             <w:tcBorders>
               <w:top w:val="single" w:sz="6" w:space="0" w:color="000000"/>
               <w:left w:val="single" w:sz="8" w:space="0" w:color="000000"/>
@@ -4409,7 +4409,7 @@
         </w:tc>
         <w:tc>
           <w:tcPr>
-            <w:tcW w:w="1681" w:type="dxa"/>
+            <w:tcW w:w="1680" w:type="dxa"/>
             <w:tcBorders>
               <w:top w:val="single" w:sz="6" w:space="0" w:color="000000"/>
               <w:left w:val="single" w:sz="8" w:space="0" w:color="000000"/>
@@ -4531,7 +4531,7 @@
         </w:tc>
         <w:tc>
           <w:tcPr>
-            <w:tcW w:w="1590" w:type="dxa"/>
+            <w:tcW w:w="1591" w:type="dxa"/>
             <w:tcBorders>
               <w:top w:val="single" w:sz="8" w:space="0" w:color="000000"/>
               <w:left w:val="single" w:sz="8" w:space="0" w:color="000000"/>
@@ -4568,41 +4568,41 @@
         </w:tc>
         <w:tc>
           <w:tcPr>
-            <w:tcW w:w="1681" w:type="dxa"/>
-            <w:tcBorders>
-              <w:top w:val="single" w:sz="8" w:space="0" w:color="000000"/>
-              <w:left w:val="single" w:sz="8" w:space="0" w:color="000000"/>
-              <w:bottom w:val="single" w:sz="8" w:space="0" w:color="000000"/>
-              <w:right w:val="single" w:sz="8" w:space="0" w:color="000000"/>
-            </w:tcBorders>
-            <w:shd w:color="auto" w:fill="auto" w:val="clear"/>
-          </w:tcPr>
-          <w:p>
-            <w:pPr>
-              <w:pStyle w:val="Normal"/>
-              <w:widowControl w:val="false"/>
-              <w:suppressAutoHyphens w:val="true"/>
-              <w:bidi w:val="0"/>
-              <w:spacing w:lineRule="exact" w:line="240" w:before="0" w:after="0"/>
-              <w:ind w:left="0" w:right="0" w:hanging="0"/>
-              <w:jc w:val="left"/>
-              <w:rPr>
-                <w:rFonts w:ascii="Calibri" w:hAnsi="Calibri" w:eastAsia="Calibri" w:cs="Calibri"/>
-                <w:color w:val="auto"/>
-                <w:spacing w:val="0"/>
-                <w:sz w:val="22"/>
-                <w:shd w:fill="auto" w:val="clear"/>
-              </w:rPr>
-            </w:pPr>
-            <w:r>
-              <w:rPr>
-                <w:rFonts w:eastAsia="Calibri" w:cs="Calibri"/>
-                <w:color w:val="000000"/>
-                <w:spacing w:val="0"/>
-                <w:sz w:val="22"/>
-                <w:shd w:fill="auto" w:val="clear"/>
-              </w:rPr>
-              <w:t>410</w:t>
+            <w:tcW w:w="1680" w:type="dxa"/>
+            <w:tcBorders>
+              <w:top w:val="single" w:sz="8" w:space="0" w:color="000000"/>
+              <w:left w:val="single" w:sz="8" w:space="0" w:color="000000"/>
+              <w:bottom w:val="single" w:sz="8" w:space="0" w:color="000000"/>
+              <w:right w:val="single" w:sz="8" w:space="0" w:color="000000"/>
+            </w:tcBorders>
+            <w:shd w:color="auto" w:fill="auto" w:val="clear"/>
+          </w:tcPr>
+          <w:p>
+            <w:pPr>
+              <w:pStyle w:val="Normal"/>
+              <w:widowControl w:val="false"/>
+              <w:suppressAutoHyphens w:val="true"/>
+              <w:bidi w:val="0"/>
+              <w:spacing w:lineRule="exact" w:line="240" w:before="0" w:after="0"/>
+              <w:ind w:left="0" w:right="0" w:hanging="0"/>
+              <w:jc w:val="left"/>
+              <w:rPr>
+                <w:rFonts w:ascii="Calibri" w:hAnsi="Calibri" w:eastAsia="Calibri" w:cs="Calibri"/>
+                <w:color w:val="auto"/>
+                <w:spacing w:val="0"/>
+                <w:sz w:val="22"/>
+                <w:shd w:fill="auto" w:val="clear"/>
+              </w:rPr>
+            </w:pPr>
+            <w:r>
+              <w:rPr>
+                <w:rFonts w:eastAsia="Calibri" w:cs="Calibri"/>
+                <w:color w:val="000000"/>
+                <w:spacing w:val="0"/>
+                <w:sz w:val="22"/>
+                <w:shd w:fill="auto" w:val="clear"/>
+              </w:rPr>
+              <w:t>540</w:t>
             </w:r>
           </w:p>
         </w:tc>
@@ -4679,76 +4679,79 @@
                 <w:spacing w:val="0"/>
                 <w:shd w:fill="auto" w:val="clear"/>
               </w:rPr>
-            </w:r>
-          </w:p>
-        </w:tc>
-        <w:tc>
-          <w:tcPr>
-            <w:tcW w:w="1590" w:type="dxa"/>
-            <w:tcBorders>
-              <w:left w:val="single" w:sz="8" w:space="0" w:color="000000"/>
-              <w:bottom w:val="single" w:sz="8" w:space="0" w:color="000000"/>
-              <w:right w:val="single" w:sz="8" w:space="0" w:color="000000"/>
-            </w:tcBorders>
-            <w:shd w:color="auto" w:fill="auto" w:val="clear"/>
-          </w:tcPr>
-          <w:p>
-            <w:pPr>
-              <w:pStyle w:val="Normal"/>
-              <w:widowControl w:val="false"/>
-              <w:suppressAutoHyphens w:val="true"/>
-              <w:bidi w:val="0"/>
-              <w:spacing w:lineRule="exact" w:line="240" w:before="0" w:after="0"/>
-              <w:ind w:left="0" w:right="0" w:hanging="0"/>
-              <w:jc w:val="left"/>
-              <w:rPr>
-                <w:spacing w:val="0"/>
-                <w:shd w:fill="auto" w:val="clear"/>
-              </w:rPr>
-            </w:pPr>
-            <w:r>
-              <w:rPr>
-                <w:spacing w:val="0"/>
-                <w:shd w:fill="auto" w:val="clear"/>
-              </w:rPr>
-            </w:r>
-          </w:p>
-        </w:tc>
-        <w:tc>
-          <w:tcPr>
-            <w:tcW w:w="1681" w:type="dxa"/>
-            <w:tcBorders>
-              <w:left w:val="single" w:sz="8" w:space="0" w:color="000000"/>
-              <w:bottom w:val="single" w:sz="8" w:space="0" w:color="000000"/>
-              <w:right w:val="single" w:sz="8" w:space="0" w:color="000000"/>
-            </w:tcBorders>
-            <w:shd w:color="auto" w:fill="auto" w:val="clear"/>
-          </w:tcPr>
-          <w:p>
-            <w:pPr>
-              <w:pStyle w:val="Normal"/>
-              <w:widowControl w:val="false"/>
-              <w:suppressAutoHyphens w:val="true"/>
-              <w:bidi w:val="0"/>
-              <w:spacing w:lineRule="exact" w:line="240" w:before="0" w:after="0"/>
-              <w:ind w:left="0" w:right="0" w:hanging="0"/>
-              <w:jc w:val="left"/>
-              <w:rPr>
-                <w:rFonts w:ascii="Calibri" w:hAnsi="Calibri" w:eastAsia="Calibri" w:cs="Calibri"/>
-                <w:color w:val="auto"/>
-                <w:spacing w:val="0"/>
-                <w:sz w:val="22"/>
-                <w:shd w:fill="auto" w:val="clear"/>
-              </w:rPr>
-            </w:pPr>
-            <w:r>
-              <w:rPr>
-                <w:rFonts w:eastAsia="Calibri" w:cs="Calibri"/>
-                <w:color w:val="000000"/>
-                <w:spacing w:val="0"/>
-                <w:sz w:val="22"/>
-                <w:shd w:fill="auto" w:val="clear"/>
-              </w:rPr>
+              <w:t>Front end</w:t>
+            </w:r>
+          </w:p>
+        </w:tc>
+        <w:tc>
+          <w:tcPr>
+            <w:tcW w:w="1591" w:type="dxa"/>
+            <w:tcBorders>
+              <w:left w:val="single" w:sz="8" w:space="0" w:color="000000"/>
+              <w:bottom w:val="single" w:sz="8" w:space="0" w:color="000000"/>
+              <w:right w:val="single" w:sz="8" w:space="0" w:color="000000"/>
+            </w:tcBorders>
+            <w:shd w:color="auto" w:fill="auto" w:val="clear"/>
+          </w:tcPr>
+          <w:p>
+            <w:pPr>
+              <w:pStyle w:val="Normal"/>
+              <w:widowControl w:val="false"/>
+              <w:suppressAutoHyphens w:val="true"/>
+              <w:bidi w:val="0"/>
+              <w:spacing w:lineRule="exact" w:line="240" w:before="0" w:after="0"/>
+              <w:ind w:left="0" w:right="0" w:hanging="0"/>
+              <w:jc w:val="left"/>
+              <w:rPr>
+                <w:spacing w:val="0"/>
+                <w:shd w:fill="auto" w:val="clear"/>
+              </w:rPr>
+            </w:pPr>
+            <w:r>
+              <w:rPr>
+                <w:spacing w:val="0"/>
+                <w:shd w:fill="auto" w:val="clear"/>
+              </w:rPr>
+              <w:t>29/12/2022</w:t>
+            </w:r>
+          </w:p>
+        </w:tc>
+        <w:tc>
+          <w:tcPr>
+            <w:tcW w:w="1680" w:type="dxa"/>
+            <w:tcBorders>
+              <w:left w:val="single" w:sz="8" w:space="0" w:color="000000"/>
+              <w:bottom w:val="single" w:sz="8" w:space="0" w:color="000000"/>
+              <w:right w:val="single" w:sz="8" w:space="0" w:color="000000"/>
+            </w:tcBorders>
+            <w:shd w:color="auto" w:fill="auto" w:val="clear"/>
+          </w:tcPr>
+          <w:p>
+            <w:pPr>
+              <w:pStyle w:val="Normal"/>
+              <w:widowControl w:val="false"/>
+              <w:suppressAutoHyphens w:val="true"/>
+              <w:bidi w:val="0"/>
+              <w:spacing w:lineRule="exact" w:line="240" w:before="0" w:after="0"/>
+              <w:ind w:left="0" w:right="0" w:hanging="0"/>
+              <w:jc w:val="left"/>
+              <w:rPr>
+                <w:rFonts w:ascii="Calibri" w:hAnsi="Calibri" w:eastAsia="Calibri" w:cs="Calibri"/>
+                <w:color w:val="auto"/>
+                <w:spacing w:val="0"/>
+                <w:sz w:val="22"/>
+                <w:shd w:fill="auto" w:val="clear"/>
+              </w:rPr>
+            </w:pPr>
+            <w:r>
+              <w:rPr>
+                <w:rFonts w:eastAsia="Calibri" w:cs="Calibri"/>
+                <w:color w:val="000000"/>
+                <w:spacing w:val="0"/>
+                <w:sz w:val="22"/>
+                <w:shd w:fill="auto" w:val="clear"/>
+              </w:rPr>
+              <w:t>500</w:t>
             </w:r>
           </w:p>
         </w:tc>
@@ -4825,76 +4828,79 @@
                 <w:spacing w:val="0"/>
                 <w:shd w:fill="auto" w:val="clear"/>
               </w:rPr>
-            </w:r>
-          </w:p>
-        </w:tc>
-        <w:tc>
-          <w:tcPr>
-            <w:tcW w:w="1590" w:type="dxa"/>
-            <w:tcBorders>
-              <w:left w:val="single" w:sz="8" w:space="0" w:color="000000"/>
-              <w:bottom w:val="single" w:sz="8" w:space="0" w:color="000000"/>
-              <w:right w:val="single" w:sz="8" w:space="0" w:color="000000"/>
-            </w:tcBorders>
-            <w:shd w:color="auto" w:fill="auto" w:val="clear"/>
-          </w:tcPr>
-          <w:p>
-            <w:pPr>
-              <w:pStyle w:val="Normal"/>
-              <w:widowControl w:val="false"/>
-              <w:suppressAutoHyphens w:val="true"/>
-              <w:bidi w:val="0"/>
-              <w:spacing w:lineRule="exact" w:line="240" w:before="0" w:after="0"/>
-              <w:ind w:left="0" w:right="0" w:hanging="0"/>
-              <w:jc w:val="left"/>
-              <w:rPr>
-                <w:spacing w:val="0"/>
-                <w:shd w:fill="auto" w:val="clear"/>
-              </w:rPr>
-            </w:pPr>
-            <w:r>
-              <w:rPr>
-                <w:spacing w:val="0"/>
-                <w:shd w:fill="auto" w:val="clear"/>
-              </w:rPr>
-            </w:r>
-          </w:p>
-        </w:tc>
-        <w:tc>
-          <w:tcPr>
-            <w:tcW w:w="1681" w:type="dxa"/>
-            <w:tcBorders>
-              <w:left w:val="single" w:sz="8" w:space="0" w:color="000000"/>
-              <w:bottom w:val="single" w:sz="8" w:space="0" w:color="000000"/>
-              <w:right w:val="single" w:sz="8" w:space="0" w:color="000000"/>
-            </w:tcBorders>
-            <w:shd w:color="auto" w:fill="auto" w:val="clear"/>
-          </w:tcPr>
-          <w:p>
-            <w:pPr>
-              <w:pStyle w:val="Normal"/>
-              <w:widowControl w:val="false"/>
-              <w:suppressAutoHyphens w:val="true"/>
-              <w:bidi w:val="0"/>
-              <w:spacing w:lineRule="exact" w:line="240" w:before="0" w:after="0"/>
-              <w:ind w:left="0" w:right="0" w:hanging="0"/>
-              <w:jc w:val="left"/>
-              <w:rPr>
-                <w:rFonts w:ascii="Calibri" w:hAnsi="Calibri" w:eastAsia="Calibri" w:cs="Calibri"/>
-                <w:color w:val="auto"/>
-                <w:spacing w:val="0"/>
-                <w:sz w:val="22"/>
-                <w:shd w:fill="auto" w:val="clear"/>
-              </w:rPr>
-            </w:pPr>
-            <w:r>
-              <w:rPr>
-                <w:rFonts w:eastAsia="Calibri" w:cs="Calibri"/>
-                <w:color w:val="000000"/>
-                <w:spacing w:val="0"/>
-                <w:sz w:val="22"/>
-                <w:shd w:fill="auto" w:val="clear"/>
-              </w:rPr>
+              <w:t>Front end</w:t>
+            </w:r>
+          </w:p>
+        </w:tc>
+        <w:tc>
+          <w:tcPr>
+            <w:tcW w:w="1591" w:type="dxa"/>
+            <w:tcBorders>
+              <w:left w:val="single" w:sz="8" w:space="0" w:color="000000"/>
+              <w:bottom w:val="single" w:sz="8" w:space="0" w:color="000000"/>
+              <w:right w:val="single" w:sz="8" w:space="0" w:color="000000"/>
+            </w:tcBorders>
+            <w:shd w:color="auto" w:fill="auto" w:val="clear"/>
+          </w:tcPr>
+          <w:p>
+            <w:pPr>
+              <w:pStyle w:val="Normal"/>
+              <w:widowControl w:val="false"/>
+              <w:suppressAutoHyphens w:val="true"/>
+              <w:bidi w:val="0"/>
+              <w:spacing w:lineRule="exact" w:line="240" w:before="0" w:after="0"/>
+              <w:ind w:left="0" w:right="0" w:hanging="0"/>
+              <w:jc w:val="left"/>
+              <w:rPr>
+                <w:spacing w:val="0"/>
+                <w:shd w:fill="auto" w:val="clear"/>
+              </w:rPr>
+            </w:pPr>
+            <w:r>
+              <w:rPr>
+                <w:spacing w:val="0"/>
+                <w:shd w:fill="auto" w:val="clear"/>
+              </w:rPr>
+              <w:t>31/12/2022</w:t>
+            </w:r>
+          </w:p>
+        </w:tc>
+        <w:tc>
+          <w:tcPr>
+            <w:tcW w:w="1680" w:type="dxa"/>
+            <w:tcBorders>
+              <w:left w:val="single" w:sz="8" w:space="0" w:color="000000"/>
+              <w:bottom w:val="single" w:sz="8" w:space="0" w:color="000000"/>
+              <w:right w:val="single" w:sz="8" w:space="0" w:color="000000"/>
+            </w:tcBorders>
+            <w:shd w:color="auto" w:fill="auto" w:val="clear"/>
+          </w:tcPr>
+          <w:p>
+            <w:pPr>
+              <w:pStyle w:val="Normal"/>
+              <w:widowControl w:val="false"/>
+              <w:suppressAutoHyphens w:val="true"/>
+              <w:bidi w:val="0"/>
+              <w:spacing w:lineRule="exact" w:line="240" w:before="0" w:after="0"/>
+              <w:ind w:left="0" w:right="0" w:hanging="0"/>
+              <w:jc w:val="left"/>
+              <w:rPr>
+                <w:rFonts w:ascii="Calibri" w:hAnsi="Calibri" w:eastAsia="Calibri" w:cs="Calibri"/>
+                <w:color w:val="auto"/>
+                <w:spacing w:val="0"/>
+                <w:sz w:val="22"/>
+                <w:shd w:fill="auto" w:val="clear"/>
+              </w:rPr>
+            </w:pPr>
+            <w:r>
+              <w:rPr>
+                <w:rFonts w:eastAsia="Calibri" w:cs="Calibri"/>
+                <w:color w:val="000000"/>
+                <w:spacing w:val="0"/>
+                <w:sz w:val="22"/>
+                <w:shd w:fill="auto" w:val="clear"/>
+              </w:rPr>
+              <w:t>120</w:t>
             </w:r>
           </w:p>
         </w:tc>
@@ -4976,39 +4982,39 @@
         </w:tc>
         <w:tc>
           <w:tcPr>
-            <w:tcW w:w="1590" w:type="dxa"/>
-            <w:tcBorders>
-              <w:left w:val="single" w:sz="8" w:space="0" w:color="000000"/>
-              <w:bottom w:val="single" w:sz="8" w:space="0" w:color="000000"/>
-              <w:right w:val="single" w:sz="8" w:space="0" w:color="000000"/>
-            </w:tcBorders>
-            <w:shd w:color="auto" w:fill="auto" w:val="clear"/>
-          </w:tcPr>
-          <w:p>
-            <w:pPr>
-              <w:pStyle w:val="Normal"/>
-              <w:widowControl w:val="false"/>
-              <w:suppressAutoHyphens w:val="true"/>
-              <w:bidi w:val="0"/>
-              <w:spacing w:lineRule="exact" w:line="240" w:before="0" w:after="0"/>
-              <w:ind w:left="0" w:right="0" w:hanging="0"/>
-              <w:jc w:val="left"/>
-              <w:rPr>
-                <w:spacing w:val="0"/>
-                <w:shd w:fill="auto" w:val="clear"/>
-              </w:rPr>
-            </w:pPr>
-            <w:r>
-              <w:rPr>
-                <w:spacing w:val="0"/>
-                <w:shd w:fill="auto" w:val="clear"/>
-              </w:rPr>
-            </w:r>
-          </w:p>
-        </w:tc>
-        <w:tc>
-          <w:tcPr>
-            <w:tcW w:w="1681" w:type="dxa"/>
+            <w:tcW w:w="1591" w:type="dxa"/>
+            <w:tcBorders>
+              <w:left w:val="single" w:sz="8" w:space="0" w:color="000000"/>
+              <w:bottom w:val="single" w:sz="8" w:space="0" w:color="000000"/>
+              <w:right w:val="single" w:sz="8" w:space="0" w:color="000000"/>
+            </w:tcBorders>
+            <w:shd w:color="auto" w:fill="auto" w:val="clear"/>
+          </w:tcPr>
+          <w:p>
+            <w:pPr>
+              <w:pStyle w:val="Normal"/>
+              <w:widowControl w:val="false"/>
+              <w:suppressAutoHyphens w:val="true"/>
+              <w:bidi w:val="0"/>
+              <w:spacing w:lineRule="exact" w:line="240" w:before="0" w:after="0"/>
+              <w:ind w:left="0" w:right="0" w:hanging="0"/>
+              <w:jc w:val="left"/>
+              <w:rPr>
+                <w:spacing w:val="0"/>
+                <w:shd w:fill="auto" w:val="clear"/>
+              </w:rPr>
+            </w:pPr>
+            <w:r>
+              <w:rPr>
+                <w:spacing w:val="0"/>
+                <w:shd w:fill="auto" w:val="clear"/>
+              </w:rPr>
+            </w:r>
+          </w:p>
+        </w:tc>
+        <w:tc>
+          <w:tcPr>
+            <w:tcW w:w="1680" w:type="dxa"/>
             <w:tcBorders>
               <w:left w:val="single" w:sz="8" w:space="0" w:color="000000"/>
               <w:bottom w:val="single" w:sz="8" w:space="0" w:color="000000"/>
@@ -5122,39 +5128,39 @@
         </w:tc>
         <w:tc>
           <w:tcPr>
-            <w:tcW w:w="1590" w:type="dxa"/>
-            <w:tcBorders>
-              <w:left w:val="single" w:sz="8" w:space="0" w:color="000000"/>
-              <w:bottom w:val="single" w:sz="8" w:space="0" w:color="000000"/>
-              <w:right w:val="single" w:sz="8" w:space="0" w:color="000000"/>
-            </w:tcBorders>
-            <w:shd w:color="auto" w:fill="auto" w:val="clear"/>
-          </w:tcPr>
-          <w:p>
-            <w:pPr>
-              <w:pStyle w:val="Normal"/>
-              <w:widowControl w:val="false"/>
-              <w:suppressAutoHyphens w:val="true"/>
-              <w:bidi w:val="0"/>
-              <w:spacing w:lineRule="exact" w:line="240" w:before="0" w:after="0"/>
-              <w:ind w:left="0" w:right="0" w:hanging="0"/>
-              <w:jc w:val="left"/>
-              <w:rPr>
-                <w:spacing w:val="0"/>
-                <w:shd w:fill="auto" w:val="clear"/>
-              </w:rPr>
-            </w:pPr>
-            <w:r>
-              <w:rPr>
-                <w:spacing w:val="0"/>
-                <w:shd w:fill="auto" w:val="clear"/>
-              </w:rPr>
-            </w:r>
-          </w:p>
-        </w:tc>
-        <w:tc>
-          <w:tcPr>
-            <w:tcW w:w="1681" w:type="dxa"/>
+            <w:tcW w:w="1591" w:type="dxa"/>
+            <w:tcBorders>
+              <w:left w:val="single" w:sz="8" w:space="0" w:color="000000"/>
+              <w:bottom w:val="single" w:sz="8" w:space="0" w:color="000000"/>
+              <w:right w:val="single" w:sz="8" w:space="0" w:color="000000"/>
+            </w:tcBorders>
+            <w:shd w:color="auto" w:fill="auto" w:val="clear"/>
+          </w:tcPr>
+          <w:p>
+            <w:pPr>
+              <w:pStyle w:val="Normal"/>
+              <w:widowControl w:val="false"/>
+              <w:suppressAutoHyphens w:val="true"/>
+              <w:bidi w:val="0"/>
+              <w:spacing w:lineRule="exact" w:line="240" w:before="0" w:after="0"/>
+              <w:ind w:left="0" w:right="0" w:hanging="0"/>
+              <w:jc w:val="left"/>
+              <w:rPr>
+                <w:spacing w:val="0"/>
+                <w:shd w:fill="auto" w:val="clear"/>
+              </w:rPr>
+            </w:pPr>
+            <w:r>
+              <w:rPr>
+                <w:spacing w:val="0"/>
+                <w:shd w:fill="auto" w:val="clear"/>
+              </w:rPr>
+            </w:r>
+          </w:p>
+        </w:tc>
+        <w:tc>
+          <w:tcPr>
+            <w:tcW w:w="1680" w:type="dxa"/>
             <w:tcBorders>
               <w:left w:val="single" w:sz="8" w:space="0" w:color="000000"/>
               <w:bottom w:val="single" w:sz="8" w:space="0" w:color="000000"/>
@@ -5268,39 +5274,39 @@
         </w:tc>
         <w:tc>
           <w:tcPr>
-            <w:tcW w:w="1590" w:type="dxa"/>
-            <w:tcBorders>
-              <w:left w:val="single" w:sz="8" w:space="0" w:color="000000"/>
-              <w:bottom w:val="single" w:sz="8" w:space="0" w:color="000000"/>
-              <w:right w:val="single" w:sz="8" w:space="0" w:color="000000"/>
-            </w:tcBorders>
-            <w:shd w:color="auto" w:fill="auto" w:val="clear"/>
-          </w:tcPr>
-          <w:p>
-            <w:pPr>
-              <w:pStyle w:val="Normal"/>
-              <w:widowControl w:val="false"/>
-              <w:suppressAutoHyphens w:val="true"/>
-              <w:bidi w:val="0"/>
-              <w:spacing w:lineRule="exact" w:line="240" w:before="0" w:after="0"/>
-              <w:ind w:left="0" w:right="0" w:hanging="0"/>
-              <w:jc w:val="left"/>
-              <w:rPr>
-                <w:spacing w:val="0"/>
-                <w:shd w:fill="auto" w:val="clear"/>
-              </w:rPr>
-            </w:pPr>
-            <w:r>
-              <w:rPr>
-                <w:spacing w:val="0"/>
-                <w:shd w:fill="auto" w:val="clear"/>
-              </w:rPr>
-            </w:r>
-          </w:p>
-        </w:tc>
-        <w:tc>
-          <w:tcPr>
-            <w:tcW w:w="1681" w:type="dxa"/>
+            <w:tcW w:w="1591" w:type="dxa"/>
+            <w:tcBorders>
+              <w:left w:val="single" w:sz="8" w:space="0" w:color="000000"/>
+              <w:bottom w:val="single" w:sz="8" w:space="0" w:color="000000"/>
+              <w:right w:val="single" w:sz="8" w:space="0" w:color="000000"/>
+            </w:tcBorders>
+            <w:shd w:color="auto" w:fill="auto" w:val="clear"/>
+          </w:tcPr>
+          <w:p>
+            <w:pPr>
+              <w:pStyle w:val="Normal"/>
+              <w:widowControl w:val="false"/>
+              <w:suppressAutoHyphens w:val="true"/>
+              <w:bidi w:val="0"/>
+              <w:spacing w:lineRule="exact" w:line="240" w:before="0" w:after="0"/>
+              <w:ind w:left="0" w:right="0" w:hanging="0"/>
+              <w:jc w:val="left"/>
+              <w:rPr>
+                <w:spacing w:val="0"/>
+                <w:shd w:fill="auto" w:val="clear"/>
+              </w:rPr>
+            </w:pPr>
+            <w:r>
+              <w:rPr>
+                <w:spacing w:val="0"/>
+                <w:shd w:fill="auto" w:val="clear"/>
+              </w:rPr>
+            </w:r>
+          </w:p>
+        </w:tc>
+        <w:tc>
+          <w:tcPr>
+            <w:tcW w:w="1680" w:type="dxa"/>
             <w:tcBorders>
               <w:left w:val="single" w:sz="8" w:space="0" w:color="000000"/>
               <w:bottom w:val="single" w:sz="8" w:space="0" w:color="000000"/>
@@ -5414,39 +5420,39 @@
         </w:tc>
         <w:tc>
           <w:tcPr>
-            <w:tcW w:w="1590" w:type="dxa"/>
-            <w:tcBorders>
-              <w:left w:val="single" w:sz="8" w:space="0" w:color="000000"/>
-              <w:bottom w:val="single" w:sz="8" w:space="0" w:color="000000"/>
-              <w:right w:val="single" w:sz="8" w:space="0" w:color="000000"/>
-            </w:tcBorders>
-            <w:shd w:color="auto" w:fill="auto" w:val="clear"/>
-          </w:tcPr>
-          <w:p>
-            <w:pPr>
-              <w:pStyle w:val="Normal"/>
-              <w:widowControl w:val="false"/>
-              <w:suppressAutoHyphens w:val="true"/>
-              <w:bidi w:val="0"/>
-              <w:spacing w:lineRule="exact" w:line="240" w:before="0" w:after="0"/>
-              <w:ind w:left="0" w:right="0" w:hanging="0"/>
-              <w:jc w:val="left"/>
-              <w:rPr>
-                <w:spacing w:val="0"/>
-                <w:shd w:fill="auto" w:val="clear"/>
-              </w:rPr>
-            </w:pPr>
-            <w:r>
-              <w:rPr>
-                <w:spacing w:val="0"/>
-                <w:shd w:fill="auto" w:val="clear"/>
-              </w:rPr>
-            </w:r>
-          </w:p>
-        </w:tc>
-        <w:tc>
-          <w:tcPr>
-            <w:tcW w:w="1681" w:type="dxa"/>
+            <w:tcW w:w="1591" w:type="dxa"/>
+            <w:tcBorders>
+              <w:left w:val="single" w:sz="8" w:space="0" w:color="000000"/>
+              <w:bottom w:val="single" w:sz="8" w:space="0" w:color="000000"/>
+              <w:right w:val="single" w:sz="8" w:space="0" w:color="000000"/>
+            </w:tcBorders>
+            <w:shd w:color="auto" w:fill="auto" w:val="clear"/>
+          </w:tcPr>
+          <w:p>
+            <w:pPr>
+              <w:pStyle w:val="Normal"/>
+              <w:widowControl w:val="false"/>
+              <w:suppressAutoHyphens w:val="true"/>
+              <w:bidi w:val="0"/>
+              <w:spacing w:lineRule="exact" w:line="240" w:before="0" w:after="0"/>
+              <w:ind w:left="0" w:right="0" w:hanging="0"/>
+              <w:jc w:val="left"/>
+              <w:rPr>
+                <w:spacing w:val="0"/>
+                <w:shd w:fill="auto" w:val="clear"/>
+              </w:rPr>
+            </w:pPr>
+            <w:r>
+              <w:rPr>
+                <w:spacing w:val="0"/>
+                <w:shd w:fill="auto" w:val="clear"/>
+              </w:rPr>
+            </w:r>
+          </w:p>
+        </w:tc>
+        <w:tc>
+          <w:tcPr>
+            <w:tcW w:w="1680" w:type="dxa"/>
             <w:tcBorders>
               <w:left w:val="single" w:sz="8" w:space="0" w:color="000000"/>
               <w:bottom w:val="single" w:sz="8" w:space="0" w:color="000000"/>
@@ -5560,39 +5566,39 @@
         </w:tc>
         <w:tc>
           <w:tcPr>
-            <w:tcW w:w="1590" w:type="dxa"/>
-            <w:tcBorders>
-              <w:left w:val="single" w:sz="8" w:space="0" w:color="000000"/>
-              <w:bottom w:val="single" w:sz="8" w:space="0" w:color="000000"/>
-              <w:right w:val="single" w:sz="8" w:space="0" w:color="000000"/>
-            </w:tcBorders>
-            <w:shd w:color="auto" w:fill="auto" w:val="clear"/>
-          </w:tcPr>
-          <w:p>
-            <w:pPr>
-              <w:pStyle w:val="Normal"/>
-              <w:widowControl w:val="false"/>
-              <w:suppressAutoHyphens w:val="true"/>
-              <w:bidi w:val="0"/>
-              <w:spacing w:lineRule="exact" w:line="240" w:before="0" w:after="0"/>
-              <w:ind w:left="0" w:right="0" w:hanging="0"/>
-              <w:jc w:val="left"/>
-              <w:rPr>
-                <w:spacing w:val="0"/>
-                <w:shd w:fill="auto" w:val="clear"/>
-              </w:rPr>
-            </w:pPr>
-            <w:r>
-              <w:rPr>
-                <w:spacing w:val="0"/>
-                <w:shd w:fill="auto" w:val="clear"/>
-              </w:rPr>
-            </w:r>
-          </w:p>
-        </w:tc>
-        <w:tc>
-          <w:tcPr>
-            <w:tcW w:w="1681" w:type="dxa"/>
+            <w:tcW w:w="1591" w:type="dxa"/>
+            <w:tcBorders>
+              <w:left w:val="single" w:sz="8" w:space="0" w:color="000000"/>
+              <w:bottom w:val="single" w:sz="8" w:space="0" w:color="000000"/>
+              <w:right w:val="single" w:sz="8" w:space="0" w:color="000000"/>
+            </w:tcBorders>
+            <w:shd w:color="auto" w:fill="auto" w:val="clear"/>
+          </w:tcPr>
+          <w:p>
+            <w:pPr>
+              <w:pStyle w:val="Normal"/>
+              <w:widowControl w:val="false"/>
+              <w:suppressAutoHyphens w:val="true"/>
+              <w:bidi w:val="0"/>
+              <w:spacing w:lineRule="exact" w:line="240" w:before="0" w:after="0"/>
+              <w:ind w:left="0" w:right="0" w:hanging="0"/>
+              <w:jc w:val="left"/>
+              <w:rPr>
+                <w:spacing w:val="0"/>
+                <w:shd w:fill="auto" w:val="clear"/>
+              </w:rPr>
+            </w:pPr>
+            <w:r>
+              <w:rPr>
+                <w:spacing w:val="0"/>
+                <w:shd w:fill="auto" w:val="clear"/>
+              </w:rPr>
+            </w:r>
+          </w:p>
+        </w:tc>
+        <w:tc>
+          <w:tcPr>
+            <w:tcW w:w="1680" w:type="dxa"/>
             <w:tcBorders>
               <w:left w:val="single" w:sz="8" w:space="0" w:color="000000"/>
               <w:bottom w:val="single" w:sz="8" w:space="0" w:color="000000"/>
@@ -5706,39 +5712,39 @@
         </w:tc>
         <w:tc>
           <w:tcPr>
-            <w:tcW w:w="1590" w:type="dxa"/>
-            <w:tcBorders>
-              <w:left w:val="single" w:sz="8" w:space="0" w:color="000000"/>
-              <w:bottom w:val="single" w:sz="8" w:space="0" w:color="000000"/>
-              <w:right w:val="single" w:sz="8" w:space="0" w:color="000000"/>
-            </w:tcBorders>
-            <w:shd w:color="auto" w:fill="auto" w:val="clear"/>
-          </w:tcPr>
-          <w:p>
-            <w:pPr>
-              <w:pStyle w:val="Normal"/>
-              <w:widowControl w:val="false"/>
-              <w:suppressAutoHyphens w:val="true"/>
-              <w:bidi w:val="0"/>
-              <w:spacing w:lineRule="exact" w:line="240" w:before="0" w:after="0"/>
-              <w:ind w:left="0" w:right="0" w:hanging="0"/>
-              <w:jc w:val="left"/>
-              <w:rPr>
-                <w:spacing w:val="0"/>
-                <w:shd w:fill="auto" w:val="clear"/>
-              </w:rPr>
-            </w:pPr>
-            <w:r>
-              <w:rPr>
-                <w:spacing w:val="0"/>
-                <w:shd w:fill="auto" w:val="clear"/>
-              </w:rPr>
-            </w:r>
-          </w:p>
-        </w:tc>
-        <w:tc>
-          <w:tcPr>
-            <w:tcW w:w="1681" w:type="dxa"/>
+            <w:tcW w:w="1591" w:type="dxa"/>
+            <w:tcBorders>
+              <w:left w:val="single" w:sz="8" w:space="0" w:color="000000"/>
+              <w:bottom w:val="single" w:sz="8" w:space="0" w:color="000000"/>
+              <w:right w:val="single" w:sz="8" w:space="0" w:color="000000"/>
+            </w:tcBorders>
+            <w:shd w:color="auto" w:fill="auto" w:val="clear"/>
+          </w:tcPr>
+          <w:p>
+            <w:pPr>
+              <w:pStyle w:val="Normal"/>
+              <w:widowControl w:val="false"/>
+              <w:suppressAutoHyphens w:val="true"/>
+              <w:bidi w:val="0"/>
+              <w:spacing w:lineRule="exact" w:line="240" w:before="0" w:after="0"/>
+              <w:ind w:left="0" w:right="0" w:hanging="0"/>
+              <w:jc w:val="left"/>
+              <w:rPr>
+                <w:spacing w:val="0"/>
+                <w:shd w:fill="auto" w:val="clear"/>
+              </w:rPr>
+            </w:pPr>
+            <w:r>
+              <w:rPr>
+                <w:spacing w:val="0"/>
+                <w:shd w:fill="auto" w:val="clear"/>
+              </w:rPr>
+            </w:r>
+          </w:p>
+        </w:tc>
+        <w:tc>
+          <w:tcPr>
+            <w:tcW w:w="1680" w:type="dxa"/>
             <w:tcBorders>
               <w:left w:val="single" w:sz="8" w:space="0" w:color="000000"/>
               <w:bottom w:val="single" w:sz="8" w:space="0" w:color="000000"/>
@@ -5943,7 +5949,7 @@
         </w:tc>
         <w:tc>
           <w:tcPr>
-            <w:tcW w:w="1590" w:type="dxa"/>
+            <w:tcW w:w="1591" w:type="dxa"/>
             <w:tcBorders>
               <w:top w:val="single" w:sz="8" w:space="0" w:color="000000"/>
               <w:left w:val="single" w:sz="8" w:space="0" w:color="000000"/>
@@ -5982,7 +5988,7 @@
         </w:tc>
         <w:tc>
           <w:tcPr>
-            <w:tcW w:w="1681" w:type="dxa"/>
+            <w:tcW w:w="1680" w:type="dxa"/>
             <w:tcBorders>
               <w:top w:val="single" w:sz="8" w:space="0" w:color="000000"/>
               <w:left w:val="single" w:sz="8" w:space="0" w:color="000000"/>
@@ -6105,7 +6111,7 @@
         </w:tc>
         <w:tc>
           <w:tcPr>
-            <w:tcW w:w="1590" w:type="dxa"/>
+            <w:tcW w:w="1591" w:type="dxa"/>
             <w:tcBorders>
               <w:top w:val="single" w:sz="8" w:space="0" w:color="000000"/>
               <w:left w:val="single" w:sz="8" w:space="0" w:color="000000"/>
@@ -6144,7 +6150,7 @@
         </w:tc>
         <w:tc>
           <w:tcPr>
-            <w:tcW w:w="1681" w:type="dxa"/>
+            <w:tcW w:w="1680" w:type="dxa"/>
             <w:tcBorders>
               <w:top w:val="single" w:sz="8" w:space="0" w:color="000000"/>
               <w:left w:val="single" w:sz="8" w:space="0" w:color="000000"/>
@@ -6267,7 +6273,7 @@
         </w:tc>
         <w:tc>
           <w:tcPr>
-            <w:tcW w:w="1590" w:type="dxa"/>
+            <w:tcW w:w="1591" w:type="dxa"/>
             <w:tcBorders>
               <w:top w:val="single" w:sz="8" w:space="0" w:color="000000"/>
               <w:left w:val="single" w:sz="8" w:space="0" w:color="000000"/>
@@ -6306,7 +6312,7 @@
         </w:tc>
         <w:tc>
           <w:tcPr>
-            <w:tcW w:w="1681" w:type="dxa"/>
+            <w:tcW w:w="1680" w:type="dxa"/>
             <w:tcBorders>
               <w:top w:val="single" w:sz="8" w:space="0" w:color="000000"/>
               <w:left w:val="single" w:sz="8" w:space="0" w:color="000000"/>
@@ -6429,7 +6435,7 @@
         </w:tc>
         <w:tc>
           <w:tcPr>
-            <w:tcW w:w="1590" w:type="dxa"/>
+            <w:tcW w:w="1591" w:type="dxa"/>
             <w:tcBorders>
               <w:top w:val="single" w:sz="8" w:space="0" w:color="000000"/>
               <w:left w:val="single" w:sz="8" w:space="0" w:color="000000"/>
@@ -6468,7 +6474,7 @@
         </w:tc>
         <w:tc>
           <w:tcPr>
-            <w:tcW w:w="1681" w:type="dxa"/>
+            <w:tcW w:w="1680" w:type="dxa"/>
             <w:tcBorders>
               <w:top w:val="single" w:sz="8" w:space="0" w:color="000000"/>
               <w:left w:val="single" w:sz="8" w:space="0" w:color="000000"/>
@@ -6591,7 +6597,7 @@
         </w:tc>
         <w:tc>
           <w:tcPr>
-            <w:tcW w:w="1590" w:type="dxa"/>
+            <w:tcW w:w="1591" w:type="dxa"/>
             <w:tcBorders>
               <w:top w:val="single" w:sz="8" w:space="0" w:color="000000"/>
               <w:left w:val="single" w:sz="8" w:space="0" w:color="000000"/>
@@ -6630,7 +6636,7 @@
         </w:tc>
         <w:tc>
           <w:tcPr>
-            <w:tcW w:w="1681" w:type="dxa"/>
+            <w:tcW w:w="1680" w:type="dxa"/>
             <w:tcBorders>
               <w:top w:val="single" w:sz="8" w:space="0" w:color="000000"/>
               <w:left w:val="single" w:sz="8" w:space="0" w:color="000000"/>
@@ -6753,7 +6759,7 @@
         </w:tc>
         <w:tc>
           <w:tcPr>
-            <w:tcW w:w="1590" w:type="dxa"/>
+            <w:tcW w:w="1591" w:type="dxa"/>
             <w:tcBorders>
               <w:top w:val="single" w:sz="8" w:space="0" w:color="000000"/>
               <w:left w:val="single" w:sz="8" w:space="0" w:color="000000"/>
@@ -6792,7 +6798,7 @@
         </w:tc>
         <w:tc>
           <w:tcPr>
-            <w:tcW w:w="1681" w:type="dxa"/>
+            <w:tcW w:w="1680" w:type="dxa"/>
             <w:tcBorders>
               <w:top w:val="single" w:sz="8" w:space="0" w:color="000000"/>
               <w:left w:val="single" w:sz="8" w:space="0" w:color="000000"/>
@@ -6915,7 +6921,7 @@
         </w:tc>
         <w:tc>
           <w:tcPr>
-            <w:tcW w:w="1590" w:type="dxa"/>
+            <w:tcW w:w="1591" w:type="dxa"/>
             <w:tcBorders>
               <w:top w:val="single" w:sz="8" w:space="0" w:color="000000"/>
               <w:left w:val="single" w:sz="8" w:space="0" w:color="000000"/>
@@ -6954,7 +6960,7 @@
         </w:tc>
         <w:tc>
           <w:tcPr>
-            <w:tcW w:w="1681" w:type="dxa"/>
+            <w:tcW w:w="1680" w:type="dxa"/>
             <w:tcBorders>
               <w:top w:val="single" w:sz="8" w:space="0" w:color="000000"/>
               <w:left w:val="single" w:sz="8" w:space="0" w:color="000000"/>
@@ -7077,7 +7083,7 @@
         </w:tc>
         <w:tc>
           <w:tcPr>
-            <w:tcW w:w="1590" w:type="dxa"/>
+            <w:tcW w:w="1591" w:type="dxa"/>
             <w:tcBorders>
               <w:top w:val="single" w:sz="8" w:space="0" w:color="000000"/>
               <w:left w:val="single" w:sz="8" w:space="0" w:color="000000"/>
@@ -7116,7 +7122,7 @@
         </w:tc>
         <w:tc>
           <w:tcPr>
-            <w:tcW w:w="1681" w:type="dxa"/>
+            <w:tcW w:w="1680" w:type="dxa"/>
             <w:tcBorders>
               <w:top w:val="single" w:sz="8" w:space="0" w:color="000000"/>
               <w:left w:val="single" w:sz="8" w:space="0" w:color="000000"/>
@@ -7239,7 +7245,7 @@
         </w:tc>
         <w:tc>
           <w:tcPr>
-            <w:tcW w:w="1590" w:type="dxa"/>
+            <w:tcW w:w="1591" w:type="dxa"/>
             <w:tcBorders>
               <w:top w:val="single" w:sz="8" w:space="0" w:color="000000"/>
               <w:left w:val="single" w:sz="8" w:space="0" w:color="000000"/>
@@ -7278,7 +7284,7 @@
         </w:tc>
         <w:tc>
           <w:tcPr>
-            <w:tcW w:w="1681" w:type="dxa"/>
+            <w:tcW w:w="1680" w:type="dxa"/>
             <w:tcBorders>
               <w:top w:val="single" w:sz="8" w:space="0" w:color="000000"/>
               <w:left w:val="single" w:sz="8" w:space="0" w:color="000000"/>
@@ -7401,7 +7407,7 @@
         </w:tc>
         <w:tc>
           <w:tcPr>
-            <w:tcW w:w="1590" w:type="dxa"/>
+            <w:tcW w:w="1591" w:type="dxa"/>
             <w:tcBorders>
               <w:top w:val="single" w:sz="8" w:space="0" w:color="000000"/>
               <w:left w:val="single" w:sz="8" w:space="0" w:color="000000"/>
@@ -7440,7 +7446,7 @@
         </w:tc>
         <w:tc>
           <w:tcPr>
-            <w:tcW w:w="1681" w:type="dxa"/>
+            <w:tcW w:w="1680" w:type="dxa"/>
             <w:tcBorders>
               <w:top w:val="single" w:sz="8" w:space="0" w:color="000000"/>
               <w:left w:val="single" w:sz="8" w:space="0" w:color="000000"/>
@@ -7563,7 +7569,7 @@
         </w:tc>
         <w:tc>
           <w:tcPr>
-            <w:tcW w:w="1590" w:type="dxa"/>
+            <w:tcW w:w="1591" w:type="dxa"/>
             <w:tcBorders>
               <w:top w:val="single" w:sz="8" w:space="0" w:color="000000"/>
               <w:left w:val="single" w:sz="8" w:space="0" w:color="000000"/>
@@ -7602,7 +7608,7 @@
         </w:tc>
         <w:tc>
           <w:tcPr>
-            <w:tcW w:w="1681" w:type="dxa"/>
+            <w:tcW w:w="1680" w:type="dxa"/>
             <w:tcBorders>
               <w:top w:val="single" w:sz="8" w:space="0" w:color="000000"/>
               <w:left w:val="single" w:sz="8" w:space="0" w:color="000000"/>
@@ -7726,7 +7732,7 @@
         </w:tc>
         <w:tc>
           <w:tcPr>
-            <w:tcW w:w="1590" w:type="dxa"/>
+            <w:tcW w:w="1591" w:type="dxa"/>
             <w:tcBorders>
               <w:top w:val="single" w:sz="8" w:space="0" w:color="000000"/>
               <w:left w:val="single" w:sz="8" w:space="0" w:color="000000"/>
@@ -7766,7 +7772,7 @@
         </w:tc>
         <w:tc>
           <w:tcPr>
-            <w:tcW w:w="1681" w:type="dxa"/>
+            <w:tcW w:w="1680" w:type="dxa"/>
             <w:tcBorders>
               <w:top w:val="single" w:sz="8" w:space="0" w:color="000000"/>
               <w:left w:val="single" w:sz="8" w:space="0" w:color="000000"/>
@@ -7891,7 +7897,7 @@
         </w:tc>
         <w:tc>
           <w:tcPr>
-            <w:tcW w:w="1590" w:type="dxa"/>
+            <w:tcW w:w="1591" w:type="dxa"/>
             <w:tcBorders>
               <w:top w:val="single" w:sz="8" w:space="0" w:color="000000"/>
               <w:left w:val="single" w:sz="8" w:space="0" w:color="000000"/>
@@ -7931,7 +7937,7 @@
         </w:tc>
         <w:tc>
           <w:tcPr>
-            <w:tcW w:w="1681" w:type="dxa"/>
+            <w:tcW w:w="1680" w:type="dxa"/>
             <w:tcBorders>
               <w:top w:val="single" w:sz="8" w:space="0" w:color="000000"/>
               <w:left w:val="single" w:sz="8" w:space="0" w:color="000000"/>
@@ -8056,7 +8062,7 @@
         </w:tc>
         <w:tc>
           <w:tcPr>
-            <w:tcW w:w="1590" w:type="dxa"/>
+            <w:tcW w:w="1591" w:type="dxa"/>
             <w:tcBorders>
               <w:top w:val="single" w:sz="6" w:space="0" w:color="000000"/>
               <w:left w:val="single" w:sz="8" w:space="0" w:color="000000"/>
@@ -8096,7 +8102,7 @@
         </w:tc>
         <w:tc>
           <w:tcPr>
-            <w:tcW w:w="1681" w:type="dxa"/>
+            <w:tcW w:w="1680" w:type="dxa"/>
             <w:tcBorders>
               <w:top w:val="single" w:sz="6" w:space="0" w:color="000000"/>
               <w:left w:val="single" w:sz="8" w:space="0" w:color="000000"/>
@@ -8249,7 +8255,7 @@
         </w:tc>
         <w:tc>
           <w:tcPr>
-            <w:tcW w:w="1590" w:type="dxa"/>
+            <w:tcW w:w="1591" w:type="dxa"/>
             <w:tcBorders>
               <w:top w:val="single" w:sz="8" w:space="0" w:color="000000"/>
               <w:left w:val="single" w:sz="8" w:space="0" w:color="000000"/>
@@ -8289,7 +8295,7 @@
         </w:tc>
         <w:tc>
           <w:tcPr>
-            <w:tcW w:w="1681" w:type="dxa"/>
+            <w:tcW w:w="1680" w:type="dxa"/>
             <w:tcBorders>
               <w:top w:val="single" w:sz="8" w:space="0" w:color="000000"/>
               <w:left w:val="single" w:sz="8" w:space="0" w:color="000000"/>
@@ -8414,7 +8420,7 @@
         </w:tc>
         <w:tc>
           <w:tcPr>
-            <w:tcW w:w="1590" w:type="dxa"/>
+            <w:tcW w:w="1591" w:type="dxa"/>
             <w:tcBorders>
               <w:top w:val="single" w:sz="6" w:space="0" w:color="000000"/>
               <w:left w:val="single" w:sz="8" w:space="0" w:color="000000"/>
@@ -8454,7 +8460,7 @@
         </w:tc>
         <w:tc>
           <w:tcPr>
-            <w:tcW w:w="1681" w:type="dxa"/>
+            <w:tcW w:w="1680" w:type="dxa"/>
             <w:tcBorders>
               <w:top w:val="single" w:sz="6" w:space="0" w:color="000000"/>
               <w:left w:val="single" w:sz="8" w:space="0" w:color="000000"/>
@@ -8579,7 +8585,7 @@
         </w:tc>
         <w:tc>
           <w:tcPr>
-            <w:tcW w:w="1590" w:type="dxa"/>
+            <w:tcW w:w="1591" w:type="dxa"/>
             <w:tcBorders>
               <w:top w:val="single" w:sz="8" w:space="0" w:color="000000"/>
               <w:left w:val="single" w:sz="8" w:space="0" w:color="000000"/>
@@ -8619,7 +8625,7 @@
         </w:tc>
         <w:tc>
           <w:tcPr>
-            <w:tcW w:w="1681" w:type="dxa"/>
+            <w:tcW w:w="1680" w:type="dxa"/>
             <w:tcBorders>
               <w:top w:val="single" w:sz="8" w:space="0" w:color="000000"/>
               <w:left w:val="single" w:sz="8" w:space="0" w:color="000000"/>
@@ -8744,7 +8750,7 @@
         </w:tc>
         <w:tc>
           <w:tcPr>
-            <w:tcW w:w="1590" w:type="dxa"/>
+            <w:tcW w:w="1591" w:type="dxa"/>
             <w:tcBorders>
               <w:top w:val="single" w:sz="6" w:space="0" w:color="000000"/>
               <w:left w:val="single" w:sz="8" w:space="0" w:color="000000"/>
@@ -8784,7 +8790,7 @@
         </w:tc>
         <w:tc>
           <w:tcPr>
-            <w:tcW w:w="1681" w:type="dxa"/>
+            <w:tcW w:w="1680" w:type="dxa"/>
             <w:tcBorders>
               <w:top w:val="single" w:sz="6" w:space="0" w:color="000000"/>
               <w:left w:val="single" w:sz="8" w:space="0" w:color="000000"/>
@@ -8909,7 +8915,7 @@
         </w:tc>
         <w:tc>
           <w:tcPr>
-            <w:tcW w:w="1590" w:type="dxa"/>
+            <w:tcW w:w="1591" w:type="dxa"/>
             <w:tcBorders>
               <w:top w:val="single" w:sz="8" w:space="0" w:color="000000"/>
               <w:left w:val="single" w:sz="8" w:space="0" w:color="000000"/>
@@ -8949,7 +8955,7 @@
         </w:tc>
         <w:tc>
           <w:tcPr>
-            <w:tcW w:w="1681" w:type="dxa"/>
+            <w:tcW w:w="1680" w:type="dxa"/>
             <w:tcBorders>
               <w:top w:val="single" w:sz="8" w:space="0" w:color="000000"/>
               <w:left w:val="single" w:sz="8" w:space="0" w:color="000000"/>
@@ -9074,7 +9080,7 @@
         </w:tc>
         <w:tc>
           <w:tcPr>
-            <w:tcW w:w="1590" w:type="dxa"/>
+            <w:tcW w:w="1591" w:type="dxa"/>
             <w:tcBorders>
               <w:top w:val="single" w:sz="6" w:space="0" w:color="000000"/>
               <w:left w:val="single" w:sz="8" w:space="0" w:color="000000"/>
@@ -9114,7 +9120,7 @@
         </w:tc>
         <w:tc>
           <w:tcPr>
-            <w:tcW w:w="1681" w:type="dxa"/>
+            <w:tcW w:w="1680" w:type="dxa"/>
             <w:tcBorders>
               <w:top w:val="single" w:sz="6" w:space="0" w:color="000000"/>
               <w:left w:val="single" w:sz="8" w:space="0" w:color="000000"/>
@@ -9239,7 +9245,7 @@
         </w:tc>
         <w:tc>
           <w:tcPr>
-            <w:tcW w:w="1590" w:type="dxa"/>
+            <w:tcW w:w="1591" w:type="dxa"/>
             <w:tcBorders>
               <w:top w:val="single" w:sz="8" w:space="0" w:color="000000"/>
               <w:left w:val="single" w:sz="8" w:space="0" w:color="000000"/>
@@ -9279,7 +9285,7 @@
         </w:tc>
         <w:tc>
           <w:tcPr>
-            <w:tcW w:w="1681" w:type="dxa"/>
+            <w:tcW w:w="1680" w:type="dxa"/>
             <w:tcBorders>
               <w:top w:val="single" w:sz="8" w:space="0" w:color="000000"/>
               <w:left w:val="single" w:sz="8" w:space="0" w:color="000000"/>
@@ -9404,7 +9410,7 @@
         </w:tc>
         <w:tc>
           <w:tcPr>
-            <w:tcW w:w="1590" w:type="dxa"/>
+            <w:tcW w:w="1591" w:type="dxa"/>
             <w:tcBorders>
               <w:top w:val="single" w:sz="6" w:space="0" w:color="000000"/>
               <w:left w:val="single" w:sz="8" w:space="0" w:color="000000"/>
@@ -9444,7 +9450,7 @@
         </w:tc>
         <w:tc>
           <w:tcPr>
-            <w:tcW w:w="1681" w:type="dxa"/>
+            <w:tcW w:w="1680" w:type="dxa"/>
             <w:tcBorders>
               <w:top w:val="single" w:sz="6" w:space="0" w:color="000000"/>
               <w:left w:val="single" w:sz="8" w:space="0" w:color="000000"/>
@@ -9569,7 +9575,7 @@
         </w:tc>
         <w:tc>
           <w:tcPr>
-            <w:tcW w:w="1590" w:type="dxa"/>
+            <w:tcW w:w="1591" w:type="dxa"/>
             <w:tcBorders>
               <w:top w:val="single" w:sz="6" w:space="0" w:color="000000"/>
               <w:left w:val="single" w:sz="8" w:space="0" w:color="000000"/>
@@ -9609,7 +9615,7 @@
         </w:tc>
         <w:tc>
           <w:tcPr>
-            <w:tcW w:w="1681" w:type="dxa"/>
+            <w:tcW w:w="1680" w:type="dxa"/>
             <w:tcBorders>
               <w:top w:val="single" w:sz="6" w:space="0" w:color="000000"/>
               <w:left w:val="single" w:sz="8" w:space="0" w:color="000000"/>
@@ -9734,7 +9740,7 @@
         </w:tc>
         <w:tc>
           <w:tcPr>
-            <w:tcW w:w="1590" w:type="dxa"/>
+            <w:tcW w:w="1591" w:type="dxa"/>
             <w:tcBorders>
               <w:top w:val="single" w:sz="8" w:space="0" w:color="000000"/>
               <w:left w:val="single" w:sz="8" w:space="0" w:color="000000"/>
@@ -9774,7 +9780,7 @@
         </w:tc>
         <w:tc>
           <w:tcPr>
-            <w:tcW w:w="1681" w:type="dxa"/>
+            <w:tcW w:w="1680" w:type="dxa"/>
             <w:tcBorders>
               <w:top w:val="single" w:sz="8" w:space="0" w:color="000000"/>
               <w:left w:val="single" w:sz="8" w:space="0" w:color="000000"/>
@@ -9897,7 +9903,7 @@
         </w:tc>
         <w:tc>
           <w:tcPr>
-            <w:tcW w:w="1590" w:type="dxa"/>
+            <w:tcW w:w="1591" w:type="dxa"/>
             <w:tcBorders>
               <w:left w:val="single" w:sz="8" w:space="0" w:color="000000"/>
               <w:bottom w:val="single" w:sz="8" w:space="0" w:color="000000"/>
@@ -9936,7 +9942,7 @@
         </w:tc>
         <w:tc>
           <w:tcPr>
-            <w:tcW w:w="1681" w:type="dxa"/>
+            <w:tcW w:w="1680" w:type="dxa"/>
             <w:tcBorders>
               <w:left w:val="single" w:sz="8" w:space="0" w:color="000000"/>
               <w:bottom w:val="single" w:sz="8" w:space="0" w:color="000000"/>
@@ -10058,7 +10064,7 @@
         </w:tc>
         <w:tc>
           <w:tcPr>
-            <w:tcW w:w="1590" w:type="dxa"/>
+            <w:tcW w:w="1591" w:type="dxa"/>
             <w:tcBorders>
               <w:left w:val="single" w:sz="8" w:space="0" w:color="000000"/>
               <w:bottom w:val="single" w:sz="8" w:space="0" w:color="000000"/>
@@ -10097,7 +10103,7 @@
         </w:tc>
         <w:tc>
           <w:tcPr>
-            <w:tcW w:w="1681" w:type="dxa"/>
+            <w:tcW w:w="1680" w:type="dxa"/>
             <w:tcBorders>
               <w:left w:val="single" w:sz="8" w:space="0" w:color="000000"/>
               <w:bottom w:val="single" w:sz="8" w:space="0" w:color="000000"/>
@@ -10219,7 +10225,7 @@
         </w:tc>
         <w:tc>
           <w:tcPr>
-            <w:tcW w:w="1590" w:type="dxa"/>
+            <w:tcW w:w="1591" w:type="dxa"/>
             <w:tcBorders>
               <w:left w:val="single" w:sz="8" w:space="0" w:color="000000"/>
               <w:bottom w:val="single" w:sz="8" w:space="0" w:color="000000"/>
@@ -10258,50 +10264,40 @@
         </w:tc>
         <w:tc>
           <w:tcPr>
-            <w:tcW w:w="1681" w:type="dxa"/>
-            <w:tcBorders>
-              <w:left w:val="single" w:sz="8" w:space="0" w:color="000000"/>
-              <w:bottom w:val="single" w:sz="8" w:space="0" w:color="000000"/>
-              <w:right w:val="single" w:sz="8" w:space="0" w:color="000000"/>
-            </w:tcBorders>
-            <w:shd w:color="auto" w:fill="auto" w:val="clear"/>
-          </w:tcPr>
-          <w:p>
-            <w:pPr>
-              <w:pStyle w:val="Normal"/>
-              <w:widowControl w:val="false"/>
-              <w:suppressAutoHyphens w:val="true"/>
-              <w:bidi w:val="0"/>
-              <w:spacing w:lineRule="exact" w:line="240" w:before="0" w:after="0"/>
-              <w:ind w:left="0" w:right="0" w:hanging="0"/>
-              <w:jc w:val="left"/>
-              <w:rPr>
-                <w:rFonts w:ascii="Calibri" w:hAnsi="Calibri" w:eastAsia="Calibri" w:cs="Calibri"/>
-                <w:color w:val="auto"/>
-                <w:spacing w:val="0"/>
-                <w:sz w:val="22"/>
-                <w:shd w:fill="auto" w:val="clear"/>
-              </w:rPr>
-            </w:pPr>
-            <w:r>
-              <w:rPr>
-                <w:rFonts w:eastAsia="Calibri" w:cs="Calibri"/>
-                <w:color w:val="000000"/>
-                <w:spacing w:val="0"/>
-                <w:sz w:val="22"/>
-                <w:shd w:fill="auto" w:val="clear"/>
-              </w:rPr>
-              <w:t>31</w:t>
-            </w:r>
-            <w:r>
-              <w:rPr>
-                <w:rFonts w:eastAsia="Calibri" w:cs="Calibri"/>
-                <w:color w:val="000000"/>
-                <w:spacing w:val="0"/>
-                <w:sz w:val="22"/>
-                <w:shd w:fill="auto" w:val="clear"/>
-              </w:rPr>
-              <w:t>0</w:t>
+            <w:tcW w:w="1680" w:type="dxa"/>
+            <w:tcBorders>
+              <w:left w:val="single" w:sz="8" w:space="0" w:color="000000"/>
+              <w:bottom w:val="single" w:sz="8" w:space="0" w:color="000000"/>
+              <w:right w:val="single" w:sz="8" w:space="0" w:color="000000"/>
+            </w:tcBorders>
+            <w:shd w:color="auto" w:fill="auto" w:val="clear"/>
+          </w:tcPr>
+          <w:p>
+            <w:pPr>
+              <w:pStyle w:val="Normal"/>
+              <w:widowControl w:val="false"/>
+              <w:suppressAutoHyphens w:val="true"/>
+              <w:bidi w:val="0"/>
+              <w:spacing w:lineRule="exact" w:line="240" w:before="0" w:after="0"/>
+              <w:ind w:left="0" w:right="0" w:hanging="0"/>
+              <w:jc w:val="left"/>
+              <w:rPr>
+                <w:rFonts w:ascii="Calibri" w:hAnsi="Calibri" w:eastAsia="Calibri" w:cs="Calibri"/>
+                <w:color w:val="auto"/>
+                <w:spacing w:val="0"/>
+                <w:sz w:val="22"/>
+                <w:shd w:fill="auto" w:val="clear"/>
+              </w:rPr>
+            </w:pPr>
+            <w:r>
+              <w:rPr>
+                <w:rFonts w:eastAsia="Calibri" w:cs="Calibri"/>
+                <w:color w:val="000000"/>
+                <w:spacing w:val="0"/>
+                <w:sz w:val="22"/>
+                <w:shd w:fill="auto" w:val="clear"/>
+              </w:rPr>
+              <w:t>310</w:t>
             </w:r>
           </w:p>
         </w:tc>
@@ -10389,45 +10385,45 @@
         </w:tc>
         <w:tc>
           <w:tcPr>
-            <w:tcW w:w="1590" w:type="dxa"/>
-            <w:tcBorders>
-              <w:left w:val="single" w:sz="8" w:space="0" w:color="000000"/>
-              <w:bottom w:val="single" w:sz="8" w:space="0" w:color="000000"/>
-              <w:right w:val="single" w:sz="8" w:space="0" w:color="000000"/>
-            </w:tcBorders>
-            <w:shd w:color="auto" w:fill="auto" w:val="clear"/>
-          </w:tcPr>
-          <w:p>
-            <w:pPr>
-              <w:pStyle w:val="Normal"/>
-              <w:widowControl w:val="false"/>
-              <w:suppressAutoHyphens w:val="true"/>
-              <w:bidi w:val="0"/>
-              <w:spacing w:lineRule="exact" w:line="240" w:before="0" w:after="0"/>
-              <w:ind w:left="0" w:right="0" w:hanging="0"/>
-              <w:jc w:val="left"/>
-              <w:rPr>
-                <w:rFonts w:ascii="Calibri" w:hAnsi="Calibri" w:eastAsia="Calibri" w:cs="Calibri"/>
-                <w:color w:val="auto"/>
-                <w:spacing w:val="0"/>
-                <w:sz w:val="22"/>
-                <w:shd w:fill="auto" w:val="clear"/>
-              </w:rPr>
-            </w:pPr>
-            <w:r>
-              <w:rPr>
-                <w:rFonts w:eastAsia="Calibri" w:cs="Calibri"/>
-                <w:color w:val="000000"/>
-                <w:spacing w:val="0"/>
-                <w:sz w:val="22"/>
-                <w:shd w:fill="auto" w:val="clear"/>
-              </w:rPr>
-            </w:r>
-          </w:p>
-        </w:tc>
-        <w:tc>
-          <w:tcPr>
-            <w:tcW w:w="1681" w:type="dxa"/>
+            <w:tcW w:w="1591" w:type="dxa"/>
+            <w:tcBorders>
+              <w:left w:val="single" w:sz="8" w:space="0" w:color="000000"/>
+              <w:bottom w:val="single" w:sz="8" w:space="0" w:color="000000"/>
+              <w:right w:val="single" w:sz="8" w:space="0" w:color="000000"/>
+            </w:tcBorders>
+            <w:shd w:color="auto" w:fill="auto" w:val="clear"/>
+          </w:tcPr>
+          <w:p>
+            <w:pPr>
+              <w:pStyle w:val="Normal"/>
+              <w:widowControl w:val="false"/>
+              <w:suppressAutoHyphens w:val="true"/>
+              <w:bidi w:val="0"/>
+              <w:spacing w:lineRule="exact" w:line="240" w:before="0" w:after="0"/>
+              <w:ind w:left="0" w:right="0" w:hanging="0"/>
+              <w:jc w:val="left"/>
+              <w:rPr>
+                <w:rFonts w:ascii="Calibri" w:hAnsi="Calibri" w:eastAsia="Calibri" w:cs="Calibri"/>
+                <w:color w:val="auto"/>
+                <w:spacing w:val="0"/>
+                <w:sz w:val="22"/>
+                <w:shd w:fill="auto" w:val="clear"/>
+              </w:rPr>
+            </w:pPr>
+            <w:r>
+              <w:rPr>
+                <w:rFonts w:eastAsia="Calibri" w:cs="Calibri"/>
+                <w:color w:val="000000"/>
+                <w:spacing w:val="0"/>
+                <w:sz w:val="22"/>
+                <w:shd w:fill="auto" w:val="clear"/>
+              </w:rPr>
+            </w:r>
+          </w:p>
+        </w:tc>
+        <w:tc>
+          <w:tcPr>
+            <w:tcW w:w="1680" w:type="dxa"/>
             <w:tcBorders>
               <w:left w:val="single" w:sz="8" w:space="0" w:color="000000"/>
               <w:bottom w:val="single" w:sz="8" w:space="0" w:color="000000"/>
@@ -10547,45 +10543,45 @@
         </w:tc>
         <w:tc>
           <w:tcPr>
-            <w:tcW w:w="1590" w:type="dxa"/>
-            <w:tcBorders>
-              <w:left w:val="single" w:sz="8" w:space="0" w:color="000000"/>
-              <w:bottom w:val="single" w:sz="8" w:space="0" w:color="000000"/>
-              <w:right w:val="single" w:sz="8" w:space="0" w:color="000000"/>
-            </w:tcBorders>
-            <w:shd w:color="auto" w:fill="auto" w:val="clear"/>
-          </w:tcPr>
-          <w:p>
-            <w:pPr>
-              <w:pStyle w:val="Normal"/>
-              <w:widowControl w:val="false"/>
-              <w:suppressAutoHyphens w:val="true"/>
-              <w:bidi w:val="0"/>
-              <w:spacing w:lineRule="exact" w:line="240" w:before="0" w:after="0"/>
-              <w:ind w:left="0" w:right="0" w:hanging="0"/>
-              <w:jc w:val="left"/>
-              <w:rPr>
-                <w:rFonts w:ascii="Calibri" w:hAnsi="Calibri" w:eastAsia="Calibri" w:cs="Calibri"/>
-                <w:color w:val="auto"/>
-                <w:spacing w:val="0"/>
-                <w:sz w:val="22"/>
-                <w:shd w:fill="auto" w:val="clear"/>
-              </w:rPr>
-            </w:pPr>
-            <w:r>
-              <w:rPr>
-                <w:rFonts w:eastAsia="Calibri" w:cs="Calibri"/>
-                <w:color w:val="000000"/>
-                <w:spacing w:val="0"/>
-                <w:sz w:val="22"/>
-                <w:shd w:fill="auto" w:val="clear"/>
-              </w:rPr>
-            </w:r>
-          </w:p>
-        </w:tc>
-        <w:tc>
-          <w:tcPr>
-            <w:tcW w:w="1681" w:type="dxa"/>
+            <w:tcW w:w="1591" w:type="dxa"/>
+            <w:tcBorders>
+              <w:left w:val="single" w:sz="8" w:space="0" w:color="000000"/>
+              <w:bottom w:val="single" w:sz="8" w:space="0" w:color="000000"/>
+              <w:right w:val="single" w:sz="8" w:space="0" w:color="000000"/>
+            </w:tcBorders>
+            <w:shd w:color="auto" w:fill="auto" w:val="clear"/>
+          </w:tcPr>
+          <w:p>
+            <w:pPr>
+              <w:pStyle w:val="Normal"/>
+              <w:widowControl w:val="false"/>
+              <w:suppressAutoHyphens w:val="true"/>
+              <w:bidi w:val="0"/>
+              <w:spacing w:lineRule="exact" w:line="240" w:before="0" w:after="0"/>
+              <w:ind w:left="0" w:right="0" w:hanging="0"/>
+              <w:jc w:val="left"/>
+              <w:rPr>
+                <w:rFonts w:ascii="Calibri" w:hAnsi="Calibri" w:eastAsia="Calibri" w:cs="Calibri"/>
+                <w:color w:val="auto"/>
+                <w:spacing w:val="0"/>
+                <w:sz w:val="22"/>
+                <w:shd w:fill="auto" w:val="clear"/>
+              </w:rPr>
+            </w:pPr>
+            <w:r>
+              <w:rPr>
+                <w:rFonts w:eastAsia="Calibri" w:cs="Calibri"/>
+                <w:color w:val="000000"/>
+                <w:spacing w:val="0"/>
+                <w:sz w:val="22"/>
+                <w:shd w:fill="auto" w:val="clear"/>
+              </w:rPr>
+            </w:r>
+          </w:p>
+        </w:tc>
+        <w:tc>
+          <w:tcPr>
+            <w:tcW w:w="1680" w:type="dxa"/>
             <w:tcBorders>
               <w:left w:val="single" w:sz="8" w:space="0" w:color="000000"/>
               <w:bottom w:val="single" w:sz="8" w:space="0" w:color="000000"/>
@@ -10705,45 +10701,45 @@
         </w:tc>
         <w:tc>
           <w:tcPr>
-            <w:tcW w:w="1590" w:type="dxa"/>
-            <w:tcBorders>
-              <w:left w:val="single" w:sz="8" w:space="0" w:color="000000"/>
-              <w:bottom w:val="single" w:sz="8" w:space="0" w:color="000000"/>
-              <w:right w:val="single" w:sz="8" w:space="0" w:color="000000"/>
-            </w:tcBorders>
-            <w:shd w:color="auto" w:fill="auto" w:val="clear"/>
-          </w:tcPr>
-          <w:p>
-            <w:pPr>
-              <w:pStyle w:val="Normal"/>
-              <w:widowControl w:val="false"/>
-              <w:suppressAutoHyphens w:val="true"/>
-              <w:bidi w:val="0"/>
-              <w:spacing w:lineRule="exact" w:line="240" w:before="0" w:after="0"/>
-              <w:ind w:left="0" w:right="0" w:hanging="0"/>
-              <w:jc w:val="left"/>
-              <w:rPr>
-                <w:rFonts w:ascii="Calibri" w:hAnsi="Calibri" w:eastAsia="Calibri" w:cs="Calibri"/>
-                <w:color w:val="auto"/>
-                <w:spacing w:val="0"/>
-                <w:sz w:val="22"/>
-                <w:shd w:fill="auto" w:val="clear"/>
-              </w:rPr>
-            </w:pPr>
-            <w:r>
-              <w:rPr>
-                <w:rFonts w:eastAsia="Calibri" w:cs="Calibri"/>
-                <w:color w:val="000000"/>
-                <w:spacing w:val="0"/>
-                <w:sz w:val="22"/>
-                <w:shd w:fill="auto" w:val="clear"/>
-              </w:rPr>
-            </w:r>
-          </w:p>
-        </w:tc>
-        <w:tc>
-          <w:tcPr>
-            <w:tcW w:w="1681" w:type="dxa"/>
+            <w:tcW w:w="1591" w:type="dxa"/>
+            <w:tcBorders>
+              <w:left w:val="single" w:sz="8" w:space="0" w:color="000000"/>
+              <w:bottom w:val="single" w:sz="8" w:space="0" w:color="000000"/>
+              <w:right w:val="single" w:sz="8" w:space="0" w:color="000000"/>
+            </w:tcBorders>
+            <w:shd w:color="auto" w:fill="auto" w:val="clear"/>
+          </w:tcPr>
+          <w:p>
+            <w:pPr>
+              <w:pStyle w:val="Normal"/>
+              <w:widowControl w:val="false"/>
+              <w:suppressAutoHyphens w:val="true"/>
+              <w:bidi w:val="0"/>
+              <w:spacing w:lineRule="exact" w:line="240" w:before="0" w:after="0"/>
+              <w:ind w:left="0" w:right="0" w:hanging="0"/>
+              <w:jc w:val="left"/>
+              <w:rPr>
+                <w:rFonts w:ascii="Calibri" w:hAnsi="Calibri" w:eastAsia="Calibri" w:cs="Calibri"/>
+                <w:color w:val="auto"/>
+                <w:spacing w:val="0"/>
+                <w:sz w:val="22"/>
+                <w:shd w:fill="auto" w:val="clear"/>
+              </w:rPr>
+            </w:pPr>
+            <w:r>
+              <w:rPr>
+                <w:rFonts w:eastAsia="Calibri" w:cs="Calibri"/>
+                <w:color w:val="000000"/>
+                <w:spacing w:val="0"/>
+                <w:sz w:val="22"/>
+                <w:shd w:fill="auto" w:val="clear"/>
+              </w:rPr>
+            </w:r>
+          </w:p>
+        </w:tc>
+        <w:tc>
+          <w:tcPr>
+            <w:tcW w:w="1680" w:type="dxa"/>
             <w:tcBorders>
               <w:left w:val="single" w:sz="8" w:space="0" w:color="000000"/>
               <w:bottom w:val="single" w:sz="8" w:space="0" w:color="000000"/>
@@ -10863,45 +10859,45 @@
         </w:tc>
         <w:tc>
           <w:tcPr>
-            <w:tcW w:w="1590" w:type="dxa"/>
-            <w:tcBorders>
-              <w:left w:val="single" w:sz="8" w:space="0" w:color="000000"/>
-              <w:bottom w:val="single" w:sz="8" w:space="0" w:color="000000"/>
-              <w:right w:val="single" w:sz="8" w:space="0" w:color="000000"/>
-            </w:tcBorders>
-            <w:shd w:color="auto" w:fill="auto" w:val="clear"/>
-          </w:tcPr>
-          <w:p>
-            <w:pPr>
-              <w:pStyle w:val="Normal"/>
-              <w:widowControl w:val="false"/>
-              <w:suppressAutoHyphens w:val="true"/>
-              <w:bidi w:val="0"/>
-              <w:spacing w:lineRule="exact" w:line="240" w:before="0" w:after="0"/>
-              <w:ind w:left="0" w:right="0" w:hanging="0"/>
-              <w:jc w:val="left"/>
-              <w:rPr>
-                <w:rFonts w:ascii="Calibri" w:hAnsi="Calibri" w:eastAsia="Calibri" w:cs="Calibri"/>
-                <w:color w:val="auto"/>
-                <w:spacing w:val="0"/>
-                <w:sz w:val="22"/>
-                <w:shd w:fill="auto" w:val="clear"/>
-              </w:rPr>
-            </w:pPr>
-            <w:r>
-              <w:rPr>
-                <w:rFonts w:eastAsia="Calibri" w:cs="Calibri"/>
-                <w:color w:val="000000"/>
-                <w:spacing w:val="0"/>
-                <w:sz w:val="22"/>
-                <w:shd w:fill="auto" w:val="clear"/>
-              </w:rPr>
-            </w:r>
-          </w:p>
-        </w:tc>
-        <w:tc>
-          <w:tcPr>
-            <w:tcW w:w="1681" w:type="dxa"/>
+            <w:tcW w:w="1591" w:type="dxa"/>
+            <w:tcBorders>
+              <w:left w:val="single" w:sz="8" w:space="0" w:color="000000"/>
+              <w:bottom w:val="single" w:sz="8" w:space="0" w:color="000000"/>
+              <w:right w:val="single" w:sz="8" w:space="0" w:color="000000"/>
+            </w:tcBorders>
+            <w:shd w:color="auto" w:fill="auto" w:val="clear"/>
+          </w:tcPr>
+          <w:p>
+            <w:pPr>
+              <w:pStyle w:val="Normal"/>
+              <w:widowControl w:val="false"/>
+              <w:suppressAutoHyphens w:val="true"/>
+              <w:bidi w:val="0"/>
+              <w:spacing w:lineRule="exact" w:line="240" w:before="0" w:after="0"/>
+              <w:ind w:left="0" w:right="0" w:hanging="0"/>
+              <w:jc w:val="left"/>
+              <w:rPr>
+                <w:rFonts w:ascii="Calibri" w:hAnsi="Calibri" w:eastAsia="Calibri" w:cs="Calibri"/>
+                <w:color w:val="auto"/>
+                <w:spacing w:val="0"/>
+                <w:sz w:val="22"/>
+                <w:shd w:fill="auto" w:val="clear"/>
+              </w:rPr>
+            </w:pPr>
+            <w:r>
+              <w:rPr>
+                <w:rFonts w:eastAsia="Calibri" w:cs="Calibri"/>
+                <w:color w:val="000000"/>
+                <w:spacing w:val="0"/>
+                <w:sz w:val="22"/>
+                <w:shd w:fill="auto" w:val="clear"/>
+              </w:rPr>
+            </w:r>
+          </w:p>
+        </w:tc>
+        <w:tc>
+          <w:tcPr>
+            <w:tcW w:w="1680" w:type="dxa"/>
             <w:tcBorders>
               <w:left w:val="single" w:sz="8" w:space="0" w:color="000000"/>
               <w:bottom w:val="single" w:sz="8" w:space="0" w:color="000000"/>
@@ -11021,45 +11017,45 @@
         </w:tc>
         <w:tc>
           <w:tcPr>
-            <w:tcW w:w="1590" w:type="dxa"/>
-            <w:tcBorders>
-              <w:left w:val="single" w:sz="8" w:space="0" w:color="000000"/>
-              <w:bottom w:val="single" w:sz="8" w:space="0" w:color="000000"/>
-              <w:right w:val="single" w:sz="8" w:space="0" w:color="000000"/>
-            </w:tcBorders>
-            <w:shd w:color="auto" w:fill="auto" w:val="clear"/>
-          </w:tcPr>
-          <w:p>
-            <w:pPr>
-              <w:pStyle w:val="Normal"/>
-              <w:widowControl w:val="false"/>
-              <w:suppressAutoHyphens w:val="true"/>
-              <w:bidi w:val="0"/>
-              <w:spacing w:lineRule="exact" w:line="240" w:before="0" w:after="0"/>
-              <w:ind w:left="0" w:right="0" w:hanging="0"/>
-              <w:jc w:val="left"/>
-              <w:rPr>
-                <w:rFonts w:ascii="Calibri" w:hAnsi="Calibri" w:eastAsia="Calibri" w:cs="Calibri"/>
-                <w:color w:val="auto"/>
-                <w:spacing w:val="0"/>
-                <w:sz w:val="22"/>
-                <w:shd w:fill="auto" w:val="clear"/>
-              </w:rPr>
-            </w:pPr>
-            <w:r>
-              <w:rPr>
-                <w:rFonts w:eastAsia="Calibri" w:cs="Calibri"/>
-                <w:color w:val="000000"/>
-                <w:spacing w:val="0"/>
-                <w:sz w:val="22"/>
-                <w:shd w:fill="auto" w:val="clear"/>
-              </w:rPr>
-            </w:r>
-          </w:p>
-        </w:tc>
-        <w:tc>
-          <w:tcPr>
-            <w:tcW w:w="1681" w:type="dxa"/>
+            <w:tcW w:w="1591" w:type="dxa"/>
+            <w:tcBorders>
+              <w:left w:val="single" w:sz="8" w:space="0" w:color="000000"/>
+              <w:bottom w:val="single" w:sz="8" w:space="0" w:color="000000"/>
+              <w:right w:val="single" w:sz="8" w:space="0" w:color="000000"/>
+            </w:tcBorders>
+            <w:shd w:color="auto" w:fill="auto" w:val="clear"/>
+          </w:tcPr>
+          <w:p>
+            <w:pPr>
+              <w:pStyle w:val="Normal"/>
+              <w:widowControl w:val="false"/>
+              <w:suppressAutoHyphens w:val="true"/>
+              <w:bidi w:val="0"/>
+              <w:spacing w:lineRule="exact" w:line="240" w:before="0" w:after="0"/>
+              <w:ind w:left="0" w:right="0" w:hanging="0"/>
+              <w:jc w:val="left"/>
+              <w:rPr>
+                <w:rFonts w:ascii="Calibri" w:hAnsi="Calibri" w:eastAsia="Calibri" w:cs="Calibri"/>
+                <w:color w:val="auto"/>
+                <w:spacing w:val="0"/>
+                <w:sz w:val="22"/>
+                <w:shd w:fill="auto" w:val="clear"/>
+              </w:rPr>
+            </w:pPr>
+            <w:r>
+              <w:rPr>
+                <w:rFonts w:eastAsia="Calibri" w:cs="Calibri"/>
+                <w:color w:val="000000"/>
+                <w:spacing w:val="0"/>
+                <w:sz w:val="22"/>
+                <w:shd w:fill="auto" w:val="clear"/>
+              </w:rPr>
+            </w:r>
+          </w:p>
+        </w:tc>
+        <w:tc>
+          <w:tcPr>
+            <w:tcW w:w="1680" w:type="dxa"/>
             <w:tcBorders>
               <w:left w:val="single" w:sz="8" w:space="0" w:color="000000"/>
               <w:bottom w:val="single" w:sz="8" w:space="0" w:color="000000"/>
@@ -11179,45 +11175,45 @@
         </w:tc>
         <w:tc>
           <w:tcPr>
-            <w:tcW w:w="1590" w:type="dxa"/>
-            <w:tcBorders>
-              <w:left w:val="single" w:sz="8" w:space="0" w:color="000000"/>
-              <w:bottom w:val="single" w:sz="8" w:space="0" w:color="000000"/>
-              <w:right w:val="single" w:sz="8" w:space="0" w:color="000000"/>
-            </w:tcBorders>
-            <w:shd w:color="auto" w:fill="auto" w:val="clear"/>
-          </w:tcPr>
-          <w:p>
-            <w:pPr>
-              <w:pStyle w:val="Normal"/>
-              <w:widowControl w:val="false"/>
-              <w:suppressAutoHyphens w:val="true"/>
-              <w:bidi w:val="0"/>
-              <w:spacing w:lineRule="exact" w:line="240" w:before="0" w:after="0"/>
-              <w:ind w:left="0" w:right="0" w:hanging="0"/>
-              <w:jc w:val="left"/>
-              <w:rPr>
-                <w:rFonts w:ascii="Calibri" w:hAnsi="Calibri" w:eastAsia="Calibri" w:cs="Calibri"/>
-                <w:color w:val="auto"/>
-                <w:spacing w:val="0"/>
-                <w:sz w:val="22"/>
-                <w:shd w:fill="auto" w:val="clear"/>
-              </w:rPr>
-            </w:pPr>
-            <w:r>
-              <w:rPr>
-                <w:rFonts w:eastAsia="Calibri" w:cs="Calibri"/>
-                <w:color w:val="000000"/>
-                <w:spacing w:val="0"/>
-                <w:sz w:val="22"/>
-                <w:shd w:fill="auto" w:val="clear"/>
-              </w:rPr>
-            </w:r>
-          </w:p>
-        </w:tc>
-        <w:tc>
-          <w:tcPr>
-            <w:tcW w:w="1681" w:type="dxa"/>
+            <w:tcW w:w="1591" w:type="dxa"/>
+            <w:tcBorders>
+              <w:left w:val="single" w:sz="8" w:space="0" w:color="000000"/>
+              <w:bottom w:val="single" w:sz="8" w:space="0" w:color="000000"/>
+              <w:right w:val="single" w:sz="8" w:space="0" w:color="000000"/>
+            </w:tcBorders>
+            <w:shd w:color="auto" w:fill="auto" w:val="clear"/>
+          </w:tcPr>
+          <w:p>
+            <w:pPr>
+              <w:pStyle w:val="Normal"/>
+              <w:widowControl w:val="false"/>
+              <w:suppressAutoHyphens w:val="true"/>
+              <w:bidi w:val="0"/>
+              <w:spacing w:lineRule="exact" w:line="240" w:before="0" w:after="0"/>
+              <w:ind w:left="0" w:right="0" w:hanging="0"/>
+              <w:jc w:val="left"/>
+              <w:rPr>
+                <w:rFonts w:ascii="Calibri" w:hAnsi="Calibri" w:eastAsia="Calibri" w:cs="Calibri"/>
+                <w:color w:val="auto"/>
+                <w:spacing w:val="0"/>
+                <w:sz w:val="22"/>
+                <w:shd w:fill="auto" w:val="clear"/>
+              </w:rPr>
+            </w:pPr>
+            <w:r>
+              <w:rPr>
+                <w:rFonts w:eastAsia="Calibri" w:cs="Calibri"/>
+                <w:color w:val="000000"/>
+                <w:spacing w:val="0"/>
+                <w:sz w:val="22"/>
+                <w:shd w:fill="auto" w:val="clear"/>
+              </w:rPr>
+            </w:r>
+          </w:p>
+        </w:tc>
+        <w:tc>
+          <w:tcPr>
+            <w:tcW w:w="1680" w:type="dxa"/>
             <w:tcBorders>
               <w:left w:val="single" w:sz="8" w:space="0" w:color="000000"/>
               <w:bottom w:val="single" w:sz="8" w:space="0" w:color="000000"/>
@@ -11337,45 +11333,45 @@
         </w:tc>
         <w:tc>
           <w:tcPr>
-            <w:tcW w:w="1590" w:type="dxa"/>
-            <w:tcBorders>
-              <w:left w:val="single" w:sz="8" w:space="0" w:color="000000"/>
-              <w:bottom w:val="single" w:sz="8" w:space="0" w:color="000000"/>
-              <w:right w:val="single" w:sz="8" w:space="0" w:color="000000"/>
-            </w:tcBorders>
-            <w:shd w:color="auto" w:fill="auto" w:val="clear"/>
-          </w:tcPr>
-          <w:p>
-            <w:pPr>
-              <w:pStyle w:val="Normal"/>
-              <w:widowControl w:val="false"/>
-              <w:suppressAutoHyphens w:val="true"/>
-              <w:bidi w:val="0"/>
-              <w:spacing w:lineRule="exact" w:line="240" w:before="0" w:after="0"/>
-              <w:ind w:left="0" w:right="0" w:hanging="0"/>
-              <w:jc w:val="left"/>
-              <w:rPr>
-                <w:rFonts w:ascii="Calibri" w:hAnsi="Calibri" w:eastAsia="Calibri" w:cs="Calibri"/>
-                <w:color w:val="auto"/>
-                <w:spacing w:val="0"/>
-                <w:sz w:val="22"/>
-                <w:shd w:fill="auto" w:val="clear"/>
-              </w:rPr>
-            </w:pPr>
-            <w:r>
-              <w:rPr>
-                <w:rFonts w:eastAsia="Calibri" w:cs="Calibri"/>
-                <w:color w:val="000000"/>
-                <w:spacing w:val="0"/>
-                <w:sz w:val="22"/>
-                <w:shd w:fill="auto" w:val="clear"/>
-              </w:rPr>
-            </w:r>
-          </w:p>
-        </w:tc>
-        <w:tc>
-          <w:tcPr>
-            <w:tcW w:w="1681" w:type="dxa"/>
+            <w:tcW w:w="1591" w:type="dxa"/>
+            <w:tcBorders>
+              <w:left w:val="single" w:sz="8" w:space="0" w:color="000000"/>
+              <w:bottom w:val="single" w:sz="8" w:space="0" w:color="000000"/>
+              <w:right w:val="single" w:sz="8" w:space="0" w:color="000000"/>
+            </w:tcBorders>
+            <w:shd w:color="auto" w:fill="auto" w:val="clear"/>
+          </w:tcPr>
+          <w:p>
+            <w:pPr>
+              <w:pStyle w:val="Normal"/>
+              <w:widowControl w:val="false"/>
+              <w:suppressAutoHyphens w:val="true"/>
+              <w:bidi w:val="0"/>
+              <w:spacing w:lineRule="exact" w:line="240" w:before="0" w:after="0"/>
+              <w:ind w:left="0" w:right="0" w:hanging="0"/>
+              <w:jc w:val="left"/>
+              <w:rPr>
+                <w:rFonts w:ascii="Calibri" w:hAnsi="Calibri" w:eastAsia="Calibri" w:cs="Calibri"/>
+                <w:color w:val="auto"/>
+                <w:spacing w:val="0"/>
+                <w:sz w:val="22"/>
+                <w:shd w:fill="auto" w:val="clear"/>
+              </w:rPr>
+            </w:pPr>
+            <w:r>
+              <w:rPr>
+                <w:rFonts w:eastAsia="Calibri" w:cs="Calibri"/>
+                <w:color w:val="000000"/>
+                <w:spacing w:val="0"/>
+                <w:sz w:val="22"/>
+                <w:shd w:fill="auto" w:val="clear"/>
+              </w:rPr>
+            </w:r>
+          </w:p>
+        </w:tc>
+        <w:tc>
+          <w:tcPr>
+            <w:tcW w:w="1680" w:type="dxa"/>
             <w:tcBorders>
               <w:left w:val="single" w:sz="8" w:space="0" w:color="000000"/>
               <w:bottom w:val="single" w:sz="8" w:space="0" w:color="000000"/>
@@ -11495,45 +11491,45 @@
         </w:tc>
         <w:tc>
           <w:tcPr>
-            <w:tcW w:w="1590" w:type="dxa"/>
-            <w:tcBorders>
-              <w:left w:val="single" w:sz="8" w:space="0" w:color="000000"/>
-              <w:bottom w:val="single" w:sz="8" w:space="0" w:color="000000"/>
-              <w:right w:val="single" w:sz="8" w:space="0" w:color="000000"/>
-            </w:tcBorders>
-            <w:shd w:color="auto" w:fill="auto" w:val="clear"/>
-          </w:tcPr>
-          <w:p>
-            <w:pPr>
-              <w:pStyle w:val="Normal"/>
-              <w:widowControl w:val="false"/>
-              <w:suppressAutoHyphens w:val="true"/>
-              <w:bidi w:val="0"/>
-              <w:spacing w:lineRule="exact" w:line="240" w:before="0" w:after="0"/>
-              <w:ind w:left="0" w:right="0" w:hanging="0"/>
-              <w:jc w:val="left"/>
-              <w:rPr>
-                <w:rFonts w:ascii="Calibri" w:hAnsi="Calibri" w:eastAsia="Calibri" w:cs="Calibri"/>
-                <w:color w:val="auto"/>
-                <w:spacing w:val="0"/>
-                <w:sz w:val="22"/>
-                <w:shd w:fill="auto" w:val="clear"/>
-              </w:rPr>
-            </w:pPr>
-            <w:r>
-              <w:rPr>
-                <w:rFonts w:eastAsia="Calibri" w:cs="Calibri"/>
-                <w:color w:val="000000"/>
-                <w:spacing w:val="0"/>
-                <w:sz w:val="22"/>
-                <w:shd w:fill="auto" w:val="clear"/>
-              </w:rPr>
-            </w:r>
-          </w:p>
-        </w:tc>
-        <w:tc>
-          <w:tcPr>
-            <w:tcW w:w="1681" w:type="dxa"/>
+            <w:tcW w:w="1591" w:type="dxa"/>
+            <w:tcBorders>
+              <w:left w:val="single" w:sz="8" w:space="0" w:color="000000"/>
+              <w:bottom w:val="single" w:sz="8" w:space="0" w:color="000000"/>
+              <w:right w:val="single" w:sz="8" w:space="0" w:color="000000"/>
+            </w:tcBorders>
+            <w:shd w:color="auto" w:fill="auto" w:val="clear"/>
+          </w:tcPr>
+          <w:p>
+            <w:pPr>
+              <w:pStyle w:val="Normal"/>
+              <w:widowControl w:val="false"/>
+              <w:suppressAutoHyphens w:val="true"/>
+              <w:bidi w:val="0"/>
+              <w:spacing w:lineRule="exact" w:line="240" w:before="0" w:after="0"/>
+              <w:ind w:left="0" w:right="0" w:hanging="0"/>
+              <w:jc w:val="left"/>
+              <w:rPr>
+                <w:rFonts w:ascii="Calibri" w:hAnsi="Calibri" w:eastAsia="Calibri" w:cs="Calibri"/>
+                <w:color w:val="auto"/>
+                <w:spacing w:val="0"/>
+                <w:sz w:val="22"/>
+                <w:shd w:fill="auto" w:val="clear"/>
+              </w:rPr>
+            </w:pPr>
+            <w:r>
+              <w:rPr>
+                <w:rFonts w:eastAsia="Calibri" w:cs="Calibri"/>
+                <w:color w:val="000000"/>
+                <w:spacing w:val="0"/>
+                <w:sz w:val="22"/>
+                <w:shd w:fill="auto" w:val="clear"/>
+              </w:rPr>
+            </w:r>
+          </w:p>
+        </w:tc>
+        <w:tc>
+          <w:tcPr>
+            <w:tcW w:w="1680" w:type="dxa"/>
             <w:tcBorders>
               <w:left w:val="single" w:sz="8" w:space="0" w:color="000000"/>
               <w:bottom w:val="single" w:sz="8" w:space="0" w:color="000000"/>
@@ -11653,45 +11649,45 @@
         </w:tc>
         <w:tc>
           <w:tcPr>
-            <w:tcW w:w="1590" w:type="dxa"/>
-            <w:tcBorders>
-              <w:left w:val="single" w:sz="8" w:space="0" w:color="000000"/>
-              <w:bottom w:val="single" w:sz="8" w:space="0" w:color="000000"/>
-              <w:right w:val="single" w:sz="8" w:space="0" w:color="000000"/>
-            </w:tcBorders>
-            <w:shd w:color="auto" w:fill="auto" w:val="clear"/>
-          </w:tcPr>
-          <w:p>
-            <w:pPr>
-              <w:pStyle w:val="Normal"/>
-              <w:widowControl w:val="false"/>
-              <w:suppressAutoHyphens w:val="true"/>
-              <w:bidi w:val="0"/>
-              <w:spacing w:lineRule="exact" w:line="240" w:before="0" w:after="0"/>
-              <w:ind w:left="0" w:right="0" w:hanging="0"/>
-              <w:jc w:val="left"/>
-              <w:rPr>
-                <w:rFonts w:ascii="Calibri" w:hAnsi="Calibri" w:eastAsia="Calibri" w:cs="Calibri"/>
-                <w:color w:val="auto"/>
-                <w:spacing w:val="0"/>
-                <w:sz w:val="22"/>
-                <w:shd w:fill="auto" w:val="clear"/>
-              </w:rPr>
-            </w:pPr>
-            <w:r>
-              <w:rPr>
-                <w:rFonts w:eastAsia="Calibri" w:cs="Calibri"/>
-                <w:color w:val="000000"/>
-                <w:spacing w:val="0"/>
-                <w:sz w:val="22"/>
-                <w:shd w:fill="auto" w:val="clear"/>
-              </w:rPr>
-            </w:r>
-          </w:p>
-        </w:tc>
-        <w:tc>
-          <w:tcPr>
-            <w:tcW w:w="1681" w:type="dxa"/>
+            <w:tcW w:w="1591" w:type="dxa"/>
+            <w:tcBorders>
+              <w:left w:val="single" w:sz="8" w:space="0" w:color="000000"/>
+              <w:bottom w:val="single" w:sz="8" w:space="0" w:color="000000"/>
+              <w:right w:val="single" w:sz="8" w:space="0" w:color="000000"/>
+            </w:tcBorders>
+            <w:shd w:color="auto" w:fill="auto" w:val="clear"/>
+          </w:tcPr>
+          <w:p>
+            <w:pPr>
+              <w:pStyle w:val="Normal"/>
+              <w:widowControl w:val="false"/>
+              <w:suppressAutoHyphens w:val="true"/>
+              <w:bidi w:val="0"/>
+              <w:spacing w:lineRule="exact" w:line="240" w:before="0" w:after="0"/>
+              <w:ind w:left="0" w:right="0" w:hanging="0"/>
+              <w:jc w:val="left"/>
+              <w:rPr>
+                <w:rFonts w:ascii="Calibri" w:hAnsi="Calibri" w:eastAsia="Calibri" w:cs="Calibri"/>
+                <w:color w:val="auto"/>
+                <w:spacing w:val="0"/>
+                <w:sz w:val="22"/>
+                <w:shd w:fill="auto" w:val="clear"/>
+              </w:rPr>
+            </w:pPr>
+            <w:r>
+              <w:rPr>
+                <w:rFonts w:eastAsia="Calibri" w:cs="Calibri"/>
+                <w:color w:val="000000"/>
+                <w:spacing w:val="0"/>
+                <w:sz w:val="22"/>
+                <w:shd w:fill="auto" w:val="clear"/>
+              </w:rPr>
+            </w:r>
+          </w:p>
+        </w:tc>
+        <w:tc>
+          <w:tcPr>
+            <w:tcW w:w="1680" w:type="dxa"/>
             <w:tcBorders>
               <w:left w:val="single" w:sz="8" w:space="0" w:color="000000"/>
               <w:bottom w:val="single" w:sz="8" w:space="0" w:color="000000"/>
@@ -11811,45 +11807,45 @@
         </w:tc>
         <w:tc>
           <w:tcPr>
-            <w:tcW w:w="1590" w:type="dxa"/>
-            <w:tcBorders>
-              <w:left w:val="single" w:sz="8" w:space="0" w:color="000000"/>
-              <w:bottom w:val="single" w:sz="8" w:space="0" w:color="000000"/>
-              <w:right w:val="single" w:sz="8" w:space="0" w:color="000000"/>
-            </w:tcBorders>
-            <w:shd w:color="auto" w:fill="auto" w:val="clear"/>
-          </w:tcPr>
-          <w:p>
-            <w:pPr>
-              <w:pStyle w:val="Normal"/>
-              <w:widowControl w:val="false"/>
-              <w:suppressAutoHyphens w:val="true"/>
-              <w:bidi w:val="0"/>
-              <w:spacing w:lineRule="exact" w:line="240" w:before="0" w:after="0"/>
-              <w:ind w:left="0" w:right="0" w:hanging="0"/>
-              <w:jc w:val="left"/>
-              <w:rPr>
-                <w:rFonts w:ascii="Calibri" w:hAnsi="Calibri" w:eastAsia="Calibri" w:cs="Calibri"/>
-                <w:color w:val="auto"/>
-                <w:spacing w:val="0"/>
-                <w:sz w:val="22"/>
-                <w:shd w:fill="auto" w:val="clear"/>
-              </w:rPr>
-            </w:pPr>
-            <w:r>
-              <w:rPr>
-                <w:rFonts w:eastAsia="Calibri" w:cs="Calibri"/>
-                <w:color w:val="000000"/>
-                <w:spacing w:val="0"/>
-                <w:sz w:val="22"/>
-                <w:shd w:fill="auto" w:val="clear"/>
-              </w:rPr>
-            </w:r>
-          </w:p>
-        </w:tc>
-        <w:tc>
-          <w:tcPr>
-            <w:tcW w:w="1681" w:type="dxa"/>
+            <w:tcW w:w="1591" w:type="dxa"/>
+            <w:tcBorders>
+              <w:left w:val="single" w:sz="8" w:space="0" w:color="000000"/>
+              <w:bottom w:val="single" w:sz="8" w:space="0" w:color="000000"/>
+              <w:right w:val="single" w:sz="8" w:space="0" w:color="000000"/>
+            </w:tcBorders>
+            <w:shd w:color="auto" w:fill="auto" w:val="clear"/>
+          </w:tcPr>
+          <w:p>
+            <w:pPr>
+              <w:pStyle w:val="Normal"/>
+              <w:widowControl w:val="false"/>
+              <w:suppressAutoHyphens w:val="true"/>
+              <w:bidi w:val="0"/>
+              <w:spacing w:lineRule="exact" w:line="240" w:before="0" w:after="0"/>
+              <w:ind w:left="0" w:right="0" w:hanging="0"/>
+              <w:jc w:val="left"/>
+              <w:rPr>
+                <w:rFonts w:ascii="Calibri" w:hAnsi="Calibri" w:eastAsia="Calibri" w:cs="Calibri"/>
+                <w:color w:val="auto"/>
+                <w:spacing w:val="0"/>
+                <w:sz w:val="22"/>
+                <w:shd w:fill="auto" w:val="clear"/>
+              </w:rPr>
+            </w:pPr>
+            <w:r>
+              <w:rPr>
+                <w:rFonts w:eastAsia="Calibri" w:cs="Calibri"/>
+                <w:color w:val="000000"/>
+                <w:spacing w:val="0"/>
+                <w:sz w:val="22"/>
+                <w:shd w:fill="auto" w:val="clear"/>
+              </w:rPr>
+            </w:r>
+          </w:p>
+        </w:tc>
+        <w:tc>
+          <w:tcPr>
+            <w:tcW w:w="1680" w:type="dxa"/>
             <w:tcBorders>
               <w:left w:val="single" w:sz="8" w:space="0" w:color="000000"/>
               <w:bottom w:val="single" w:sz="8" w:space="0" w:color="000000"/>
@@ -12054,7 +12050,7 @@
         </w:tc>
         <w:tc>
           <w:tcPr>
-            <w:tcW w:w="1590" w:type="dxa"/>
+            <w:tcW w:w="1591" w:type="dxa"/>
             <w:tcBorders>
               <w:top w:val="single" w:sz="8" w:space="0" w:color="000000"/>
               <w:left w:val="single" w:sz="8" w:space="0" w:color="000000"/>
@@ -12093,7 +12089,7 @@
         </w:tc>
         <w:tc>
           <w:tcPr>
-            <w:tcW w:w="1681" w:type="dxa"/>
+            <w:tcW w:w="1680" w:type="dxa"/>
             <w:tcBorders>
               <w:top w:val="single" w:sz="8" w:space="0" w:color="000000"/>
               <w:left w:val="single" w:sz="8" w:space="0" w:color="000000"/>
@@ -12216,7 +12212,7 @@
         </w:tc>
         <w:tc>
           <w:tcPr>
-            <w:tcW w:w="1590" w:type="dxa"/>
+            <w:tcW w:w="1591" w:type="dxa"/>
             <w:tcBorders>
               <w:top w:val="single" w:sz="8" w:space="0" w:color="000000"/>
               <w:left w:val="single" w:sz="8" w:space="0" w:color="000000"/>
@@ -12255,7 +12251,7 @@
         </w:tc>
         <w:tc>
           <w:tcPr>
-            <w:tcW w:w="1681" w:type="dxa"/>
+            <w:tcW w:w="1680" w:type="dxa"/>
             <w:tcBorders>
               <w:top w:val="single" w:sz="8" w:space="0" w:color="000000"/>
               <w:left w:val="single" w:sz="8" w:space="0" w:color="000000"/>
@@ -12378,7 +12374,7 @@
         </w:tc>
         <w:tc>
           <w:tcPr>
-            <w:tcW w:w="1590" w:type="dxa"/>
+            <w:tcW w:w="1591" w:type="dxa"/>
             <w:tcBorders>
               <w:top w:val="single" w:sz="8" w:space="0" w:color="000000"/>
               <w:left w:val="single" w:sz="8" w:space="0" w:color="000000"/>
@@ -12417,7 +12413,7 @@
         </w:tc>
         <w:tc>
           <w:tcPr>
-            <w:tcW w:w="1681" w:type="dxa"/>
+            <w:tcW w:w="1680" w:type="dxa"/>
             <w:tcBorders>
               <w:top w:val="single" w:sz="8" w:space="0" w:color="000000"/>
               <w:left w:val="single" w:sz="8" w:space="0" w:color="000000"/>
@@ -12540,7 +12536,7 @@
         </w:tc>
         <w:tc>
           <w:tcPr>
-            <w:tcW w:w="1590" w:type="dxa"/>
+            <w:tcW w:w="1591" w:type="dxa"/>
             <w:tcBorders>
               <w:top w:val="single" w:sz="8" w:space="0" w:color="000000"/>
               <w:left w:val="single" w:sz="8" w:space="0" w:color="000000"/>
@@ -12579,7 +12575,7 @@
         </w:tc>
         <w:tc>
           <w:tcPr>
-            <w:tcW w:w="1681" w:type="dxa"/>
+            <w:tcW w:w="1680" w:type="dxa"/>
             <w:tcBorders>
               <w:top w:val="single" w:sz="8" w:space="0" w:color="000000"/>
               <w:left w:val="single" w:sz="8" w:space="0" w:color="000000"/>
@@ -12702,7 +12698,7 @@
         </w:tc>
         <w:tc>
           <w:tcPr>
-            <w:tcW w:w="1590" w:type="dxa"/>
+            <w:tcW w:w="1591" w:type="dxa"/>
             <w:tcBorders>
               <w:top w:val="single" w:sz="8" w:space="0" w:color="000000"/>
               <w:left w:val="single" w:sz="8" w:space="0" w:color="000000"/>
@@ -12741,7 +12737,7 @@
         </w:tc>
         <w:tc>
           <w:tcPr>
-            <w:tcW w:w="1681" w:type="dxa"/>
+            <w:tcW w:w="1680" w:type="dxa"/>
             <w:tcBorders>
               <w:top w:val="single" w:sz="8" w:space="0" w:color="000000"/>
               <w:left w:val="single" w:sz="8" w:space="0" w:color="000000"/>
@@ -12864,7 +12860,7 @@
         </w:tc>
         <w:tc>
           <w:tcPr>
-            <w:tcW w:w="1590" w:type="dxa"/>
+            <w:tcW w:w="1591" w:type="dxa"/>
             <w:tcBorders>
               <w:top w:val="single" w:sz="8" w:space="0" w:color="000000"/>
               <w:left w:val="single" w:sz="8" w:space="0" w:color="000000"/>
@@ -12903,7 +12899,7 @@
         </w:tc>
         <w:tc>
           <w:tcPr>
-            <w:tcW w:w="1681" w:type="dxa"/>
+            <w:tcW w:w="1680" w:type="dxa"/>
             <w:tcBorders>
               <w:top w:val="single" w:sz="8" w:space="0" w:color="000000"/>
               <w:left w:val="single" w:sz="8" w:space="0" w:color="000000"/>
@@ -13026,7 +13022,7 @@
         </w:tc>
         <w:tc>
           <w:tcPr>
-            <w:tcW w:w="1590" w:type="dxa"/>
+            <w:tcW w:w="1591" w:type="dxa"/>
             <w:tcBorders>
               <w:top w:val="single" w:sz="8" w:space="0" w:color="000000"/>
               <w:left w:val="single" w:sz="8" w:space="0" w:color="000000"/>
@@ -13065,7 +13061,7 @@
         </w:tc>
         <w:tc>
           <w:tcPr>
-            <w:tcW w:w="1681" w:type="dxa"/>
+            <w:tcW w:w="1680" w:type="dxa"/>
             <w:tcBorders>
               <w:top w:val="single" w:sz="8" w:space="0" w:color="000000"/>
               <w:left w:val="single" w:sz="8" w:space="0" w:color="000000"/>
@@ -13188,7 +13184,7 @@
         </w:tc>
         <w:tc>
           <w:tcPr>
-            <w:tcW w:w="1590" w:type="dxa"/>
+            <w:tcW w:w="1591" w:type="dxa"/>
             <w:tcBorders>
               <w:top w:val="single" w:sz="8" w:space="0" w:color="000000"/>
               <w:left w:val="single" w:sz="8" w:space="0" w:color="000000"/>
@@ -13227,7 +13223,7 @@
         </w:tc>
         <w:tc>
           <w:tcPr>
-            <w:tcW w:w="1681" w:type="dxa"/>
+            <w:tcW w:w="1680" w:type="dxa"/>
             <w:tcBorders>
               <w:top w:val="single" w:sz="8" w:space="0" w:color="000000"/>
               <w:left w:val="single" w:sz="8" w:space="0" w:color="000000"/>
@@ -13350,7 +13346,7 @@
         </w:tc>
         <w:tc>
           <w:tcPr>
-            <w:tcW w:w="1590" w:type="dxa"/>
+            <w:tcW w:w="1591" w:type="dxa"/>
             <w:tcBorders>
               <w:top w:val="single" w:sz="8" w:space="0" w:color="000000"/>
               <w:left w:val="single" w:sz="8" w:space="0" w:color="000000"/>
@@ -13389,7 +13385,7 @@
         </w:tc>
         <w:tc>
           <w:tcPr>
-            <w:tcW w:w="1681" w:type="dxa"/>
+            <w:tcW w:w="1680" w:type="dxa"/>
             <w:tcBorders>
               <w:top w:val="single" w:sz="8" w:space="0" w:color="000000"/>
               <w:left w:val="single" w:sz="8" w:space="0" w:color="000000"/>
@@ -13512,7 +13508,7 @@
         </w:tc>
         <w:tc>
           <w:tcPr>
-            <w:tcW w:w="1590" w:type="dxa"/>
+            <w:tcW w:w="1591" w:type="dxa"/>
             <w:tcBorders>
               <w:top w:val="single" w:sz="8" w:space="0" w:color="000000"/>
               <w:left w:val="single" w:sz="8" w:space="0" w:color="000000"/>
@@ -13551,7 +13547,7 @@
         </w:tc>
         <w:tc>
           <w:tcPr>
-            <w:tcW w:w="1681" w:type="dxa"/>
+            <w:tcW w:w="1680" w:type="dxa"/>
             <w:tcBorders>
               <w:top w:val="single" w:sz="8" w:space="0" w:color="000000"/>
               <w:left w:val="single" w:sz="8" w:space="0" w:color="000000"/>
@@ -13674,7 +13670,7 @@
         </w:tc>
         <w:tc>
           <w:tcPr>
-            <w:tcW w:w="1590" w:type="dxa"/>
+            <w:tcW w:w="1591" w:type="dxa"/>
             <w:tcBorders>
               <w:top w:val="single" w:sz="8" w:space="0" w:color="000000"/>
               <w:left w:val="single" w:sz="8" w:space="0" w:color="000000"/>
@@ -13713,7 +13709,7 @@
         </w:tc>
         <w:tc>
           <w:tcPr>
-            <w:tcW w:w="1681" w:type="dxa"/>
+            <w:tcW w:w="1680" w:type="dxa"/>
             <w:tcBorders>
               <w:top w:val="single" w:sz="8" w:space="0" w:color="000000"/>
               <w:left w:val="single" w:sz="8" w:space="0" w:color="000000"/>
@@ -13836,7 +13832,7 @@
         </w:tc>
         <w:tc>
           <w:tcPr>
-            <w:tcW w:w="1590" w:type="dxa"/>
+            <w:tcW w:w="1591" w:type="dxa"/>
             <w:tcBorders>
               <w:top w:val="single" w:sz="8" w:space="0" w:color="000000"/>
               <w:left w:val="single" w:sz="8" w:space="0" w:color="000000"/>
@@ -13875,7 +13871,7 @@
         </w:tc>
         <w:tc>
           <w:tcPr>
-            <w:tcW w:w="1681" w:type="dxa"/>
+            <w:tcW w:w="1680" w:type="dxa"/>
             <w:tcBorders>
               <w:top w:val="single" w:sz="8" w:space="0" w:color="000000"/>
               <w:left w:val="single" w:sz="8" w:space="0" w:color="000000"/>
@@ -13998,7 +13994,7 @@
         </w:tc>
         <w:tc>
           <w:tcPr>
-            <w:tcW w:w="1590" w:type="dxa"/>
+            <w:tcW w:w="1591" w:type="dxa"/>
             <w:tcBorders>
               <w:top w:val="single" w:sz="8" w:space="0" w:color="000000"/>
               <w:left w:val="single" w:sz="8" w:space="0" w:color="000000"/>
@@ -14037,7 +14033,7 @@
         </w:tc>
         <w:tc>
           <w:tcPr>
-            <w:tcW w:w="1681" w:type="dxa"/>
+            <w:tcW w:w="1680" w:type="dxa"/>
             <w:tcBorders>
               <w:top w:val="single" w:sz="8" w:space="0" w:color="000000"/>
               <w:left w:val="single" w:sz="8" w:space="0" w:color="000000"/>
@@ -14161,7 +14157,7 @@
         </w:tc>
         <w:tc>
           <w:tcPr>
-            <w:tcW w:w="1590" w:type="dxa"/>
+            <w:tcW w:w="1591" w:type="dxa"/>
             <w:tcBorders>
               <w:top w:val="single" w:sz="8" w:space="0" w:color="000000"/>
               <w:left w:val="single" w:sz="8" w:space="0" w:color="000000"/>
@@ -14201,7 +14197,7 @@
         </w:tc>
         <w:tc>
           <w:tcPr>
-            <w:tcW w:w="1681" w:type="dxa"/>
+            <w:tcW w:w="1680" w:type="dxa"/>
             <w:tcBorders>
               <w:top w:val="single" w:sz="8" w:space="0" w:color="000000"/>
               <w:left w:val="single" w:sz="8" w:space="0" w:color="000000"/>
@@ -14326,7 +14322,7 @@
         </w:tc>
         <w:tc>
           <w:tcPr>
-            <w:tcW w:w="1590" w:type="dxa"/>
+            <w:tcW w:w="1591" w:type="dxa"/>
             <w:tcBorders>
               <w:top w:val="single" w:sz="8" w:space="0" w:color="000000"/>
               <w:left w:val="single" w:sz="8" w:space="0" w:color="000000"/>
@@ -14366,7 +14362,7 @@
         </w:tc>
         <w:tc>
           <w:tcPr>
-            <w:tcW w:w="1681" w:type="dxa"/>
+            <w:tcW w:w="1680" w:type="dxa"/>
             <w:tcBorders>
               <w:top w:val="single" w:sz="8" w:space="0" w:color="000000"/>
               <w:left w:val="single" w:sz="8" w:space="0" w:color="000000"/>
@@ -14491,7 +14487,7 @@
         </w:tc>
         <w:tc>
           <w:tcPr>
-            <w:tcW w:w="1590" w:type="dxa"/>
+            <w:tcW w:w="1591" w:type="dxa"/>
             <w:tcBorders>
               <w:top w:val="single" w:sz="8" w:space="0" w:color="000000"/>
               <w:left w:val="single" w:sz="8" w:space="0" w:color="000000"/>
@@ -14531,7 +14527,7 @@
         </w:tc>
         <w:tc>
           <w:tcPr>
-            <w:tcW w:w="1681" w:type="dxa"/>
+            <w:tcW w:w="1680" w:type="dxa"/>
             <w:tcBorders>
               <w:top w:val="single" w:sz="8" w:space="0" w:color="000000"/>
               <w:left w:val="single" w:sz="8" w:space="0" w:color="000000"/>
@@ -14684,7 +14680,7 @@
         </w:tc>
         <w:tc>
           <w:tcPr>
-            <w:tcW w:w="1590" w:type="dxa"/>
+            <w:tcW w:w="1591" w:type="dxa"/>
             <w:tcBorders>
               <w:top w:val="single" w:sz="8" w:space="0" w:color="000000"/>
               <w:left w:val="single" w:sz="8" w:space="0" w:color="000000"/>
@@ -14724,7 +14720,7 @@
         </w:tc>
         <w:tc>
           <w:tcPr>
-            <w:tcW w:w="1681" w:type="dxa"/>
+            <w:tcW w:w="1680" w:type="dxa"/>
             <w:tcBorders>
               <w:top w:val="single" w:sz="8" w:space="0" w:color="000000"/>
               <w:left w:val="single" w:sz="8" w:space="0" w:color="000000"/>
@@ -14849,7 +14845,7 @@
         </w:tc>
         <w:tc>
           <w:tcPr>
-            <w:tcW w:w="1590" w:type="dxa"/>
+            <w:tcW w:w="1591" w:type="dxa"/>
             <w:tcBorders>
               <w:top w:val="single" w:sz="8" w:space="0" w:color="000000"/>
               <w:left w:val="single" w:sz="8" w:space="0" w:color="000000"/>
@@ -14889,7 +14885,7 @@
         </w:tc>
         <w:tc>
           <w:tcPr>
-            <w:tcW w:w="1681" w:type="dxa"/>
+            <w:tcW w:w="1680" w:type="dxa"/>
             <w:tcBorders>
               <w:top w:val="single" w:sz="8" w:space="0" w:color="000000"/>
               <w:left w:val="single" w:sz="8" w:space="0" w:color="000000"/>
@@ -15014,7 +15010,7 @@
         </w:tc>
         <w:tc>
           <w:tcPr>
-            <w:tcW w:w="1590" w:type="dxa"/>
+            <w:tcW w:w="1591" w:type="dxa"/>
             <w:tcBorders>
               <w:top w:val="single" w:sz="8" w:space="0" w:color="000000"/>
               <w:left w:val="single" w:sz="8" w:space="0" w:color="000000"/>
@@ -15054,7 +15050,7 @@
         </w:tc>
         <w:tc>
           <w:tcPr>
-            <w:tcW w:w="1681" w:type="dxa"/>
+            <w:tcW w:w="1680" w:type="dxa"/>
             <w:tcBorders>
               <w:top w:val="single" w:sz="8" w:space="0" w:color="000000"/>
               <w:left w:val="single" w:sz="8" w:space="0" w:color="000000"/>
@@ -15179,7 +15175,7 @@
         </w:tc>
         <w:tc>
           <w:tcPr>
-            <w:tcW w:w="1590" w:type="dxa"/>
+            <w:tcW w:w="1591" w:type="dxa"/>
             <w:tcBorders>
               <w:top w:val="single" w:sz="8" w:space="0" w:color="000000"/>
               <w:left w:val="single" w:sz="8" w:space="0" w:color="000000"/>
@@ -15219,7 +15215,7 @@
         </w:tc>
         <w:tc>
           <w:tcPr>
-            <w:tcW w:w="1681" w:type="dxa"/>
+            <w:tcW w:w="1680" w:type="dxa"/>
             <w:tcBorders>
               <w:top w:val="single" w:sz="8" w:space="0" w:color="000000"/>
               <w:left w:val="single" w:sz="8" w:space="0" w:color="000000"/>
@@ -15372,7 +15368,7 @@
         </w:tc>
         <w:tc>
           <w:tcPr>
-            <w:tcW w:w="1590" w:type="dxa"/>
+            <w:tcW w:w="1591" w:type="dxa"/>
             <w:tcBorders>
               <w:top w:val="single" w:sz="8" w:space="0" w:color="000000"/>
               <w:left w:val="single" w:sz="8" w:space="0" w:color="000000"/>
@@ -15412,7 +15408,7 @@
         </w:tc>
         <w:tc>
           <w:tcPr>
-            <w:tcW w:w="1681" w:type="dxa"/>
+            <w:tcW w:w="1680" w:type="dxa"/>
             <w:tcBorders>
               <w:top w:val="single" w:sz="8" w:space="0" w:color="000000"/>
               <w:left w:val="single" w:sz="8" w:space="0" w:color="000000"/>
@@ -15537,7 +15533,7 @@
         </w:tc>
         <w:tc>
           <w:tcPr>
-            <w:tcW w:w="1590" w:type="dxa"/>
+            <w:tcW w:w="1591" w:type="dxa"/>
             <w:tcBorders>
               <w:top w:val="single" w:sz="8" w:space="0" w:color="000000"/>
               <w:left w:val="single" w:sz="8" w:space="0" w:color="000000"/>
@@ -15577,7 +15573,7 @@
         </w:tc>
         <w:tc>
           <w:tcPr>
-            <w:tcW w:w="1681" w:type="dxa"/>
+            <w:tcW w:w="1680" w:type="dxa"/>
             <w:tcBorders>
               <w:top w:val="single" w:sz="8" w:space="0" w:color="000000"/>
               <w:left w:val="single" w:sz="8" w:space="0" w:color="000000"/>
@@ -15702,7 +15698,7 @@
         </w:tc>
         <w:tc>
           <w:tcPr>
-            <w:tcW w:w="1590" w:type="dxa"/>
+            <w:tcW w:w="1591" w:type="dxa"/>
             <w:tcBorders>
               <w:top w:val="single" w:sz="8" w:space="0" w:color="000000"/>
               <w:left w:val="single" w:sz="8" w:space="0" w:color="000000"/>
@@ -15742,7 +15738,7 @@
         </w:tc>
         <w:tc>
           <w:tcPr>
-            <w:tcW w:w="1681" w:type="dxa"/>
+            <w:tcW w:w="1680" w:type="dxa"/>
             <w:tcBorders>
               <w:top w:val="single" w:sz="8" w:space="0" w:color="000000"/>
               <w:left w:val="single" w:sz="8" w:space="0" w:color="000000"/>
@@ -15867,7 +15863,7 @@
         </w:tc>
         <w:tc>
           <w:tcPr>
-            <w:tcW w:w="1590" w:type="dxa"/>
+            <w:tcW w:w="1591" w:type="dxa"/>
             <w:tcBorders>
               <w:top w:val="single" w:sz="8" w:space="0" w:color="000000"/>
               <w:left w:val="single" w:sz="8" w:space="0" w:color="000000"/>
@@ -15907,7 +15903,7 @@
         </w:tc>
         <w:tc>
           <w:tcPr>
-            <w:tcW w:w="1681" w:type="dxa"/>
+            <w:tcW w:w="1680" w:type="dxa"/>
             <w:tcBorders>
               <w:top w:val="single" w:sz="8" w:space="0" w:color="000000"/>
               <w:left w:val="single" w:sz="8" w:space="0" w:color="000000"/>
@@ -16032,7 +16028,7 @@
         </w:tc>
         <w:tc>
           <w:tcPr>
-            <w:tcW w:w="1590" w:type="dxa"/>
+            <w:tcW w:w="1591" w:type="dxa"/>
             <w:tcBorders>
               <w:top w:val="single" w:sz="8" w:space="0" w:color="000000"/>
               <w:left w:val="single" w:sz="8" w:space="0" w:color="000000"/>
@@ -16072,7 +16068,7 @@
         </w:tc>
         <w:tc>
           <w:tcPr>
-            <w:tcW w:w="1681" w:type="dxa"/>
+            <w:tcW w:w="1680" w:type="dxa"/>
             <w:tcBorders>
               <w:top w:val="single" w:sz="8" w:space="0" w:color="000000"/>
               <w:left w:val="single" w:sz="8" w:space="0" w:color="000000"/>
@@ -16196,46 +16192,46 @@
         </w:tc>
         <w:tc>
           <w:tcPr>
-            <w:tcW w:w="1590" w:type="dxa"/>
-            <w:tcBorders>
-              <w:top w:val="single" w:sz="8" w:space="0" w:color="000000"/>
-              <w:left w:val="single" w:sz="8" w:space="0" w:color="000000"/>
-              <w:bottom w:val="single" w:sz="8" w:space="0" w:color="000000"/>
-              <w:right w:val="single" w:sz="8" w:space="0" w:color="000000"/>
-            </w:tcBorders>
-            <w:shd w:color="auto" w:fill="auto" w:val="clear"/>
-          </w:tcPr>
-          <w:p>
-            <w:pPr>
-              <w:pStyle w:val="Normal"/>
-              <w:widowControl w:val="false"/>
-              <w:suppressAutoHyphens w:val="true"/>
-              <w:bidi w:val="0"/>
-              <w:spacing w:lineRule="exact" w:line="240" w:before="0" w:after="0"/>
-              <w:ind w:left="0" w:right="0" w:hanging="0"/>
-              <w:jc w:val="left"/>
-              <w:rPr>
-                <w:rFonts w:ascii="Calibri" w:hAnsi="Calibri" w:eastAsia="Calibri" w:cs="Calibri"/>
-                <w:color w:val="auto"/>
-                <w:spacing w:val="0"/>
-                <w:sz w:val="22"/>
-                <w:shd w:fill="auto" w:val="clear"/>
-              </w:rPr>
-            </w:pPr>
-            <w:r>
-              <w:rPr>
-                <w:rFonts w:eastAsia="Calibri" w:cs="Calibri"/>
-                <w:color w:val="000000"/>
-                <w:spacing w:val="0"/>
-                <w:sz w:val="22"/>
-                <w:shd w:fill="auto" w:val="clear"/>
-              </w:rPr>
-            </w:r>
-          </w:p>
-        </w:tc>
-        <w:tc>
-          <w:tcPr>
-            <w:tcW w:w="1681" w:type="dxa"/>
+            <w:tcW w:w="1591" w:type="dxa"/>
+            <w:tcBorders>
+              <w:top w:val="single" w:sz="8" w:space="0" w:color="000000"/>
+              <w:left w:val="single" w:sz="8" w:space="0" w:color="000000"/>
+              <w:bottom w:val="single" w:sz="8" w:space="0" w:color="000000"/>
+              <w:right w:val="single" w:sz="8" w:space="0" w:color="000000"/>
+            </w:tcBorders>
+            <w:shd w:color="auto" w:fill="auto" w:val="clear"/>
+          </w:tcPr>
+          <w:p>
+            <w:pPr>
+              <w:pStyle w:val="Normal"/>
+              <w:widowControl w:val="false"/>
+              <w:suppressAutoHyphens w:val="true"/>
+              <w:bidi w:val="0"/>
+              <w:spacing w:lineRule="exact" w:line="240" w:before="0" w:after="0"/>
+              <w:ind w:left="0" w:right="0" w:hanging="0"/>
+              <w:jc w:val="left"/>
+              <w:rPr>
+                <w:rFonts w:ascii="Calibri" w:hAnsi="Calibri" w:eastAsia="Calibri" w:cs="Calibri"/>
+                <w:color w:val="auto"/>
+                <w:spacing w:val="0"/>
+                <w:sz w:val="22"/>
+                <w:shd w:fill="auto" w:val="clear"/>
+              </w:rPr>
+            </w:pPr>
+            <w:r>
+              <w:rPr>
+                <w:rFonts w:eastAsia="Calibri" w:cs="Calibri"/>
+                <w:color w:val="000000"/>
+                <w:spacing w:val="0"/>
+                <w:sz w:val="22"/>
+                <w:shd w:fill="auto" w:val="clear"/>
+              </w:rPr>
+            </w:r>
+          </w:p>
+        </w:tc>
+        <w:tc>
+          <w:tcPr>
+            <w:tcW w:w="1680" w:type="dxa"/>
             <w:tcBorders>
               <w:top w:val="single" w:sz="8" w:space="0" w:color="000000"/>
               <w:left w:val="single" w:sz="8" w:space="0" w:color="000000"/>
@@ -16356,45 +16352,45 @@
         </w:tc>
         <w:tc>
           <w:tcPr>
-            <w:tcW w:w="1590" w:type="dxa"/>
-            <w:tcBorders>
-              <w:left w:val="single" w:sz="8" w:space="0" w:color="000000"/>
-              <w:bottom w:val="single" w:sz="8" w:space="0" w:color="000000"/>
-              <w:right w:val="single" w:sz="8" w:space="0" w:color="000000"/>
-            </w:tcBorders>
-            <w:shd w:color="auto" w:fill="auto" w:val="clear"/>
-          </w:tcPr>
-          <w:p>
-            <w:pPr>
-              <w:pStyle w:val="Normal"/>
-              <w:widowControl w:val="false"/>
-              <w:suppressAutoHyphens w:val="true"/>
-              <w:bidi w:val="0"/>
-              <w:spacing w:lineRule="exact" w:line="240" w:before="0" w:after="0"/>
-              <w:ind w:left="0" w:right="0" w:hanging="0"/>
-              <w:jc w:val="left"/>
-              <w:rPr>
-                <w:rFonts w:ascii="Calibri" w:hAnsi="Calibri" w:eastAsia="Calibri" w:cs="Calibri"/>
-                <w:color w:val="auto"/>
-                <w:spacing w:val="0"/>
-                <w:sz w:val="22"/>
-                <w:shd w:fill="auto" w:val="clear"/>
-              </w:rPr>
-            </w:pPr>
-            <w:r>
-              <w:rPr>
-                <w:rFonts w:eastAsia="Calibri" w:cs="Calibri"/>
-                <w:color w:val="000000"/>
-                <w:spacing w:val="0"/>
-                <w:sz w:val="22"/>
-                <w:shd w:fill="auto" w:val="clear"/>
-              </w:rPr>
-            </w:r>
-          </w:p>
-        </w:tc>
-        <w:tc>
-          <w:tcPr>
-            <w:tcW w:w="1681" w:type="dxa"/>
+            <w:tcW w:w="1591" w:type="dxa"/>
+            <w:tcBorders>
+              <w:left w:val="single" w:sz="8" w:space="0" w:color="000000"/>
+              <w:bottom w:val="single" w:sz="8" w:space="0" w:color="000000"/>
+              <w:right w:val="single" w:sz="8" w:space="0" w:color="000000"/>
+            </w:tcBorders>
+            <w:shd w:color="auto" w:fill="auto" w:val="clear"/>
+          </w:tcPr>
+          <w:p>
+            <w:pPr>
+              <w:pStyle w:val="Normal"/>
+              <w:widowControl w:val="false"/>
+              <w:suppressAutoHyphens w:val="true"/>
+              <w:bidi w:val="0"/>
+              <w:spacing w:lineRule="exact" w:line="240" w:before="0" w:after="0"/>
+              <w:ind w:left="0" w:right="0" w:hanging="0"/>
+              <w:jc w:val="left"/>
+              <w:rPr>
+                <w:rFonts w:ascii="Calibri" w:hAnsi="Calibri" w:eastAsia="Calibri" w:cs="Calibri"/>
+                <w:color w:val="auto"/>
+                <w:spacing w:val="0"/>
+                <w:sz w:val="22"/>
+                <w:shd w:fill="auto" w:val="clear"/>
+              </w:rPr>
+            </w:pPr>
+            <w:r>
+              <w:rPr>
+                <w:rFonts w:eastAsia="Calibri" w:cs="Calibri"/>
+                <w:color w:val="000000"/>
+                <w:spacing w:val="0"/>
+                <w:sz w:val="22"/>
+                <w:shd w:fill="auto" w:val="clear"/>
+              </w:rPr>
+            </w:r>
+          </w:p>
+        </w:tc>
+        <w:tc>
+          <w:tcPr>
+            <w:tcW w:w="1680" w:type="dxa"/>
             <w:tcBorders>
               <w:left w:val="single" w:sz="8" w:space="0" w:color="000000"/>
               <w:bottom w:val="single" w:sz="8" w:space="0" w:color="000000"/>
@@ -16514,45 +16510,45 @@
         </w:tc>
         <w:tc>
           <w:tcPr>
-            <w:tcW w:w="1590" w:type="dxa"/>
-            <w:tcBorders>
-              <w:left w:val="single" w:sz="8" w:space="0" w:color="000000"/>
-              <w:bottom w:val="single" w:sz="8" w:space="0" w:color="000000"/>
-              <w:right w:val="single" w:sz="8" w:space="0" w:color="000000"/>
-            </w:tcBorders>
-            <w:shd w:color="auto" w:fill="auto" w:val="clear"/>
-          </w:tcPr>
-          <w:p>
-            <w:pPr>
-              <w:pStyle w:val="Normal"/>
-              <w:widowControl w:val="false"/>
-              <w:suppressAutoHyphens w:val="true"/>
-              <w:bidi w:val="0"/>
-              <w:spacing w:lineRule="exact" w:line="240" w:before="0" w:after="0"/>
-              <w:ind w:left="0" w:right="0" w:hanging="0"/>
-              <w:jc w:val="left"/>
-              <w:rPr>
-                <w:rFonts w:ascii="Calibri" w:hAnsi="Calibri" w:eastAsia="Calibri" w:cs="Calibri"/>
-                <w:color w:val="auto"/>
-                <w:spacing w:val="0"/>
-                <w:sz w:val="22"/>
-                <w:shd w:fill="auto" w:val="clear"/>
-              </w:rPr>
-            </w:pPr>
-            <w:r>
-              <w:rPr>
-                <w:rFonts w:eastAsia="Calibri" w:cs="Calibri"/>
-                <w:color w:val="000000"/>
-                <w:spacing w:val="0"/>
-                <w:sz w:val="22"/>
-                <w:shd w:fill="auto" w:val="clear"/>
-              </w:rPr>
-            </w:r>
-          </w:p>
-        </w:tc>
-        <w:tc>
-          <w:tcPr>
-            <w:tcW w:w="1681" w:type="dxa"/>
+            <w:tcW w:w="1591" w:type="dxa"/>
+            <w:tcBorders>
+              <w:left w:val="single" w:sz="8" w:space="0" w:color="000000"/>
+              <w:bottom w:val="single" w:sz="8" w:space="0" w:color="000000"/>
+              <w:right w:val="single" w:sz="8" w:space="0" w:color="000000"/>
+            </w:tcBorders>
+            <w:shd w:color="auto" w:fill="auto" w:val="clear"/>
+          </w:tcPr>
+          <w:p>
+            <w:pPr>
+              <w:pStyle w:val="Normal"/>
+              <w:widowControl w:val="false"/>
+              <w:suppressAutoHyphens w:val="true"/>
+              <w:bidi w:val="0"/>
+              <w:spacing w:lineRule="exact" w:line="240" w:before="0" w:after="0"/>
+              <w:ind w:left="0" w:right="0" w:hanging="0"/>
+              <w:jc w:val="left"/>
+              <w:rPr>
+                <w:rFonts w:ascii="Calibri" w:hAnsi="Calibri" w:eastAsia="Calibri" w:cs="Calibri"/>
+                <w:color w:val="auto"/>
+                <w:spacing w:val="0"/>
+                <w:sz w:val="22"/>
+                <w:shd w:fill="auto" w:val="clear"/>
+              </w:rPr>
+            </w:pPr>
+            <w:r>
+              <w:rPr>
+                <w:rFonts w:eastAsia="Calibri" w:cs="Calibri"/>
+                <w:color w:val="000000"/>
+                <w:spacing w:val="0"/>
+                <w:sz w:val="22"/>
+                <w:shd w:fill="auto" w:val="clear"/>
+              </w:rPr>
+            </w:r>
+          </w:p>
+        </w:tc>
+        <w:tc>
+          <w:tcPr>
+            <w:tcW w:w="1680" w:type="dxa"/>
             <w:tcBorders>
               <w:left w:val="single" w:sz="8" w:space="0" w:color="000000"/>
               <w:bottom w:val="single" w:sz="8" w:space="0" w:color="000000"/>
@@ -16672,45 +16668,45 @@
         </w:tc>
         <w:tc>
           <w:tcPr>
-            <w:tcW w:w="1590" w:type="dxa"/>
-            <w:tcBorders>
-              <w:left w:val="single" w:sz="8" w:space="0" w:color="000000"/>
-              <w:bottom w:val="single" w:sz="8" w:space="0" w:color="000000"/>
-              <w:right w:val="single" w:sz="8" w:space="0" w:color="000000"/>
-            </w:tcBorders>
-            <w:shd w:color="auto" w:fill="auto" w:val="clear"/>
-          </w:tcPr>
-          <w:p>
-            <w:pPr>
-              <w:pStyle w:val="Normal"/>
-              <w:widowControl w:val="false"/>
-              <w:suppressAutoHyphens w:val="true"/>
-              <w:bidi w:val="0"/>
-              <w:spacing w:lineRule="exact" w:line="240" w:before="0" w:after="0"/>
-              <w:ind w:left="0" w:right="0" w:hanging="0"/>
-              <w:jc w:val="left"/>
-              <w:rPr>
-                <w:rFonts w:ascii="Calibri" w:hAnsi="Calibri" w:eastAsia="Calibri" w:cs="Calibri"/>
-                <w:color w:val="auto"/>
-                <w:spacing w:val="0"/>
-                <w:sz w:val="22"/>
-                <w:shd w:fill="auto" w:val="clear"/>
-              </w:rPr>
-            </w:pPr>
-            <w:r>
-              <w:rPr>
-                <w:rFonts w:eastAsia="Calibri" w:cs="Calibri"/>
-                <w:color w:val="000000"/>
-                <w:spacing w:val="0"/>
-                <w:sz w:val="22"/>
-                <w:shd w:fill="auto" w:val="clear"/>
-              </w:rPr>
-            </w:r>
-          </w:p>
-        </w:tc>
-        <w:tc>
-          <w:tcPr>
-            <w:tcW w:w="1681" w:type="dxa"/>
+            <w:tcW w:w="1591" w:type="dxa"/>
+            <w:tcBorders>
+              <w:left w:val="single" w:sz="8" w:space="0" w:color="000000"/>
+              <w:bottom w:val="single" w:sz="8" w:space="0" w:color="000000"/>
+              <w:right w:val="single" w:sz="8" w:space="0" w:color="000000"/>
+            </w:tcBorders>
+            <w:shd w:color="auto" w:fill="auto" w:val="clear"/>
+          </w:tcPr>
+          <w:p>
+            <w:pPr>
+              <w:pStyle w:val="Normal"/>
+              <w:widowControl w:val="false"/>
+              <w:suppressAutoHyphens w:val="true"/>
+              <w:bidi w:val="0"/>
+              <w:spacing w:lineRule="exact" w:line="240" w:before="0" w:after="0"/>
+              <w:ind w:left="0" w:right="0" w:hanging="0"/>
+              <w:jc w:val="left"/>
+              <w:rPr>
+                <w:rFonts w:ascii="Calibri" w:hAnsi="Calibri" w:eastAsia="Calibri" w:cs="Calibri"/>
+                <w:color w:val="auto"/>
+                <w:spacing w:val="0"/>
+                <w:sz w:val="22"/>
+                <w:shd w:fill="auto" w:val="clear"/>
+              </w:rPr>
+            </w:pPr>
+            <w:r>
+              <w:rPr>
+                <w:rFonts w:eastAsia="Calibri" w:cs="Calibri"/>
+                <w:color w:val="000000"/>
+                <w:spacing w:val="0"/>
+                <w:sz w:val="22"/>
+                <w:shd w:fill="auto" w:val="clear"/>
+              </w:rPr>
+            </w:r>
+          </w:p>
+        </w:tc>
+        <w:tc>
+          <w:tcPr>
+            <w:tcW w:w="1680" w:type="dxa"/>
             <w:tcBorders>
               <w:left w:val="single" w:sz="8" w:space="0" w:color="000000"/>
               <w:bottom w:val="single" w:sz="8" w:space="0" w:color="000000"/>
@@ -16830,45 +16826,45 @@
         </w:tc>
         <w:tc>
           <w:tcPr>
-            <w:tcW w:w="1590" w:type="dxa"/>
-            <w:tcBorders>
-              <w:left w:val="single" w:sz="8" w:space="0" w:color="000000"/>
-              <w:bottom w:val="single" w:sz="8" w:space="0" w:color="000000"/>
-              <w:right w:val="single" w:sz="8" w:space="0" w:color="000000"/>
-            </w:tcBorders>
-            <w:shd w:color="auto" w:fill="auto" w:val="clear"/>
-          </w:tcPr>
-          <w:p>
-            <w:pPr>
-              <w:pStyle w:val="Normal"/>
-              <w:widowControl w:val="false"/>
-              <w:suppressAutoHyphens w:val="true"/>
-              <w:bidi w:val="0"/>
-              <w:spacing w:lineRule="exact" w:line="240" w:before="0" w:after="0"/>
-              <w:ind w:left="0" w:right="0" w:hanging="0"/>
-              <w:jc w:val="left"/>
-              <w:rPr>
-                <w:rFonts w:ascii="Calibri" w:hAnsi="Calibri" w:eastAsia="Calibri" w:cs="Calibri"/>
-                <w:color w:val="auto"/>
-                <w:spacing w:val="0"/>
-                <w:sz w:val="22"/>
-                <w:shd w:fill="auto" w:val="clear"/>
-              </w:rPr>
-            </w:pPr>
-            <w:r>
-              <w:rPr>
-                <w:rFonts w:eastAsia="Calibri" w:cs="Calibri"/>
-                <w:color w:val="000000"/>
-                <w:spacing w:val="0"/>
-                <w:sz w:val="22"/>
-                <w:shd w:fill="auto" w:val="clear"/>
-              </w:rPr>
-            </w:r>
-          </w:p>
-        </w:tc>
-        <w:tc>
-          <w:tcPr>
-            <w:tcW w:w="1681" w:type="dxa"/>
+            <w:tcW w:w="1591" w:type="dxa"/>
+            <w:tcBorders>
+              <w:left w:val="single" w:sz="8" w:space="0" w:color="000000"/>
+              <w:bottom w:val="single" w:sz="8" w:space="0" w:color="000000"/>
+              <w:right w:val="single" w:sz="8" w:space="0" w:color="000000"/>
+            </w:tcBorders>
+            <w:shd w:color="auto" w:fill="auto" w:val="clear"/>
+          </w:tcPr>
+          <w:p>
+            <w:pPr>
+              <w:pStyle w:val="Normal"/>
+              <w:widowControl w:val="false"/>
+              <w:suppressAutoHyphens w:val="true"/>
+              <w:bidi w:val="0"/>
+              <w:spacing w:lineRule="exact" w:line="240" w:before="0" w:after="0"/>
+              <w:ind w:left="0" w:right="0" w:hanging="0"/>
+              <w:jc w:val="left"/>
+              <w:rPr>
+                <w:rFonts w:ascii="Calibri" w:hAnsi="Calibri" w:eastAsia="Calibri" w:cs="Calibri"/>
+                <w:color w:val="auto"/>
+                <w:spacing w:val="0"/>
+                <w:sz w:val="22"/>
+                <w:shd w:fill="auto" w:val="clear"/>
+              </w:rPr>
+            </w:pPr>
+            <w:r>
+              <w:rPr>
+                <w:rFonts w:eastAsia="Calibri" w:cs="Calibri"/>
+                <w:color w:val="000000"/>
+                <w:spacing w:val="0"/>
+                <w:sz w:val="22"/>
+                <w:shd w:fill="auto" w:val="clear"/>
+              </w:rPr>
+            </w:r>
+          </w:p>
+        </w:tc>
+        <w:tc>
+          <w:tcPr>
+            <w:tcW w:w="1680" w:type="dxa"/>
             <w:tcBorders>
               <w:left w:val="single" w:sz="8" w:space="0" w:color="000000"/>
               <w:bottom w:val="single" w:sz="8" w:space="0" w:color="000000"/>
@@ -16988,45 +16984,45 @@
         </w:tc>
         <w:tc>
           <w:tcPr>
-            <w:tcW w:w="1590" w:type="dxa"/>
-            <w:tcBorders>
-              <w:left w:val="single" w:sz="8" w:space="0" w:color="000000"/>
-              <w:bottom w:val="single" w:sz="8" w:space="0" w:color="000000"/>
-              <w:right w:val="single" w:sz="8" w:space="0" w:color="000000"/>
-            </w:tcBorders>
-            <w:shd w:color="auto" w:fill="auto" w:val="clear"/>
-          </w:tcPr>
-          <w:p>
-            <w:pPr>
-              <w:pStyle w:val="Normal"/>
-              <w:widowControl w:val="false"/>
-              <w:suppressAutoHyphens w:val="true"/>
-              <w:bidi w:val="0"/>
-              <w:spacing w:lineRule="exact" w:line="240" w:before="0" w:after="0"/>
-              <w:ind w:left="0" w:right="0" w:hanging="0"/>
-              <w:jc w:val="left"/>
-              <w:rPr>
-                <w:rFonts w:ascii="Calibri" w:hAnsi="Calibri" w:eastAsia="Calibri" w:cs="Calibri"/>
-                <w:color w:val="auto"/>
-                <w:spacing w:val="0"/>
-                <w:sz w:val="22"/>
-                <w:shd w:fill="auto" w:val="clear"/>
-              </w:rPr>
-            </w:pPr>
-            <w:r>
-              <w:rPr>
-                <w:rFonts w:eastAsia="Calibri" w:cs="Calibri"/>
-                <w:color w:val="000000"/>
-                <w:spacing w:val="0"/>
-                <w:sz w:val="22"/>
-                <w:shd w:fill="auto" w:val="clear"/>
-              </w:rPr>
-            </w:r>
-          </w:p>
-        </w:tc>
-        <w:tc>
-          <w:tcPr>
-            <w:tcW w:w="1681" w:type="dxa"/>
+            <w:tcW w:w="1591" w:type="dxa"/>
+            <w:tcBorders>
+              <w:left w:val="single" w:sz="8" w:space="0" w:color="000000"/>
+              <w:bottom w:val="single" w:sz="8" w:space="0" w:color="000000"/>
+              <w:right w:val="single" w:sz="8" w:space="0" w:color="000000"/>
+            </w:tcBorders>
+            <w:shd w:color="auto" w:fill="auto" w:val="clear"/>
+          </w:tcPr>
+          <w:p>
+            <w:pPr>
+              <w:pStyle w:val="Normal"/>
+              <w:widowControl w:val="false"/>
+              <w:suppressAutoHyphens w:val="true"/>
+              <w:bidi w:val="0"/>
+              <w:spacing w:lineRule="exact" w:line="240" w:before="0" w:after="0"/>
+              <w:ind w:left="0" w:right="0" w:hanging="0"/>
+              <w:jc w:val="left"/>
+              <w:rPr>
+                <w:rFonts w:ascii="Calibri" w:hAnsi="Calibri" w:eastAsia="Calibri" w:cs="Calibri"/>
+                <w:color w:val="auto"/>
+                <w:spacing w:val="0"/>
+                <w:sz w:val="22"/>
+                <w:shd w:fill="auto" w:val="clear"/>
+              </w:rPr>
+            </w:pPr>
+            <w:r>
+              <w:rPr>
+                <w:rFonts w:eastAsia="Calibri" w:cs="Calibri"/>
+                <w:color w:val="000000"/>
+                <w:spacing w:val="0"/>
+                <w:sz w:val="22"/>
+                <w:shd w:fill="auto" w:val="clear"/>
+              </w:rPr>
+            </w:r>
+          </w:p>
+        </w:tc>
+        <w:tc>
+          <w:tcPr>
+            <w:tcW w:w="1680" w:type="dxa"/>
             <w:tcBorders>
               <w:left w:val="single" w:sz="8" w:space="0" w:color="000000"/>
               <w:bottom w:val="single" w:sz="8" w:space="0" w:color="000000"/>
@@ -17146,45 +17142,45 @@
         </w:tc>
         <w:tc>
           <w:tcPr>
-            <w:tcW w:w="1590" w:type="dxa"/>
-            <w:tcBorders>
-              <w:left w:val="single" w:sz="8" w:space="0" w:color="000000"/>
-              <w:bottom w:val="single" w:sz="8" w:space="0" w:color="000000"/>
-              <w:right w:val="single" w:sz="8" w:space="0" w:color="000000"/>
-            </w:tcBorders>
-            <w:shd w:color="auto" w:fill="auto" w:val="clear"/>
-          </w:tcPr>
-          <w:p>
-            <w:pPr>
-              <w:pStyle w:val="Normal"/>
-              <w:widowControl w:val="false"/>
-              <w:suppressAutoHyphens w:val="true"/>
-              <w:bidi w:val="0"/>
-              <w:spacing w:lineRule="exact" w:line="240" w:before="0" w:after="0"/>
-              <w:ind w:left="0" w:right="0" w:hanging="0"/>
-              <w:jc w:val="left"/>
-              <w:rPr>
-                <w:rFonts w:ascii="Calibri" w:hAnsi="Calibri" w:eastAsia="Calibri" w:cs="Calibri"/>
-                <w:color w:val="auto"/>
-                <w:spacing w:val="0"/>
-                <w:sz w:val="22"/>
-                <w:shd w:fill="auto" w:val="clear"/>
-              </w:rPr>
-            </w:pPr>
-            <w:r>
-              <w:rPr>
-                <w:rFonts w:eastAsia="Calibri" w:cs="Calibri"/>
-                <w:color w:val="000000"/>
-                <w:spacing w:val="0"/>
-                <w:sz w:val="22"/>
-                <w:shd w:fill="auto" w:val="clear"/>
-              </w:rPr>
-            </w:r>
-          </w:p>
-        </w:tc>
-        <w:tc>
-          <w:tcPr>
-            <w:tcW w:w="1681" w:type="dxa"/>
+            <w:tcW w:w="1591" w:type="dxa"/>
+            <w:tcBorders>
+              <w:left w:val="single" w:sz="8" w:space="0" w:color="000000"/>
+              <w:bottom w:val="single" w:sz="8" w:space="0" w:color="000000"/>
+              <w:right w:val="single" w:sz="8" w:space="0" w:color="000000"/>
+            </w:tcBorders>
+            <w:shd w:color="auto" w:fill="auto" w:val="clear"/>
+          </w:tcPr>
+          <w:p>
+            <w:pPr>
+              <w:pStyle w:val="Normal"/>
+              <w:widowControl w:val="false"/>
+              <w:suppressAutoHyphens w:val="true"/>
+              <w:bidi w:val="0"/>
+              <w:spacing w:lineRule="exact" w:line="240" w:before="0" w:after="0"/>
+              <w:ind w:left="0" w:right="0" w:hanging="0"/>
+              <w:jc w:val="left"/>
+              <w:rPr>
+                <w:rFonts w:ascii="Calibri" w:hAnsi="Calibri" w:eastAsia="Calibri" w:cs="Calibri"/>
+                <w:color w:val="auto"/>
+                <w:spacing w:val="0"/>
+                <w:sz w:val="22"/>
+                <w:shd w:fill="auto" w:val="clear"/>
+              </w:rPr>
+            </w:pPr>
+            <w:r>
+              <w:rPr>
+                <w:rFonts w:eastAsia="Calibri" w:cs="Calibri"/>
+                <w:color w:val="000000"/>
+                <w:spacing w:val="0"/>
+                <w:sz w:val="22"/>
+                <w:shd w:fill="auto" w:val="clear"/>
+              </w:rPr>
+            </w:r>
+          </w:p>
+        </w:tc>
+        <w:tc>
+          <w:tcPr>
+            <w:tcW w:w="1680" w:type="dxa"/>
             <w:tcBorders>
               <w:left w:val="single" w:sz="8" w:space="0" w:color="000000"/>
               <w:bottom w:val="single" w:sz="8" w:space="0" w:color="000000"/>
@@ -17294,10 +17290,10 @@
       <w:lang w:val="en-US" w:eastAsia="zh-CN" w:bidi="hi-IN"/>
     </w:rPr>
   </w:style>
-  <w:style w:type="paragraph" w:styleId="Titolo">
-    <w:name w:val="Titolo"/>
+  <w:style w:type="paragraph" w:styleId="Heading">
+    <w:name w:val="Heading"/>
     <w:basedOn w:val="Normal"/>
-    <w:next w:val="Corpodeltesto"/>
+    <w:next w:val="TextBody"/>
     <w:qFormat/>
     <w:pPr>
       <w:keepNext w:val="true"/>
@@ -17309,7 +17305,7 @@
       <w:szCs w:val="28"/>
     </w:rPr>
   </w:style>
-  <w:style w:type="paragraph" w:styleId="Corpodeltesto">
+  <w:style w:type="paragraph" w:styleId="TextBody">
     <w:name w:val="Body Text"/>
     <w:basedOn w:val="Normal"/>
     <w:pPr>
@@ -17317,15 +17313,15 @@
     </w:pPr>
     <w:rPr/>
   </w:style>
-  <w:style w:type="paragraph" w:styleId="Elenco">
+  <w:style w:type="paragraph" w:styleId="List">
     <w:name w:val="List"/>
-    <w:basedOn w:val="Corpodeltesto"/>
+    <w:basedOn w:val="TextBody"/>
     <w:pPr/>
     <w:rPr>
       <w:rFonts w:cs="Lohit Devanagari"/>
     </w:rPr>
   </w:style>
-  <w:style w:type="paragraph" w:styleId="Didascalia">
+  <w:style w:type="paragraph" w:styleId="Caption">
     <w:name w:val="Caption"/>
     <w:basedOn w:val="Normal"/>
     <w:qFormat/>
@@ -17339,6 +17335,33 @@
       <w:iCs/>
       <w:sz w:val="24"/>
       <w:szCs w:val="24"/>
+    </w:rPr>
+  </w:style>
+  <w:style w:type="paragraph" w:styleId="Index">
+    <w:name w:val="Index"/>
+    <w:basedOn w:val="Normal"/>
+    <w:qFormat/>
+    <w:pPr>
+      <w:suppressLineNumbers/>
+    </w:pPr>
+    <w:rPr>
+      <w:rFonts w:cs="Lohit Devanagari"/>
+      <w:lang w:val="zxx" w:eastAsia="zxx" w:bidi="zxx"/>
+    </w:rPr>
+  </w:style>
+  <w:style w:type="paragraph" w:styleId="Titolo">
+    <w:name w:val="Titolo"/>
+    <w:basedOn w:val="Normal"/>
+    <w:next w:val="TextBody"/>
+    <w:qFormat/>
+    <w:pPr>
+      <w:keepNext w:val="true"/>
+      <w:spacing w:before="240" w:after="120"/>
+    </w:pPr>
+    <w:rPr>
+      <w:rFonts w:ascii="Liberation Sans" w:hAnsi="Liberation Sans" w:eastAsia="Noto Sans CJK SC" w:cs="Lohit Devanagari"/>
+      <w:sz w:val="28"/>
+      <w:szCs w:val="28"/>
     </w:rPr>
   </w:style>
   <w:style w:type="paragraph" w:styleId="Indice">

</xml_diff>